<commit_message>
Plano de Projecto actualizado
</commit_message>
<xml_diff>
--- a/DOCUMENTACAO/SIGEO-Plano de Projecto_2.0.docx
+++ b/DOCUMENTACAO/SIGEO-Plano de Projecto_2.0.docx
@@ -1547,16 +1547,17 @@
       <w:pPr>
         <w:pStyle w:val="TOC1"/>
         <w:rPr>
-          <w:rFonts w:ascii="Times New Roman" w:hAnsi="Times New Roman"/>
+          <w:rFonts w:asciiTheme="minorHAnsi" w:eastAsiaTheme="minorEastAsia" w:hAnsiTheme="minorHAnsi" w:cstheme="minorBidi"/>
           <w:b w:val="0"/>
           <w:caps w:val="0"/>
-          <w:sz w:val="24"/>
-          <w:szCs w:val="24"/>
-        </w:rPr>
-      </w:pPr>
-      <w:r>
-        <w:rPr>
           <w:sz w:val="22"/>
+          <w:szCs w:val="22"/>
+          <w:lang w:val="pt-PT" w:eastAsia="pt-PT"/>
+        </w:rPr>
+      </w:pPr>
+      <w:r>
+        <w:rPr>
+          <w:sz w:val="22"/>
         </w:rPr>
         <w:fldChar w:fldCharType="begin"/>
       </w:r>
@@ -1582,7 +1583,7 @@
         <w:fldChar w:fldCharType="begin"/>
       </w:r>
       <w:r>
-        <w:instrText xml:space="preserve"> PAGEREF _Toc132689683 \h </w:instrText>
+        <w:instrText xml:space="preserve"> PAGEREF _Toc530336763 \h </w:instrText>
       </w:r>
       <w:r>
         <w:fldChar w:fldCharType="separate"/>
@@ -1602,11 +1603,12 @@
           <w:tab w:val="right" w:leader="dot" w:pos="9060"/>
         </w:tabs>
         <w:rPr>
-          <w:rFonts w:ascii="Times New Roman" w:hAnsi="Times New Roman"/>
+          <w:rFonts w:asciiTheme="minorHAnsi" w:eastAsiaTheme="minorEastAsia" w:hAnsiTheme="minorHAnsi" w:cstheme="minorBidi"/>
           <w:smallCaps w:val="0"/>
           <w:noProof/>
-          <w:sz w:val="24"/>
-          <w:szCs w:val="24"/>
+          <w:sz w:val="22"/>
+          <w:szCs w:val="22"/>
+          <w:lang w:val="pt-PT" w:eastAsia="pt-PT"/>
         </w:rPr>
       </w:pPr>
       <w:r>
@@ -1617,11 +1619,12 @@
       </w:r>
       <w:r>
         <w:rPr>
-          <w:rFonts w:ascii="Times New Roman" w:hAnsi="Times New Roman"/>
+          <w:rFonts w:asciiTheme="minorHAnsi" w:eastAsiaTheme="minorEastAsia" w:hAnsiTheme="minorHAnsi" w:cstheme="minorBidi"/>
           <w:smallCaps w:val="0"/>
           <w:noProof/>
-          <w:sz w:val="24"/>
-          <w:szCs w:val="24"/>
+          <w:sz w:val="22"/>
+          <w:szCs w:val="22"/>
+          <w:lang w:val="pt-PT" w:eastAsia="pt-PT"/>
         </w:rPr>
         <w:tab/>
       </w:r>
@@ -1647,7 +1650,7 @@
         <w:rPr>
           <w:noProof/>
         </w:rPr>
-        <w:instrText xml:space="preserve"> PAGEREF _Toc132689684 \h </w:instrText>
+        <w:instrText xml:space="preserve"> PAGEREF _Toc530336764 \h </w:instrText>
       </w:r>
       <w:r>
         <w:rPr>
@@ -1681,11 +1684,12 @@
           <w:tab w:val="right" w:leader="dot" w:pos="9060"/>
         </w:tabs>
         <w:rPr>
-          <w:rFonts w:ascii="Times New Roman" w:hAnsi="Times New Roman"/>
+          <w:rFonts w:asciiTheme="minorHAnsi" w:eastAsiaTheme="minorEastAsia" w:hAnsiTheme="minorHAnsi" w:cstheme="minorBidi"/>
           <w:smallCaps w:val="0"/>
           <w:noProof/>
-          <w:sz w:val="24"/>
-          <w:szCs w:val="24"/>
+          <w:sz w:val="22"/>
+          <w:szCs w:val="22"/>
+          <w:lang w:val="pt-PT" w:eastAsia="pt-PT"/>
         </w:rPr>
       </w:pPr>
       <w:r>
@@ -1696,11 +1700,12 @@
       </w:r>
       <w:r>
         <w:rPr>
-          <w:rFonts w:ascii="Times New Roman" w:hAnsi="Times New Roman"/>
+          <w:rFonts w:asciiTheme="minorHAnsi" w:eastAsiaTheme="minorEastAsia" w:hAnsiTheme="minorHAnsi" w:cstheme="minorBidi"/>
           <w:smallCaps w:val="0"/>
           <w:noProof/>
-          <w:sz w:val="24"/>
-          <w:szCs w:val="24"/>
+          <w:sz w:val="22"/>
+          <w:szCs w:val="22"/>
+          <w:lang w:val="pt-PT" w:eastAsia="pt-PT"/>
         </w:rPr>
         <w:tab/>
       </w:r>
@@ -1726,7 +1731,7 @@
         <w:rPr>
           <w:noProof/>
         </w:rPr>
-        <w:instrText xml:space="preserve"> PAGEREF _Toc132689685 \h </w:instrText>
+        <w:instrText xml:space="preserve"> PAGEREF _Toc530336765 \h </w:instrText>
       </w:r>
       <w:r>
         <w:rPr>
@@ -1756,11 +1761,12 @@
       <w:pPr>
         <w:pStyle w:val="TOC1"/>
         <w:rPr>
-          <w:rFonts w:ascii="Times New Roman" w:hAnsi="Times New Roman"/>
+          <w:rFonts w:asciiTheme="minorHAnsi" w:eastAsiaTheme="minorEastAsia" w:hAnsiTheme="minorHAnsi" w:cstheme="minorBidi"/>
           <w:b w:val="0"/>
           <w:caps w:val="0"/>
-          <w:sz w:val="24"/>
-          <w:szCs w:val="24"/>
+          <w:sz w:val="22"/>
+          <w:szCs w:val="22"/>
+          <w:lang w:val="pt-PT" w:eastAsia="pt-PT"/>
         </w:rPr>
       </w:pPr>
       <w:r>
@@ -1768,11 +1774,12 @@
       </w:r>
       <w:r>
         <w:rPr>
-          <w:rFonts w:ascii="Times New Roman" w:hAnsi="Times New Roman"/>
+          <w:rFonts w:asciiTheme="minorHAnsi" w:eastAsiaTheme="minorEastAsia" w:hAnsiTheme="minorHAnsi" w:cstheme="minorBidi"/>
           <w:b w:val="0"/>
           <w:caps w:val="0"/>
-          <w:sz w:val="24"/>
-          <w:szCs w:val="24"/>
+          <w:sz w:val="22"/>
+          <w:szCs w:val="22"/>
+          <w:lang w:val="pt-PT" w:eastAsia="pt-PT"/>
         </w:rPr>
         <w:tab/>
       </w:r>
@@ -1786,7 +1793,7 @@
         <w:fldChar w:fldCharType="begin"/>
       </w:r>
       <w:r>
-        <w:instrText xml:space="preserve"> PAGEREF _Toc132689686 \h </w:instrText>
+        <w:instrText xml:space="preserve"> PAGEREF _Toc530336766 \h </w:instrText>
       </w:r>
       <w:r>
         <w:fldChar w:fldCharType="separate"/>
@@ -1806,11 +1813,12 @@
           <w:tab w:val="right" w:leader="dot" w:pos="9060"/>
         </w:tabs>
         <w:rPr>
-          <w:rFonts w:ascii="Times New Roman" w:hAnsi="Times New Roman"/>
+          <w:rFonts w:asciiTheme="minorHAnsi" w:eastAsiaTheme="minorEastAsia" w:hAnsiTheme="minorHAnsi" w:cstheme="minorBidi"/>
           <w:smallCaps w:val="0"/>
           <w:noProof/>
-          <w:sz w:val="24"/>
-          <w:szCs w:val="24"/>
+          <w:sz w:val="22"/>
+          <w:szCs w:val="22"/>
+          <w:lang w:val="pt-PT" w:eastAsia="pt-PT"/>
         </w:rPr>
       </w:pPr>
       <w:r>
@@ -1821,11 +1829,12 @@
       </w:r>
       <w:r>
         <w:rPr>
-          <w:rFonts w:ascii="Times New Roman" w:hAnsi="Times New Roman"/>
+          <w:rFonts w:asciiTheme="minorHAnsi" w:eastAsiaTheme="minorEastAsia" w:hAnsiTheme="minorHAnsi" w:cstheme="minorBidi"/>
           <w:smallCaps w:val="0"/>
           <w:noProof/>
-          <w:sz w:val="24"/>
-          <w:szCs w:val="24"/>
+          <w:sz w:val="22"/>
+          <w:szCs w:val="22"/>
+          <w:lang w:val="pt-PT" w:eastAsia="pt-PT"/>
         </w:rPr>
         <w:tab/>
       </w:r>
@@ -1851,7 +1860,7 @@
         <w:rPr>
           <w:noProof/>
         </w:rPr>
-        <w:instrText xml:space="preserve"> PAGEREF _Toc132689687 \h </w:instrText>
+        <w:instrText xml:space="preserve"> PAGEREF _Toc530336767 \h </w:instrText>
       </w:r>
       <w:r>
         <w:rPr>
@@ -1868,7 +1877,7 @@
         <w:rPr>
           <w:noProof/>
         </w:rPr>
-        <w:t>6</w:t>
+        <w:t>7</w:t>
       </w:r>
       <w:r>
         <w:rPr>
@@ -1881,11 +1890,12 @@
       <w:pPr>
         <w:pStyle w:val="TOC1"/>
         <w:rPr>
-          <w:rFonts w:ascii="Times New Roman" w:hAnsi="Times New Roman"/>
+          <w:rFonts w:asciiTheme="minorHAnsi" w:eastAsiaTheme="minorEastAsia" w:hAnsiTheme="minorHAnsi" w:cstheme="minorBidi"/>
           <w:b w:val="0"/>
           <w:caps w:val="0"/>
-          <w:sz w:val="24"/>
-          <w:szCs w:val="24"/>
+          <w:sz w:val="22"/>
+          <w:szCs w:val="22"/>
+          <w:lang w:val="pt-PT" w:eastAsia="pt-PT"/>
         </w:rPr>
       </w:pPr>
       <w:r>
@@ -1893,11 +1903,12 @@
       </w:r>
       <w:r>
         <w:rPr>
-          <w:rFonts w:ascii="Times New Roman" w:hAnsi="Times New Roman"/>
+          <w:rFonts w:asciiTheme="minorHAnsi" w:eastAsiaTheme="minorEastAsia" w:hAnsiTheme="minorHAnsi" w:cstheme="minorBidi"/>
           <w:b w:val="0"/>
           <w:caps w:val="0"/>
-          <w:sz w:val="24"/>
-          <w:szCs w:val="24"/>
+          <w:sz w:val="22"/>
+          <w:szCs w:val="22"/>
+          <w:lang w:val="pt-PT" w:eastAsia="pt-PT"/>
         </w:rPr>
         <w:tab/>
       </w:r>
@@ -1911,7 +1922,7 @@
         <w:fldChar w:fldCharType="begin"/>
       </w:r>
       <w:r>
-        <w:instrText xml:space="preserve"> PAGEREF _Toc132689688 \h </w:instrText>
+        <w:instrText xml:space="preserve"> PAGEREF _Toc530336768 \h </w:instrText>
       </w:r>
       <w:r>
         <w:fldChar w:fldCharType="separate"/>
@@ -1931,11 +1942,12 @@
           <w:tab w:val="right" w:leader="dot" w:pos="9060"/>
         </w:tabs>
         <w:rPr>
-          <w:rFonts w:ascii="Times New Roman" w:hAnsi="Times New Roman"/>
+          <w:rFonts w:asciiTheme="minorHAnsi" w:eastAsiaTheme="minorEastAsia" w:hAnsiTheme="minorHAnsi" w:cstheme="minorBidi"/>
           <w:smallCaps w:val="0"/>
           <w:noProof/>
-          <w:sz w:val="24"/>
-          <w:szCs w:val="24"/>
+          <w:sz w:val="22"/>
+          <w:szCs w:val="22"/>
+          <w:lang w:val="pt-PT" w:eastAsia="pt-PT"/>
         </w:rPr>
       </w:pPr>
       <w:r>
@@ -1946,11 +1958,12 @@
       </w:r>
       <w:r>
         <w:rPr>
-          <w:rFonts w:ascii="Times New Roman" w:hAnsi="Times New Roman"/>
+          <w:rFonts w:asciiTheme="minorHAnsi" w:eastAsiaTheme="minorEastAsia" w:hAnsiTheme="minorHAnsi" w:cstheme="minorBidi"/>
           <w:smallCaps w:val="0"/>
           <w:noProof/>
-          <w:sz w:val="24"/>
-          <w:szCs w:val="24"/>
+          <w:sz w:val="22"/>
+          <w:szCs w:val="22"/>
+          <w:lang w:val="pt-PT" w:eastAsia="pt-PT"/>
         </w:rPr>
         <w:tab/>
       </w:r>
@@ -1958,7 +1971,7 @@
         <w:rPr>
           <w:noProof/>
         </w:rPr>
-        <w:t>O Processo de Software da SWFactory</w:t>
+        <w:t>O Processo de Software do SIGEO</w:t>
       </w:r>
       <w:r>
         <w:rPr>
@@ -1976,7 +1989,7 @@
         <w:rPr>
           <w:noProof/>
         </w:rPr>
-        <w:instrText xml:space="preserve"> PAGEREF _Toc132689689 \h </w:instrText>
+        <w:instrText xml:space="preserve"> PAGEREF _Toc530336769 \h </w:instrText>
       </w:r>
       <w:r>
         <w:rPr>
@@ -2010,11 +2023,12 @@
           <w:tab w:val="right" w:leader="dot" w:pos="9060"/>
         </w:tabs>
         <w:rPr>
-          <w:rFonts w:ascii="Times New Roman" w:hAnsi="Times New Roman"/>
+          <w:rFonts w:asciiTheme="minorHAnsi" w:eastAsiaTheme="minorEastAsia" w:hAnsiTheme="minorHAnsi" w:cstheme="minorBidi"/>
           <w:smallCaps w:val="0"/>
           <w:noProof/>
-          <w:sz w:val="24"/>
-          <w:szCs w:val="24"/>
+          <w:sz w:val="22"/>
+          <w:szCs w:val="22"/>
+          <w:lang w:val="pt-PT" w:eastAsia="pt-PT"/>
         </w:rPr>
       </w:pPr>
       <w:r>
@@ -2025,11 +2039,12 @@
       </w:r>
       <w:r>
         <w:rPr>
-          <w:rFonts w:ascii="Times New Roman" w:hAnsi="Times New Roman"/>
+          <w:rFonts w:asciiTheme="minorHAnsi" w:eastAsiaTheme="minorEastAsia" w:hAnsiTheme="minorHAnsi" w:cstheme="minorBidi"/>
           <w:smallCaps w:val="0"/>
           <w:noProof/>
-          <w:sz w:val="24"/>
-          <w:szCs w:val="24"/>
+          <w:sz w:val="22"/>
+          <w:szCs w:val="22"/>
+          <w:lang w:val="pt-PT" w:eastAsia="pt-PT"/>
         </w:rPr>
         <w:tab/>
       </w:r>
@@ -2055,7 +2070,7 @@
         <w:rPr>
           <w:noProof/>
         </w:rPr>
-        <w:instrText xml:space="preserve"> PAGEREF _Toc132689690 \h </w:instrText>
+        <w:instrText xml:space="preserve"> PAGEREF _Toc530336770 \h </w:instrText>
       </w:r>
       <w:r>
         <w:rPr>
@@ -2089,11 +2104,12 @@
           <w:tab w:val="right" w:leader="dot" w:pos="9060"/>
         </w:tabs>
         <w:rPr>
-          <w:rFonts w:ascii="Times New Roman" w:hAnsi="Times New Roman"/>
+          <w:rFonts w:asciiTheme="minorHAnsi" w:eastAsiaTheme="minorEastAsia" w:hAnsiTheme="minorHAnsi" w:cstheme="minorBidi"/>
           <w:i w:val="0"/>
           <w:noProof/>
-          <w:sz w:val="24"/>
-          <w:szCs w:val="24"/>
+          <w:sz w:val="22"/>
+          <w:szCs w:val="22"/>
+          <w:lang w:val="pt-PT" w:eastAsia="pt-PT"/>
         </w:rPr>
       </w:pPr>
       <w:r>
@@ -2104,11 +2120,12 @@
       </w:r>
       <w:r>
         <w:rPr>
-          <w:rFonts w:ascii="Times New Roman" w:hAnsi="Times New Roman"/>
+          <w:rFonts w:asciiTheme="minorHAnsi" w:eastAsiaTheme="minorEastAsia" w:hAnsiTheme="minorHAnsi" w:cstheme="minorBidi"/>
           <w:i w:val="0"/>
           <w:noProof/>
-          <w:sz w:val="24"/>
-          <w:szCs w:val="24"/>
+          <w:sz w:val="22"/>
+          <w:szCs w:val="22"/>
+          <w:lang w:val="pt-PT" w:eastAsia="pt-PT"/>
         </w:rPr>
         <w:tab/>
       </w:r>
@@ -2134,7 +2151,7 @@
         <w:rPr>
           <w:noProof/>
         </w:rPr>
-        <w:instrText xml:space="preserve"> PAGEREF _Toc132689691 \h </w:instrText>
+        <w:instrText xml:space="preserve"> PAGEREF _Toc530336771 \h </w:instrText>
       </w:r>
       <w:r>
         <w:rPr>
@@ -2168,11 +2185,12 @@
           <w:tab w:val="right" w:leader="dot" w:pos="9060"/>
         </w:tabs>
         <w:rPr>
-          <w:rFonts w:ascii="Times New Roman" w:hAnsi="Times New Roman"/>
+          <w:rFonts w:asciiTheme="minorHAnsi" w:eastAsiaTheme="minorEastAsia" w:hAnsiTheme="minorHAnsi" w:cstheme="minorBidi"/>
           <w:i w:val="0"/>
           <w:noProof/>
-          <w:sz w:val="24"/>
-          <w:szCs w:val="24"/>
+          <w:sz w:val="22"/>
+          <w:szCs w:val="22"/>
+          <w:lang w:val="pt-PT" w:eastAsia="pt-PT"/>
         </w:rPr>
       </w:pPr>
       <w:r>
@@ -2183,11 +2201,12 @@
       </w:r>
       <w:r>
         <w:rPr>
-          <w:rFonts w:ascii="Times New Roman" w:hAnsi="Times New Roman"/>
+          <w:rFonts w:asciiTheme="minorHAnsi" w:eastAsiaTheme="minorEastAsia" w:hAnsiTheme="minorHAnsi" w:cstheme="minorBidi"/>
           <w:i w:val="0"/>
           <w:noProof/>
-          <w:sz w:val="24"/>
-          <w:szCs w:val="24"/>
+          <w:sz w:val="22"/>
+          <w:szCs w:val="22"/>
+          <w:lang w:val="pt-PT" w:eastAsia="pt-PT"/>
         </w:rPr>
         <w:tab/>
       </w:r>
@@ -2213,7 +2232,7 @@
         <w:rPr>
           <w:noProof/>
         </w:rPr>
-        <w:instrText xml:space="preserve"> PAGEREF _Toc132689692 \h </w:instrText>
+        <w:instrText xml:space="preserve"> PAGEREF _Toc530336772 \h </w:instrText>
       </w:r>
       <w:r>
         <w:rPr>
@@ -2230,7 +2249,7 @@
         <w:rPr>
           <w:noProof/>
         </w:rPr>
-        <w:t>8</w:t>
+        <w:t>9</w:t>
       </w:r>
       <w:r>
         <w:rPr>
@@ -2247,11 +2266,12 @@
           <w:tab w:val="right" w:leader="dot" w:pos="9060"/>
         </w:tabs>
         <w:rPr>
-          <w:rFonts w:ascii="Times New Roman" w:hAnsi="Times New Roman"/>
+          <w:rFonts w:asciiTheme="minorHAnsi" w:eastAsiaTheme="minorEastAsia" w:hAnsiTheme="minorHAnsi" w:cstheme="minorBidi"/>
           <w:i w:val="0"/>
           <w:noProof/>
-          <w:sz w:val="24"/>
-          <w:szCs w:val="24"/>
+          <w:sz w:val="22"/>
+          <w:szCs w:val="22"/>
+          <w:lang w:val="pt-PT" w:eastAsia="pt-PT"/>
         </w:rPr>
       </w:pPr>
       <w:r>
@@ -2262,11 +2282,12 @@
       </w:r>
       <w:r>
         <w:rPr>
-          <w:rFonts w:ascii="Times New Roman" w:hAnsi="Times New Roman"/>
+          <w:rFonts w:asciiTheme="minorHAnsi" w:eastAsiaTheme="minorEastAsia" w:hAnsiTheme="minorHAnsi" w:cstheme="minorBidi"/>
           <w:i w:val="0"/>
           <w:noProof/>
-          <w:sz w:val="24"/>
-          <w:szCs w:val="24"/>
+          <w:sz w:val="22"/>
+          <w:szCs w:val="22"/>
+          <w:lang w:val="pt-PT" w:eastAsia="pt-PT"/>
         </w:rPr>
         <w:tab/>
       </w:r>
@@ -2292,7 +2313,7 @@
         <w:rPr>
           <w:noProof/>
         </w:rPr>
-        <w:instrText xml:space="preserve"> PAGEREF _Toc132689693 \h </w:instrText>
+        <w:instrText xml:space="preserve"> PAGEREF _Toc530336773 \h </w:instrText>
       </w:r>
       <w:r>
         <w:rPr>
@@ -2309,7 +2330,7 @@
         <w:rPr>
           <w:noProof/>
         </w:rPr>
-        <w:t>9</w:t>
+        <w:t>10</w:t>
       </w:r>
       <w:r>
         <w:rPr>
@@ -2326,11 +2347,12 @@
           <w:tab w:val="right" w:leader="dot" w:pos="9060"/>
         </w:tabs>
         <w:rPr>
-          <w:rFonts w:ascii="Times New Roman" w:hAnsi="Times New Roman"/>
+          <w:rFonts w:asciiTheme="minorHAnsi" w:eastAsiaTheme="minorEastAsia" w:hAnsiTheme="minorHAnsi" w:cstheme="minorBidi"/>
           <w:i w:val="0"/>
           <w:noProof/>
-          <w:sz w:val="24"/>
-          <w:szCs w:val="24"/>
+          <w:sz w:val="22"/>
+          <w:szCs w:val="22"/>
+          <w:lang w:val="pt-PT" w:eastAsia="pt-PT"/>
         </w:rPr>
       </w:pPr>
       <w:r>
@@ -2341,11 +2363,12 @@
       </w:r>
       <w:r>
         <w:rPr>
-          <w:rFonts w:ascii="Times New Roman" w:hAnsi="Times New Roman"/>
+          <w:rFonts w:asciiTheme="minorHAnsi" w:eastAsiaTheme="minorEastAsia" w:hAnsiTheme="minorHAnsi" w:cstheme="minorBidi"/>
           <w:i w:val="0"/>
           <w:noProof/>
-          <w:sz w:val="24"/>
-          <w:szCs w:val="24"/>
+          <w:sz w:val="22"/>
+          <w:szCs w:val="22"/>
+          <w:lang w:val="pt-PT" w:eastAsia="pt-PT"/>
         </w:rPr>
         <w:tab/>
       </w:r>
@@ -2371,7 +2394,7 @@
         <w:rPr>
           <w:noProof/>
         </w:rPr>
-        <w:instrText xml:space="preserve"> PAGEREF _Toc132689694 \h </w:instrText>
+        <w:instrText xml:space="preserve"> PAGEREF _Toc530336774 \h </w:instrText>
       </w:r>
       <w:r>
         <w:rPr>
@@ -2388,7 +2411,7 @@
         <w:rPr>
           <w:noProof/>
         </w:rPr>
-        <w:t>9</w:t>
+        <w:t>10</w:t>
       </w:r>
       <w:r>
         <w:rPr>
@@ -2405,11 +2428,12 @@
           <w:tab w:val="right" w:leader="dot" w:pos="9060"/>
         </w:tabs>
         <w:rPr>
-          <w:rFonts w:ascii="Times New Roman" w:hAnsi="Times New Roman"/>
+          <w:rFonts w:asciiTheme="minorHAnsi" w:eastAsiaTheme="minorEastAsia" w:hAnsiTheme="minorHAnsi" w:cstheme="minorBidi"/>
           <w:smallCaps w:val="0"/>
           <w:noProof/>
-          <w:sz w:val="24"/>
-          <w:szCs w:val="24"/>
+          <w:sz w:val="22"/>
+          <w:szCs w:val="22"/>
+          <w:lang w:val="pt-PT" w:eastAsia="pt-PT"/>
         </w:rPr>
       </w:pPr>
       <w:r>
@@ -2420,11 +2444,12 @@
       </w:r>
       <w:r>
         <w:rPr>
-          <w:rFonts w:ascii="Times New Roman" w:hAnsi="Times New Roman"/>
+          <w:rFonts w:asciiTheme="minorHAnsi" w:eastAsiaTheme="minorEastAsia" w:hAnsiTheme="minorHAnsi" w:cstheme="minorBidi"/>
           <w:smallCaps w:val="0"/>
           <w:noProof/>
-          <w:sz w:val="24"/>
-          <w:szCs w:val="24"/>
+          <w:sz w:val="22"/>
+          <w:szCs w:val="22"/>
+          <w:lang w:val="pt-PT" w:eastAsia="pt-PT"/>
         </w:rPr>
         <w:tab/>
       </w:r>
@@ -2450,7 +2475,7 @@
         <w:rPr>
           <w:noProof/>
         </w:rPr>
-        <w:instrText xml:space="preserve"> PAGEREF _Toc132689695 \h </w:instrText>
+        <w:instrText xml:space="preserve"> PAGEREF _Toc530336775 \h </w:instrText>
       </w:r>
       <w:r>
         <w:rPr>
@@ -2467,7 +2492,7 @@
         <w:rPr>
           <w:noProof/>
         </w:rPr>
-        <w:t>9</w:t>
+        <w:t>10</w:t>
       </w:r>
       <w:r>
         <w:rPr>
@@ -2484,11 +2509,12 @@
           <w:tab w:val="right" w:leader="dot" w:pos="9060"/>
         </w:tabs>
         <w:rPr>
-          <w:rFonts w:ascii="Times New Roman" w:hAnsi="Times New Roman"/>
+          <w:rFonts w:asciiTheme="minorHAnsi" w:eastAsiaTheme="minorEastAsia" w:hAnsiTheme="minorHAnsi" w:cstheme="minorBidi"/>
           <w:smallCaps w:val="0"/>
           <w:noProof/>
-          <w:sz w:val="24"/>
-          <w:szCs w:val="24"/>
+          <w:sz w:val="22"/>
+          <w:szCs w:val="22"/>
+          <w:lang w:val="pt-PT" w:eastAsia="pt-PT"/>
         </w:rPr>
       </w:pPr>
       <w:r>
@@ -2499,11 +2525,12 @@
       </w:r>
       <w:r>
         <w:rPr>
-          <w:rFonts w:ascii="Times New Roman" w:hAnsi="Times New Roman"/>
+          <w:rFonts w:asciiTheme="minorHAnsi" w:eastAsiaTheme="minorEastAsia" w:hAnsiTheme="minorHAnsi" w:cstheme="minorBidi"/>
           <w:smallCaps w:val="0"/>
           <w:noProof/>
-          <w:sz w:val="24"/>
-          <w:szCs w:val="24"/>
+          <w:sz w:val="22"/>
+          <w:szCs w:val="22"/>
+          <w:lang w:val="pt-PT" w:eastAsia="pt-PT"/>
         </w:rPr>
         <w:tab/>
       </w:r>
@@ -2511,7 +2538,7 @@
         <w:rPr>
           <w:noProof/>
         </w:rPr>
-        <w:t>Padrões Adotados</w:t>
+        <w:t>Padrões Adoptados</w:t>
       </w:r>
       <w:r>
         <w:rPr>
@@ -2529,7 +2556,7 @@
         <w:rPr>
           <w:noProof/>
         </w:rPr>
-        <w:instrText xml:space="preserve"> PAGEREF _Toc132689696 \h </w:instrText>
+        <w:instrText xml:space="preserve"> PAGEREF _Toc530336776 \h </w:instrText>
       </w:r>
       <w:r>
         <w:rPr>
@@ -2546,7 +2573,7 @@
         <w:rPr>
           <w:noProof/>
         </w:rPr>
-        <w:t>9</w:t>
+        <w:t>10</w:t>
       </w:r>
       <w:r>
         <w:rPr>
@@ -2563,11 +2590,12 @@
           <w:tab w:val="right" w:leader="dot" w:pos="9060"/>
         </w:tabs>
         <w:rPr>
-          <w:rFonts w:ascii="Times New Roman" w:hAnsi="Times New Roman"/>
+          <w:rFonts w:asciiTheme="minorHAnsi" w:eastAsiaTheme="minorEastAsia" w:hAnsiTheme="minorHAnsi" w:cstheme="minorBidi"/>
           <w:i w:val="0"/>
           <w:noProof/>
-          <w:sz w:val="24"/>
-          <w:szCs w:val="24"/>
+          <w:sz w:val="22"/>
+          <w:szCs w:val="22"/>
+          <w:lang w:val="pt-PT" w:eastAsia="pt-PT"/>
         </w:rPr>
       </w:pPr>
       <w:r>
@@ -2578,11 +2606,12 @@
       </w:r>
       <w:r>
         <w:rPr>
-          <w:rFonts w:ascii="Times New Roman" w:hAnsi="Times New Roman"/>
+          <w:rFonts w:asciiTheme="minorHAnsi" w:eastAsiaTheme="minorEastAsia" w:hAnsiTheme="minorHAnsi" w:cstheme="minorBidi"/>
           <w:i w:val="0"/>
           <w:noProof/>
-          <w:sz w:val="24"/>
-          <w:szCs w:val="24"/>
+          <w:sz w:val="22"/>
+          <w:szCs w:val="22"/>
+          <w:lang w:val="pt-PT" w:eastAsia="pt-PT"/>
         </w:rPr>
         <w:tab/>
       </w:r>
@@ -2608,7 +2637,7 @@
         <w:rPr>
           <w:noProof/>
         </w:rPr>
-        <w:instrText xml:space="preserve"> PAGEREF _Toc132689697 \h </w:instrText>
+        <w:instrText xml:space="preserve"> PAGEREF _Toc530336777 \h </w:instrText>
       </w:r>
       <w:r>
         <w:rPr>
@@ -2642,11 +2671,12 @@
           <w:tab w:val="right" w:leader="dot" w:pos="9060"/>
         </w:tabs>
         <w:rPr>
-          <w:rFonts w:ascii="Times New Roman" w:hAnsi="Times New Roman"/>
+          <w:rFonts w:asciiTheme="minorHAnsi" w:eastAsiaTheme="minorEastAsia" w:hAnsiTheme="minorHAnsi" w:cstheme="minorBidi"/>
           <w:i w:val="0"/>
           <w:noProof/>
-          <w:sz w:val="24"/>
-          <w:szCs w:val="24"/>
+          <w:sz w:val="22"/>
+          <w:szCs w:val="22"/>
+          <w:lang w:val="pt-PT" w:eastAsia="pt-PT"/>
         </w:rPr>
       </w:pPr>
       <w:r>
@@ -2657,11 +2687,12 @@
       </w:r>
       <w:r>
         <w:rPr>
-          <w:rFonts w:ascii="Times New Roman" w:hAnsi="Times New Roman"/>
+          <w:rFonts w:asciiTheme="minorHAnsi" w:eastAsiaTheme="minorEastAsia" w:hAnsiTheme="minorHAnsi" w:cstheme="minorBidi"/>
           <w:i w:val="0"/>
           <w:noProof/>
-          <w:sz w:val="24"/>
-          <w:szCs w:val="24"/>
+          <w:sz w:val="22"/>
+          <w:szCs w:val="22"/>
+          <w:lang w:val="pt-PT" w:eastAsia="pt-PT"/>
         </w:rPr>
         <w:tab/>
       </w:r>
@@ -2687,7 +2718,7 @@
         <w:rPr>
           <w:noProof/>
         </w:rPr>
-        <w:instrText xml:space="preserve"> PAGEREF _Toc132689698 \h </w:instrText>
+        <w:instrText xml:space="preserve"> PAGEREF _Toc530336778 \h </w:instrText>
       </w:r>
       <w:r>
         <w:rPr>
@@ -2721,11 +2752,12 @@
           <w:tab w:val="right" w:leader="dot" w:pos="9060"/>
         </w:tabs>
         <w:rPr>
-          <w:rFonts w:ascii="Times New Roman" w:hAnsi="Times New Roman"/>
+          <w:rFonts w:asciiTheme="minorHAnsi" w:eastAsiaTheme="minorEastAsia" w:hAnsiTheme="minorHAnsi" w:cstheme="minorBidi"/>
           <w:i w:val="0"/>
           <w:noProof/>
-          <w:sz w:val="24"/>
-          <w:szCs w:val="24"/>
+          <w:sz w:val="22"/>
+          <w:szCs w:val="22"/>
+          <w:lang w:val="pt-PT" w:eastAsia="pt-PT"/>
         </w:rPr>
       </w:pPr>
       <w:r>
@@ -2736,11 +2768,12 @@
       </w:r>
       <w:r>
         <w:rPr>
-          <w:rFonts w:ascii="Times New Roman" w:hAnsi="Times New Roman"/>
+          <w:rFonts w:asciiTheme="minorHAnsi" w:eastAsiaTheme="minorEastAsia" w:hAnsiTheme="minorHAnsi" w:cstheme="minorBidi"/>
           <w:i w:val="0"/>
           <w:noProof/>
-          <w:sz w:val="24"/>
-          <w:szCs w:val="24"/>
+          <w:sz w:val="22"/>
+          <w:szCs w:val="22"/>
+          <w:lang w:val="pt-PT" w:eastAsia="pt-PT"/>
         </w:rPr>
         <w:tab/>
       </w:r>
@@ -2766,7 +2799,7 @@
         <w:rPr>
           <w:noProof/>
         </w:rPr>
-        <w:instrText xml:space="preserve"> PAGEREF _Toc132689699 \h </w:instrText>
+        <w:instrText xml:space="preserve"> PAGEREF _Toc530336779 \h </w:instrText>
       </w:r>
       <w:r>
         <w:rPr>
@@ -2800,11 +2833,12 @@
           <w:tab w:val="right" w:leader="dot" w:pos="9060"/>
         </w:tabs>
         <w:rPr>
-          <w:rFonts w:ascii="Times New Roman" w:hAnsi="Times New Roman"/>
+          <w:rFonts w:asciiTheme="minorHAnsi" w:eastAsiaTheme="minorEastAsia" w:hAnsiTheme="minorHAnsi" w:cstheme="minorBidi"/>
           <w:i w:val="0"/>
           <w:noProof/>
-          <w:sz w:val="24"/>
-          <w:szCs w:val="24"/>
+          <w:sz w:val="22"/>
+          <w:szCs w:val="22"/>
+          <w:lang w:val="pt-PT" w:eastAsia="pt-PT"/>
         </w:rPr>
       </w:pPr>
       <w:r>
@@ -2815,11 +2849,12 @@
       </w:r>
       <w:r>
         <w:rPr>
-          <w:rFonts w:ascii="Times New Roman" w:hAnsi="Times New Roman"/>
+          <w:rFonts w:asciiTheme="minorHAnsi" w:eastAsiaTheme="minorEastAsia" w:hAnsiTheme="minorHAnsi" w:cstheme="minorBidi"/>
           <w:i w:val="0"/>
           <w:noProof/>
-          <w:sz w:val="24"/>
-          <w:szCs w:val="24"/>
+          <w:sz w:val="22"/>
+          <w:szCs w:val="22"/>
+          <w:lang w:val="pt-PT" w:eastAsia="pt-PT"/>
         </w:rPr>
         <w:tab/>
       </w:r>
@@ -2845,7 +2880,7 @@
         <w:rPr>
           <w:noProof/>
         </w:rPr>
-        <w:instrText xml:space="preserve"> PAGEREF _Toc132689700 \h </w:instrText>
+        <w:instrText xml:space="preserve"> PAGEREF _Toc530336780 \h </w:instrText>
       </w:r>
       <w:r>
         <w:rPr>
@@ -2879,11 +2914,12 @@
           <w:tab w:val="right" w:leader="dot" w:pos="9060"/>
         </w:tabs>
         <w:rPr>
-          <w:rFonts w:ascii="Times New Roman" w:hAnsi="Times New Roman"/>
+          <w:rFonts w:asciiTheme="minorHAnsi" w:eastAsiaTheme="minorEastAsia" w:hAnsiTheme="minorHAnsi" w:cstheme="minorBidi"/>
           <w:smallCaps w:val="0"/>
           <w:noProof/>
-          <w:sz w:val="24"/>
-          <w:szCs w:val="24"/>
+          <w:sz w:val="22"/>
+          <w:szCs w:val="22"/>
+          <w:lang w:val="pt-PT" w:eastAsia="pt-PT"/>
         </w:rPr>
       </w:pPr>
       <w:r>
@@ -2894,11 +2930,12 @@
       </w:r>
       <w:r>
         <w:rPr>
-          <w:rFonts w:ascii="Times New Roman" w:hAnsi="Times New Roman"/>
+          <w:rFonts w:asciiTheme="minorHAnsi" w:eastAsiaTheme="minorEastAsia" w:hAnsiTheme="minorHAnsi" w:cstheme="minorBidi"/>
           <w:smallCaps w:val="0"/>
           <w:noProof/>
-          <w:sz w:val="24"/>
-          <w:szCs w:val="24"/>
+          <w:sz w:val="22"/>
+          <w:szCs w:val="22"/>
+          <w:lang w:val="pt-PT" w:eastAsia="pt-PT"/>
         </w:rPr>
         <w:tab/>
       </w:r>
@@ -2924,7 +2961,7 @@
         <w:rPr>
           <w:noProof/>
         </w:rPr>
-        <w:instrText xml:space="preserve"> PAGEREF _Toc132689701 \h </w:instrText>
+        <w:instrText xml:space="preserve"> PAGEREF _Toc530336781 \h </w:instrText>
       </w:r>
       <w:r>
         <w:rPr>
@@ -2958,11 +2995,12 @@
           <w:tab w:val="right" w:leader="dot" w:pos="9060"/>
         </w:tabs>
         <w:rPr>
-          <w:rFonts w:ascii="Times New Roman" w:hAnsi="Times New Roman"/>
+          <w:rFonts w:asciiTheme="minorHAnsi" w:eastAsiaTheme="minorEastAsia" w:hAnsiTheme="minorHAnsi" w:cstheme="minorBidi"/>
           <w:smallCaps w:val="0"/>
           <w:noProof/>
-          <w:sz w:val="24"/>
-          <w:szCs w:val="24"/>
+          <w:sz w:val="22"/>
+          <w:szCs w:val="22"/>
+          <w:lang w:val="pt-PT" w:eastAsia="pt-PT"/>
         </w:rPr>
       </w:pPr>
       <w:r>
@@ -2973,11 +3011,12 @@
       </w:r>
       <w:r>
         <w:rPr>
-          <w:rFonts w:ascii="Times New Roman" w:hAnsi="Times New Roman"/>
+          <w:rFonts w:asciiTheme="minorHAnsi" w:eastAsiaTheme="minorEastAsia" w:hAnsiTheme="minorHAnsi" w:cstheme="minorBidi"/>
           <w:smallCaps w:val="0"/>
           <w:noProof/>
-          <w:sz w:val="24"/>
-          <w:szCs w:val="24"/>
+          <w:sz w:val="22"/>
+          <w:szCs w:val="22"/>
+          <w:lang w:val="pt-PT" w:eastAsia="pt-PT"/>
         </w:rPr>
         <w:tab/>
       </w:r>
@@ -3003,7 +3042,7 @@
         <w:rPr>
           <w:noProof/>
         </w:rPr>
-        <w:instrText xml:space="preserve"> PAGEREF _Toc132689702 \h </w:instrText>
+        <w:instrText xml:space="preserve"> PAGEREF _Toc530336782 \h </w:instrText>
       </w:r>
       <w:r>
         <w:rPr>
@@ -3020,7 +3059,7 @@
         <w:rPr>
           <w:noProof/>
         </w:rPr>
-        <w:t>11</w:t>
+        <w:t>12</w:t>
       </w:r>
       <w:r>
         <w:rPr>
@@ -3033,11 +3072,12 @@
       <w:pPr>
         <w:pStyle w:val="TOC1"/>
         <w:rPr>
-          <w:rFonts w:ascii="Times New Roman" w:hAnsi="Times New Roman"/>
+          <w:rFonts w:asciiTheme="minorHAnsi" w:eastAsiaTheme="minorEastAsia" w:hAnsiTheme="minorHAnsi" w:cstheme="minorBidi"/>
           <w:b w:val="0"/>
           <w:caps w:val="0"/>
-          <w:sz w:val="24"/>
-          <w:szCs w:val="24"/>
+          <w:sz w:val="22"/>
+          <w:szCs w:val="22"/>
+          <w:lang w:val="pt-PT" w:eastAsia="pt-PT"/>
         </w:rPr>
       </w:pPr>
       <w:r>
@@ -3045,11 +3085,12 @@
       </w:r>
       <w:r>
         <w:rPr>
-          <w:rFonts w:ascii="Times New Roman" w:hAnsi="Times New Roman"/>
+          <w:rFonts w:asciiTheme="minorHAnsi" w:eastAsiaTheme="minorEastAsia" w:hAnsiTheme="minorHAnsi" w:cstheme="minorBidi"/>
           <w:b w:val="0"/>
           <w:caps w:val="0"/>
-          <w:sz w:val="24"/>
-          <w:szCs w:val="24"/>
+          <w:sz w:val="22"/>
+          <w:szCs w:val="22"/>
+          <w:lang w:val="pt-PT" w:eastAsia="pt-PT"/>
         </w:rPr>
         <w:tab/>
       </w:r>
@@ -3063,53 +3104,7 @@
         <w:fldChar w:fldCharType="begin"/>
       </w:r>
       <w:r>
-        <w:instrText xml:space="preserve"> PAGEREF _Toc132689703 \h </w:instrText>
-      </w:r>
-      <w:r>
-        <w:fldChar w:fldCharType="separate"/>
-      </w:r>
-      <w:r>
-        <w:t>12</w:t>
-      </w:r>
-      <w:r>
-        <w:fldChar w:fldCharType="end"/>
-      </w:r>
-    </w:p>
-    <w:p>
-      <w:pPr>
-        <w:pStyle w:val="TOC1"/>
-        <w:rPr>
-          <w:rFonts w:ascii="Times New Roman" w:hAnsi="Times New Roman"/>
-          <w:b w:val="0"/>
-          <w:caps w:val="0"/>
-          <w:sz w:val="24"/>
-          <w:szCs w:val="24"/>
-        </w:rPr>
-      </w:pPr>
-      <w:r>
-        <w:t>5.</w:t>
-      </w:r>
-      <w:r>
-        <w:rPr>
-          <w:rFonts w:ascii="Times New Roman" w:hAnsi="Times New Roman"/>
-          <w:b w:val="0"/>
-          <w:caps w:val="0"/>
-          <w:sz w:val="24"/>
-          <w:szCs w:val="24"/>
-        </w:rPr>
-        <w:tab/>
-      </w:r>
-      <w:r>
-        <w:t>organização do projeto</w:t>
-      </w:r>
-      <w:r>
-        <w:tab/>
-      </w:r>
-      <w:r>
-        <w:fldChar w:fldCharType="begin"/>
-      </w:r>
-      <w:r>
-        <w:instrText xml:space="preserve"> PAGEREF _Toc132689704 \h </w:instrText>
+        <w:instrText xml:space="preserve"> PAGEREF _Toc530336783 \h </w:instrText>
       </w:r>
       <w:r>
         <w:fldChar w:fldCharType="separate"/>
@@ -3129,34 +3124,38 @@
           <w:tab w:val="right" w:leader="dot" w:pos="9060"/>
         </w:tabs>
         <w:rPr>
-          <w:rFonts w:ascii="Times New Roman" w:hAnsi="Times New Roman"/>
+          <w:rFonts w:asciiTheme="minorHAnsi" w:eastAsiaTheme="minorEastAsia" w:hAnsiTheme="minorHAnsi" w:cstheme="minorBidi"/>
           <w:smallCaps w:val="0"/>
           <w:noProof/>
-          <w:sz w:val="24"/>
-          <w:szCs w:val="24"/>
-        </w:rPr>
-      </w:pPr>
-      <w:r>
-        <w:rPr>
-          <w:noProof/>
-        </w:rPr>
-        <w:t>5.1</w:t>
-      </w:r>
-      <w:r>
-        <w:rPr>
-          <w:rFonts w:ascii="Times New Roman" w:hAnsi="Times New Roman"/>
+          <w:sz w:val="22"/>
+          <w:szCs w:val="22"/>
+          <w:lang w:val="pt-PT" w:eastAsia="pt-PT"/>
+        </w:rPr>
+      </w:pPr>
+      <w:r>
+        <w:rPr>
+          <w:noProof/>
+          <w:lang w:val="pt-PT"/>
+        </w:rPr>
+        <w:t>4.1</w:t>
+      </w:r>
+      <w:r>
+        <w:rPr>
+          <w:rFonts w:asciiTheme="minorHAnsi" w:eastAsiaTheme="minorEastAsia" w:hAnsiTheme="minorHAnsi" w:cstheme="minorBidi"/>
           <w:smallCaps w:val="0"/>
           <w:noProof/>
-          <w:sz w:val="24"/>
-          <w:szCs w:val="24"/>
+          <w:sz w:val="22"/>
+          <w:szCs w:val="22"/>
+          <w:lang w:val="pt-PT" w:eastAsia="pt-PT"/>
         </w:rPr>
         <w:tab/>
       </w:r>
       <w:r>
         <w:rPr>
           <w:noProof/>
-        </w:rPr>
-        <w:t>Organograma</w:t>
+          <w:lang w:val="pt-PT"/>
+        </w:rPr>
+        <w:t>Entradas do projecto</w:t>
       </w:r>
       <w:r>
         <w:rPr>
@@ -3174,7 +3173,7 @@
         <w:rPr>
           <w:noProof/>
         </w:rPr>
-        <w:instrText xml:space="preserve"> PAGEREF _Toc132689705 \h </w:instrText>
+        <w:instrText xml:space="preserve"> PAGEREF _Toc530336784 \h </w:instrText>
       </w:r>
       <w:r>
         <w:rPr>
@@ -3208,11 +3207,224 @@
           <w:tab w:val="right" w:leader="dot" w:pos="9060"/>
         </w:tabs>
         <w:rPr>
-          <w:rFonts w:ascii="Times New Roman" w:hAnsi="Times New Roman"/>
+          <w:rFonts w:asciiTheme="minorHAnsi" w:eastAsiaTheme="minorEastAsia" w:hAnsiTheme="minorHAnsi" w:cstheme="minorBidi"/>
           <w:smallCaps w:val="0"/>
           <w:noProof/>
-          <w:sz w:val="24"/>
-          <w:szCs w:val="24"/>
+          <w:sz w:val="22"/>
+          <w:szCs w:val="22"/>
+          <w:lang w:val="pt-PT" w:eastAsia="pt-PT"/>
+        </w:rPr>
+      </w:pPr>
+      <w:r>
+        <w:rPr>
+          <w:noProof/>
+          <w:lang w:val="pt-PT"/>
+        </w:rPr>
+        <w:t>4.2</w:t>
+      </w:r>
+      <w:r>
+        <w:rPr>
+          <w:rFonts w:asciiTheme="minorHAnsi" w:eastAsiaTheme="minorEastAsia" w:hAnsiTheme="minorHAnsi" w:cstheme="minorBidi"/>
+          <w:smallCaps w:val="0"/>
+          <w:noProof/>
+          <w:sz w:val="22"/>
+          <w:szCs w:val="22"/>
+          <w:lang w:val="pt-PT" w:eastAsia="pt-PT"/>
+        </w:rPr>
+        <w:tab/>
+      </w:r>
+      <w:r>
+        <w:rPr>
+          <w:noProof/>
+          <w:lang w:val="pt-PT"/>
+        </w:rPr>
+        <w:t>Saidas do projecto</w:t>
+      </w:r>
+      <w:r>
+        <w:rPr>
+          <w:noProof/>
+        </w:rPr>
+        <w:tab/>
+      </w:r>
+      <w:r>
+        <w:rPr>
+          <w:noProof/>
+        </w:rPr>
+        <w:fldChar w:fldCharType="begin"/>
+      </w:r>
+      <w:r>
+        <w:rPr>
+          <w:noProof/>
+        </w:rPr>
+        <w:instrText xml:space="preserve"> PAGEREF _Toc530336785 \h </w:instrText>
+      </w:r>
+      <w:r>
+        <w:rPr>
+          <w:noProof/>
+        </w:rPr>
+      </w:r>
+      <w:r>
+        <w:rPr>
+          <w:noProof/>
+        </w:rPr>
+        <w:fldChar w:fldCharType="separate"/>
+      </w:r>
+      <w:r>
+        <w:rPr>
+          <w:noProof/>
+        </w:rPr>
+        <w:t>12</w:t>
+      </w:r>
+      <w:r>
+        <w:rPr>
+          <w:noProof/>
+        </w:rPr>
+        <w:fldChar w:fldCharType="end"/>
+      </w:r>
+    </w:p>
+    <w:p>
+      <w:pPr>
+        <w:pStyle w:val="TOC1"/>
+        <w:rPr>
+          <w:rFonts w:asciiTheme="minorHAnsi" w:eastAsiaTheme="minorEastAsia" w:hAnsiTheme="minorHAnsi" w:cstheme="minorBidi"/>
+          <w:b w:val="0"/>
+          <w:caps w:val="0"/>
+          <w:sz w:val="22"/>
+          <w:szCs w:val="22"/>
+          <w:lang w:val="pt-PT" w:eastAsia="pt-PT"/>
+        </w:rPr>
+      </w:pPr>
+      <w:r>
+        <w:t>5.</w:t>
+      </w:r>
+      <w:r>
+        <w:rPr>
+          <w:rFonts w:asciiTheme="minorHAnsi" w:eastAsiaTheme="minorEastAsia" w:hAnsiTheme="minorHAnsi" w:cstheme="minorBidi"/>
+          <w:b w:val="0"/>
+          <w:caps w:val="0"/>
+          <w:sz w:val="22"/>
+          <w:szCs w:val="22"/>
+          <w:lang w:val="pt-PT" w:eastAsia="pt-PT"/>
+        </w:rPr>
+        <w:tab/>
+      </w:r>
+      <w:r>
+        <w:t>organização do projeto</w:t>
+      </w:r>
+      <w:r>
+        <w:tab/>
+      </w:r>
+      <w:r>
+        <w:fldChar w:fldCharType="begin"/>
+      </w:r>
+      <w:r>
+        <w:instrText xml:space="preserve"> PAGEREF _Toc530336786 \h </w:instrText>
+      </w:r>
+      <w:r>
+        <w:fldChar w:fldCharType="separate"/>
+      </w:r>
+      <w:r>
+        <w:t>12</w:t>
+      </w:r>
+      <w:r>
+        <w:fldChar w:fldCharType="end"/>
+      </w:r>
+    </w:p>
+    <w:p>
+      <w:pPr>
+        <w:pStyle w:val="TOC2"/>
+        <w:tabs>
+          <w:tab w:val="left" w:pos="960"/>
+          <w:tab w:val="right" w:leader="dot" w:pos="9060"/>
+        </w:tabs>
+        <w:rPr>
+          <w:rFonts w:asciiTheme="minorHAnsi" w:eastAsiaTheme="minorEastAsia" w:hAnsiTheme="minorHAnsi" w:cstheme="minorBidi"/>
+          <w:smallCaps w:val="0"/>
+          <w:noProof/>
+          <w:sz w:val="22"/>
+          <w:szCs w:val="22"/>
+          <w:lang w:val="pt-PT" w:eastAsia="pt-PT"/>
+        </w:rPr>
+      </w:pPr>
+      <w:r>
+        <w:rPr>
+          <w:noProof/>
+        </w:rPr>
+        <w:t>5.1</w:t>
+      </w:r>
+      <w:r>
+        <w:rPr>
+          <w:rFonts w:asciiTheme="minorHAnsi" w:eastAsiaTheme="minorEastAsia" w:hAnsiTheme="minorHAnsi" w:cstheme="minorBidi"/>
+          <w:smallCaps w:val="0"/>
+          <w:noProof/>
+          <w:sz w:val="22"/>
+          <w:szCs w:val="22"/>
+          <w:lang w:val="pt-PT" w:eastAsia="pt-PT"/>
+        </w:rPr>
+        <w:tab/>
+      </w:r>
+      <w:r>
+        <w:rPr>
+          <w:noProof/>
+        </w:rPr>
+        <w:t>Organograma</w:t>
+      </w:r>
+      <w:r>
+        <w:rPr>
+          <w:noProof/>
+        </w:rPr>
+        <w:tab/>
+      </w:r>
+      <w:r>
+        <w:rPr>
+          <w:noProof/>
+        </w:rPr>
+        <w:fldChar w:fldCharType="begin"/>
+      </w:r>
+      <w:r>
+        <w:rPr>
+          <w:noProof/>
+        </w:rPr>
+        <w:instrText xml:space="preserve"> PAGEREF _Toc530336787 \h </w:instrText>
+      </w:r>
+      <w:r>
+        <w:rPr>
+          <w:noProof/>
+        </w:rPr>
+      </w:r>
+      <w:r>
+        <w:rPr>
+          <w:noProof/>
+        </w:rPr>
+        <w:fldChar w:fldCharType="separate"/>
+      </w:r>
+      <w:r>
+        <w:rPr>
+          <w:noProof/>
+        </w:rPr>
+        <w:t>13</w:t>
+      </w:r>
+      <w:r>
+        <w:rPr>
+          <w:noProof/>
+        </w:rPr>
+        <w:fldChar w:fldCharType="end"/>
+      </w:r>
+    </w:p>
+    <w:p>
+      <w:pPr>
+        <w:pStyle w:val="TOC2"/>
+        <w:tabs>
+          <w:tab w:val="left" w:pos="960"/>
+          <w:tab w:val="right" w:leader="dot" w:pos="9060"/>
+        </w:tabs>
+        <w:rPr>
+          <w:rFonts w:asciiTheme="minorHAnsi" w:eastAsiaTheme="minorEastAsia" w:hAnsiTheme="minorHAnsi" w:cstheme="minorBidi"/>
+          <w:smallCaps w:val="0"/>
+          <w:noProof/>
+          <w:sz w:val="22"/>
+          <w:szCs w:val="22"/>
+          <w:lang w:val="pt-PT" w:eastAsia="pt-PT"/>
         </w:rPr>
       </w:pPr>
       <w:r>
@@ -3223,11 +3435,12 @@
       </w:r>
       <w:r>
         <w:rPr>
-          <w:rFonts w:ascii="Times New Roman" w:hAnsi="Times New Roman"/>
+          <w:rFonts w:asciiTheme="minorHAnsi" w:eastAsiaTheme="minorEastAsia" w:hAnsiTheme="minorHAnsi" w:cstheme="minorBidi"/>
           <w:smallCaps w:val="0"/>
           <w:noProof/>
-          <w:sz w:val="24"/>
-          <w:szCs w:val="24"/>
+          <w:sz w:val="22"/>
+          <w:szCs w:val="22"/>
+          <w:lang w:val="pt-PT" w:eastAsia="pt-PT"/>
         </w:rPr>
         <w:tab/>
       </w:r>
@@ -3253,7 +3466,7 @@
         <w:rPr>
           <w:noProof/>
         </w:rPr>
-        <w:instrText xml:space="preserve"> PAGEREF _Toc132689706 \h </w:instrText>
+        <w:instrText xml:space="preserve"> PAGEREF _Toc530336788 \h </w:instrText>
       </w:r>
       <w:r>
         <w:rPr>
@@ -3270,7 +3483,7 @@
         <w:rPr>
           <w:noProof/>
         </w:rPr>
-        <w:t>12</w:t>
+        <w:t>14</w:t>
       </w:r>
       <w:r>
         <w:rPr>
@@ -3287,45 +3500,46 @@
           <w:tab w:val="right" w:leader="dot" w:pos="9060"/>
         </w:tabs>
         <w:rPr>
-          <w:rFonts w:ascii="Times New Roman" w:hAnsi="Times New Roman"/>
+          <w:rFonts w:asciiTheme="minorHAnsi" w:eastAsiaTheme="minorEastAsia" w:hAnsiTheme="minorHAnsi" w:cstheme="minorBidi"/>
           <w:i w:val="0"/>
           <w:noProof/>
-          <w:sz w:val="24"/>
-          <w:szCs w:val="24"/>
-        </w:rPr>
-      </w:pPr>
+          <w:sz w:val="22"/>
+          <w:szCs w:val="22"/>
+          <w:lang w:val="pt-PT" w:eastAsia="pt-PT"/>
+        </w:rPr>
+      </w:pPr>
+      <w:r>
+        <w:rPr>
+          <w:noProof/>
+        </w:rPr>
+        <w:t>5.2.1</w:t>
+      </w:r>
+      <w:r>
+        <w:rPr>
+          <w:rFonts w:asciiTheme="minorHAnsi" w:eastAsiaTheme="minorEastAsia" w:hAnsiTheme="minorHAnsi" w:cstheme="minorBidi"/>
+          <w:i w:val="0"/>
+          <w:noProof/>
+          <w:sz w:val="22"/>
+          <w:szCs w:val="22"/>
+          <w:lang w:val="pt-PT" w:eastAsia="pt-PT"/>
+        </w:rPr>
+        <w:tab/>
+      </w:r>
       <w:r>
         <w:rPr>
           <w:iCs/>
           <w:noProof/>
         </w:rPr>
-        <w:t>5.2.1</w:t>
-      </w:r>
-      <w:r>
-        <w:rPr>
-          <w:rFonts w:ascii="Times New Roman" w:hAnsi="Times New Roman"/>
-          <w:i w:val="0"/>
-          <w:noProof/>
-          <w:sz w:val="24"/>
-          <w:szCs w:val="24"/>
+        <w:t>Reuniões da Equipe Técnica</w:t>
+      </w:r>
+      <w:r>
+        <w:rPr>
+          <w:noProof/>
         </w:rPr>
         <w:tab/>
       </w:r>
       <w:r>
         <w:rPr>
-          <w:iCs/>
-          <w:noProof/>
-        </w:rPr>
-        <w:t>Reuniões da Equipe Técnica</w:t>
-      </w:r>
-      <w:r>
-        <w:rPr>
-          <w:noProof/>
-        </w:rPr>
-        <w:tab/>
-      </w:r>
-      <w:r>
-        <w:rPr>
           <w:noProof/>
         </w:rPr>
         <w:fldChar w:fldCharType="begin"/>
@@ -3334,7 +3548,7 @@
         <w:rPr>
           <w:noProof/>
         </w:rPr>
-        <w:instrText xml:space="preserve"> PAGEREF _Toc132689707 \h </w:instrText>
+        <w:instrText xml:space="preserve"> PAGEREF _Toc530336789 \h </w:instrText>
       </w:r>
       <w:r>
         <w:rPr>
@@ -3351,7 +3565,7 @@
         <w:rPr>
           <w:noProof/>
         </w:rPr>
-        <w:t>13</w:t>
+        <w:t>15</w:t>
       </w:r>
       <w:r>
         <w:rPr>
@@ -3368,45 +3582,46 @@
           <w:tab w:val="right" w:leader="dot" w:pos="9060"/>
         </w:tabs>
         <w:rPr>
-          <w:rFonts w:ascii="Times New Roman" w:hAnsi="Times New Roman"/>
+          <w:rFonts w:asciiTheme="minorHAnsi" w:eastAsiaTheme="minorEastAsia" w:hAnsiTheme="minorHAnsi" w:cstheme="minorBidi"/>
           <w:i w:val="0"/>
           <w:noProof/>
-          <w:sz w:val="24"/>
-          <w:szCs w:val="24"/>
-        </w:rPr>
-      </w:pPr>
+          <w:sz w:val="22"/>
+          <w:szCs w:val="22"/>
+          <w:lang w:val="pt-PT" w:eastAsia="pt-PT"/>
+        </w:rPr>
+      </w:pPr>
+      <w:r>
+        <w:rPr>
+          <w:noProof/>
+        </w:rPr>
+        <w:t>5.2.2</w:t>
+      </w:r>
+      <w:r>
+        <w:rPr>
+          <w:rFonts w:asciiTheme="minorHAnsi" w:eastAsiaTheme="minorEastAsia" w:hAnsiTheme="minorHAnsi" w:cstheme="minorBidi"/>
+          <w:i w:val="0"/>
+          <w:noProof/>
+          <w:sz w:val="22"/>
+          <w:szCs w:val="22"/>
+          <w:lang w:val="pt-PT" w:eastAsia="pt-PT"/>
+        </w:rPr>
+        <w:tab/>
+      </w:r>
       <w:r>
         <w:rPr>
           <w:iCs/>
           <w:noProof/>
         </w:rPr>
-        <w:t>5.2.2</w:t>
-      </w:r>
-      <w:r>
-        <w:rPr>
-          <w:rFonts w:ascii="Times New Roman" w:hAnsi="Times New Roman"/>
-          <w:i w:val="0"/>
-          <w:noProof/>
-          <w:sz w:val="24"/>
-          <w:szCs w:val="24"/>
+        <w:t>Reuniões de Garantia da Qualidade</w:t>
+      </w:r>
+      <w:r>
+        <w:rPr>
+          <w:noProof/>
         </w:rPr>
         <w:tab/>
       </w:r>
       <w:r>
         <w:rPr>
-          <w:iCs/>
-          <w:noProof/>
-        </w:rPr>
-        <w:t>Reuniões de Garantia da Qualidade</w:t>
-      </w:r>
-      <w:r>
-        <w:rPr>
-          <w:noProof/>
-        </w:rPr>
-        <w:tab/>
-      </w:r>
-      <w:r>
-        <w:rPr>
           <w:noProof/>
         </w:rPr>
         <w:fldChar w:fldCharType="begin"/>
@@ -3415,7 +3630,7 @@
         <w:rPr>
           <w:noProof/>
         </w:rPr>
-        <w:instrText xml:space="preserve"> PAGEREF _Toc132689708 \h </w:instrText>
+        <w:instrText xml:space="preserve"> PAGEREF _Toc530336790 \h </w:instrText>
       </w:r>
       <w:r>
         <w:rPr>
@@ -3432,7 +3647,7 @@
         <w:rPr>
           <w:noProof/>
         </w:rPr>
-        <w:t>13</w:t>
+        <w:t>16</w:t>
       </w:r>
       <w:r>
         <w:rPr>
@@ -3449,11 +3664,12 @@
           <w:tab w:val="right" w:leader="dot" w:pos="9060"/>
         </w:tabs>
         <w:rPr>
-          <w:rFonts w:ascii="Times New Roman" w:hAnsi="Times New Roman"/>
+          <w:rFonts w:asciiTheme="minorHAnsi" w:eastAsiaTheme="minorEastAsia" w:hAnsiTheme="minorHAnsi" w:cstheme="minorBidi"/>
           <w:i w:val="0"/>
           <w:noProof/>
-          <w:sz w:val="24"/>
-          <w:szCs w:val="24"/>
+          <w:sz w:val="22"/>
+          <w:szCs w:val="22"/>
+          <w:lang w:val="pt-PT" w:eastAsia="pt-PT"/>
         </w:rPr>
       </w:pPr>
       <w:r>
@@ -3464,11 +3680,12 @@
       </w:r>
       <w:r>
         <w:rPr>
-          <w:rFonts w:ascii="Times New Roman" w:hAnsi="Times New Roman"/>
+          <w:rFonts w:asciiTheme="minorHAnsi" w:eastAsiaTheme="minorEastAsia" w:hAnsiTheme="minorHAnsi" w:cstheme="minorBidi"/>
           <w:i w:val="0"/>
           <w:noProof/>
-          <w:sz w:val="24"/>
-          <w:szCs w:val="24"/>
+          <w:sz w:val="22"/>
+          <w:szCs w:val="22"/>
+          <w:lang w:val="pt-PT" w:eastAsia="pt-PT"/>
         </w:rPr>
         <w:tab/>
       </w:r>
@@ -3494,7 +3711,7 @@
         <w:rPr>
           <w:noProof/>
         </w:rPr>
-        <w:instrText xml:space="preserve"> PAGEREF _Toc132689709 \h </w:instrText>
+        <w:instrText xml:space="preserve"> PAGEREF _Toc530336791 \h </w:instrText>
       </w:r>
       <w:r>
         <w:rPr>
@@ -3511,7 +3728,7 @@
         <w:rPr>
           <w:noProof/>
         </w:rPr>
-        <w:t>13</w:t>
+        <w:t>16</w:t>
       </w:r>
       <w:r>
         <w:rPr>
@@ -3528,45 +3745,46 @@
           <w:tab w:val="right" w:leader="dot" w:pos="9060"/>
         </w:tabs>
         <w:rPr>
-          <w:rFonts w:ascii="Times New Roman" w:hAnsi="Times New Roman"/>
+          <w:rFonts w:asciiTheme="minorHAnsi" w:eastAsiaTheme="minorEastAsia" w:hAnsiTheme="minorHAnsi" w:cstheme="minorBidi"/>
           <w:i w:val="0"/>
           <w:noProof/>
-          <w:sz w:val="24"/>
-          <w:szCs w:val="24"/>
-        </w:rPr>
-      </w:pPr>
+          <w:sz w:val="22"/>
+          <w:szCs w:val="22"/>
+          <w:lang w:val="pt-PT" w:eastAsia="pt-PT"/>
+        </w:rPr>
+      </w:pPr>
+      <w:r>
+        <w:rPr>
+          <w:noProof/>
+        </w:rPr>
+        <w:t>5.2.4</w:t>
+      </w:r>
+      <w:r>
+        <w:rPr>
+          <w:rFonts w:asciiTheme="minorHAnsi" w:eastAsiaTheme="minorEastAsia" w:hAnsiTheme="minorHAnsi" w:cstheme="minorBidi"/>
+          <w:i w:val="0"/>
+          <w:noProof/>
+          <w:sz w:val="22"/>
+          <w:szCs w:val="22"/>
+          <w:lang w:val="pt-PT" w:eastAsia="pt-PT"/>
+        </w:rPr>
+        <w:tab/>
+      </w:r>
       <w:r>
         <w:rPr>
           <w:iCs/>
           <w:noProof/>
         </w:rPr>
-        <w:t>5.2.4</w:t>
-      </w:r>
-      <w:r>
-        <w:rPr>
-          <w:rFonts w:ascii="Times New Roman" w:hAnsi="Times New Roman"/>
-          <w:i w:val="0"/>
-          <w:noProof/>
-          <w:sz w:val="24"/>
-          <w:szCs w:val="24"/>
+        <w:t>Interface entre a Equipe Técnica e os Usuários (Clientes)</w:t>
+      </w:r>
+      <w:r>
+        <w:rPr>
+          <w:noProof/>
         </w:rPr>
         <w:tab/>
       </w:r>
       <w:r>
         <w:rPr>
-          <w:iCs/>
-          <w:noProof/>
-        </w:rPr>
-        <w:t>Interface entre a Equipe Técnica e os Usuários (Clientes)</w:t>
-      </w:r>
-      <w:r>
-        <w:rPr>
-          <w:noProof/>
-        </w:rPr>
-        <w:tab/>
-      </w:r>
-      <w:r>
-        <w:rPr>
           <w:noProof/>
         </w:rPr>
         <w:fldChar w:fldCharType="begin"/>
@@ -3575,7 +3793,7 @@
         <w:rPr>
           <w:noProof/>
         </w:rPr>
-        <w:instrText xml:space="preserve"> PAGEREF _Toc132689710 \h </w:instrText>
+        <w:instrText xml:space="preserve"> PAGEREF _Toc530336792 \h </w:instrText>
       </w:r>
       <w:r>
         <w:rPr>
@@ -3592,7 +3810,7 @@
         <w:rPr>
           <w:noProof/>
         </w:rPr>
-        <w:t>13</w:t>
+        <w:t>16</w:t>
       </w:r>
       <w:r>
         <w:rPr>
@@ -3609,11 +3827,12 @@
           <w:tab w:val="right" w:leader="dot" w:pos="9060"/>
         </w:tabs>
         <w:rPr>
-          <w:rFonts w:ascii="Times New Roman" w:hAnsi="Times New Roman"/>
+          <w:rFonts w:asciiTheme="minorHAnsi" w:eastAsiaTheme="minorEastAsia" w:hAnsiTheme="minorHAnsi" w:cstheme="minorBidi"/>
           <w:smallCaps w:val="0"/>
           <w:noProof/>
-          <w:sz w:val="24"/>
-          <w:szCs w:val="24"/>
+          <w:sz w:val="22"/>
+          <w:szCs w:val="22"/>
+          <w:lang w:val="pt-PT" w:eastAsia="pt-PT"/>
         </w:rPr>
       </w:pPr>
       <w:r>
@@ -3624,11 +3843,12 @@
       </w:r>
       <w:r>
         <w:rPr>
-          <w:rFonts w:ascii="Times New Roman" w:hAnsi="Times New Roman"/>
+          <w:rFonts w:asciiTheme="minorHAnsi" w:eastAsiaTheme="minorEastAsia" w:hAnsiTheme="minorHAnsi" w:cstheme="minorBidi"/>
           <w:smallCaps w:val="0"/>
           <w:noProof/>
-          <w:sz w:val="24"/>
-          <w:szCs w:val="24"/>
+          <w:sz w:val="22"/>
+          <w:szCs w:val="22"/>
+          <w:lang w:val="pt-PT" w:eastAsia="pt-PT"/>
         </w:rPr>
         <w:tab/>
       </w:r>
@@ -3654,7 +3874,7 @@
         <w:rPr>
           <w:noProof/>
         </w:rPr>
-        <w:instrText xml:space="preserve"> PAGEREF _Toc132689711 \h </w:instrText>
+        <w:instrText xml:space="preserve"> PAGEREF _Toc530336793 \h </w:instrText>
       </w:r>
       <w:r>
         <w:rPr>
@@ -3671,7 +3891,7 @@
         <w:rPr>
           <w:noProof/>
         </w:rPr>
-        <w:t>13</w:t>
+        <w:t>16</w:t>
       </w:r>
       <w:r>
         <w:rPr>
@@ -3688,33 +3908,33 @@
           <w:tab w:val="right" w:leader="dot" w:pos="9060"/>
         </w:tabs>
         <w:rPr>
-          <w:rFonts w:ascii="Times New Roman" w:hAnsi="Times New Roman"/>
+          <w:rFonts w:asciiTheme="minorHAnsi" w:eastAsiaTheme="minorEastAsia" w:hAnsiTheme="minorHAnsi" w:cstheme="minorBidi"/>
           <w:i w:val="0"/>
           <w:noProof/>
-          <w:sz w:val="24"/>
-          <w:szCs w:val="24"/>
-        </w:rPr>
-      </w:pPr>
-      <w:r>
-        <w:rPr>
-          <w:iCs/>
+          <w:sz w:val="22"/>
+          <w:szCs w:val="22"/>
+          <w:lang w:val="pt-PT" w:eastAsia="pt-PT"/>
+        </w:rPr>
+      </w:pPr>
+      <w:r>
+        <w:rPr>
           <w:noProof/>
         </w:rPr>
         <w:t>5.3.1</w:t>
       </w:r>
       <w:r>
         <w:rPr>
-          <w:rFonts w:ascii="Times New Roman" w:hAnsi="Times New Roman"/>
+          <w:rFonts w:asciiTheme="minorHAnsi" w:eastAsiaTheme="minorEastAsia" w:hAnsiTheme="minorHAnsi" w:cstheme="minorBidi"/>
           <w:i w:val="0"/>
           <w:noProof/>
-          <w:sz w:val="24"/>
-          <w:szCs w:val="24"/>
+          <w:sz w:val="22"/>
+          <w:szCs w:val="22"/>
+          <w:lang w:val="pt-PT" w:eastAsia="pt-PT"/>
         </w:rPr>
         <w:tab/>
       </w:r>
       <w:r>
         <w:rPr>
-          <w:iCs/>
           <w:noProof/>
         </w:rPr>
         <w:t>Ferramentas</w:t>
@@ -3735,7 +3955,7 @@
         <w:rPr>
           <w:noProof/>
         </w:rPr>
-        <w:instrText xml:space="preserve"> PAGEREF _Toc132689712 \h </w:instrText>
+        <w:instrText xml:space="preserve"> PAGEREF _Toc530336794 \h </w:instrText>
       </w:r>
       <w:r>
         <w:rPr>
@@ -3752,7 +3972,7 @@
         <w:rPr>
           <w:noProof/>
         </w:rPr>
-        <w:t>13</w:t>
+        <w:t>16</w:t>
       </w:r>
       <w:r>
         <w:rPr>
@@ -3769,33 +3989,33 @@
           <w:tab w:val="right" w:leader="dot" w:pos="9060"/>
         </w:tabs>
         <w:rPr>
-          <w:rFonts w:ascii="Times New Roman" w:hAnsi="Times New Roman"/>
+          <w:rFonts w:asciiTheme="minorHAnsi" w:eastAsiaTheme="minorEastAsia" w:hAnsiTheme="minorHAnsi" w:cstheme="minorBidi"/>
           <w:i w:val="0"/>
           <w:noProof/>
-          <w:sz w:val="24"/>
-          <w:szCs w:val="24"/>
-        </w:rPr>
-      </w:pPr>
-      <w:r>
-        <w:rPr>
-          <w:iCs/>
+          <w:sz w:val="22"/>
+          <w:szCs w:val="22"/>
+          <w:lang w:val="pt-PT" w:eastAsia="pt-PT"/>
+        </w:rPr>
+      </w:pPr>
+      <w:r>
+        <w:rPr>
           <w:noProof/>
         </w:rPr>
         <w:t>5.3.2</w:t>
       </w:r>
       <w:r>
         <w:rPr>
-          <w:rFonts w:ascii="Times New Roman" w:hAnsi="Times New Roman"/>
+          <w:rFonts w:asciiTheme="minorHAnsi" w:eastAsiaTheme="minorEastAsia" w:hAnsiTheme="minorHAnsi" w:cstheme="minorBidi"/>
           <w:i w:val="0"/>
           <w:noProof/>
-          <w:sz w:val="24"/>
-          <w:szCs w:val="24"/>
+          <w:sz w:val="22"/>
+          <w:szCs w:val="22"/>
+          <w:lang w:val="pt-PT" w:eastAsia="pt-PT"/>
         </w:rPr>
         <w:tab/>
       </w:r>
       <w:r>
         <w:rPr>
-          <w:iCs/>
           <w:noProof/>
         </w:rPr>
         <w:t>Equipamentos</w:t>
@@ -3816,7 +4036,7 @@
         <w:rPr>
           <w:noProof/>
         </w:rPr>
-        <w:instrText xml:space="preserve"> PAGEREF _Toc132689713 \h </w:instrText>
+        <w:instrText xml:space="preserve"> PAGEREF _Toc530336795 \h </w:instrText>
       </w:r>
       <w:r>
         <w:rPr>
@@ -3833,7 +4053,88 @@
         <w:rPr>
           <w:noProof/>
         </w:rPr>
-        <w:t>13</w:t>
+        <w:t>16</w:t>
+      </w:r>
+      <w:r>
+        <w:rPr>
+          <w:noProof/>
+        </w:rPr>
+        <w:fldChar w:fldCharType="end"/>
+      </w:r>
+    </w:p>
+    <w:p>
+      <w:pPr>
+        <w:pStyle w:val="TOC2"/>
+        <w:tabs>
+          <w:tab w:val="left" w:pos="960"/>
+          <w:tab w:val="right" w:leader="dot" w:pos="9060"/>
+        </w:tabs>
+        <w:rPr>
+          <w:rFonts w:asciiTheme="minorHAnsi" w:eastAsiaTheme="minorEastAsia" w:hAnsiTheme="minorHAnsi" w:cstheme="minorBidi"/>
+          <w:smallCaps w:val="0"/>
+          <w:noProof/>
+          <w:sz w:val="22"/>
+          <w:szCs w:val="22"/>
+          <w:lang w:val="pt-PT" w:eastAsia="pt-PT"/>
+        </w:rPr>
+      </w:pPr>
+      <w:r>
+        <w:rPr>
+          <w:noProof/>
+        </w:rPr>
+        <w:t>5.4</w:t>
+      </w:r>
+      <w:r>
+        <w:rPr>
+          <w:rFonts w:asciiTheme="minorHAnsi" w:eastAsiaTheme="minorEastAsia" w:hAnsiTheme="minorHAnsi" w:cstheme="minorBidi"/>
+          <w:smallCaps w:val="0"/>
+          <w:noProof/>
+          <w:sz w:val="22"/>
+          <w:szCs w:val="22"/>
+          <w:lang w:val="pt-PT" w:eastAsia="pt-PT"/>
+        </w:rPr>
+        <w:tab/>
+      </w:r>
+      <w:r>
+        <w:rPr>
+          <w:noProof/>
+        </w:rPr>
+        <w:t>Controle de Documentos e Dados</w:t>
+      </w:r>
+      <w:r>
+        <w:rPr>
+          <w:noProof/>
+        </w:rPr>
+        <w:tab/>
+      </w:r>
+      <w:r>
+        <w:rPr>
+          <w:noProof/>
+        </w:rPr>
+        <w:fldChar w:fldCharType="begin"/>
+      </w:r>
+      <w:r>
+        <w:rPr>
+          <w:noProof/>
+        </w:rPr>
+        <w:instrText xml:space="preserve"> PAGEREF _Toc530336796 \h </w:instrText>
+      </w:r>
+      <w:r>
+        <w:rPr>
+          <w:noProof/>
+        </w:rPr>
+      </w:r>
+      <w:r>
+        <w:rPr>
+          <w:noProof/>
+        </w:rPr>
+        <w:fldChar w:fldCharType="separate"/>
+      </w:r>
+      <w:r>
+        <w:rPr>
+          <w:noProof/>
+        </w:rPr>
+        <w:t>16</w:t>
       </w:r>
       <w:r>
         <w:rPr>
@@ -3850,36 +4151,119 @@
           <w:tab w:val="right" w:leader="dot" w:pos="9060"/>
         </w:tabs>
         <w:rPr>
-          <w:rFonts w:ascii="Times New Roman" w:hAnsi="Times New Roman"/>
+          <w:rFonts w:asciiTheme="minorHAnsi" w:eastAsiaTheme="minorEastAsia" w:hAnsiTheme="minorHAnsi" w:cstheme="minorBidi"/>
           <w:i w:val="0"/>
           <w:noProof/>
-          <w:sz w:val="24"/>
-          <w:szCs w:val="24"/>
-        </w:rPr>
-      </w:pPr>
-      <w:r>
-        <w:rPr>
+          <w:sz w:val="22"/>
+          <w:szCs w:val="22"/>
+          <w:lang w:val="pt-PT" w:eastAsia="pt-PT"/>
+        </w:rPr>
+      </w:pPr>
+      <w:r>
+        <w:rPr>
+          <w:noProof/>
+        </w:rPr>
+        <w:t>5.4.1</w:t>
+      </w:r>
+      <w:r>
+        <w:rPr>
+          <w:rFonts w:asciiTheme="minorHAnsi" w:eastAsiaTheme="minorEastAsia" w:hAnsiTheme="minorHAnsi" w:cstheme="minorBidi"/>
+          <w:i w:val="0"/>
+          <w:noProof/>
+          <w:sz w:val="22"/>
+          <w:szCs w:val="22"/>
+          <w:lang w:val="pt-PT" w:eastAsia="pt-PT"/>
+        </w:rPr>
+        <w:tab/>
+      </w:r>
+      <w:r>
+        <w:rPr>
+          <w:bCs/>
           <w:iCs/>
           <w:noProof/>
         </w:rPr>
-        <w:t>5.3.3</w:t>
-      </w:r>
-      <w:r>
-        <w:rPr>
-          <w:rFonts w:ascii="Times New Roman" w:hAnsi="Times New Roman"/>
+        <w:t>Controle de versão</w:t>
+      </w:r>
+      <w:r>
+        <w:rPr>
+          <w:noProof/>
+        </w:rPr>
+        <w:tab/>
+      </w:r>
+      <w:r>
+        <w:rPr>
+          <w:noProof/>
+        </w:rPr>
+        <w:fldChar w:fldCharType="begin"/>
+      </w:r>
+      <w:r>
+        <w:rPr>
+          <w:noProof/>
+        </w:rPr>
+        <w:instrText xml:space="preserve"> PAGEREF _Toc530336797 \h </w:instrText>
+      </w:r>
+      <w:r>
+        <w:rPr>
+          <w:noProof/>
+        </w:rPr>
+      </w:r>
+      <w:r>
+        <w:rPr>
+          <w:noProof/>
+        </w:rPr>
+        <w:fldChar w:fldCharType="separate"/>
+      </w:r>
+      <w:r>
+        <w:rPr>
+          <w:noProof/>
+        </w:rPr>
+        <w:t>17</w:t>
+      </w:r>
+      <w:r>
+        <w:rPr>
+          <w:noProof/>
+        </w:rPr>
+        <w:fldChar w:fldCharType="end"/>
+      </w:r>
+    </w:p>
+    <w:p>
+      <w:pPr>
+        <w:pStyle w:val="TOC3"/>
+        <w:tabs>
+          <w:tab w:val="left" w:pos="1200"/>
+          <w:tab w:val="right" w:leader="dot" w:pos="9060"/>
+        </w:tabs>
+        <w:rPr>
+          <w:rFonts w:asciiTheme="minorHAnsi" w:eastAsiaTheme="minorEastAsia" w:hAnsiTheme="minorHAnsi" w:cstheme="minorBidi"/>
           <w:i w:val="0"/>
           <w:noProof/>
-          <w:sz w:val="24"/>
-          <w:szCs w:val="24"/>
+          <w:sz w:val="22"/>
+          <w:szCs w:val="22"/>
+          <w:lang w:val="pt-PT" w:eastAsia="pt-PT"/>
+        </w:rPr>
+      </w:pPr>
+      <w:r>
+        <w:rPr>
+          <w:noProof/>
+        </w:rPr>
+        <w:t>5.4.2</w:t>
+      </w:r>
+      <w:r>
+        <w:rPr>
+          <w:rFonts w:asciiTheme="minorHAnsi" w:eastAsiaTheme="minorEastAsia" w:hAnsiTheme="minorHAnsi" w:cstheme="minorBidi"/>
+          <w:i w:val="0"/>
+          <w:noProof/>
+          <w:sz w:val="22"/>
+          <w:szCs w:val="22"/>
+          <w:lang w:val="pt-PT" w:eastAsia="pt-PT"/>
         </w:rPr>
         <w:tab/>
       </w:r>
       <w:r>
         <w:rPr>
-          <w:iCs/>
-          <w:noProof/>
-        </w:rPr>
-        <w:t>&lt;Outros itens relevantes&gt;</w:t>
+          <w:noProof/>
+        </w:rPr>
+        <w:t>Dados Gerenciados</w:t>
       </w:r>
       <w:r>
         <w:rPr>
@@ -3897,7 +4281,7 @@
         <w:rPr>
           <w:noProof/>
         </w:rPr>
-        <w:instrText xml:space="preserve"> PAGEREF _Toc132689714 \h </w:instrText>
+        <w:instrText xml:space="preserve"> PAGEREF _Toc530336798 \h </w:instrText>
       </w:r>
       <w:r>
         <w:rPr>
@@ -3914,7 +4298,169 @@
         <w:rPr>
           <w:noProof/>
         </w:rPr>
-        <w:t>13</w:t>
+        <w:t>17</w:t>
+      </w:r>
+      <w:r>
+        <w:rPr>
+          <w:noProof/>
+        </w:rPr>
+        <w:fldChar w:fldCharType="end"/>
+      </w:r>
+    </w:p>
+    <w:p>
+      <w:pPr>
+        <w:pStyle w:val="TOC3"/>
+        <w:tabs>
+          <w:tab w:val="left" w:pos="1200"/>
+          <w:tab w:val="right" w:leader="dot" w:pos="9060"/>
+        </w:tabs>
+        <w:rPr>
+          <w:rFonts w:asciiTheme="minorHAnsi" w:eastAsiaTheme="minorEastAsia" w:hAnsiTheme="minorHAnsi" w:cstheme="minorBidi"/>
+          <w:i w:val="0"/>
+          <w:noProof/>
+          <w:sz w:val="22"/>
+          <w:szCs w:val="22"/>
+          <w:lang w:val="pt-PT" w:eastAsia="pt-PT"/>
+        </w:rPr>
+      </w:pPr>
+      <w:r>
+        <w:rPr>
+          <w:noProof/>
+        </w:rPr>
+        <w:t>5.4.3</w:t>
+      </w:r>
+      <w:r>
+        <w:rPr>
+          <w:rFonts w:asciiTheme="minorHAnsi" w:eastAsiaTheme="minorEastAsia" w:hAnsiTheme="minorHAnsi" w:cstheme="minorBidi"/>
+          <w:i w:val="0"/>
+          <w:noProof/>
+          <w:sz w:val="22"/>
+          <w:szCs w:val="22"/>
+          <w:lang w:val="pt-PT" w:eastAsia="pt-PT"/>
+        </w:rPr>
+        <w:tab/>
+      </w:r>
+      <w:r>
+        <w:rPr>
+          <w:noProof/>
+        </w:rPr>
+        <w:t>Permissões</w:t>
+      </w:r>
+      <w:r>
+        <w:rPr>
+          <w:noProof/>
+        </w:rPr>
+        <w:tab/>
+      </w:r>
+      <w:r>
+        <w:rPr>
+          <w:noProof/>
+        </w:rPr>
+        <w:fldChar w:fldCharType="begin"/>
+      </w:r>
+      <w:r>
+        <w:rPr>
+          <w:noProof/>
+        </w:rPr>
+        <w:instrText xml:space="preserve"> PAGEREF _Toc530336799 \h </w:instrText>
+      </w:r>
+      <w:r>
+        <w:rPr>
+          <w:noProof/>
+        </w:rPr>
+      </w:r>
+      <w:r>
+        <w:rPr>
+          <w:noProof/>
+        </w:rPr>
+        <w:fldChar w:fldCharType="separate"/>
+      </w:r>
+      <w:r>
+        <w:rPr>
+          <w:noProof/>
+        </w:rPr>
+        <w:t>17</w:t>
+      </w:r>
+      <w:r>
+        <w:rPr>
+          <w:noProof/>
+        </w:rPr>
+        <w:fldChar w:fldCharType="end"/>
+      </w:r>
+    </w:p>
+    <w:p>
+      <w:pPr>
+        <w:pStyle w:val="TOC3"/>
+        <w:tabs>
+          <w:tab w:val="left" w:pos="1200"/>
+          <w:tab w:val="right" w:leader="dot" w:pos="9060"/>
+        </w:tabs>
+        <w:rPr>
+          <w:rFonts w:asciiTheme="minorHAnsi" w:eastAsiaTheme="minorEastAsia" w:hAnsiTheme="minorHAnsi" w:cstheme="minorBidi"/>
+          <w:i w:val="0"/>
+          <w:noProof/>
+          <w:sz w:val="22"/>
+          <w:szCs w:val="22"/>
+          <w:lang w:val="pt-PT" w:eastAsia="pt-PT"/>
+        </w:rPr>
+      </w:pPr>
+      <w:r>
+        <w:rPr>
+          <w:noProof/>
+        </w:rPr>
+        <w:t>5.4.4</w:t>
+      </w:r>
+      <w:r>
+        <w:rPr>
+          <w:rFonts w:asciiTheme="minorHAnsi" w:eastAsiaTheme="minorEastAsia" w:hAnsiTheme="minorHAnsi" w:cstheme="minorBidi"/>
+          <w:i w:val="0"/>
+          <w:noProof/>
+          <w:sz w:val="22"/>
+          <w:szCs w:val="22"/>
+          <w:lang w:val="pt-PT" w:eastAsia="pt-PT"/>
+        </w:rPr>
+        <w:tab/>
+      </w:r>
+      <w:r>
+        <w:rPr>
+          <w:noProof/>
+        </w:rPr>
+        <w:t>Armazenamento, cópia, recuperação e preservação</w:t>
+      </w:r>
+      <w:r>
+        <w:rPr>
+          <w:noProof/>
+        </w:rPr>
+        <w:tab/>
+      </w:r>
+      <w:r>
+        <w:rPr>
+          <w:noProof/>
+        </w:rPr>
+        <w:fldChar w:fldCharType="begin"/>
+      </w:r>
+      <w:r>
+        <w:rPr>
+          <w:noProof/>
+        </w:rPr>
+        <w:instrText xml:space="preserve"> PAGEREF _Toc530336800 \h </w:instrText>
+      </w:r>
+      <w:r>
+        <w:rPr>
+          <w:noProof/>
+        </w:rPr>
+      </w:r>
+      <w:r>
+        <w:rPr>
+          <w:noProof/>
+        </w:rPr>
+        <w:fldChar w:fldCharType="separate"/>
+      </w:r>
+      <w:r>
+        <w:rPr>
+          <w:noProof/>
+        </w:rPr>
+        <w:t>17</w:t>
       </w:r>
       <w:r>
         <w:rPr>
@@ -3931,26 +4477,28 @@
           <w:tab w:val="right" w:leader="dot" w:pos="9060"/>
         </w:tabs>
         <w:rPr>
-          <w:rFonts w:ascii="Times New Roman" w:hAnsi="Times New Roman"/>
+          <w:rFonts w:asciiTheme="minorHAnsi" w:eastAsiaTheme="minorEastAsia" w:hAnsiTheme="minorHAnsi" w:cstheme="minorBidi"/>
           <w:smallCaps w:val="0"/>
           <w:noProof/>
-          <w:sz w:val="24"/>
-          <w:szCs w:val="24"/>
-        </w:rPr>
-      </w:pPr>
-      <w:r>
-        <w:rPr>
-          <w:noProof/>
-        </w:rPr>
-        <w:t>5.4</w:t>
-      </w:r>
-      <w:r>
-        <w:rPr>
-          <w:rFonts w:ascii="Times New Roman" w:hAnsi="Times New Roman"/>
+          <w:sz w:val="22"/>
+          <w:szCs w:val="22"/>
+          <w:lang w:val="pt-PT" w:eastAsia="pt-PT"/>
+        </w:rPr>
+      </w:pPr>
+      <w:r>
+        <w:rPr>
+          <w:noProof/>
+        </w:rPr>
+        <w:t>5.5</w:t>
+      </w:r>
+      <w:r>
+        <w:rPr>
+          <w:rFonts w:asciiTheme="minorHAnsi" w:eastAsiaTheme="minorEastAsia" w:hAnsiTheme="minorHAnsi" w:cstheme="minorBidi"/>
           <w:smallCaps w:val="0"/>
           <w:noProof/>
-          <w:sz w:val="24"/>
-          <w:szCs w:val="24"/>
+          <w:sz w:val="22"/>
+          <w:szCs w:val="22"/>
+          <w:lang w:val="pt-PT" w:eastAsia="pt-PT"/>
         </w:rPr>
         <w:tab/>
       </w:r>
@@ -3958,7 +4506,7 @@
         <w:rPr>
           <w:noProof/>
         </w:rPr>
-        <w:t>Controle de Documentos e Dados</w:t>
+        <w:t>Treinamento e Capacitação</w:t>
       </w:r>
       <w:r>
         <w:rPr>
@@ -3976,7 +4524,7 @@
         <w:rPr>
           <w:noProof/>
         </w:rPr>
-        <w:instrText xml:space="preserve"> PAGEREF _Toc132689715 \h </w:instrText>
+        <w:instrText xml:space="preserve"> PAGEREF _Toc530336801 \h </w:instrText>
       </w:r>
       <w:r>
         <w:rPr>
@@ -3993,7 +4541,7 @@
         <w:rPr>
           <w:noProof/>
         </w:rPr>
-        <w:t>13</w:t>
+        <w:t>17</w:t>
       </w:r>
       <w:r>
         <w:rPr>
@@ -4004,53 +4552,101 @@
     </w:p>
     <w:p>
       <w:pPr>
-        <w:pStyle w:val="TOC3"/>
+        <w:pStyle w:val="TOC1"/>
+        <w:rPr>
+          <w:rFonts w:asciiTheme="minorHAnsi" w:eastAsiaTheme="minorEastAsia" w:hAnsiTheme="minorHAnsi" w:cstheme="minorBidi"/>
+          <w:b w:val="0"/>
+          <w:caps w:val="0"/>
+          <w:sz w:val="22"/>
+          <w:szCs w:val="22"/>
+          <w:lang w:val="pt-PT" w:eastAsia="pt-PT"/>
+        </w:rPr>
+      </w:pPr>
+      <w:r>
+        <w:t>6.</w:t>
+      </w:r>
+      <w:r>
+        <w:rPr>
+          <w:rFonts w:asciiTheme="minorHAnsi" w:eastAsiaTheme="minorEastAsia" w:hAnsiTheme="minorHAnsi" w:cstheme="minorBidi"/>
+          <w:b w:val="0"/>
+          <w:caps w:val="0"/>
+          <w:sz w:val="22"/>
+          <w:szCs w:val="22"/>
+          <w:lang w:val="pt-PT" w:eastAsia="pt-PT"/>
+        </w:rPr>
+        <w:tab/>
+      </w:r>
+      <w:r>
+        <w:t>análise de riscos</w:t>
+      </w:r>
+      <w:r>
+        <w:tab/>
+      </w:r>
+      <w:r>
+        <w:fldChar w:fldCharType="begin"/>
+      </w:r>
+      <w:r>
+        <w:instrText xml:space="preserve"> PAGEREF _Toc530336802 \h </w:instrText>
+      </w:r>
+      <w:r>
+        <w:fldChar w:fldCharType="separate"/>
+      </w:r>
+      <w:r>
+        <w:t>18</w:t>
+      </w:r>
+      <w:r>
+        <w:fldChar w:fldCharType="end"/>
+      </w:r>
+    </w:p>
+    <w:p>
+      <w:pPr>
+        <w:pStyle w:val="TOC2"/>
         <w:tabs>
-          <w:tab w:val="left" w:pos="1200"/>
+          <w:tab w:val="left" w:pos="720"/>
           <w:tab w:val="right" w:leader="dot" w:pos="9060"/>
         </w:tabs>
         <w:rPr>
+          <w:rFonts w:asciiTheme="minorHAnsi" w:eastAsiaTheme="minorEastAsia" w:hAnsiTheme="minorHAnsi" w:cstheme="minorBidi"/>
+          <w:smallCaps w:val="0"/>
+          <w:noProof/>
+          <w:sz w:val="22"/>
+          <w:szCs w:val="22"/>
+          <w:lang w:val="pt-PT" w:eastAsia="pt-PT"/>
+        </w:rPr>
+      </w:pPr>
+      <w:r>
+        <w:rPr>
           <w:rFonts w:ascii="Times New Roman" w:hAnsi="Times New Roman"/>
-          <w:i w:val="0"/>
-          <w:noProof/>
-          <w:sz w:val="24"/>
-          <w:szCs w:val="24"/>
-        </w:rPr>
-      </w:pPr>
-      <w:r>
-        <w:rPr>
-          <w:bCs/>
-          <w:iCs/>
-          <w:noProof/>
-        </w:rPr>
-        <w:t>5.4.1</w:t>
+          <w:noProof/>
+        </w:rPr>
+        <w:t>6.1</w:t>
+      </w:r>
+      <w:r>
+        <w:rPr>
+          <w:rFonts w:asciiTheme="minorHAnsi" w:eastAsiaTheme="minorEastAsia" w:hAnsiTheme="minorHAnsi" w:cstheme="minorBidi"/>
+          <w:smallCaps w:val="0"/>
+          <w:noProof/>
+          <w:sz w:val="22"/>
+          <w:szCs w:val="22"/>
+          <w:lang w:val="pt-PT" w:eastAsia="pt-PT"/>
+        </w:rPr>
+        <w:tab/>
       </w:r>
       <w:r>
         <w:rPr>
           <w:rFonts w:ascii="Times New Roman" w:hAnsi="Times New Roman"/>
-          <w:i w:val="0"/>
-          <w:noProof/>
-          <w:sz w:val="24"/>
-          <w:szCs w:val="24"/>
+          <w:noProof/>
+        </w:rPr>
+        <w:t>Resposta aos Riscos</w:t>
+      </w:r>
+      <w:r>
+        <w:rPr>
+          <w:noProof/>
         </w:rPr>
         <w:tab/>
       </w:r>
       <w:r>
         <w:rPr>
-          <w:bCs/>
-          <w:iCs/>
-          <w:noProof/>
-        </w:rPr>
-        <w:t>Controle de versão</w:t>
-      </w:r>
-      <w:r>
-        <w:rPr>
-          <w:noProof/>
-        </w:rPr>
-        <w:tab/>
-      </w:r>
-      <w:r>
-        <w:rPr>
           <w:noProof/>
         </w:rPr>
         <w:fldChar w:fldCharType="begin"/>
@@ -4059,7 +4655,7 @@
         <w:rPr>
           <w:noProof/>
         </w:rPr>
-        <w:instrText xml:space="preserve"> PAGEREF _Toc132689716 \h </w:instrText>
+        <w:instrText xml:space="preserve"> PAGEREF _Toc530336803 \h </w:instrText>
       </w:r>
       <w:r>
         <w:rPr>
@@ -4076,7 +4672,7 @@
         <w:rPr>
           <w:noProof/>
         </w:rPr>
-        <w:t>14</w:t>
+        <w:t>19</w:t>
       </w:r>
       <w:r>
         <w:rPr>
@@ -4087,346 +4683,39 @@
     </w:p>
     <w:p>
       <w:pPr>
-        <w:pStyle w:val="TOC3"/>
-        <w:tabs>
-          <w:tab w:val="left" w:pos="1200"/>
-          <w:tab w:val="right" w:leader="dot" w:pos="9060"/>
-        </w:tabs>
-        <w:rPr>
-          <w:rFonts w:ascii="Times New Roman" w:hAnsi="Times New Roman"/>
-          <w:i w:val="0"/>
-          <w:noProof/>
-          <w:sz w:val="24"/>
-          <w:szCs w:val="24"/>
-        </w:rPr>
-      </w:pPr>
-      <w:r>
-        <w:rPr>
-          <w:noProof/>
-        </w:rPr>
-        <w:t>5.4.2</w:t>
-      </w:r>
-      <w:r>
-        <w:rPr>
-          <w:rFonts w:ascii="Times New Roman" w:hAnsi="Times New Roman"/>
-          <w:i w:val="0"/>
-          <w:noProof/>
-          <w:sz w:val="24"/>
-          <w:szCs w:val="24"/>
-        </w:rPr>
-        <w:tab/>
-      </w:r>
-      <w:r>
-        <w:rPr>
-          <w:noProof/>
-        </w:rPr>
-        <w:t>Dados Gerenciados</w:t>
-      </w:r>
-      <w:r>
-        <w:rPr>
-          <w:noProof/>
-        </w:rPr>
-        <w:tab/>
-      </w:r>
-      <w:r>
-        <w:rPr>
-          <w:noProof/>
-        </w:rPr>
-        <w:fldChar w:fldCharType="begin"/>
-      </w:r>
-      <w:r>
-        <w:rPr>
-          <w:noProof/>
-        </w:rPr>
-        <w:instrText xml:space="preserve"> PAGEREF _Toc132689717 \h </w:instrText>
-      </w:r>
-      <w:r>
-        <w:rPr>
-          <w:noProof/>
-        </w:rPr>
-      </w:r>
-      <w:r>
-        <w:rPr>
-          <w:noProof/>
-        </w:rPr>
-        <w:fldChar w:fldCharType="separate"/>
-      </w:r>
-      <w:r>
-        <w:rPr>
-          <w:noProof/>
-        </w:rPr>
-        <w:t>14</w:t>
-      </w:r>
-      <w:r>
-        <w:rPr>
-          <w:noProof/>
-        </w:rPr>
-        <w:fldChar w:fldCharType="end"/>
-      </w:r>
-    </w:p>
-    <w:p>
-      <w:pPr>
-        <w:pStyle w:val="TOC3"/>
-        <w:tabs>
-          <w:tab w:val="left" w:pos="1200"/>
-          <w:tab w:val="right" w:leader="dot" w:pos="9060"/>
-        </w:tabs>
-        <w:rPr>
-          <w:rFonts w:ascii="Times New Roman" w:hAnsi="Times New Roman"/>
-          <w:i w:val="0"/>
-          <w:noProof/>
-          <w:sz w:val="24"/>
-          <w:szCs w:val="24"/>
-        </w:rPr>
-      </w:pPr>
-      <w:r>
-        <w:rPr>
-          <w:noProof/>
-        </w:rPr>
-        <w:t>5.4.3</w:t>
-      </w:r>
-      <w:r>
-        <w:rPr>
-          <w:rFonts w:ascii="Times New Roman" w:hAnsi="Times New Roman"/>
-          <w:i w:val="0"/>
-          <w:noProof/>
-          <w:sz w:val="24"/>
-          <w:szCs w:val="24"/>
-        </w:rPr>
-        <w:tab/>
-      </w:r>
-      <w:r>
-        <w:rPr>
-          <w:noProof/>
-        </w:rPr>
-        <w:t>Permissões</w:t>
-      </w:r>
-      <w:r>
-        <w:rPr>
-          <w:noProof/>
-        </w:rPr>
-        <w:tab/>
-      </w:r>
-      <w:r>
-        <w:rPr>
-          <w:noProof/>
-        </w:rPr>
-        <w:fldChar w:fldCharType="begin"/>
-      </w:r>
-      <w:r>
-        <w:rPr>
-          <w:noProof/>
-        </w:rPr>
-        <w:instrText xml:space="preserve"> PAGEREF _Toc132689718 \h </w:instrText>
-      </w:r>
-      <w:r>
-        <w:rPr>
-          <w:noProof/>
-        </w:rPr>
-      </w:r>
-      <w:r>
-        <w:rPr>
-          <w:noProof/>
-        </w:rPr>
-        <w:fldChar w:fldCharType="separate"/>
-      </w:r>
-      <w:r>
-        <w:rPr>
-          <w:noProof/>
-        </w:rPr>
-        <w:t>14</w:t>
-      </w:r>
-      <w:r>
-        <w:rPr>
-          <w:noProof/>
-        </w:rPr>
-        <w:fldChar w:fldCharType="end"/>
-      </w:r>
-    </w:p>
-    <w:p>
-      <w:pPr>
-        <w:pStyle w:val="TOC3"/>
-        <w:tabs>
-          <w:tab w:val="left" w:pos="1200"/>
-          <w:tab w:val="right" w:leader="dot" w:pos="9060"/>
-        </w:tabs>
-        <w:rPr>
-          <w:rFonts w:ascii="Times New Roman" w:hAnsi="Times New Roman"/>
-          <w:i w:val="0"/>
-          <w:noProof/>
-          <w:sz w:val="24"/>
-          <w:szCs w:val="24"/>
-        </w:rPr>
-      </w:pPr>
-      <w:r>
-        <w:rPr>
-          <w:noProof/>
-        </w:rPr>
-        <w:t>5.4.4</w:t>
-      </w:r>
-      <w:r>
-        <w:rPr>
-          <w:rFonts w:ascii="Times New Roman" w:hAnsi="Times New Roman"/>
-          <w:i w:val="0"/>
-          <w:noProof/>
-          <w:sz w:val="24"/>
-          <w:szCs w:val="24"/>
-        </w:rPr>
-        <w:tab/>
-      </w:r>
-      <w:r>
-        <w:rPr>
-          <w:noProof/>
-        </w:rPr>
-        <w:t>Armazenamento, cópia, recuperação e preservação</w:t>
-      </w:r>
-      <w:r>
-        <w:rPr>
-          <w:noProof/>
-        </w:rPr>
-        <w:tab/>
-      </w:r>
-      <w:r>
-        <w:rPr>
-          <w:noProof/>
-        </w:rPr>
-        <w:fldChar w:fldCharType="begin"/>
-      </w:r>
-      <w:r>
-        <w:rPr>
-          <w:noProof/>
-        </w:rPr>
-        <w:instrText xml:space="preserve"> PAGEREF _Toc132689719 \h </w:instrText>
-      </w:r>
-      <w:r>
-        <w:rPr>
-          <w:noProof/>
-        </w:rPr>
-      </w:r>
-      <w:r>
-        <w:rPr>
-          <w:noProof/>
-        </w:rPr>
-        <w:fldChar w:fldCharType="separate"/>
-      </w:r>
-      <w:r>
-        <w:rPr>
-          <w:noProof/>
-        </w:rPr>
-        <w:t>14</w:t>
-      </w:r>
-      <w:r>
-        <w:rPr>
-          <w:noProof/>
-        </w:rPr>
-        <w:fldChar w:fldCharType="end"/>
-      </w:r>
-    </w:p>
-    <w:p>
-      <w:pPr>
-        <w:pStyle w:val="TOC2"/>
-        <w:tabs>
-          <w:tab w:val="left" w:pos="960"/>
-          <w:tab w:val="right" w:leader="dot" w:pos="9060"/>
-        </w:tabs>
-        <w:rPr>
-          <w:rFonts w:ascii="Times New Roman" w:hAnsi="Times New Roman"/>
-          <w:smallCaps w:val="0"/>
-          <w:noProof/>
-          <w:sz w:val="24"/>
-          <w:szCs w:val="24"/>
-        </w:rPr>
-      </w:pPr>
-      <w:r>
-        <w:rPr>
-          <w:noProof/>
-        </w:rPr>
-        <w:t>5.5</w:t>
-      </w:r>
-      <w:r>
-        <w:rPr>
-          <w:rFonts w:ascii="Times New Roman" w:hAnsi="Times New Roman"/>
-          <w:smallCaps w:val="0"/>
-          <w:noProof/>
-          <w:sz w:val="24"/>
-          <w:szCs w:val="24"/>
-        </w:rPr>
-        <w:tab/>
-      </w:r>
-      <w:r>
-        <w:rPr>
-          <w:noProof/>
-        </w:rPr>
-        <w:t>Treinamento e Capacitação</w:t>
-      </w:r>
-      <w:r>
-        <w:rPr>
-          <w:noProof/>
-        </w:rPr>
-        <w:tab/>
-      </w:r>
-      <w:r>
-        <w:rPr>
-          <w:noProof/>
-        </w:rPr>
-        <w:fldChar w:fldCharType="begin"/>
-      </w:r>
-      <w:r>
-        <w:rPr>
-          <w:noProof/>
-        </w:rPr>
-        <w:instrText xml:space="preserve"> PAGEREF _Toc132689720 \h </w:instrText>
-      </w:r>
-      <w:r>
-        <w:rPr>
-          <w:noProof/>
-        </w:rPr>
-      </w:r>
-      <w:r>
-        <w:rPr>
-          <w:noProof/>
-        </w:rPr>
-        <w:fldChar w:fldCharType="separate"/>
-      </w:r>
-      <w:r>
-        <w:rPr>
-          <w:noProof/>
-        </w:rPr>
-        <w:t>14</w:t>
-      </w:r>
-      <w:r>
-        <w:rPr>
-          <w:noProof/>
-        </w:rPr>
-        <w:fldChar w:fldCharType="end"/>
-      </w:r>
-    </w:p>
-    <w:p>
-      <w:pPr>
         <w:pStyle w:val="TOC1"/>
         <w:rPr>
-          <w:rFonts w:ascii="Times New Roman" w:hAnsi="Times New Roman"/>
+          <w:rFonts w:asciiTheme="minorHAnsi" w:eastAsiaTheme="minorEastAsia" w:hAnsiTheme="minorHAnsi" w:cstheme="minorBidi"/>
           <w:b w:val="0"/>
           <w:caps w:val="0"/>
-          <w:sz w:val="24"/>
-          <w:szCs w:val="24"/>
-        </w:rPr>
-      </w:pPr>
-      <w:r>
-        <w:t>6.</w:t>
-      </w:r>
+          <w:sz w:val="22"/>
+          <w:szCs w:val="22"/>
+          <w:lang w:val="pt-PT" w:eastAsia="pt-PT"/>
+        </w:rPr>
+      </w:pPr>
       <w:r>
         <w:rPr>
           <w:rFonts w:ascii="Times New Roman" w:hAnsi="Times New Roman"/>
+        </w:rPr>
+        <w:lastRenderedPageBreak/>
+        <w:t>7.</w:t>
+      </w:r>
+      <w:r>
+        <w:rPr>
+          <w:rFonts w:asciiTheme="minorHAnsi" w:eastAsiaTheme="minorEastAsia" w:hAnsiTheme="minorHAnsi" w:cstheme="minorBidi"/>
           <w:b w:val="0"/>
           <w:caps w:val="0"/>
-          <w:sz w:val="24"/>
-          <w:szCs w:val="24"/>
+          <w:sz w:val="22"/>
+          <w:szCs w:val="22"/>
+          <w:lang w:val="pt-PT" w:eastAsia="pt-PT"/>
         </w:rPr>
         <w:tab/>
       </w:r>
       <w:r>
-        <w:t>análise de riscos</w:t>
+        <w:rPr>
+          <w:rFonts w:ascii="Times New Roman" w:hAnsi="Times New Roman"/>
+        </w:rPr>
+        <w:t>ações correctivas</w:t>
       </w:r>
       <w:r>
         <w:tab/>
@@ -4435,13 +4724,13 @@
         <w:fldChar w:fldCharType="begin"/>
       </w:r>
       <w:r>
-        <w:instrText xml:space="preserve"> PAGEREF _Toc132689721 \h </w:instrText>
+        <w:instrText xml:space="preserve"> PAGEREF _Toc530336804 \h </w:instrText>
       </w:r>
       <w:r>
         <w:fldChar w:fldCharType="separate"/>
       </w:r>
       <w:r>
-        <w:t>15</w:t>
+        <w:t>20</w:t>
       </w:r>
       <w:r>
         <w:fldChar w:fldCharType="end"/>
@@ -4449,109 +4738,32 @@
     </w:p>
     <w:p>
       <w:pPr>
-        <w:pStyle w:val="TOC2"/>
-        <w:tabs>
-          <w:tab w:val="left" w:pos="960"/>
-          <w:tab w:val="right" w:leader="dot" w:pos="9060"/>
-        </w:tabs>
-        <w:rPr>
-          <w:rFonts w:ascii="Times New Roman" w:hAnsi="Times New Roman"/>
-          <w:smallCaps w:val="0"/>
-          <w:noProof/>
-          <w:sz w:val="24"/>
-          <w:szCs w:val="24"/>
-        </w:rPr>
-      </w:pPr>
-      <w:r>
-        <w:rPr>
-          <w:noProof/>
-        </w:rPr>
-        <w:t>6.1</w:t>
-      </w:r>
-      <w:r>
-        <w:rPr>
-          <w:rFonts w:ascii="Times New Roman" w:hAnsi="Times New Roman"/>
-          <w:smallCaps w:val="0"/>
-          <w:noProof/>
-          <w:sz w:val="24"/>
-          <w:szCs w:val="24"/>
-        </w:rPr>
-        <w:tab/>
-      </w:r>
-      <w:r>
-        <w:rPr>
-          <w:noProof/>
-        </w:rPr>
-        <w:t>Resposta aos Riscos</w:t>
-      </w:r>
-      <w:r>
-        <w:rPr>
-          <w:noProof/>
-        </w:rPr>
-        <w:tab/>
-      </w:r>
-      <w:r>
-        <w:rPr>
-          <w:noProof/>
-        </w:rPr>
-        <w:fldChar w:fldCharType="begin"/>
-      </w:r>
-      <w:r>
-        <w:rPr>
-          <w:noProof/>
-        </w:rPr>
-        <w:instrText xml:space="preserve"> PAGEREF _Toc132689722 \h </w:instrText>
-      </w:r>
-      <w:r>
-        <w:rPr>
-          <w:noProof/>
-        </w:rPr>
-      </w:r>
-      <w:r>
-        <w:rPr>
-          <w:noProof/>
-        </w:rPr>
-        <w:fldChar w:fldCharType="separate"/>
-      </w:r>
-      <w:r>
-        <w:rPr>
-          <w:noProof/>
-        </w:rPr>
-        <w:t>15</w:t>
-      </w:r>
-      <w:r>
-        <w:rPr>
-          <w:noProof/>
-        </w:rPr>
-        <w:fldChar w:fldCharType="end"/>
-      </w:r>
-    </w:p>
-    <w:p>
-      <w:pPr>
         <w:pStyle w:val="TOC1"/>
         <w:rPr>
-          <w:rFonts w:ascii="Times New Roman" w:hAnsi="Times New Roman"/>
+          <w:rFonts w:asciiTheme="minorHAnsi" w:eastAsiaTheme="minorEastAsia" w:hAnsiTheme="minorHAnsi" w:cstheme="minorBidi"/>
           <w:b w:val="0"/>
           <w:caps w:val="0"/>
-          <w:sz w:val="24"/>
-          <w:szCs w:val="24"/>
-        </w:rPr>
-      </w:pPr>
-      <w:r>
-        <w:t>7.</w:t>
-      </w:r>
-      <w:r>
-        <w:rPr>
-          <w:rFonts w:ascii="Times New Roman" w:hAnsi="Times New Roman"/>
+          <w:sz w:val="22"/>
+          <w:szCs w:val="22"/>
+          <w:lang w:val="pt-PT" w:eastAsia="pt-PT"/>
+        </w:rPr>
+      </w:pPr>
+      <w:r>
+        <w:t>8.</w:t>
+      </w:r>
+      <w:r>
+        <w:rPr>
+          <w:rFonts w:asciiTheme="minorHAnsi" w:eastAsiaTheme="minorEastAsia" w:hAnsiTheme="minorHAnsi" w:cstheme="minorBidi"/>
           <w:b w:val="0"/>
           <w:caps w:val="0"/>
-          <w:sz w:val="24"/>
-          <w:szCs w:val="24"/>
+          <w:sz w:val="22"/>
+          <w:szCs w:val="22"/>
+          <w:lang w:val="pt-PT" w:eastAsia="pt-PT"/>
         </w:rPr>
         <w:tab/>
       </w:r>
       <w:r>
-        <w:t>ações corretivas</w:t>
+        <w:t>Estimativas</w:t>
       </w:r>
       <w:r>
         <w:tab/>
@@ -4560,13 +4772,13 @@
         <w:fldChar w:fldCharType="begin"/>
       </w:r>
       <w:r>
-        <w:instrText xml:space="preserve"> PAGEREF _Toc132689723 \h </w:instrText>
+        <w:instrText xml:space="preserve"> PAGEREF _Toc530336805 \h </w:instrText>
       </w:r>
       <w:r>
         <w:fldChar w:fldCharType="separate"/>
       </w:r>
       <w:r>
-        <w:t>15</w:t>
+        <w:t>20</w:t>
       </w:r>
       <w:r>
         <w:fldChar w:fldCharType="end"/>
@@ -4576,29 +4788,30 @@
       <w:pPr>
         <w:pStyle w:val="TOC1"/>
         <w:rPr>
-          <w:rFonts w:ascii="Times New Roman" w:hAnsi="Times New Roman"/>
+          <w:rFonts w:asciiTheme="minorHAnsi" w:eastAsiaTheme="minorEastAsia" w:hAnsiTheme="minorHAnsi" w:cstheme="minorBidi"/>
           <w:b w:val="0"/>
           <w:caps w:val="0"/>
-          <w:sz w:val="24"/>
-          <w:szCs w:val="24"/>
-        </w:rPr>
-      </w:pPr>
-      <w:r>
-        <w:lastRenderedPageBreak/>
-        <w:t>8.</w:t>
-      </w:r>
-      <w:r>
-        <w:rPr>
-          <w:rFonts w:ascii="Times New Roman" w:hAnsi="Times New Roman"/>
+          <w:sz w:val="22"/>
+          <w:szCs w:val="22"/>
+          <w:lang w:val="pt-PT" w:eastAsia="pt-PT"/>
+        </w:rPr>
+      </w:pPr>
+      <w:r>
+        <w:t>9.</w:t>
+      </w:r>
+      <w:r>
+        <w:rPr>
+          <w:rFonts w:asciiTheme="minorHAnsi" w:eastAsiaTheme="minorEastAsia" w:hAnsiTheme="minorHAnsi" w:cstheme="minorBidi"/>
           <w:b w:val="0"/>
           <w:caps w:val="0"/>
-          <w:sz w:val="24"/>
-          <w:szCs w:val="24"/>
+          <w:sz w:val="22"/>
+          <w:szCs w:val="22"/>
+          <w:lang w:val="pt-PT" w:eastAsia="pt-PT"/>
         </w:rPr>
         <w:tab/>
       </w:r>
       <w:r>
-        <w:t>Estimativas</w:t>
+        <w:t>cronograma</w:t>
       </w:r>
       <w:r>
         <w:tab/>
@@ -4607,13 +4820,13 @@
         <w:fldChar w:fldCharType="begin"/>
       </w:r>
       <w:r>
-        <w:instrText xml:space="preserve"> PAGEREF _Toc132689724 \h </w:instrText>
+        <w:instrText xml:space="preserve"> PAGEREF _Toc530336806 \h </w:instrText>
       </w:r>
       <w:r>
         <w:fldChar w:fldCharType="separate"/>
       </w:r>
       <w:r>
-        <w:t>16</w:t>
+        <w:t>20</w:t>
       </w:r>
       <w:r>
         <w:fldChar w:fldCharType="end"/>
@@ -4623,28 +4836,30 @@
       <w:pPr>
         <w:pStyle w:val="TOC1"/>
         <w:rPr>
-          <w:rFonts w:ascii="Times New Roman" w:hAnsi="Times New Roman"/>
+          <w:rFonts w:asciiTheme="minorHAnsi" w:eastAsiaTheme="minorEastAsia" w:hAnsiTheme="minorHAnsi" w:cstheme="minorBidi"/>
           <w:b w:val="0"/>
           <w:caps w:val="0"/>
-          <w:sz w:val="24"/>
-          <w:szCs w:val="24"/>
-        </w:rPr>
-      </w:pPr>
-      <w:r>
-        <w:t>9.</w:t>
-      </w:r>
-      <w:r>
-        <w:rPr>
-          <w:rFonts w:ascii="Times New Roman" w:hAnsi="Times New Roman"/>
+          <w:sz w:val="22"/>
+          <w:szCs w:val="22"/>
+          <w:lang w:val="pt-PT" w:eastAsia="pt-PT"/>
+        </w:rPr>
+      </w:pPr>
+      <w:r>
+        <w:t>10.</w:t>
+      </w:r>
+      <w:r>
+        <w:rPr>
+          <w:rFonts w:asciiTheme="minorHAnsi" w:eastAsiaTheme="minorEastAsia" w:hAnsiTheme="minorHAnsi" w:cstheme="minorBidi"/>
           <w:b w:val="0"/>
           <w:caps w:val="0"/>
-          <w:sz w:val="24"/>
-          <w:szCs w:val="24"/>
+          <w:sz w:val="22"/>
+          <w:szCs w:val="22"/>
+          <w:lang w:val="pt-PT" w:eastAsia="pt-PT"/>
         </w:rPr>
         <w:tab/>
       </w:r>
       <w:r>
-        <w:t>cronograma</w:t>
+        <w:t>Referências</w:t>
       </w:r>
       <w:r>
         <w:tab/>
@@ -4653,59 +4868,13 @@
         <w:fldChar w:fldCharType="begin"/>
       </w:r>
       <w:r>
-        <w:instrText xml:space="preserve"> PAGEREF _Toc132689725 \h </w:instrText>
+        <w:instrText xml:space="preserve"> PAGEREF _Toc530336807 \h </w:instrText>
       </w:r>
       <w:r>
         <w:fldChar w:fldCharType="separate"/>
       </w:r>
       <w:r>
-        <w:t>16</w:t>
-      </w:r>
-      <w:r>
-        <w:fldChar w:fldCharType="end"/>
-      </w:r>
-    </w:p>
-    <w:p>
-      <w:pPr>
-        <w:pStyle w:val="TOC1"/>
-        <w:rPr>
-          <w:rFonts w:ascii="Times New Roman" w:hAnsi="Times New Roman"/>
-          <w:b w:val="0"/>
-          <w:caps w:val="0"/>
-          <w:sz w:val="24"/>
-          <w:szCs w:val="24"/>
-        </w:rPr>
-      </w:pPr>
-      <w:r>
-        <w:t>10.</w:t>
-      </w:r>
-      <w:r>
-        <w:rPr>
-          <w:rFonts w:ascii="Times New Roman" w:hAnsi="Times New Roman"/>
-          <w:b w:val="0"/>
-          <w:caps w:val="0"/>
-          <w:sz w:val="24"/>
-          <w:szCs w:val="24"/>
-        </w:rPr>
-        <w:tab/>
-      </w:r>
-      <w:r>
-        <w:t>Referências</w:t>
-      </w:r>
-      <w:r>
-        <w:tab/>
-      </w:r>
-      <w:r>
-        <w:fldChar w:fldCharType="begin"/>
-      </w:r>
-      <w:r>
-        <w:instrText xml:space="preserve"> PAGEREF _Toc132689726 \h </w:instrText>
-      </w:r>
-      <w:r>
-        <w:fldChar w:fldCharType="separate"/>
-      </w:r>
-      <w:r>
-        <w:t>16</w:t>
+        <w:t>21</w:t>
       </w:r>
       <w:r>
         <w:fldChar w:fldCharType="end"/>
@@ -4745,6 +4914,7 @@
       <w:bookmarkStart w:id="7" w:name="_Toc475507691"/>
       <w:bookmarkStart w:id="8" w:name="_Toc487017240"/>
       <w:bookmarkStart w:id="9" w:name="_Toc132689683"/>
+      <w:bookmarkStart w:id="10" w:name="_Toc530336763"/>
       <w:r>
         <w:lastRenderedPageBreak/>
         <w:t>1. Introdução</w:t>
@@ -4758,6 +4928,7 @@
       <w:bookmarkEnd w:id="7"/>
       <w:bookmarkEnd w:id="8"/>
       <w:bookmarkEnd w:id="9"/>
+      <w:bookmarkEnd w:id="10"/>
     </w:p>
     <w:p>
       <w:pPr>
@@ -4886,19 +5057,18 @@
         <w:pStyle w:val="Heading2"/>
         <w:ind w:right="-2"/>
       </w:pPr>
-      <w:bookmarkStart w:id="10" w:name="_Toc467473440"/>
-      <w:bookmarkStart w:id="11" w:name="_Toc467473972"/>
-      <w:bookmarkStart w:id="12" w:name="_Toc467477711"/>
-      <w:bookmarkStart w:id="13" w:name="_Toc467494865"/>
-      <w:bookmarkStart w:id="14" w:name="_Toc467495235"/>
-      <w:bookmarkStart w:id="15" w:name="_Toc468086041"/>
-      <w:bookmarkStart w:id="16" w:name="_Toc475507692"/>
-      <w:bookmarkStart w:id="17" w:name="_Toc487017241"/>
-      <w:bookmarkStart w:id="18" w:name="_Toc132689684"/>
+      <w:bookmarkStart w:id="11" w:name="_Toc467473440"/>
+      <w:bookmarkStart w:id="12" w:name="_Toc467473972"/>
+      <w:bookmarkStart w:id="13" w:name="_Toc467477711"/>
+      <w:bookmarkStart w:id="14" w:name="_Toc467494865"/>
+      <w:bookmarkStart w:id="15" w:name="_Toc467495235"/>
+      <w:bookmarkStart w:id="16" w:name="_Toc468086041"/>
+      <w:bookmarkStart w:id="17" w:name="_Toc475507692"/>
+      <w:bookmarkStart w:id="18" w:name="_Toc487017241"/>
+      <w:bookmarkStart w:id="19" w:name="_Toc530336764"/>
       <w:r>
         <w:t>Visão geral deste documento</w:t>
       </w:r>
-      <w:bookmarkEnd w:id="10"/>
       <w:bookmarkEnd w:id="11"/>
       <w:bookmarkEnd w:id="12"/>
       <w:bookmarkEnd w:id="13"/>
@@ -4907,6 +5077,7 @@
       <w:bookmarkEnd w:id="16"/>
       <w:bookmarkEnd w:id="17"/>
       <w:bookmarkEnd w:id="18"/>
+      <w:bookmarkEnd w:id="19"/>
     </w:p>
     <w:p>
       <w:pPr>
@@ -5222,19 +5393,18 @@
         <w:pStyle w:val="Heading2"/>
         <w:ind w:right="424"/>
       </w:pPr>
-      <w:bookmarkStart w:id="19" w:name="_Toc467473441"/>
-      <w:bookmarkStart w:id="20" w:name="_Toc467473973"/>
-      <w:bookmarkStart w:id="21" w:name="_Toc467477712"/>
-      <w:bookmarkStart w:id="22" w:name="_Toc467494866"/>
-      <w:bookmarkStart w:id="23" w:name="_Toc467495236"/>
-      <w:bookmarkStart w:id="24" w:name="_Toc468086042"/>
-      <w:bookmarkStart w:id="25" w:name="_Toc475507693"/>
-      <w:bookmarkStart w:id="26" w:name="_Toc487017242"/>
-      <w:bookmarkStart w:id="27" w:name="_Toc132689685"/>
+      <w:bookmarkStart w:id="20" w:name="_Toc467473441"/>
+      <w:bookmarkStart w:id="21" w:name="_Toc467473973"/>
+      <w:bookmarkStart w:id="22" w:name="_Toc467477712"/>
+      <w:bookmarkStart w:id="23" w:name="_Toc467494866"/>
+      <w:bookmarkStart w:id="24" w:name="_Toc467495236"/>
+      <w:bookmarkStart w:id="25" w:name="_Toc468086042"/>
+      <w:bookmarkStart w:id="26" w:name="_Toc475507693"/>
+      <w:bookmarkStart w:id="27" w:name="_Toc487017242"/>
+      <w:bookmarkStart w:id="28" w:name="_Toc530336765"/>
       <w:r>
         <w:t>Convenções, termos e abreviações</w:t>
       </w:r>
-      <w:bookmarkEnd w:id="19"/>
       <w:bookmarkEnd w:id="20"/>
       <w:bookmarkEnd w:id="21"/>
       <w:bookmarkEnd w:id="22"/>
@@ -5243,6 +5413,7 @@
       <w:bookmarkEnd w:id="25"/>
       <w:bookmarkEnd w:id="26"/>
       <w:bookmarkEnd w:id="27"/>
+      <w:bookmarkEnd w:id="28"/>
     </w:p>
     <w:p>
       <w:r>
@@ -5261,21 +5432,20 @@
         <w:pStyle w:val="Heading1"/>
         <w:ind w:right="-2"/>
       </w:pPr>
-      <w:bookmarkStart w:id="28" w:name="_Hlt467473290"/>
-      <w:bookmarkStart w:id="29" w:name="_Toc467473443"/>
-      <w:bookmarkStart w:id="30" w:name="_Toc467473975"/>
-      <w:bookmarkStart w:id="31" w:name="_Toc467477714"/>
-      <w:bookmarkStart w:id="32" w:name="_Toc467494868"/>
-      <w:bookmarkStart w:id="33" w:name="_Toc467495238"/>
-      <w:bookmarkStart w:id="34" w:name="_Toc468086046"/>
-      <w:bookmarkStart w:id="35" w:name="_Toc475507697"/>
-      <w:bookmarkStart w:id="36" w:name="_Toc487017243"/>
-      <w:bookmarkStart w:id="37" w:name="_Toc132689686"/>
-      <w:bookmarkEnd w:id="28"/>
+      <w:bookmarkStart w:id="29" w:name="_Hlt467473290"/>
+      <w:bookmarkStart w:id="30" w:name="_Toc467473443"/>
+      <w:bookmarkStart w:id="31" w:name="_Toc467473975"/>
+      <w:bookmarkStart w:id="32" w:name="_Toc467477714"/>
+      <w:bookmarkStart w:id="33" w:name="_Toc467494868"/>
+      <w:bookmarkStart w:id="34" w:name="_Toc467495238"/>
+      <w:bookmarkStart w:id="35" w:name="_Toc468086046"/>
+      <w:bookmarkStart w:id="36" w:name="_Toc475507697"/>
+      <w:bookmarkStart w:id="37" w:name="_Toc487017243"/>
+      <w:bookmarkStart w:id="38" w:name="_Toc530336766"/>
+      <w:bookmarkEnd w:id="29"/>
       <w:r>
         <w:t>Visão geral</w:t>
       </w:r>
-      <w:bookmarkEnd w:id="29"/>
       <w:bookmarkEnd w:id="30"/>
       <w:bookmarkEnd w:id="31"/>
       <w:bookmarkEnd w:id="32"/>
@@ -5284,6 +5454,7 @@
       <w:bookmarkEnd w:id="35"/>
       <w:bookmarkEnd w:id="36"/>
       <w:bookmarkEnd w:id="37"/>
+      <w:bookmarkEnd w:id="38"/>
     </w:p>
     <w:p>
       <w:pPr>
@@ -5291,13 +5462,13 @@
           <w:rFonts w:cs="Arial"/>
         </w:rPr>
       </w:pPr>
-      <w:bookmarkStart w:id="38" w:name="_Toc467473445"/>
-      <w:bookmarkStart w:id="39" w:name="_Toc467473977"/>
-      <w:bookmarkStart w:id="40" w:name="_Toc467477716"/>
-      <w:bookmarkStart w:id="41" w:name="_Toc467494870"/>
-      <w:bookmarkStart w:id="42" w:name="_Toc467495240"/>
-      <w:bookmarkStart w:id="43" w:name="_Toc468086048"/>
-      <w:bookmarkStart w:id="44" w:name="_Toc475507699"/>
+      <w:bookmarkStart w:id="39" w:name="_Toc467473445"/>
+      <w:bookmarkStart w:id="40" w:name="_Toc467473977"/>
+      <w:bookmarkStart w:id="41" w:name="_Toc467477716"/>
+      <w:bookmarkStart w:id="42" w:name="_Toc467494870"/>
+      <w:bookmarkStart w:id="43" w:name="_Toc467495240"/>
+      <w:bookmarkStart w:id="44" w:name="_Toc468086048"/>
+      <w:bookmarkStart w:id="45" w:name="_Toc475507699"/>
       <w:r>
         <w:rPr>
           <w:rFonts w:cs="Arial"/>
@@ -5532,12 +5703,12 @@
       <w:pPr>
         <w:pStyle w:val="Heading2"/>
       </w:pPr>
-      <w:bookmarkStart w:id="45" w:name="_Toc132689687"/>
+      <w:bookmarkStart w:id="46" w:name="_Toc530336767"/>
       <w:r>
         <w:lastRenderedPageBreak/>
         <w:t>WBS</w:t>
       </w:r>
-      <w:bookmarkEnd w:id="45"/>
+      <w:bookmarkEnd w:id="46"/>
     </w:p>
     <w:p/>
     <w:p>
@@ -5818,6 +5989,8 @@
           </mc:Fallback>
         </mc:AlternateContent>
       </w:r>
+      <w:bookmarkStart w:id="47" w:name="_GoBack"/>
+      <w:bookmarkEnd w:id="47"/>
     </w:p>
     <w:p/>
     <w:p/>
@@ -5836,22 +6009,22 @@
         <w:pStyle w:val="Heading1"/>
         <w:ind w:right="-2"/>
       </w:pPr>
-      <w:bookmarkStart w:id="46" w:name="_Toc487017252"/>
-      <w:bookmarkStart w:id="47" w:name="_Toc132689688"/>
-      <w:bookmarkStart w:id="48" w:name="_Toc487017244"/>
-      <w:bookmarkEnd w:id="38"/>
+      <w:bookmarkStart w:id="48" w:name="_Toc487017252"/>
+      <w:bookmarkStart w:id="49" w:name="_Toc487017244"/>
+      <w:bookmarkStart w:id="50" w:name="_Toc530336768"/>
       <w:bookmarkEnd w:id="39"/>
       <w:bookmarkEnd w:id="40"/>
       <w:bookmarkEnd w:id="41"/>
       <w:bookmarkEnd w:id="42"/>
       <w:bookmarkEnd w:id="43"/>
       <w:bookmarkEnd w:id="44"/>
+      <w:bookmarkEnd w:id="45"/>
       <w:r>
         <w:lastRenderedPageBreak/>
         <w:t>processo de desenvolvimento do software</w:t>
       </w:r>
-      <w:bookmarkEnd w:id="46"/>
-      <w:bookmarkEnd w:id="47"/>
+      <w:bookmarkEnd w:id="48"/>
+      <w:bookmarkEnd w:id="50"/>
       <w:r>
         <w:t xml:space="preserve"> </w:t>
       </w:r>
@@ -5861,16 +6034,16 @@
         <w:pStyle w:val="Heading2"/>
         <w:ind w:right="-2"/>
       </w:pPr>
-      <w:bookmarkStart w:id="49" w:name="_Toc487017253"/>
-      <w:bookmarkStart w:id="50" w:name="_Toc132689689"/>
+      <w:bookmarkStart w:id="51" w:name="_Toc487017253"/>
+      <w:bookmarkStart w:id="52" w:name="_Toc530336769"/>
       <w:r>
         <w:t xml:space="preserve">O Processo de Software </w:t>
       </w:r>
-      <w:bookmarkEnd w:id="49"/>
-      <w:bookmarkEnd w:id="50"/>
+      <w:bookmarkEnd w:id="51"/>
       <w:r>
         <w:t>do SIGEO</w:t>
       </w:r>
+      <w:bookmarkEnd w:id="52"/>
     </w:p>
     <w:p>
       <w:pPr>
@@ -5937,15 +6110,15 @@
         <w:pStyle w:val="Heading2"/>
         <w:ind w:right="-2"/>
       </w:pPr>
-      <w:bookmarkStart w:id="51" w:name="_Toc132689690"/>
-      <w:bookmarkStart w:id="52" w:name="_Toc487017254"/>
+      <w:bookmarkStart w:id="53" w:name="_Toc487017254"/>
+      <w:bookmarkStart w:id="54" w:name="_Toc530336770"/>
       <w:r>
         <w:t>Gerência de</w:t>
       </w:r>
       <w:r>
         <w:t xml:space="preserve"> Requisitos</w:t>
       </w:r>
-      <w:bookmarkEnd w:id="51"/>
+      <w:bookmarkEnd w:id="54"/>
     </w:p>
     <w:p>
       <w:pPr>
@@ -6001,11 +6174,11 @@
       <w:pPr>
         <w:pStyle w:val="Heading3"/>
       </w:pPr>
-      <w:bookmarkStart w:id="53" w:name="_Toc132689691"/>
+      <w:bookmarkStart w:id="55" w:name="_Toc530336771"/>
       <w:r>
         <w:t>Documentação dos Requisitos</w:t>
       </w:r>
-      <w:bookmarkEnd w:id="53"/>
+      <w:bookmarkEnd w:id="55"/>
     </w:p>
     <w:p>
       <w:pPr>
@@ -6248,14 +6421,14 @@
       <w:pPr>
         <w:pStyle w:val="Heading3"/>
       </w:pPr>
-      <w:bookmarkStart w:id="54" w:name="_Toc132689692"/>
+      <w:bookmarkStart w:id="56" w:name="_Toc530336772"/>
       <w:r>
         <w:t>Controle de Mudanças</w:t>
       </w:r>
       <w:r>
         <w:t xml:space="preserve"> e Comprometimentos</w:t>
       </w:r>
-      <w:bookmarkEnd w:id="54"/>
+      <w:bookmarkEnd w:id="56"/>
     </w:p>
     <w:p>
       <w:r>
@@ -6288,10 +6461,10 @@
             <v:path o:extrusionok="f" gradientshapeok="t" o:connecttype="rect"/>
             <o:lock v:ext="edit" aspectratio="t"/>
           </v:shapetype>
-          <v:shape id="_x0000_i1025" type="#_x0000_t75" style="width:423pt;height:146.25pt" o:ole="">
+          <v:shape id="_x0000_i1025" type="#_x0000_t75" style="width:423.2pt;height:146.3pt" o:ole="">
             <v:imagedata r:id="rId15" o:title=""/>
           </v:shape>
-          <o:OLEObject Type="Embed" ProgID="Visio.Drawing.11" ShapeID="_x0000_i1025" DrawAspect="Content" ObjectID="_1604067801" r:id="rId16"/>
+          <o:OLEObject Type="Embed" ProgID="Visio.Drawing.11" ShapeID="_x0000_i1025" DrawAspect="Content" ObjectID="_1604078721" r:id="rId16"/>
         </w:object>
       </w:r>
     </w:p>
@@ -6424,37 +6597,37 @@
       <w:pPr>
         <w:pStyle w:val="Heading3"/>
       </w:pPr>
-      <w:bookmarkStart w:id="55" w:name="_Toc132689693"/>
+      <w:bookmarkStart w:id="57" w:name="_Toc530336773"/>
       <w:r>
         <w:lastRenderedPageBreak/>
         <w:t>Rastreabilidade entre os requisitos, planos de projeto e produtos de trabalho</w:t>
       </w:r>
-      <w:bookmarkEnd w:id="55"/>
+      <w:bookmarkEnd w:id="57"/>
     </w:p>
     <w:p>
       <w:pPr>
         <w:pStyle w:val="Heading3"/>
       </w:pPr>
-      <w:bookmarkStart w:id="56" w:name="_Toc132689694"/>
+      <w:bookmarkStart w:id="58" w:name="_Toc530336774"/>
       <w:r>
         <w:t>Auditorias</w:t>
       </w:r>
       <w:r>
         <w:t xml:space="preserve"> sobre Gerência de Requisitos</w:t>
       </w:r>
-      <w:bookmarkEnd w:id="56"/>
+      <w:bookmarkEnd w:id="58"/>
     </w:p>
     <w:p>
       <w:pPr>
         <w:pStyle w:val="Heading2"/>
         <w:ind w:right="-2"/>
       </w:pPr>
-      <w:bookmarkStart w:id="57" w:name="_Toc132689695"/>
+      <w:bookmarkStart w:id="59" w:name="_Toc530336775"/>
       <w:r>
         <w:t>Artefatos Gerados</w:t>
       </w:r>
-      <w:bookmarkEnd w:id="52"/>
-      <w:bookmarkEnd w:id="57"/>
+      <w:bookmarkEnd w:id="53"/>
+      <w:bookmarkEnd w:id="59"/>
     </w:p>
     <w:p>
       <w:pPr>
@@ -6755,8 +6928,8 @@
         <w:pStyle w:val="Heading2"/>
         <w:ind w:right="-2"/>
       </w:pPr>
-      <w:bookmarkStart w:id="58" w:name="_Toc487017255"/>
-      <w:bookmarkStart w:id="59" w:name="_Toc132689696"/>
+      <w:bookmarkStart w:id="60" w:name="_Toc487017255"/>
+      <w:bookmarkStart w:id="61" w:name="_Toc530336776"/>
       <w:r>
         <w:t>Padrões Ado</w:t>
       </w:r>
@@ -6765,21 +6938,21 @@
       </w:r>
       <w:r>
         <w:t>tados</w:t>
-      </w:r>
-      <w:bookmarkEnd w:id="58"/>
-      <w:bookmarkEnd w:id="59"/>
-    </w:p>
-    <w:p>
-      <w:pPr>
-        <w:pStyle w:val="Heading3"/>
-      </w:pPr>
-      <w:bookmarkStart w:id="60" w:name="_Toc110933816"/>
-      <w:bookmarkStart w:id="61" w:name="_Toc132689697"/>
-      <w:r>
-        <w:t>Padrão de pastas na ferramenta de controle de mudanças</w:t>
       </w:r>
       <w:bookmarkEnd w:id="60"/>
       <w:bookmarkEnd w:id="61"/>
+    </w:p>
+    <w:p>
+      <w:pPr>
+        <w:pStyle w:val="Heading3"/>
+      </w:pPr>
+      <w:bookmarkStart w:id="62" w:name="_Toc110933816"/>
+      <w:bookmarkStart w:id="63" w:name="_Toc530336777"/>
+      <w:r>
+        <w:t>Padrão de pastas na ferramenta de controle de mudanças</w:t>
+      </w:r>
+      <w:bookmarkEnd w:id="62"/>
+      <w:bookmarkEnd w:id="63"/>
     </w:p>
     <w:p>
       <w:pPr>
@@ -6921,8 +7094,7 @@
       <w:pPr>
         <w:pStyle w:val="Caption"/>
       </w:pPr>
-      <w:bookmarkStart w:id="62" w:name="_Toc110933817"/>
-      <w:bookmarkStart w:id="63" w:name="_Toc132689698"/>
+      <w:bookmarkStart w:id="64" w:name="_Toc110933817"/>
       <w:r>
         <w:t xml:space="preserve">Figura </w:t>
       </w:r>
@@ -6952,11 +7124,12 @@
       <w:pPr>
         <w:pStyle w:val="Heading3"/>
       </w:pPr>
+      <w:bookmarkStart w:id="65" w:name="_Toc530336778"/>
       <w:r>
         <w:t>Padrões de nomeação de arquivos</w:t>
       </w:r>
-      <w:bookmarkEnd w:id="62"/>
-      <w:bookmarkEnd w:id="63"/>
+      <w:bookmarkEnd w:id="64"/>
+      <w:bookmarkEnd w:id="65"/>
     </w:p>
     <w:p>
       <w:pPr>
@@ -7026,7 +7199,7 @@
       <w:pPr>
         <w:pStyle w:val="Heading3"/>
       </w:pPr>
-      <w:bookmarkStart w:id="64" w:name="_Toc132689699"/>
+      <w:bookmarkStart w:id="66" w:name="_Toc530336779"/>
       <w:r>
         <w:t>Padrões de nomeação do</w:t>
       </w:r>
@@ -7036,7 +7209,7 @@
       <w:r>
         <w:t xml:space="preserve"> objetos de banco de dados</w:t>
       </w:r>
-      <w:bookmarkEnd w:id="64"/>
+      <w:bookmarkEnd w:id="66"/>
     </w:p>
     <w:p>
       <w:pPr>
@@ -7064,7 +7237,7 @@
       <w:r>
         <w:t xml:space="preserve"> </w:t>
       </w:r>
-      <w:bookmarkStart w:id="65" w:name="_Toc132689700"/>
+      <w:bookmarkStart w:id="67" w:name="_Toc530336780"/>
       <w:r>
         <w:t xml:space="preserve">Padrões de nomeação de </w:t>
       </w:r>
@@ -7074,7 +7247,7 @@
       <w:r>
         <w:t>fonte</w:t>
       </w:r>
-      <w:bookmarkEnd w:id="65"/>
+      <w:bookmarkEnd w:id="67"/>
     </w:p>
     <w:p>
       <w:pPr>
@@ -7122,13 +7295,13 @@
         <w:pStyle w:val="Heading2"/>
         <w:ind w:right="-2"/>
       </w:pPr>
-      <w:bookmarkStart w:id="66" w:name="_Toc487017257"/>
-      <w:bookmarkStart w:id="67" w:name="_Toc132689701"/>
+      <w:bookmarkStart w:id="68" w:name="_Toc487017257"/>
+      <w:bookmarkStart w:id="69" w:name="_Toc530336781"/>
       <w:r>
         <w:t>Revisões, Verificações e Validações</w:t>
       </w:r>
-      <w:bookmarkEnd w:id="66"/>
-      <w:bookmarkEnd w:id="67"/>
+      <w:bookmarkEnd w:id="68"/>
+      <w:bookmarkEnd w:id="69"/>
     </w:p>
     <w:p>
       <w:pPr>
@@ -7164,23 +7337,23 @@
       <w:pPr>
         <w:pStyle w:val="Heading2"/>
       </w:pPr>
-      <w:bookmarkStart w:id="68" w:name="_Toc132689702"/>
+      <w:bookmarkStart w:id="70" w:name="_Toc530336782"/>
       <w:r>
         <w:t>Monitoração do Projeto</w:t>
       </w:r>
-      <w:bookmarkEnd w:id="68"/>
+      <w:bookmarkEnd w:id="70"/>
     </w:p>
     <w:p>
       <w:pPr>
         <w:pStyle w:val="Heading1"/>
         <w:ind w:right="-144"/>
       </w:pPr>
-      <w:bookmarkStart w:id="69" w:name="_Toc132689703"/>
+      <w:bookmarkStart w:id="71" w:name="_Toc530336783"/>
       <w:r>
         <w:t>entradas e saídas do projeto</w:t>
       </w:r>
-      <w:bookmarkEnd w:id="48"/>
-      <w:bookmarkEnd w:id="69"/>
+      <w:bookmarkEnd w:id="49"/>
+      <w:bookmarkEnd w:id="71"/>
     </w:p>
     <w:p>
       <w:pPr>
@@ -7189,14 +7362,15 @@
           <w:lang w:val="pt-PT"/>
         </w:rPr>
       </w:pPr>
-      <w:bookmarkStart w:id="70" w:name="_Toc487017245"/>
-      <w:bookmarkStart w:id="71" w:name="_Toc132689704"/>
+      <w:bookmarkStart w:id="72" w:name="_Toc487017245"/>
+      <w:bookmarkStart w:id="73" w:name="_Toc530336784"/>
       <w:r>
         <w:rPr>
           <w:lang w:val="pt-PT"/>
         </w:rPr>
         <w:t>Entradas do projecto</w:t>
       </w:r>
+      <w:bookmarkEnd w:id="73"/>
     </w:p>
     <w:p>
       <w:pPr>
@@ -7384,12 +7558,14 @@
           <w:lang w:val="pt-PT"/>
         </w:rPr>
       </w:pPr>
+      <w:bookmarkStart w:id="74" w:name="_Toc530336785"/>
       <w:r>
         <w:rPr>
           <w:lang w:val="pt-PT"/>
         </w:rPr>
         <w:t>Saidas do projecto</w:t>
       </w:r>
+      <w:bookmarkEnd w:id="74"/>
     </w:p>
     <w:p>
       <w:pPr>
@@ -7498,27 +7674,27 @@
         <w:pStyle w:val="Heading1"/>
         <w:ind w:right="-144"/>
       </w:pPr>
+      <w:bookmarkStart w:id="75" w:name="_Toc530336786"/>
       <w:r>
         <w:t>organização do projeto</w:t>
       </w:r>
-      <w:bookmarkEnd w:id="70"/>
-      <w:bookmarkEnd w:id="71"/>
+      <w:bookmarkEnd w:id="72"/>
+      <w:bookmarkEnd w:id="75"/>
     </w:p>
     <w:p>
       <w:pPr>
         <w:pStyle w:val="BodyText3"/>
         <w:ind w:right="-144"/>
       </w:pPr>
-      <w:bookmarkStart w:id="72" w:name="_Toc487017251"/>
-      <w:bookmarkStart w:id="73" w:name="_Toc132689721"/>
-      <w:bookmarkStart w:id="74" w:name="_Ref471394537"/>
-      <w:bookmarkStart w:id="75" w:name="_Toc467473442"/>
-      <w:bookmarkStart w:id="76" w:name="_Toc467473974"/>
-      <w:bookmarkStart w:id="77" w:name="_Toc467477713"/>
-      <w:bookmarkStart w:id="78" w:name="_Toc467494867"/>
-      <w:bookmarkStart w:id="79" w:name="_Toc467495237"/>
-      <w:bookmarkStart w:id="80" w:name="_Toc468086045"/>
-      <w:bookmarkStart w:id="81" w:name="_Toc475507696"/>
+      <w:bookmarkStart w:id="76" w:name="_Toc487017251"/>
+      <w:bookmarkStart w:id="77" w:name="_Ref471394537"/>
+      <w:bookmarkStart w:id="78" w:name="_Toc467473442"/>
+      <w:bookmarkStart w:id="79" w:name="_Toc467473974"/>
+      <w:bookmarkStart w:id="80" w:name="_Toc467477713"/>
+      <w:bookmarkStart w:id="81" w:name="_Toc467494867"/>
+      <w:bookmarkStart w:id="82" w:name="_Toc467495237"/>
+      <w:bookmarkStart w:id="83" w:name="_Toc468086045"/>
+      <w:bookmarkStart w:id="84" w:name="_Toc475507696"/>
       <w:r>
         <w:t>Esta seção apresenta informações a respeito da estrutura organizacional do projeto, incluindo o organograma do projeto, pessoal envolvido e responsabilidades, recursos computacionais alocados ao projeto, ferramentas de apoio, além de descrever como serão realizadas as interfaces organizacionais entre os diferentes grupos envolvidos</w:t>
       </w:r>
@@ -7638,9 +7814,11 @@
       <w:pPr>
         <w:pStyle w:val="Heading2"/>
       </w:pPr>
+      <w:bookmarkStart w:id="85" w:name="_Toc530336787"/>
       <w:r>
         <w:t>Organograma</w:t>
       </w:r>
+      <w:bookmarkEnd w:id="85"/>
     </w:p>
     <w:p>
       <w:pPr>
@@ -7886,11 +8064,13 @@
         <w:suppressAutoHyphens/>
         <w:ind w:left="360" w:right="-144" w:hanging="360"/>
       </w:pPr>
-      <w:bookmarkStart w:id="82" w:name="__RefHeading___Toc132689706"/>
-      <w:bookmarkEnd w:id="82"/>
+      <w:bookmarkStart w:id="86" w:name="__RefHeading___Toc132689706"/>
+      <w:bookmarkStart w:id="87" w:name="_Toc530336788"/>
+      <w:bookmarkEnd w:id="86"/>
       <w:r>
         <w:t>Interfaces Técnicas e Organizacionais</w:t>
       </w:r>
+      <w:bookmarkEnd w:id="87"/>
     </w:p>
     <w:p>
       <w:pPr>
@@ -9013,8 +9193,9 @@
         <w:suppressAutoHyphens/>
         <w:ind w:left="360" w:right="-2" w:hanging="360"/>
       </w:pPr>
-      <w:bookmarkStart w:id="83" w:name="__RefHeading___Toc132689707"/>
-      <w:bookmarkEnd w:id="83"/>
+      <w:bookmarkStart w:id="88" w:name="__RefHeading___Toc132689707"/>
+      <w:bookmarkStart w:id="89" w:name="_Toc530336789"/>
+      <w:bookmarkEnd w:id="88"/>
       <w:r>
         <w:rPr>
           <w:i/>
@@ -9022,6 +9203,7 @@
         </w:rPr>
         <w:t>Reuniões da Equipe Técnica</w:t>
       </w:r>
+      <w:bookmarkEnd w:id="89"/>
     </w:p>
     <w:p>
       <w:pPr>
@@ -9049,8 +9231,9 @@
         <w:suppressAutoHyphens/>
         <w:ind w:left="360" w:right="-2" w:hanging="360"/>
       </w:pPr>
-      <w:bookmarkStart w:id="84" w:name="__RefHeading___Toc132689708"/>
-      <w:bookmarkEnd w:id="84"/>
+      <w:bookmarkStart w:id="90" w:name="__RefHeading___Toc132689708"/>
+      <w:bookmarkStart w:id="91" w:name="_Toc530336790"/>
+      <w:bookmarkEnd w:id="90"/>
       <w:r>
         <w:rPr>
           <w:i/>
@@ -9059,6 +9242,7 @@
         <w:lastRenderedPageBreak/>
         <w:t>Reuniões de Garantia da Qualidade</w:t>
       </w:r>
+      <w:bookmarkEnd w:id="91"/>
     </w:p>
     <w:p>
       <w:pPr>
@@ -9086,11 +9270,13 @@
         <w:suppressAutoHyphens/>
         <w:ind w:left="360" w:hanging="360"/>
       </w:pPr>
-      <w:bookmarkStart w:id="85" w:name="__RefHeading___Toc132689709"/>
-      <w:bookmarkEnd w:id="85"/>
+      <w:bookmarkStart w:id="92" w:name="__RefHeading___Toc132689709"/>
+      <w:bookmarkStart w:id="93" w:name="_Toc530336791"/>
+      <w:bookmarkEnd w:id="92"/>
       <w:r>
         <w:t>Reuniões de Apresentação de Status do Projeto</w:t>
       </w:r>
+      <w:bookmarkEnd w:id="93"/>
     </w:p>
     <w:p>
       <w:r>
@@ -9109,8 +9295,9 @@
         <w:suppressAutoHyphens/>
         <w:ind w:left="360" w:right="-2" w:hanging="360"/>
       </w:pPr>
-      <w:bookmarkStart w:id="86" w:name="__RefHeading___Toc132689710"/>
-      <w:bookmarkEnd w:id="86"/>
+      <w:bookmarkStart w:id="94" w:name="__RefHeading___Toc132689710"/>
+      <w:bookmarkStart w:id="95" w:name="_Toc530336792"/>
+      <w:bookmarkEnd w:id="94"/>
       <w:r>
         <w:rPr>
           <w:i/>
@@ -9118,6 +9305,7 @@
         </w:rPr>
         <w:t>Interface entre a Equipe Técnica e os Usuários (Clientes)</w:t>
       </w:r>
+      <w:bookmarkEnd w:id="95"/>
     </w:p>
     <w:p>
       <w:pPr>
@@ -9137,11 +9325,13 @@
         <w:suppressAutoHyphens/>
         <w:ind w:left="360" w:right="-144" w:hanging="360"/>
       </w:pPr>
-      <w:bookmarkStart w:id="87" w:name="__RefHeading___Toc132689711"/>
-      <w:bookmarkEnd w:id="87"/>
+      <w:bookmarkStart w:id="96" w:name="__RefHeading___Toc132689711"/>
+      <w:bookmarkStart w:id="97" w:name="_Toc530336793"/>
+      <w:bookmarkEnd w:id="96"/>
       <w:r>
         <w:t>Infra-estrutura</w:t>
       </w:r>
+      <w:bookmarkEnd w:id="97"/>
     </w:p>
     <w:p>
       <w:pPr>
@@ -9183,11 +9373,13 @@
         <w:suppressAutoHyphens/>
         <w:ind w:left="360" w:right="-144" w:hanging="360"/>
       </w:pPr>
-      <w:bookmarkStart w:id="88" w:name="__RefHeading___Toc132689712"/>
-      <w:bookmarkEnd w:id="88"/>
+      <w:bookmarkStart w:id="98" w:name="__RefHeading___Toc132689712"/>
+      <w:bookmarkStart w:id="99" w:name="_Toc530336794"/>
+      <w:bookmarkEnd w:id="98"/>
       <w:r>
         <w:t>Ferramentas</w:t>
       </w:r>
+      <w:bookmarkEnd w:id="99"/>
     </w:p>
     <w:p>
       <w:pPr>
@@ -9432,11 +9624,13 @@
         <w:suppressAutoHyphens/>
         <w:ind w:left="360" w:right="424" w:hanging="360"/>
       </w:pPr>
-      <w:bookmarkStart w:id="89" w:name="__RefHeading___Toc132689713"/>
-      <w:bookmarkEnd w:id="89"/>
+      <w:bookmarkStart w:id="100" w:name="__RefHeading___Toc132689713"/>
+      <w:bookmarkStart w:id="101" w:name="_Toc530336795"/>
+      <w:bookmarkEnd w:id="100"/>
       <w:r>
         <w:t>Equipamentos</w:t>
       </w:r>
+      <w:bookmarkEnd w:id="101"/>
     </w:p>
     <w:p>
       <w:pPr>
@@ -9633,13 +9827,15 @@
       <w:pPr>
         <w:pStyle w:val="Heading2"/>
       </w:pPr>
-      <w:bookmarkStart w:id="90" w:name="__RefHeading___Toc132689714"/>
-      <w:bookmarkStart w:id="91" w:name="__RefHeading___Toc132689715"/>
-      <w:bookmarkEnd w:id="90"/>
-      <w:bookmarkEnd w:id="91"/>
+      <w:bookmarkStart w:id="102" w:name="__RefHeading___Toc132689714"/>
+      <w:bookmarkStart w:id="103" w:name="__RefHeading___Toc132689715"/>
+      <w:bookmarkStart w:id="104" w:name="_Toc530336796"/>
+      <w:bookmarkEnd w:id="102"/>
+      <w:bookmarkEnd w:id="103"/>
       <w:r>
         <w:t>Controle de Documentos e Dados</w:t>
       </w:r>
+      <w:bookmarkEnd w:id="104"/>
     </w:p>
     <w:p>
       <w:pPr>
@@ -9663,8 +9859,9 @@
         <w:suppressAutoHyphens/>
         <w:ind w:left="360" w:right="-2" w:hanging="360"/>
       </w:pPr>
-      <w:bookmarkStart w:id="92" w:name="__RefHeading___Toc132689716"/>
-      <w:bookmarkEnd w:id="92"/>
+      <w:bookmarkStart w:id="105" w:name="__RefHeading___Toc132689716"/>
+      <w:bookmarkStart w:id="106" w:name="_Toc530336797"/>
+      <w:bookmarkEnd w:id="105"/>
       <w:r>
         <w:rPr>
           <w:bCs/>
@@ -9673,6 +9870,7 @@
         </w:rPr>
         <w:t>Controle de versão</w:t>
       </w:r>
+      <w:bookmarkEnd w:id="106"/>
     </w:p>
     <w:p>
       <w:pPr>
@@ -9702,8 +9900,6 @@
         </w:rPr>
         <w:t>.</w:t>
       </w:r>
-      <w:bookmarkStart w:id="93" w:name="_GoBack"/>
-      <w:bookmarkEnd w:id="93"/>
     </w:p>
     <w:p>
       <w:pPr>
@@ -9813,11 +10009,13 @@
         <w:suppressAutoHyphens/>
         <w:ind w:left="360" w:hanging="360"/>
       </w:pPr>
-      <w:bookmarkStart w:id="94" w:name="__RefHeading___Toc132689717"/>
-      <w:bookmarkEnd w:id="94"/>
+      <w:bookmarkStart w:id="107" w:name="__RefHeading___Toc132689717"/>
+      <w:bookmarkStart w:id="108" w:name="_Toc530336798"/>
+      <w:bookmarkEnd w:id="107"/>
       <w:r>
         <w:t>Dados Gerenciados</w:t>
       </w:r>
+      <w:bookmarkEnd w:id="108"/>
     </w:p>
     <w:p>
       <w:r>
@@ -9848,11 +10046,13 @@
         <w:suppressAutoHyphens/>
         <w:ind w:left="360" w:hanging="360"/>
       </w:pPr>
-      <w:bookmarkStart w:id="95" w:name="__RefHeading___Toc132689718"/>
-      <w:bookmarkEnd w:id="95"/>
+      <w:bookmarkStart w:id="109" w:name="__RefHeading___Toc132689718"/>
+      <w:bookmarkStart w:id="110" w:name="_Toc530336799"/>
+      <w:bookmarkEnd w:id="109"/>
       <w:r>
         <w:t>Permissões</w:t>
       </w:r>
+      <w:bookmarkEnd w:id="110"/>
     </w:p>
     <w:p>
       <w:r>
@@ -10068,11 +10268,13 @@
         <w:suppressAutoHyphens/>
         <w:ind w:left="360" w:hanging="360"/>
       </w:pPr>
-      <w:bookmarkStart w:id="96" w:name="__RefHeading___Toc132689719"/>
-      <w:bookmarkEnd w:id="96"/>
+      <w:bookmarkStart w:id="111" w:name="__RefHeading___Toc132689719"/>
+      <w:bookmarkStart w:id="112" w:name="_Toc530336800"/>
+      <w:bookmarkEnd w:id="111"/>
       <w:r>
         <w:t>Armazenamento, cópia, recuperação e preservação</w:t>
       </w:r>
+      <w:bookmarkEnd w:id="112"/>
     </w:p>
     <w:p>
       <w:pPr>
@@ -10083,11 +10285,13 @@
         <w:suppressAutoHyphens/>
         <w:ind w:left="360" w:right="-2" w:hanging="360"/>
       </w:pPr>
-      <w:bookmarkStart w:id="97" w:name="__RefHeading___Toc132689720"/>
-      <w:bookmarkEnd w:id="97"/>
+      <w:bookmarkStart w:id="113" w:name="__RefHeading___Toc132689720"/>
+      <w:bookmarkStart w:id="114" w:name="_Toc530336801"/>
+      <w:bookmarkEnd w:id="113"/>
       <w:r>
         <w:t>Treinamento e Capacitação</w:t>
       </w:r>
+      <w:bookmarkEnd w:id="114"/>
     </w:p>
     <w:p>
       <w:pPr>
@@ -10568,11 +10772,12 @@
         <w:pStyle w:val="Heading1"/>
         <w:ind w:right="-2"/>
       </w:pPr>
+      <w:bookmarkStart w:id="115" w:name="_Toc530336802"/>
       <w:r>
         <w:t>análise de riscos</w:t>
       </w:r>
-      <w:bookmarkEnd w:id="72"/>
-      <w:bookmarkEnd w:id="73"/>
+      <w:bookmarkEnd w:id="76"/>
+      <w:bookmarkEnd w:id="115"/>
     </w:p>
     <w:p>
       <w:pPr>
@@ -10583,8 +10788,7 @@
           <w:szCs w:val="24"/>
         </w:rPr>
       </w:pPr>
-      <w:bookmarkStart w:id="98" w:name="_Toc132689724"/>
-      <w:bookmarkStart w:id="99" w:name="_Toc487017266"/>
+      <w:bookmarkStart w:id="116" w:name="_Toc487017266"/>
       <w:r>
         <w:rPr>
           <w:rFonts w:ascii="Times New Roman" w:hAnsi="Times New Roman"/>
@@ -12310,8 +12514,8 @@
           <w:szCs w:val="24"/>
         </w:rPr>
       </w:pPr>
-      <w:bookmarkStart w:id="100" w:name="_Toc110933840"/>
-      <w:bookmarkStart w:id="101" w:name="_Toc132689722"/>
+      <w:bookmarkStart w:id="117" w:name="_Toc110933840"/>
+      <w:bookmarkStart w:id="118" w:name="_Toc530336803"/>
       <w:r>
         <w:rPr>
           <w:rFonts w:ascii="Times New Roman" w:hAnsi="Times New Roman"/>
@@ -12320,8 +12524,8 @@
         </w:rPr>
         <w:t>Resposta aos Riscos</w:t>
       </w:r>
-      <w:bookmarkEnd w:id="100"/>
-      <w:bookmarkEnd w:id="101"/>
+      <w:bookmarkEnd w:id="117"/>
+      <w:bookmarkEnd w:id="118"/>
     </w:p>
     <w:p>
       <w:pPr>
@@ -12775,8 +12979,8 @@
           <w:szCs w:val="24"/>
         </w:rPr>
       </w:pPr>
-      <w:bookmarkStart w:id="102" w:name="_Toc132689723"/>
-      <w:bookmarkStart w:id="103" w:name="_Toc487017264"/>
+      <w:bookmarkStart w:id="119" w:name="_Toc487017264"/>
+      <w:bookmarkStart w:id="120" w:name="_Toc530336804"/>
       <w:r>
         <w:rPr>
           <w:rFonts w:ascii="Times New Roman" w:hAnsi="Times New Roman"/>
@@ -12801,7 +13005,7 @@
         </w:rPr>
         <w:t>tivas</w:t>
       </w:r>
-      <w:bookmarkEnd w:id="102"/>
+      <w:bookmarkEnd w:id="120"/>
     </w:p>
     <w:p>
       <w:pPr>
@@ -12952,16 +13156,17 @@
         <w:t>Falta de sincronismo  entre ambas parte</w:t>
       </w:r>
     </w:p>
-    <w:bookmarkEnd w:id="103"/>
     <w:p>
       <w:pPr>
         <w:pStyle w:val="Heading1"/>
         <w:ind w:right="-2"/>
       </w:pPr>
+      <w:bookmarkStart w:id="121" w:name="_Toc530336805"/>
+      <w:bookmarkEnd w:id="119"/>
       <w:r>
         <w:t>Estimativas</w:t>
       </w:r>
-      <w:bookmarkEnd w:id="98"/>
+      <w:bookmarkEnd w:id="121"/>
     </w:p>
     <w:p>
       <w:r>
@@ -12997,12 +13202,12 @@
         <w:pStyle w:val="Heading1"/>
         <w:ind w:right="-2"/>
       </w:pPr>
-      <w:bookmarkStart w:id="104" w:name="_Toc132689725"/>
+      <w:bookmarkStart w:id="122" w:name="_Toc530336806"/>
       <w:r>
         <w:t>cronograma</w:t>
       </w:r>
-      <w:bookmarkEnd w:id="99"/>
-      <w:bookmarkEnd w:id="104"/>
+      <w:bookmarkEnd w:id="116"/>
+      <w:bookmarkEnd w:id="122"/>
     </w:p>
     <w:p>
       <w:pPr>
@@ -13925,21 +14130,21 @@
         <w:pStyle w:val="Heading1"/>
         <w:ind w:right="-2"/>
       </w:pPr>
-      <w:bookmarkStart w:id="105" w:name="_Toc487017267"/>
-      <w:bookmarkStart w:id="106" w:name="_Toc132689726"/>
+      <w:bookmarkStart w:id="123" w:name="_Toc487017267"/>
+      <w:bookmarkStart w:id="124" w:name="_Toc530336807"/>
       <w:r>
         <w:t>Referências</w:t>
       </w:r>
-      <w:bookmarkEnd w:id="74"/>
-      <w:bookmarkEnd w:id="75"/>
-      <w:bookmarkEnd w:id="76"/>
       <w:bookmarkEnd w:id="77"/>
       <w:bookmarkEnd w:id="78"/>
       <w:bookmarkEnd w:id="79"/>
       <w:bookmarkEnd w:id="80"/>
       <w:bookmarkEnd w:id="81"/>
-      <w:bookmarkEnd w:id="105"/>
-      <w:bookmarkEnd w:id="106"/>
+      <w:bookmarkEnd w:id="82"/>
+      <w:bookmarkEnd w:id="83"/>
+      <w:bookmarkEnd w:id="84"/>
+      <w:bookmarkEnd w:id="123"/>
+      <w:bookmarkEnd w:id="124"/>
     </w:p>
     <w:p>
       <w:r>
@@ -14533,7 +14738,7 @@
               <w:rStyle w:val="PageNumber"/>
               <w:noProof/>
             </w:rPr>
-            <w:t>17</w:t>
+            <w:t>20</w:t>
           </w:r>
           <w:r>
             <w:rPr>
@@ -16086,6 +16291,9 @@
     <w:lsdException w:name="heading 7" w:qFormat="1"/>
     <w:lsdException w:name="heading 8" w:qFormat="1"/>
     <w:lsdException w:name="heading 9" w:qFormat="1"/>
+    <w:lsdException w:name="toc 1" w:uiPriority="39"/>
+    <w:lsdException w:name="toc 2" w:uiPriority="39"/>
+    <w:lsdException w:name="toc 3" w:uiPriority="39"/>
     <w:lsdException w:name="caption" w:qFormat="1"/>
     <w:lsdException w:name="Title" w:qFormat="1"/>
     <w:lsdException w:name="Subtitle" w:qFormat="1"/>
@@ -16681,7 +16889,7 @@
     <w:basedOn w:val="Normal"/>
     <w:next w:val="Normal"/>
     <w:autoRedefine/>
-    <w:semiHidden/>
+    <w:uiPriority w:val="39"/>
     <w:pPr>
       <w:tabs>
         <w:tab w:val="left" w:pos="480"/>
@@ -16702,7 +16910,7 @@
     <w:basedOn w:val="Normal"/>
     <w:next w:val="Normal"/>
     <w:autoRedefine/>
-    <w:semiHidden/>
+    <w:uiPriority w:val="39"/>
     <w:pPr>
       <w:spacing w:before="0" w:after="0"/>
       <w:ind w:left="240"/>
@@ -16718,7 +16926,7 @@
     <w:basedOn w:val="Normal"/>
     <w:next w:val="Normal"/>
     <w:autoRedefine/>
-    <w:semiHidden/>
+    <w:uiPriority w:val="39"/>
     <w:pPr>
       <w:spacing w:before="0" w:after="0"/>
       <w:ind w:left="480"/>
@@ -17841,7 +18049,7 @@
 <dgm:dataModel xmlns:dgm="http://schemas.openxmlformats.org/drawingml/2006/diagram" xmlns:a="http://schemas.openxmlformats.org/drawingml/2006/main">
   <dgm:ptLst>
     <dgm:pt modelId="{3FEFEC64-3E63-4A69-A900-F33246102BFE}" type="doc">
-      <dgm:prSet loTypeId="urn:microsoft.com/office/officeart/2005/8/layout/orgChart1" loCatId="hierarchy" qsTypeId="urn:microsoft.com/office/officeart/2005/8/quickstyle/simple1" qsCatId="simple" csTypeId="urn:microsoft.com/office/officeart/2005/8/colors/accent1_2" csCatId="accent1"/>
+      <dgm:prSet loTypeId="urn:microsoft.com/office/officeart/2005/8/layout/orgChart1" loCatId="hierarchy" qsTypeId="urn:microsoft.com/office/officeart/2005/8/quickstyle/simple1" qsCatId="simple" csTypeId="urn:microsoft.com/office/officeart/2005/8/colors/accent1_2" csCatId="accent1" phldr="1"/>
       <dgm:spPr/>
     </dgm:pt>
     <dgm:pt modelId="{7D460639-6CF1-4850-906C-C3E3EBE77E21}">
@@ -17856,7 +18064,7 @@
             <a:rPr lang="pt-PT" b="0" i="0" u="none" strike="noStrike" baseline="0" smtClean="0">
               <a:latin typeface="Calibri" panose="020F0502020204030204" pitchFamily="34" charset="0"/>
             </a:rPr>
-            <a:t>Sigla do projeto</a:t>
+            <a:t>SIGEO</a:t>
           </a:r>
           <a:endParaRPr lang="pt-PT" smtClean="0"/>
         </a:p>
@@ -19604,258 +19812,258 @@
     </dgm:pt>
   </dgm:ptLst>
   <dgm:cxnLst>
-    <dgm:cxn modelId="{98004209-793B-4950-A8D8-3291FF896D97}" type="presOf" srcId="{211237CA-689C-4A5F-BCC1-DDBCC57814A3}" destId="{80B1AC8B-F58D-4F6F-8E17-DBFCE025C3FE}" srcOrd="0" destOrd="0" presId="urn:microsoft.com/office/officeart/2005/8/layout/orgChart1"/>
-    <dgm:cxn modelId="{C71DCDE8-415A-49A5-A556-45E6557E2436}" type="presOf" srcId="{7D460639-6CF1-4850-906C-C3E3EBE77E21}" destId="{B3948537-38E8-4C48-848A-89703C4538FB}" srcOrd="1" destOrd="0" presId="urn:microsoft.com/office/officeart/2005/8/layout/orgChart1"/>
-    <dgm:cxn modelId="{C51C8D22-355C-40E0-8EDC-870234B3A193}" type="presOf" srcId="{8F1A2452-47A3-4929-BBE1-5E6F4BB82E63}" destId="{FBC75CFF-818D-4B4B-8177-ABACA781FFD9}" srcOrd="1" destOrd="0" presId="urn:microsoft.com/office/officeart/2005/8/layout/orgChart1"/>
-    <dgm:cxn modelId="{5F7A82E1-7D7C-4ADE-895B-7C0A29111B4A}" type="presOf" srcId="{68752467-40CB-41AC-92B4-BE7A660E714C}" destId="{2E38EAEB-5583-4678-948C-2FAF2230A528}" srcOrd="1" destOrd="0" presId="urn:microsoft.com/office/officeart/2005/8/layout/orgChart1"/>
-    <dgm:cxn modelId="{A4F77896-9A9C-4806-A17F-376B0CC046CC}" type="presOf" srcId="{37C1E9EF-58C9-4DA7-ACB8-94F325BF9EE7}" destId="{843B2BF7-F9DB-45AE-BA7B-788DD9140215}" srcOrd="0" destOrd="0" presId="urn:microsoft.com/office/officeart/2005/8/layout/orgChart1"/>
-    <dgm:cxn modelId="{28506203-AE8A-4E91-87DC-B6B1F3D82CDA}" type="presOf" srcId="{37C1E9EF-58C9-4DA7-ACB8-94F325BF9EE7}" destId="{A7D3B34F-786C-4124-A0CF-5E110BAD0C72}" srcOrd="1" destOrd="0" presId="urn:microsoft.com/office/officeart/2005/8/layout/orgChart1"/>
-    <dgm:cxn modelId="{79FB067B-DE3A-49D0-9728-2CE686971F79}" type="presOf" srcId="{BE1A60AC-E101-405C-B51A-2C13A3E9AE67}" destId="{6795BBEC-7060-4713-A310-700A1C4B06A8}" srcOrd="1" destOrd="0" presId="urn:microsoft.com/office/officeart/2005/8/layout/orgChart1"/>
-    <dgm:cxn modelId="{9C1693B0-CD63-44F5-B7BE-9E43D9580A8D}" type="presOf" srcId="{63C96B78-41E0-4757-B3D1-6333BBF3995A}" destId="{A28FA2F9-91E1-40A6-999A-F5473B918F45}" srcOrd="1" destOrd="0" presId="urn:microsoft.com/office/officeart/2005/8/layout/orgChart1"/>
-    <dgm:cxn modelId="{D2AE3EAE-B654-409B-A6A1-0B324840EE9C}" type="presOf" srcId="{EEC45A67-3139-4ED7-AD17-0B4E112394AB}" destId="{47828106-2DA8-4D60-BB79-494ED2193A4D}" srcOrd="0" destOrd="0" presId="urn:microsoft.com/office/officeart/2005/8/layout/orgChart1"/>
-    <dgm:cxn modelId="{96523015-B4FA-4A7C-BAEE-8B445E2AF7E9}" type="presOf" srcId="{4581479B-923C-46D6-8276-A9D4EBD036A4}" destId="{4815997D-5873-439C-A81C-7E8275666C69}" srcOrd="0" destOrd="0" presId="urn:microsoft.com/office/officeart/2005/8/layout/orgChart1"/>
-    <dgm:cxn modelId="{E1D7E74E-E981-4F3F-9328-09E33BC2BA17}" type="presOf" srcId="{B88EDCDA-1339-4B64-8FDF-BF608763E6D3}" destId="{E2D38913-5A90-4D1F-A600-31144330D63A}" srcOrd="1" destOrd="0" presId="urn:microsoft.com/office/officeart/2005/8/layout/orgChart1"/>
-    <dgm:cxn modelId="{27FC2B9E-14CC-41D2-8504-7466954A0F57}" type="presOf" srcId="{68752467-40CB-41AC-92B4-BE7A660E714C}" destId="{7260DC6E-AFB4-4FB1-A355-4700373FF81D}" srcOrd="0" destOrd="0" presId="urn:microsoft.com/office/officeart/2005/8/layout/orgChart1"/>
-    <dgm:cxn modelId="{167A2D73-81C9-4885-AECD-7CB0FFEC0595}" type="presOf" srcId="{15E7FF6D-D3B6-42D9-8ED7-C683C6F27468}" destId="{8F6983A5-ECAD-45B7-BCF5-C41BB8E9831C}" srcOrd="1" destOrd="0" presId="urn:microsoft.com/office/officeart/2005/8/layout/orgChart1"/>
-    <dgm:cxn modelId="{480479A5-4A8D-46A4-8C5A-4400FF486779}" type="presOf" srcId="{5C47E45E-5AC7-4F09-BA94-3E97963E7997}" destId="{540CE609-BC79-4B2B-807F-29CDB67AAF14}" srcOrd="0" destOrd="0" presId="urn:microsoft.com/office/officeart/2005/8/layout/orgChart1"/>
-    <dgm:cxn modelId="{FF9E1D6C-A7DA-4EFC-931C-666B3D584C89}" type="presOf" srcId="{7C55E84B-868E-4614-92C2-96E69BEB13B8}" destId="{ED71DBE0-49A7-4B91-B4C4-7BA0ACF5AB96}" srcOrd="1" destOrd="0" presId="urn:microsoft.com/office/officeart/2005/8/layout/orgChart1"/>
-    <dgm:cxn modelId="{87C30507-812C-4329-8EEE-3972F3FEA208}" type="presOf" srcId="{DB7B5709-3A64-4552-B7F0-D0EC96DF2F17}" destId="{DC5D173E-BFD5-49B0-AAB8-3F368FB6080F}" srcOrd="0" destOrd="0" presId="urn:microsoft.com/office/officeart/2005/8/layout/orgChart1"/>
-    <dgm:cxn modelId="{6C441A13-DB18-4816-BC07-63D9823B6202}" type="presOf" srcId="{F0E56C3F-55B6-4603-A5B4-3D83D254E24F}" destId="{0D0DEF92-C6C5-4481-8952-5AF7E6C9AE0A}" srcOrd="0" destOrd="0" presId="urn:microsoft.com/office/officeart/2005/8/layout/orgChart1"/>
-    <dgm:cxn modelId="{44DAF2F3-67A2-4603-B9E9-45E9AD18DF80}" type="presOf" srcId="{D84E303B-85AA-49CA-AD7A-2E572E68667B}" destId="{DCE9A5D2-C22C-49F5-8C18-E68CDFE902B9}" srcOrd="0" destOrd="0" presId="urn:microsoft.com/office/officeart/2005/8/layout/orgChart1"/>
-    <dgm:cxn modelId="{76D60F92-2322-47C8-8EC5-8FA2C7882072}" type="presOf" srcId="{23130DC9-A489-4363-9C52-0D1443D5B0B2}" destId="{DE1921D8-46E5-4565-ABCE-47D1E77A7095}" srcOrd="0" destOrd="0" presId="urn:microsoft.com/office/officeart/2005/8/layout/orgChart1"/>
-    <dgm:cxn modelId="{426525CB-2DB6-45E1-A9A0-32C5D02CB448}" type="presOf" srcId="{0F5BD5E2-3CF7-4526-85B3-536072131092}" destId="{563FB804-A846-4BF9-B54D-432707F484F9}" srcOrd="0" destOrd="0" presId="urn:microsoft.com/office/officeart/2005/8/layout/orgChart1"/>
-    <dgm:cxn modelId="{B7B73467-86B4-4795-AC6E-AAACCE57F515}" type="presOf" srcId="{34E58C8A-C346-4D11-95AA-F1453837ADDB}" destId="{C91A5DB2-4E6F-43FF-8CC3-E05A44623659}" srcOrd="1" destOrd="0" presId="urn:microsoft.com/office/officeart/2005/8/layout/orgChart1"/>
-    <dgm:cxn modelId="{C7CBCC57-BB4D-47C2-BF71-DCEA9CCEB539}" type="presOf" srcId="{6CAC73F3-80B4-4924-83EB-9E6629B6FADD}" destId="{E6C841DB-15AB-4C3D-983A-5BBF4BD8D4E1}" srcOrd="1" destOrd="0" presId="urn:microsoft.com/office/officeart/2005/8/layout/orgChart1"/>
-    <dgm:cxn modelId="{A28924C3-1381-4D83-B6E2-607604C7788B}" type="presOf" srcId="{648AE0AD-AC66-43DE-BB44-27531B11FB85}" destId="{60A1F9B3-F234-4775-AF83-7DE2B66CE45E}" srcOrd="0" destOrd="0" presId="urn:microsoft.com/office/officeart/2005/8/layout/orgChart1"/>
-    <dgm:cxn modelId="{E2B94E1C-83DB-40CF-BC34-A1D54FF4C448}" type="presOf" srcId="{CCC75AAD-48CB-4022-85D9-07801361570D}" destId="{4E4637B6-AF9D-4E3D-9024-B92658494545}" srcOrd="1" destOrd="0" presId="urn:microsoft.com/office/officeart/2005/8/layout/orgChart1"/>
+    <dgm:cxn modelId="{F7BA49F3-A4E3-4AB4-8B12-00EA868A5214}" type="presOf" srcId="{3FEFEC64-3E63-4A69-A900-F33246102BFE}" destId="{B2F21F72-338C-43CB-85F2-5BD2F84B433D}" srcOrd="0" destOrd="0" presId="urn:microsoft.com/office/officeart/2005/8/layout/orgChart1"/>
+    <dgm:cxn modelId="{F7EC5181-5DD5-4139-BFC0-FC2252A0C5C6}" type="presOf" srcId="{782382E2-1506-417F-B884-DAC1E7BEA447}" destId="{1767779F-70E8-4DC1-8D6D-704CA7924021}" srcOrd="0" destOrd="0" presId="urn:microsoft.com/office/officeart/2005/8/layout/orgChart1"/>
+    <dgm:cxn modelId="{F3477DB1-51BB-4922-AE99-0630DA0F5491}" type="presOf" srcId="{6CAC73F3-80B4-4924-83EB-9E6629B6FADD}" destId="{09DF5E01-DA1B-4A33-BD75-B3F59517FE49}" srcOrd="0" destOrd="0" presId="urn:microsoft.com/office/officeart/2005/8/layout/orgChart1"/>
+    <dgm:cxn modelId="{BF8FF15C-EB06-43CF-91DE-72C4EA2F0C69}" type="presOf" srcId="{7C55E84B-868E-4614-92C2-96E69BEB13B8}" destId="{ED71DBE0-49A7-4B91-B4C4-7BA0ACF5AB96}" srcOrd="1" destOrd="0" presId="urn:microsoft.com/office/officeart/2005/8/layout/orgChart1"/>
+    <dgm:cxn modelId="{0F534F86-9A44-46C8-B02D-B156B86E5868}" type="presOf" srcId="{5C47E45E-5AC7-4F09-BA94-3E97963E7997}" destId="{540CE609-BC79-4B2B-807F-29CDB67AAF14}" srcOrd="0" destOrd="0" presId="urn:microsoft.com/office/officeart/2005/8/layout/orgChart1"/>
+    <dgm:cxn modelId="{CE25EFBF-9C50-4275-983B-8260D65A0BDE}" type="presOf" srcId="{7D460639-6CF1-4850-906C-C3E3EBE77E21}" destId="{B3948537-38E8-4C48-848A-89703C4538FB}" srcOrd="1" destOrd="0" presId="urn:microsoft.com/office/officeart/2005/8/layout/orgChart1"/>
+    <dgm:cxn modelId="{3ED88C70-667F-4B61-9E04-0FDBA568150A}" type="presOf" srcId="{8F1A2452-47A3-4929-BBE1-5E6F4BB82E63}" destId="{7F6419BB-C69B-4D0C-8A43-B48B2DC5DC24}" srcOrd="0" destOrd="0" presId="urn:microsoft.com/office/officeart/2005/8/layout/orgChart1"/>
+    <dgm:cxn modelId="{3943534D-155D-45F5-A5A3-C5C1C69CD37C}" type="presOf" srcId="{61CA768E-B54F-4637-B2F6-35EAEB665D0A}" destId="{CA3E4DDC-C2FC-4121-AE73-12C6ECA1A402}" srcOrd="0" destOrd="0" presId="urn:microsoft.com/office/officeart/2005/8/layout/orgChart1"/>
+    <dgm:cxn modelId="{2EF3D154-7E17-4F1D-BC07-4FD3A34E0987}" type="presOf" srcId="{EEC45A67-3139-4ED7-AD17-0B4E112394AB}" destId="{3D935D05-CCD8-4E60-8D9B-84D69DF308B4}" srcOrd="1" destOrd="0" presId="urn:microsoft.com/office/officeart/2005/8/layout/orgChart1"/>
+    <dgm:cxn modelId="{B06DE5E4-2F0F-4C23-B520-587451DC14E6}" type="presOf" srcId="{5CA3227C-89A1-4031-BD4C-715696F9737D}" destId="{39C27BA1-ED54-43FB-8B4D-C9E3A57D462A}" srcOrd="1" destOrd="0" presId="urn:microsoft.com/office/officeart/2005/8/layout/orgChart1"/>
+    <dgm:cxn modelId="{F96F8EBA-0C9C-4871-9780-3B1464A39614}" type="presOf" srcId="{15E7FF6D-D3B6-42D9-8ED7-C683C6F27468}" destId="{72895928-C158-48A9-B8CE-85C073DC0056}" srcOrd="0" destOrd="0" presId="urn:microsoft.com/office/officeart/2005/8/layout/orgChart1"/>
+    <dgm:cxn modelId="{773F1296-A836-41E9-8706-9C472CB95AD9}" type="presOf" srcId="{34E58C8A-C346-4D11-95AA-F1453837ADDB}" destId="{5482B148-4B0C-488A-93A3-3EBF7589F917}" srcOrd="0" destOrd="0" presId="urn:microsoft.com/office/officeart/2005/8/layout/orgChart1"/>
+    <dgm:cxn modelId="{8DD4AF6A-EBE6-4A95-BB49-488D0842CE72}" type="presOf" srcId="{63C96B78-41E0-4757-B3D1-6333BBF3995A}" destId="{A28FA2F9-91E1-40A6-999A-F5473B918F45}" srcOrd="1" destOrd="0" presId="urn:microsoft.com/office/officeart/2005/8/layout/orgChart1"/>
+    <dgm:cxn modelId="{9478124B-3BB9-427B-AF9F-FB33B0761ECE}" type="presOf" srcId="{CCC75AAD-48CB-4022-85D9-07801361570D}" destId="{4E4637B6-AF9D-4E3D-9024-B92658494545}" srcOrd="1" destOrd="0" presId="urn:microsoft.com/office/officeart/2005/8/layout/orgChart1"/>
+    <dgm:cxn modelId="{C9E798BC-AC18-481F-B99B-CD6E1B0837E7}" type="presOf" srcId="{B0A36E5F-4AD8-4662-8D5B-6E9BD2B04C07}" destId="{56206F47-29FC-49F3-80F4-8A19E0C5D43B}" srcOrd="1" destOrd="0" presId="urn:microsoft.com/office/officeart/2005/8/layout/orgChart1"/>
+    <dgm:cxn modelId="{866DA19B-D4AB-42CB-8DFE-889F2B246760}" type="presOf" srcId="{648AE0AD-AC66-43DE-BB44-27531B11FB85}" destId="{60A1F9B3-F234-4775-AF83-7DE2B66CE45E}" srcOrd="0" destOrd="0" presId="urn:microsoft.com/office/officeart/2005/8/layout/orgChart1"/>
+    <dgm:cxn modelId="{86BA2FE5-75B5-4DF9-B125-DF06B96F9C11}" type="presOf" srcId="{FF8D4FE3-CEB2-4395-BC6F-B13254F5E821}" destId="{ED5D5F74-9D04-41EE-BAA3-BCC584A6F330}" srcOrd="0" destOrd="0" presId="urn:microsoft.com/office/officeart/2005/8/layout/orgChart1"/>
+    <dgm:cxn modelId="{A934E5DD-B67C-4CC0-826A-378FF7E4BA9C}" type="presOf" srcId="{D4CFB3AC-55CC-45EC-BEC5-7D853D82F7B6}" destId="{8D283730-61E5-4BD5-ADA3-A19D662111EF}" srcOrd="1" destOrd="0" presId="urn:microsoft.com/office/officeart/2005/8/layout/orgChart1"/>
+    <dgm:cxn modelId="{8157E230-5CFF-4BD7-A158-9C30C8692E70}" type="presOf" srcId="{34E58C8A-C346-4D11-95AA-F1453837ADDB}" destId="{C91A5DB2-4E6F-43FF-8CC3-E05A44623659}" srcOrd="1" destOrd="0" presId="urn:microsoft.com/office/officeart/2005/8/layout/orgChart1"/>
+    <dgm:cxn modelId="{44966FFB-C699-476E-973F-C93091055D5B}" type="presOf" srcId="{4581479B-923C-46D6-8276-A9D4EBD036A4}" destId="{CAD667B0-3E7A-4ED6-AA35-3E95937D79F6}" srcOrd="1" destOrd="0" presId="urn:microsoft.com/office/officeart/2005/8/layout/orgChart1"/>
+    <dgm:cxn modelId="{053E527C-659D-45EE-B3F7-5E8D99F5CB3A}" type="presOf" srcId="{15E7FF6D-D3B6-42D9-8ED7-C683C6F27468}" destId="{8F6983A5-ECAD-45B7-BCF5-C41BB8E9831C}" srcOrd="1" destOrd="0" presId="urn:microsoft.com/office/officeart/2005/8/layout/orgChart1"/>
     <dgm:cxn modelId="{25055EDB-1C78-4A00-ABBE-A426769C4ACC}" srcId="{D3D417BB-2764-480D-8CA6-8CF7DB4334EB}" destId="{CCC75AAD-48CB-4022-85D9-07801361570D}" srcOrd="4" destOrd="0" parTransId="{61CA768E-B54F-4637-B2F6-35EAEB665D0A}" sibTransId="{5AD0309F-FB33-4EC6-A5DC-8423E15C1235}"/>
-    <dgm:cxn modelId="{AAD23F38-FD0C-46C4-865F-A4B353D112E9}" type="presOf" srcId="{3FEFEC64-3E63-4A69-A900-F33246102BFE}" destId="{B2F21F72-338C-43CB-85F2-5BD2F84B433D}" srcOrd="0" destOrd="0" presId="urn:microsoft.com/office/officeart/2005/8/layout/orgChart1"/>
     <dgm:cxn modelId="{697BF344-AF01-4BFB-A9E4-6F846677FC71}" srcId="{D3D417BB-2764-480D-8CA6-8CF7DB4334EB}" destId="{CB9EF934-91C8-405B-8DB1-6ADF74F1C57A}" srcOrd="3" destOrd="0" parTransId="{E6659843-177D-478D-96FA-1F307CB8570D}" sibTransId="{9627650F-6885-4473-B66D-F1567CABEE53}"/>
-    <dgm:cxn modelId="{EBF2DE0A-E9E5-4758-8EBD-BA25D5C42F94}" type="presOf" srcId="{CB9EF934-91C8-405B-8DB1-6ADF74F1C57A}" destId="{C7380A00-5348-4D8B-84B9-16D01648DC04}" srcOrd="1" destOrd="0" presId="urn:microsoft.com/office/officeart/2005/8/layout/orgChart1"/>
-    <dgm:cxn modelId="{A1EB687F-1974-4955-8A2A-74696DF53F10}" type="presOf" srcId="{B0A36E5F-4AD8-4662-8D5B-6E9BD2B04C07}" destId="{EA9D50C9-4563-4AAF-BEBD-B44127B74245}" srcOrd="0" destOrd="0" presId="urn:microsoft.com/office/officeart/2005/8/layout/orgChart1"/>
+    <dgm:cxn modelId="{4E773C40-EF0B-4A03-AA49-19B8E11EE37A}" type="presOf" srcId="{23130DC9-A489-4363-9C52-0D1443D5B0B2}" destId="{DE1921D8-46E5-4565-ABCE-47D1E77A7095}" srcOrd="0" destOrd="0" presId="urn:microsoft.com/office/officeart/2005/8/layout/orgChart1"/>
+    <dgm:cxn modelId="{966C9F84-02D7-4CFE-ACCE-F46F6D33209D}" type="presOf" srcId="{4581479B-923C-46D6-8276-A9D4EBD036A4}" destId="{4815997D-5873-439C-A81C-7E8275666C69}" srcOrd="0" destOrd="0" presId="urn:microsoft.com/office/officeart/2005/8/layout/orgChart1"/>
+    <dgm:cxn modelId="{65A16374-6402-44E3-B146-23C1B814A183}" type="presOf" srcId="{8F1A2452-47A3-4929-BBE1-5E6F4BB82E63}" destId="{FBC75CFF-818D-4B4B-8177-ABACA781FFD9}" srcOrd="1" destOrd="0" presId="urn:microsoft.com/office/officeart/2005/8/layout/orgChart1"/>
+    <dgm:cxn modelId="{70B40F9D-1B41-40F9-B784-AECDF51177A7}" type="presOf" srcId="{BE1A60AC-E101-405C-B51A-2C13A3E9AE67}" destId="{170CDE32-1382-486F-B3B9-903927CED075}" srcOrd="0" destOrd="0" presId="urn:microsoft.com/office/officeart/2005/8/layout/orgChart1"/>
+    <dgm:cxn modelId="{86D55B7A-2242-46FE-BB4D-3B3608784AB2}" type="presOf" srcId="{211237CA-689C-4A5F-BCC1-DDBCC57814A3}" destId="{80B1AC8B-F58D-4F6F-8E17-DBFCE025C3FE}" srcOrd="0" destOrd="0" presId="urn:microsoft.com/office/officeart/2005/8/layout/orgChart1"/>
     <dgm:cxn modelId="{A2D13D78-9C06-4EB4-9C20-4DB4F7AC93C7}" srcId="{63C96B78-41E0-4757-B3D1-6333BBF3995A}" destId="{34E58C8A-C346-4D11-95AA-F1453837ADDB}" srcOrd="5" destOrd="0" parTransId="{F0E56C3F-55B6-4603-A5B4-3D83D254E24F}" sibTransId="{CC641469-203A-43CC-A7C1-9E8432DA57E5}"/>
+    <dgm:cxn modelId="{250F5C00-5DA1-409E-BC23-9CD5306F6169}" type="presOf" srcId="{D4CFB3AC-55CC-45EC-BEC5-7D853D82F7B6}" destId="{79A90B1F-54A1-4AE8-A98E-9F77CDD4B1CA}" srcOrd="0" destOrd="0" presId="urn:microsoft.com/office/officeart/2005/8/layout/orgChart1"/>
     <dgm:cxn modelId="{A3AB5795-A85C-41C0-8E64-800D9028B685}" srcId="{63C96B78-41E0-4757-B3D1-6333BBF3995A}" destId="{163E5EBF-0E46-47DD-B01C-DCFC4A9CB5B7}" srcOrd="0" destOrd="0" parTransId="{ED4F6F33-4189-4CC5-8380-E22367E19786}" sibTransId="{4FAEE9AA-73A9-4BC9-AC39-5B34B0D7D842}"/>
-    <dgm:cxn modelId="{88322BB4-7201-4E5B-A962-E8256625CBDF}" type="presOf" srcId="{3A5FF229-646A-48C2-941F-1505F9B91F44}" destId="{4A90339A-6BAB-44C9-A0FB-73B9153D80B4}" srcOrd="0" destOrd="0" presId="urn:microsoft.com/office/officeart/2005/8/layout/orgChart1"/>
-    <dgm:cxn modelId="{DEFEF1B0-5C48-4690-A392-837B5400245F}" type="presOf" srcId="{EEC45A67-3139-4ED7-AD17-0B4E112394AB}" destId="{3D935D05-CCD8-4E60-8D9B-84D69DF308B4}" srcOrd="1" destOrd="0" presId="urn:microsoft.com/office/officeart/2005/8/layout/orgChart1"/>
-    <dgm:cxn modelId="{FC5E9FEB-2AF3-4588-8112-E0633133DBB8}" type="presOf" srcId="{D3842AA6-EFC2-477D-82AB-813747549FA4}" destId="{7AA20B8C-0A41-4DF9-9059-75F3D3C07450}" srcOrd="1" destOrd="0" presId="urn:microsoft.com/office/officeart/2005/8/layout/orgChart1"/>
-    <dgm:cxn modelId="{010F346D-379B-4AB5-BCC8-2A7B797975B2}" type="presOf" srcId="{15E7FF6D-D3B6-42D9-8ED7-C683C6F27468}" destId="{72895928-C158-48A9-B8CE-85C073DC0056}" srcOrd="0" destOrd="0" presId="urn:microsoft.com/office/officeart/2005/8/layout/orgChart1"/>
-    <dgm:cxn modelId="{02F182B5-BC80-4A88-BBF2-6A4815E79035}" type="presOf" srcId="{5665862B-7F69-476A-A32C-5F3EF00120D7}" destId="{30F62FA1-A775-4CD1-AAFD-80A37F01B6AD}" srcOrd="0" destOrd="0" presId="urn:microsoft.com/office/officeart/2005/8/layout/orgChart1"/>
-    <dgm:cxn modelId="{00DCEDC1-7277-4D0F-B2E6-E4AF5CE9CA3A}" type="presOf" srcId="{7D460639-6CF1-4850-906C-C3E3EBE77E21}" destId="{3C5DFC28-173D-4175-B59A-C97DFF13DD19}" srcOrd="0" destOrd="0" presId="urn:microsoft.com/office/officeart/2005/8/layout/orgChart1"/>
-    <dgm:cxn modelId="{C7368FE1-FDC1-4D80-9DBD-4A277C7FF8FB}" type="presOf" srcId="{D3D417BB-2764-480D-8CA6-8CF7DB4334EB}" destId="{B467B6AF-B40F-4102-8D32-D208260EB517}" srcOrd="1" destOrd="0" presId="urn:microsoft.com/office/officeart/2005/8/layout/orgChart1"/>
-    <dgm:cxn modelId="{EA63D27C-6605-4653-AED5-2DD4C1B6C6ED}" type="presOf" srcId="{61CA768E-B54F-4637-B2F6-35EAEB665D0A}" destId="{CA3E4DDC-C2FC-4121-AE73-12C6ECA1A402}" srcOrd="0" destOrd="0" presId="urn:microsoft.com/office/officeart/2005/8/layout/orgChart1"/>
-    <dgm:cxn modelId="{8BD80B0E-02E7-45FE-AF0E-A0C247AA15E5}" type="presOf" srcId="{CCC75AAD-48CB-4022-85D9-07801361570D}" destId="{0B57B808-F111-42CC-A246-22A7032B194F}" srcOrd="0" destOrd="0" presId="urn:microsoft.com/office/officeart/2005/8/layout/orgChart1"/>
+    <dgm:cxn modelId="{683102A7-546F-4ADE-9FB4-666A62AAF0C1}" type="presOf" srcId="{CB9EF934-91C8-405B-8DB1-6ADF74F1C57A}" destId="{C7380A00-5348-4D8B-84B9-16D01648DC04}" srcOrd="1" destOrd="0" presId="urn:microsoft.com/office/officeart/2005/8/layout/orgChart1"/>
+    <dgm:cxn modelId="{7AD144C9-CDFE-4C9F-8AF3-A5F1E4D5F710}" type="presOf" srcId="{4604E672-D808-43F7-9B90-BAE9F31326FB}" destId="{886BDEF0-9139-4238-ACE4-E309D83304D0}" srcOrd="0" destOrd="0" presId="urn:microsoft.com/office/officeart/2005/8/layout/orgChart1"/>
+    <dgm:cxn modelId="{B8DEB826-EC6C-4106-A04C-F8A69F740871}" type="presOf" srcId="{6FFA905A-05C0-415B-AED3-4E28C864954D}" destId="{0F966265-9B9E-4E1C-BF73-252B0A487B73}" srcOrd="0" destOrd="0" presId="urn:microsoft.com/office/officeart/2005/8/layout/orgChart1"/>
+    <dgm:cxn modelId="{D20079C8-611D-4091-88B6-9C6DA0296AE5}" type="presOf" srcId="{44F3776D-2CE3-4C88-875B-4754CFD9E05F}" destId="{30B7F14A-AD84-417F-85DE-CB4D619365CD}" srcOrd="1" destOrd="0" presId="urn:microsoft.com/office/officeart/2005/8/layout/orgChart1"/>
+    <dgm:cxn modelId="{640CE6C8-8332-4603-99D3-5C48233A84B0}" type="presOf" srcId="{F0E56C3F-55B6-4603-A5B4-3D83D254E24F}" destId="{0D0DEF92-C6C5-4481-8952-5AF7E6C9AE0A}" srcOrd="0" destOrd="0" presId="urn:microsoft.com/office/officeart/2005/8/layout/orgChart1"/>
+    <dgm:cxn modelId="{04577D70-7D53-4C1E-8950-90B56B5B97CF}" type="presOf" srcId="{D3D417BB-2764-480D-8CA6-8CF7DB4334EB}" destId="{9D48641C-5564-4B03-81C2-1600993C49A1}" srcOrd="0" destOrd="0" presId="urn:microsoft.com/office/officeart/2005/8/layout/orgChart1"/>
+    <dgm:cxn modelId="{C28C59DE-651F-4EC8-ADAC-FC57076D1698}" type="presOf" srcId="{0F5BD5E2-3CF7-4526-85B3-536072131092}" destId="{563FB804-A846-4BF9-B54D-432707F484F9}" srcOrd="0" destOrd="0" presId="urn:microsoft.com/office/officeart/2005/8/layout/orgChart1"/>
+    <dgm:cxn modelId="{54047BA4-E534-4CD2-BC17-CD3A91CF50BF}" type="presOf" srcId="{163E5EBF-0E46-47DD-B01C-DCFC4A9CB5B7}" destId="{04B9ACA5-B30E-4726-AAF9-A30F05B304D4}" srcOrd="1" destOrd="0" presId="urn:microsoft.com/office/officeart/2005/8/layout/orgChart1"/>
+    <dgm:cxn modelId="{2F6D6371-B308-437C-97AF-2E5B0126DE81}" type="presOf" srcId="{BE1A60AC-E101-405C-B51A-2C13A3E9AE67}" destId="{6795BBEC-7060-4713-A310-700A1C4B06A8}" srcOrd="1" destOrd="0" presId="urn:microsoft.com/office/officeart/2005/8/layout/orgChart1"/>
     <dgm:cxn modelId="{6742E366-01C4-4D2B-A65C-0CA825774672}" srcId="{68752467-40CB-41AC-92B4-BE7A660E714C}" destId="{DB7B5709-3A64-4552-B7F0-D0EC96DF2F17}" srcOrd="1" destOrd="0" parTransId="{0F5BD5E2-3CF7-4526-85B3-536072131092}" sibTransId="{AB44237E-A69D-497F-8D55-40825DC257F2}"/>
-    <dgm:cxn modelId="{75200DCC-0926-453C-9285-56FE6F6D0392}" type="presOf" srcId="{6CAC73F3-80B4-4924-83EB-9E6629B6FADD}" destId="{09DF5E01-DA1B-4A33-BD75-B3F59517FE49}" srcOrd="0" destOrd="0" presId="urn:microsoft.com/office/officeart/2005/8/layout/orgChart1"/>
-    <dgm:cxn modelId="{F58AA1A7-8664-4141-883D-5DA5CB3E4439}" type="presOf" srcId="{ED4F6F33-4189-4CC5-8380-E22367E19786}" destId="{B22956C4-CA4C-4E0B-93D1-A3A6A646834D}" srcOrd="0" destOrd="0" presId="urn:microsoft.com/office/officeart/2005/8/layout/orgChart1"/>
-    <dgm:cxn modelId="{86BC30E5-80FF-4794-83B3-B0E8F1EB638E}" type="presOf" srcId="{646FF882-6E7A-47A9-9461-093585B387DE}" destId="{A69CDCE9-D817-4E85-99F0-1BCF285F4401}" srcOrd="0" destOrd="0" presId="urn:microsoft.com/office/officeart/2005/8/layout/orgChart1"/>
-    <dgm:cxn modelId="{AD8B086A-8BF6-4018-B59A-16D80B07E793}" type="presOf" srcId="{163E5EBF-0E46-47DD-B01C-DCFC4A9CB5B7}" destId="{405EEBE2-DB13-4B47-85FB-08079827CD33}" srcOrd="0" destOrd="0" presId="urn:microsoft.com/office/officeart/2005/8/layout/orgChart1"/>
-    <dgm:cxn modelId="{AFB872B8-734E-4051-9C1E-24DE52DC888F}" type="presOf" srcId="{D4CFB3AC-55CC-45EC-BEC5-7D853D82F7B6}" destId="{79A90B1F-54A1-4AE8-A98E-9F77CDD4B1CA}" srcOrd="0" destOrd="0" presId="urn:microsoft.com/office/officeart/2005/8/layout/orgChart1"/>
+    <dgm:cxn modelId="{9E291FD2-1785-4FB5-BD4A-FCB857045C43}" type="presOf" srcId="{B88EDCDA-1339-4B64-8FDF-BF608763E6D3}" destId="{EEEF4C8B-00A7-4443-91E1-A2446CB19772}" srcOrd="0" destOrd="0" presId="urn:microsoft.com/office/officeart/2005/8/layout/orgChart1"/>
+    <dgm:cxn modelId="{CCB01E28-185F-4989-8B59-672C90459302}" type="presOf" srcId="{D3842AA6-EFC2-477D-82AB-813747549FA4}" destId="{65AF11AF-5750-4FA1-81EB-0C13129F57D6}" srcOrd="0" destOrd="0" presId="urn:microsoft.com/office/officeart/2005/8/layout/orgChart1"/>
+    <dgm:cxn modelId="{A6C13134-F26D-4018-8881-3ADFA9EE1613}" type="presOf" srcId="{DB7B5709-3A64-4552-B7F0-D0EC96DF2F17}" destId="{DC5D173E-BFD5-49B0-AAB8-3F368FB6080F}" srcOrd="0" destOrd="0" presId="urn:microsoft.com/office/officeart/2005/8/layout/orgChart1"/>
     <dgm:cxn modelId="{51D5D5B2-FB49-4E2D-8A88-BA48ED2DFA9D}" srcId="{63C96B78-41E0-4757-B3D1-6333BBF3995A}" destId="{EEC45A67-3139-4ED7-AD17-0B4E112394AB}" srcOrd="3" destOrd="0" parTransId="{782382E2-1506-417F-B884-DAC1E7BEA447}" sibTransId="{CF8825E3-6A25-4719-90E5-9CDE2CAB0D61}"/>
-    <dgm:cxn modelId="{C398DAFA-9477-4C1C-A2AF-3F2E0C3FB0B4}" type="presOf" srcId="{FC4F6F09-0F9B-4EF5-A791-8B7F60C20F45}" destId="{DD61C70C-9189-4F2E-817E-20FC648CA580}" srcOrd="0" destOrd="0" presId="urn:microsoft.com/office/officeart/2005/8/layout/orgChart1"/>
     <dgm:cxn modelId="{9176676E-9D27-440E-8BC8-E5992FFC7369}" srcId="{68752467-40CB-41AC-92B4-BE7A660E714C}" destId="{4581479B-923C-46D6-8276-A9D4EBD036A4}" srcOrd="2" destOrd="0" parTransId="{6FFA905A-05C0-415B-AED3-4E28C864954D}" sibTransId="{02A76F79-0F45-4089-B20A-3B2495529191}"/>
-    <dgm:cxn modelId="{60A98026-EC59-42B4-9407-254D6B86A8BA}" type="presOf" srcId="{B0A36E5F-4AD8-4662-8D5B-6E9BD2B04C07}" destId="{56206F47-29FC-49F3-80F4-8A19E0C5D43B}" srcOrd="1" destOrd="0" presId="urn:microsoft.com/office/officeart/2005/8/layout/orgChart1"/>
-    <dgm:cxn modelId="{6AFFA518-E39C-477F-B92A-1523248266DC}" type="presOf" srcId="{DB7B5709-3A64-4552-B7F0-D0EC96DF2F17}" destId="{D4EE1B2E-AC28-4E86-8FD3-8371438CBFC9}" srcOrd="1" destOrd="0" presId="urn:microsoft.com/office/officeart/2005/8/layout/orgChart1"/>
-    <dgm:cxn modelId="{2ED9413A-943A-481C-A639-CB99F9CF63D8}" type="presOf" srcId="{34E58C8A-C346-4D11-95AA-F1453837ADDB}" destId="{5482B148-4B0C-488A-93A3-3EBF7589F917}" srcOrd="0" destOrd="0" presId="urn:microsoft.com/office/officeart/2005/8/layout/orgChart1"/>
+    <dgm:cxn modelId="{BF4DF2D5-2104-4FDD-8995-99C98870D0C4}" type="presOf" srcId="{D3842AA6-EFC2-477D-82AB-813747549FA4}" destId="{7AA20B8C-0A41-4DF9-9059-75F3D3C07450}" srcOrd="1" destOrd="0" presId="urn:microsoft.com/office/officeart/2005/8/layout/orgChart1"/>
     <dgm:cxn modelId="{7509BC82-9900-4E4A-9066-8CC959D87560}" srcId="{63C96B78-41E0-4757-B3D1-6333BBF3995A}" destId="{5CA3227C-89A1-4031-BD4C-715696F9737D}" srcOrd="1" destOrd="0" parTransId="{23130DC9-A489-4363-9C52-0D1443D5B0B2}" sibTransId="{7D158FF3-3A1C-4302-8F0D-00D199081B0E}"/>
     <dgm:cxn modelId="{680290EE-A7F2-4358-A2CF-01A25038BDD0}" srcId="{D3D417BB-2764-480D-8CA6-8CF7DB4334EB}" destId="{6CAC73F3-80B4-4924-83EB-9E6629B6FADD}" srcOrd="6" destOrd="0" parTransId="{FC4F6F09-0F9B-4EF5-A791-8B7F60C20F45}" sibTransId="{64BE5B94-A86E-44FA-AE8F-15C228AA8693}"/>
-    <dgm:cxn modelId="{6B7AF0EC-602A-4255-B181-469A15E31D2F}" type="presOf" srcId="{4604E672-D808-43F7-9B90-BAE9F31326FB}" destId="{886BDEF0-9139-4238-ACE4-E309D83304D0}" srcOrd="0" destOrd="0" presId="urn:microsoft.com/office/officeart/2005/8/layout/orgChart1"/>
-    <dgm:cxn modelId="{E517822A-B9A2-497F-A938-F5049E3000AF}" type="presOf" srcId="{D3D417BB-2764-480D-8CA6-8CF7DB4334EB}" destId="{9D48641C-5564-4B03-81C2-1600993C49A1}" srcOrd="0" destOrd="0" presId="urn:microsoft.com/office/officeart/2005/8/layout/orgChart1"/>
+    <dgm:cxn modelId="{2D71A8F5-62A4-409F-B873-C0D19369BCC6}" type="presOf" srcId="{63C96B78-41E0-4757-B3D1-6333BBF3995A}" destId="{A11AD7AD-11C8-48C0-8AA6-4746156847FD}" srcOrd="0" destOrd="0" presId="urn:microsoft.com/office/officeart/2005/8/layout/orgChart1"/>
     <dgm:cxn modelId="{95BB96CF-5D84-47E6-9B36-A5F96293F3A7}" srcId="{7D460639-6CF1-4850-906C-C3E3EBE77E21}" destId="{D3D417BB-2764-480D-8CA6-8CF7DB4334EB}" srcOrd="0" destOrd="0" parTransId="{5665862B-7F69-476A-A32C-5F3EF00120D7}" sibTransId="{72CCD630-D881-4AA5-BBD7-9F9DE92ABC72}"/>
-    <dgm:cxn modelId="{BF506BB1-55A1-4295-9A6E-A81088FF6CAF}" type="presOf" srcId="{5CA3227C-89A1-4031-BD4C-715696F9737D}" destId="{39C27BA1-ED54-43FB-8B4D-C9E3A57D462A}" srcOrd="1" destOrd="0" presId="urn:microsoft.com/office/officeart/2005/8/layout/orgChart1"/>
+    <dgm:cxn modelId="{2DAF92FB-35C8-4B9D-9856-B65DA8493C8D}" type="presOf" srcId="{C1B4B7D9-A239-4AF1-85E7-55DBA74F3E30}" destId="{33E859EB-F156-4195-9562-D56DF98C80CF}" srcOrd="0" destOrd="0" presId="urn:microsoft.com/office/officeart/2005/8/layout/orgChart1"/>
     <dgm:cxn modelId="{7F9A49B8-4F4C-41A6-A2D6-1347CBD7AFCB}" srcId="{D3D417BB-2764-480D-8CA6-8CF7DB4334EB}" destId="{BE1A60AC-E101-405C-B51A-2C13A3E9AE67}" srcOrd="0" destOrd="0" parTransId="{C1B4B7D9-A239-4AF1-85E7-55DBA74F3E30}" sibTransId="{0ED82BA1-E6BE-4BE7-8AA8-8949CB8AB2E1}"/>
-    <dgm:cxn modelId="{D40F3AE6-288D-49C3-9085-C27A5A79653D}" type="presOf" srcId="{BE1A60AC-E101-405C-B51A-2C13A3E9AE67}" destId="{170CDE32-1382-486F-B3B9-903927CED075}" srcOrd="0" destOrd="0" presId="urn:microsoft.com/office/officeart/2005/8/layout/orgChart1"/>
+    <dgm:cxn modelId="{66747441-A734-44F3-818F-DE6FF2690271}" type="presOf" srcId="{0F152C54-CD9B-42AA-99C7-E899444263E1}" destId="{C04AF392-12AD-474B-90DD-A99F82A0E551}" srcOrd="0" destOrd="0" presId="urn:microsoft.com/office/officeart/2005/8/layout/orgChart1"/>
+    <dgm:cxn modelId="{9FE0289C-B97D-45A3-B364-3CAFF2F2B36C}" type="presOf" srcId="{CB9EF934-91C8-405B-8DB1-6ADF74F1C57A}" destId="{5B2FD408-AAD2-4731-BC3F-9374C5AF4BE8}" srcOrd="0" destOrd="0" presId="urn:microsoft.com/office/officeart/2005/8/layout/orgChart1"/>
+    <dgm:cxn modelId="{B6B96E89-8786-4BB9-9C2C-49C0B3FFB4D1}" type="presOf" srcId="{CCC75AAD-48CB-4022-85D9-07801361570D}" destId="{0B57B808-F111-42CC-A246-22A7032B194F}" srcOrd="0" destOrd="0" presId="urn:microsoft.com/office/officeart/2005/8/layout/orgChart1"/>
     <dgm:cxn modelId="{FBF74E96-645A-4F38-A84D-D96AA2A7C25E}" srcId="{3FEFEC64-3E63-4A69-A900-F33246102BFE}" destId="{7D460639-6CF1-4850-906C-C3E3EBE77E21}" srcOrd="0" destOrd="0" parTransId="{B006EAD5-E858-4DDF-9A44-C978ADF202FA}" sibTransId="{931F71B7-66E5-4F52-9006-F3347BAAD2B7}"/>
-    <dgm:cxn modelId="{97A0301D-2C96-4033-B7FE-4B7FA07A28F3}" type="presOf" srcId="{B88EDCDA-1339-4B64-8FDF-BF608763E6D3}" destId="{EEEF4C8B-00A7-4443-91E1-A2446CB19772}" srcOrd="0" destOrd="0" presId="urn:microsoft.com/office/officeart/2005/8/layout/orgChart1"/>
-    <dgm:cxn modelId="{B1BDDB68-8F25-40F2-BA68-00A15FF0119E}" type="presOf" srcId="{8F1A2452-47A3-4929-BBE1-5E6F4BB82E63}" destId="{7F6419BB-C69B-4D0C-8A43-B48B2DC5DC24}" srcOrd="0" destOrd="0" presId="urn:microsoft.com/office/officeart/2005/8/layout/orgChart1"/>
+    <dgm:cxn modelId="{019B4E5C-F4C8-4C4E-B1CD-C65F16BA5D9C}" type="presOf" srcId="{E6659843-177D-478D-96FA-1F307CB8570D}" destId="{CE8D9463-363C-4325-A8A8-EDDF57C49DEE}" srcOrd="0" destOrd="0" presId="urn:microsoft.com/office/officeart/2005/8/layout/orgChart1"/>
     <dgm:cxn modelId="{DCE105FD-7878-4482-9079-845CBB1CC46E}" srcId="{7D460639-6CF1-4850-906C-C3E3EBE77E21}" destId="{63C96B78-41E0-4757-B3D1-6333BBF3995A}" srcOrd="1" destOrd="0" parTransId="{FF8D4FE3-CEB2-4395-BC6F-B13254F5E821}" sibTransId="{5ED4E0C7-DEF0-4519-BF9B-BBF629C99FE9}"/>
-    <dgm:cxn modelId="{689C1821-C2E4-42ED-B18D-F9E3FEB606C0}" type="presOf" srcId="{D3842AA6-EFC2-477D-82AB-813747549FA4}" destId="{65AF11AF-5750-4FA1-81EB-0C13129F57D6}" srcOrd="0" destOrd="0" presId="urn:microsoft.com/office/officeart/2005/8/layout/orgChart1"/>
-    <dgm:cxn modelId="{30BECE93-8ECF-426D-9E21-9AF79A0B1F61}" type="presOf" srcId="{FF8D4FE3-CEB2-4395-BC6F-B13254F5E821}" destId="{ED5D5F74-9D04-41EE-BAA3-BCC584A6F330}" srcOrd="0" destOrd="0" presId="urn:microsoft.com/office/officeart/2005/8/layout/orgChart1"/>
-    <dgm:cxn modelId="{2C23EA32-A4D6-401D-B5A4-D9CF818E4418}" type="presOf" srcId="{D4CFB3AC-55CC-45EC-BEC5-7D853D82F7B6}" destId="{8D283730-61E5-4BD5-ADA3-A19D662111EF}" srcOrd="1" destOrd="0" presId="urn:microsoft.com/office/officeart/2005/8/layout/orgChart1"/>
-    <dgm:cxn modelId="{2F0ED997-194D-432A-A277-01BA279C5455}" type="presOf" srcId="{6FFA905A-05C0-415B-AED3-4E28C864954D}" destId="{0F966265-9B9E-4E1C-BF73-252B0A487B73}" srcOrd="0" destOrd="0" presId="urn:microsoft.com/office/officeart/2005/8/layout/orgChart1"/>
-    <dgm:cxn modelId="{12ADC1D4-8056-48D2-A513-1271101CB25C}" type="presOf" srcId="{4581479B-923C-46D6-8276-A9D4EBD036A4}" destId="{CAD667B0-3E7A-4ED6-AA35-3E95937D79F6}" srcOrd="1" destOrd="0" presId="urn:microsoft.com/office/officeart/2005/8/layout/orgChart1"/>
-    <dgm:cxn modelId="{490481D4-2CCE-473A-A247-7AC0FD1ED360}" type="presOf" srcId="{E6659843-177D-478D-96FA-1F307CB8570D}" destId="{CE8D9463-363C-4325-A8A8-EDDF57C49DEE}" srcOrd="0" destOrd="0" presId="urn:microsoft.com/office/officeart/2005/8/layout/orgChart1"/>
-    <dgm:cxn modelId="{848777E4-521E-4681-819C-AF43373F8A2C}" type="presOf" srcId="{54BC6B14-C1F9-4279-A469-C8EF387377F5}" destId="{D866D3CD-7BF8-413B-A2B5-65C753181E16}" srcOrd="0" destOrd="0" presId="urn:microsoft.com/office/officeart/2005/8/layout/orgChart1"/>
-    <dgm:cxn modelId="{B3F1E638-223C-4FF6-A1EB-447E5CD49AB9}" type="presOf" srcId="{5CA3227C-89A1-4031-BD4C-715696F9737D}" destId="{7FF2543F-E5F7-4273-9B88-AC6EC7D726B6}" srcOrd="0" destOrd="0" presId="urn:microsoft.com/office/officeart/2005/8/layout/orgChart1"/>
-    <dgm:cxn modelId="{9AB4358C-4D63-4488-AB4B-07FB3AAAA558}" type="presOf" srcId="{63C96B78-41E0-4757-B3D1-6333BBF3995A}" destId="{A11AD7AD-11C8-48C0-8AA6-4746156847FD}" srcOrd="0" destOrd="0" presId="urn:microsoft.com/office/officeart/2005/8/layout/orgChart1"/>
-    <dgm:cxn modelId="{BA6EF002-B262-4DBC-919D-70FA11E3B1C0}" type="presOf" srcId="{0F152C54-CD9B-42AA-99C7-E899444263E1}" destId="{C04AF392-12AD-474B-90DD-A99F82A0E551}" srcOrd="0" destOrd="0" presId="urn:microsoft.com/office/officeart/2005/8/layout/orgChart1"/>
+    <dgm:cxn modelId="{84F6ED93-797F-4625-8647-AFC2798E04AA}" type="presOf" srcId="{FC4F6F09-0F9B-4EF5-A791-8B7F60C20F45}" destId="{DD61C70C-9189-4F2E-817E-20FC648CA580}" srcOrd="0" destOrd="0" presId="urn:microsoft.com/office/officeart/2005/8/layout/orgChart1"/>
+    <dgm:cxn modelId="{DC8892D1-DAD7-4C25-A1F8-3231A95323B1}" type="presOf" srcId="{7C55E84B-868E-4614-92C2-96E69BEB13B8}" destId="{F8482CC7-3949-4753-8984-6F517B21B012}" srcOrd="0" destOrd="0" presId="urn:microsoft.com/office/officeart/2005/8/layout/orgChart1"/>
     <dgm:cxn modelId="{9AE93F4E-AC1D-4DC5-96A4-F399D9423B53}" srcId="{63C96B78-41E0-4757-B3D1-6333BBF3995A}" destId="{15E7FF6D-D3B6-42D9-8ED7-C683C6F27468}" srcOrd="6" destOrd="0" parTransId="{4604E672-D808-43F7-9B90-BAE9F31326FB}" sibTransId="{3D5513E2-891A-47D1-8227-0D03571302BA}"/>
     <dgm:cxn modelId="{15761E03-BC61-4339-8EFC-9649D91BA7CD}" srcId="{D3D417BB-2764-480D-8CA6-8CF7DB4334EB}" destId="{B0A36E5F-4AD8-4662-8D5B-6E9BD2B04C07}" srcOrd="1" destOrd="0" parTransId="{648AE0AD-AC66-43DE-BB44-27531B11FB85}" sibTransId="{F75AFF1A-D554-4528-AF7E-140159F0DEF1}"/>
     <dgm:cxn modelId="{8ACDADC8-7F4C-4BEE-880E-7D4CEB507356}" srcId="{D3D417BB-2764-480D-8CA6-8CF7DB4334EB}" destId="{37C1E9EF-58C9-4DA7-ACB8-94F325BF9EE7}" srcOrd="7" destOrd="0" parTransId="{3A5FF229-646A-48C2-941F-1505F9B91F44}" sibTransId="{FB2478A9-ABAC-4326-A8DE-68A49B2197EA}"/>
-    <dgm:cxn modelId="{E49CD3D5-AC5F-41B1-B422-7D8E909B9618}" type="presOf" srcId="{44F3776D-2CE3-4C88-875B-4754CFD9E05F}" destId="{30B7F14A-AD84-417F-85DE-CB4D619365CD}" srcOrd="1" destOrd="0" presId="urn:microsoft.com/office/officeart/2005/8/layout/orgChart1"/>
-    <dgm:cxn modelId="{F42A4279-EF95-430B-8B1A-5D7D2FE8C48C}" type="presOf" srcId="{163E5EBF-0E46-47DD-B01C-DCFC4A9CB5B7}" destId="{04B9ACA5-B30E-4726-AAF9-A30F05B304D4}" srcOrd="1" destOrd="0" presId="urn:microsoft.com/office/officeart/2005/8/layout/orgChart1"/>
+    <dgm:cxn modelId="{553D696D-46F9-46CB-A32F-C9CF27E57FA1}" type="presOf" srcId="{EEC45A67-3139-4ED7-AD17-0B4E112394AB}" destId="{47828106-2DA8-4D60-BB79-494ED2193A4D}" srcOrd="0" destOrd="0" presId="urn:microsoft.com/office/officeart/2005/8/layout/orgChart1"/>
     <dgm:cxn modelId="{665F221A-940C-4161-A205-E4506BEBDCB1}" srcId="{63C96B78-41E0-4757-B3D1-6333BBF3995A}" destId="{7C55E84B-868E-4614-92C2-96E69BEB13B8}" srcOrd="2" destOrd="0" parTransId="{94FD320C-EE56-4D46-90B4-B9B057E5FA40}" sibTransId="{34670A69-99E7-47E1-A246-3047C59EA383}"/>
-    <dgm:cxn modelId="{B5DAB888-F0AF-4E6E-A96A-A26FF6B6AC08}" type="presOf" srcId="{94FD320C-EE56-4D46-90B4-B9B057E5FA40}" destId="{94CE6727-9359-4400-AE53-01678F2FD417}" srcOrd="0" destOrd="0" presId="urn:microsoft.com/office/officeart/2005/8/layout/orgChart1"/>
+    <dgm:cxn modelId="{B7D7AB38-F38C-4E02-A998-2268D9E3A426}" type="presOf" srcId="{54BC6B14-C1F9-4279-A469-C8EF387377F5}" destId="{D866D3CD-7BF8-413B-A2B5-65C753181E16}" srcOrd="0" destOrd="0" presId="urn:microsoft.com/office/officeart/2005/8/layout/orgChart1"/>
+    <dgm:cxn modelId="{FBD11C0C-E35D-427E-BF8B-2A8D3D5BF47A}" type="presOf" srcId="{ED4F6F33-4189-4CC5-8380-E22367E19786}" destId="{B22956C4-CA4C-4E0B-93D1-A3A6A646834D}" srcOrd="0" destOrd="0" presId="urn:microsoft.com/office/officeart/2005/8/layout/orgChart1"/>
+    <dgm:cxn modelId="{CE2B4049-E7E9-495F-89A5-4474728D9556}" type="presOf" srcId="{5665862B-7F69-476A-A32C-5F3EF00120D7}" destId="{30F62FA1-A775-4CD1-AAFD-80A37F01B6AD}" srcOrd="0" destOrd="0" presId="urn:microsoft.com/office/officeart/2005/8/layout/orgChart1"/>
     <dgm:cxn modelId="{AD2E77D4-2A72-4066-ADAB-CE3186CF8A66}" srcId="{D3D417BB-2764-480D-8CA6-8CF7DB4334EB}" destId="{D4CFB3AC-55CC-45EC-BEC5-7D853D82F7B6}" srcOrd="5" destOrd="0" parTransId="{646FF882-6E7A-47A9-9461-093585B387DE}" sibTransId="{C491D5D3-0599-4843-86C9-DC9310FEACB1}"/>
-    <dgm:cxn modelId="{EBA4DBB9-3C7F-4838-8B75-D634E3F43544}" type="presOf" srcId="{7C55E84B-868E-4614-92C2-96E69BEB13B8}" destId="{F8482CC7-3949-4753-8984-6F517B21B012}" srcOrd="0" destOrd="0" presId="urn:microsoft.com/office/officeart/2005/8/layout/orgChart1"/>
+    <dgm:cxn modelId="{3F1071AF-18A9-4C7A-85CC-7209AE39B015}" type="presOf" srcId="{B88EDCDA-1339-4B64-8FDF-BF608763E6D3}" destId="{E2D38913-5A90-4D1F-A600-31144330D63A}" srcOrd="1" destOrd="0" presId="urn:microsoft.com/office/officeart/2005/8/layout/orgChart1"/>
     <dgm:cxn modelId="{CE63387A-A33B-4056-BCA5-C0D3C95F9BF1}" srcId="{68752467-40CB-41AC-92B4-BE7A660E714C}" destId="{8F1A2452-47A3-4929-BBE1-5E6F4BB82E63}" srcOrd="3" destOrd="0" parTransId="{5C47E45E-5AC7-4F09-BA94-3E97963E7997}" sibTransId="{525E809D-DA74-4365-BB2D-F221922B15A5}"/>
+    <dgm:cxn modelId="{A715D021-BABA-41AC-895D-1A639DEAB160}" type="presOf" srcId="{68752467-40CB-41AC-92B4-BE7A660E714C}" destId="{2E38EAEB-5583-4678-948C-2FAF2230A528}" srcOrd="1" destOrd="0" presId="urn:microsoft.com/office/officeart/2005/8/layout/orgChart1"/>
+    <dgm:cxn modelId="{0661CE10-CFDA-40A8-A61E-8E0C7743558F}" type="presOf" srcId="{646FF882-6E7A-47A9-9461-093585B387DE}" destId="{A69CDCE9-D817-4E85-99F0-1BCF285F4401}" srcOrd="0" destOrd="0" presId="urn:microsoft.com/office/officeart/2005/8/layout/orgChart1"/>
+    <dgm:cxn modelId="{390098E2-1A49-41A0-9205-6F8853535EB1}" type="presOf" srcId="{5CA3227C-89A1-4031-BD4C-715696F9737D}" destId="{7FF2543F-E5F7-4273-9B88-AC6EC7D726B6}" srcOrd="0" destOrd="0" presId="urn:microsoft.com/office/officeart/2005/8/layout/orgChart1"/>
     <dgm:cxn modelId="{EC6A1E1C-B48A-4859-96BF-56DB6EF6D56A}" srcId="{7D460639-6CF1-4850-906C-C3E3EBE77E21}" destId="{68752467-40CB-41AC-92B4-BE7A660E714C}" srcOrd="2" destOrd="0" parTransId="{D84E303B-85AA-49CA-AD7A-2E572E68667B}" sibTransId="{FBA8E9E5-5881-48A4-96EB-BD97B75596F8}"/>
-    <dgm:cxn modelId="{B9812EF9-7F12-4145-AD5C-9DC6E995585E}" type="presOf" srcId="{CB9EF934-91C8-405B-8DB1-6ADF74F1C57A}" destId="{5B2FD408-AAD2-4731-BC3F-9374C5AF4BE8}" srcOrd="0" destOrd="0" presId="urn:microsoft.com/office/officeart/2005/8/layout/orgChart1"/>
+    <dgm:cxn modelId="{994ADFA3-46DA-49C3-B70F-A7E45BF36C5F}" type="presOf" srcId="{7D460639-6CF1-4850-906C-C3E3EBE77E21}" destId="{3C5DFC28-173D-4175-B59A-C97DFF13DD19}" srcOrd="0" destOrd="0" presId="urn:microsoft.com/office/officeart/2005/8/layout/orgChart1"/>
+    <dgm:cxn modelId="{0355ADA4-8D52-4B2D-8DB3-BB9DCA8F1D1D}" type="presOf" srcId="{68752467-40CB-41AC-92B4-BE7A660E714C}" destId="{7260DC6E-AFB4-4FB1-A355-4700373FF81D}" srcOrd="0" destOrd="0" presId="urn:microsoft.com/office/officeart/2005/8/layout/orgChart1"/>
+    <dgm:cxn modelId="{8174F022-EF32-4C51-8E93-057547ED55BF}" type="presOf" srcId="{6CAC73F3-80B4-4924-83EB-9E6629B6FADD}" destId="{E6C841DB-15AB-4C3D-983A-5BBF4BD8D4E1}" srcOrd="1" destOrd="0" presId="urn:microsoft.com/office/officeart/2005/8/layout/orgChart1"/>
+    <dgm:cxn modelId="{BD3343A0-E193-4F6F-978C-6621E1614F62}" type="presOf" srcId="{DB7B5709-3A64-4552-B7F0-D0EC96DF2F17}" destId="{D4EE1B2E-AC28-4E86-8FD3-8371438CBFC9}" srcOrd="1" destOrd="0" presId="urn:microsoft.com/office/officeart/2005/8/layout/orgChart1"/>
+    <dgm:cxn modelId="{8B4A3CF3-B4B9-4C0A-84B9-ECE1149ED3FB}" type="presOf" srcId="{37C1E9EF-58C9-4DA7-ACB8-94F325BF9EE7}" destId="{843B2BF7-F9DB-45AE-BA7B-788DD9140215}" srcOrd="0" destOrd="0" presId="urn:microsoft.com/office/officeart/2005/8/layout/orgChart1"/>
+    <dgm:cxn modelId="{99BC7775-97FA-47DE-9A19-89E9ECF88E2A}" type="presOf" srcId="{94FD320C-EE56-4D46-90B4-B9B057E5FA40}" destId="{94CE6727-9359-4400-AE53-01678F2FD417}" srcOrd="0" destOrd="0" presId="urn:microsoft.com/office/officeart/2005/8/layout/orgChart1"/>
+    <dgm:cxn modelId="{C85EBC76-1896-476D-A19C-9147FE54E6F7}" type="presOf" srcId="{B0A36E5F-4AD8-4662-8D5B-6E9BD2B04C07}" destId="{EA9D50C9-4563-4AAF-BEBD-B44127B74245}" srcOrd="0" destOrd="0" presId="urn:microsoft.com/office/officeart/2005/8/layout/orgChart1"/>
     <dgm:cxn modelId="{D776933E-CD98-4B4A-BB8E-2E8899DDCE2C}" srcId="{68752467-40CB-41AC-92B4-BE7A660E714C}" destId="{B88EDCDA-1339-4B64-8FDF-BF608763E6D3}" srcOrd="0" destOrd="0" parTransId="{54BC6B14-C1F9-4279-A469-C8EF387377F5}" sibTransId="{B0E9F510-1F9E-4A86-B251-7F81A72AC2C2}"/>
+    <dgm:cxn modelId="{4313C85B-44D2-491A-87B9-86205E72F0C1}" type="presOf" srcId="{37C1E9EF-58C9-4DA7-ACB8-94F325BF9EE7}" destId="{A7D3B34F-786C-4124-A0CF-5E110BAD0C72}" srcOrd="1" destOrd="0" presId="urn:microsoft.com/office/officeart/2005/8/layout/orgChart1"/>
     <dgm:cxn modelId="{F2234DF7-287F-464C-BA36-E4660E38162B}" srcId="{D3D417BB-2764-480D-8CA6-8CF7DB4334EB}" destId="{D3842AA6-EFC2-477D-82AB-813747549FA4}" srcOrd="2" destOrd="0" parTransId="{0F152C54-CD9B-42AA-99C7-E899444263E1}" sibTransId="{AFEC1A0B-F107-433D-861D-763D17B2681E}"/>
-    <dgm:cxn modelId="{0EAEC108-78A5-4267-AAEB-392150CB9ED5}" type="presOf" srcId="{782382E2-1506-417F-B884-DAC1E7BEA447}" destId="{1767779F-70E8-4DC1-8D6D-704CA7924021}" srcOrd="0" destOrd="0" presId="urn:microsoft.com/office/officeart/2005/8/layout/orgChart1"/>
-    <dgm:cxn modelId="{6E488F8B-858E-4FEA-B75F-AC3085F5AB10}" type="presOf" srcId="{C1B4B7D9-A239-4AF1-85E7-55DBA74F3E30}" destId="{33E859EB-F156-4195-9562-D56DF98C80CF}" srcOrd="0" destOrd="0" presId="urn:microsoft.com/office/officeart/2005/8/layout/orgChart1"/>
+    <dgm:cxn modelId="{E788A120-B984-4959-A0DF-D4E17A936B22}" type="presOf" srcId="{163E5EBF-0E46-47DD-B01C-DCFC4A9CB5B7}" destId="{405EEBE2-DB13-4B47-85FB-08079827CD33}" srcOrd="0" destOrd="0" presId="urn:microsoft.com/office/officeart/2005/8/layout/orgChart1"/>
+    <dgm:cxn modelId="{04DFCF5E-DEAD-456F-AD61-2F4D039EDD97}" type="presOf" srcId="{44F3776D-2CE3-4C88-875B-4754CFD9E05F}" destId="{554DFD2D-581B-4987-A555-F58BDCE2CB21}" srcOrd="0" destOrd="0" presId="urn:microsoft.com/office/officeart/2005/8/layout/orgChart1"/>
+    <dgm:cxn modelId="{B00AD6F4-6278-425D-BF4E-C7B1A698D6AC}" type="presOf" srcId="{D3D417BB-2764-480D-8CA6-8CF7DB4334EB}" destId="{B467B6AF-B40F-4102-8D32-D208260EB517}" srcOrd="1" destOrd="0" presId="urn:microsoft.com/office/officeart/2005/8/layout/orgChart1"/>
     <dgm:cxn modelId="{ADB3F4E1-8A8B-4A2E-BE3F-75FB805758CA}" srcId="{63C96B78-41E0-4757-B3D1-6333BBF3995A}" destId="{44F3776D-2CE3-4C88-875B-4754CFD9E05F}" srcOrd="4" destOrd="0" parTransId="{211237CA-689C-4A5F-BCC1-DDBCC57814A3}" sibTransId="{7FC055A9-AE27-44E4-9630-A970CB5B6DFD}"/>
-    <dgm:cxn modelId="{85192091-EBE1-4ADF-BFC2-8ACC585EC0B6}" type="presOf" srcId="{44F3776D-2CE3-4C88-875B-4754CFD9E05F}" destId="{554DFD2D-581B-4987-A555-F58BDCE2CB21}" srcOrd="0" destOrd="0" presId="urn:microsoft.com/office/officeart/2005/8/layout/orgChart1"/>
-    <dgm:cxn modelId="{5D9A3F2A-9EDA-4450-8DD7-C87C76F77FBD}" type="presParOf" srcId="{B2F21F72-338C-43CB-85F2-5BD2F84B433D}" destId="{DA7D6C0B-43BB-4B09-B7CE-0E7BD90DBB8C}" srcOrd="0" destOrd="0" presId="urn:microsoft.com/office/officeart/2005/8/layout/orgChart1"/>
-    <dgm:cxn modelId="{CF4C2470-4B7B-4D9B-8CB8-DA267B04B85B}" type="presParOf" srcId="{DA7D6C0B-43BB-4B09-B7CE-0E7BD90DBB8C}" destId="{C0391E9C-7A66-420A-8D21-05451E07E93A}" srcOrd="0" destOrd="0" presId="urn:microsoft.com/office/officeart/2005/8/layout/orgChart1"/>
-    <dgm:cxn modelId="{7D9FD7AD-8D85-469F-B900-2D991071830F}" type="presParOf" srcId="{C0391E9C-7A66-420A-8D21-05451E07E93A}" destId="{3C5DFC28-173D-4175-B59A-C97DFF13DD19}" srcOrd="0" destOrd="0" presId="urn:microsoft.com/office/officeart/2005/8/layout/orgChart1"/>
-    <dgm:cxn modelId="{9BDEB9BB-EEB8-48D3-ABD7-ECB5EE3574F2}" type="presParOf" srcId="{C0391E9C-7A66-420A-8D21-05451E07E93A}" destId="{B3948537-38E8-4C48-848A-89703C4538FB}" srcOrd="1" destOrd="0" presId="urn:microsoft.com/office/officeart/2005/8/layout/orgChart1"/>
-    <dgm:cxn modelId="{A7AEBA5C-FA3A-41DE-AD22-8678307663ED}" type="presParOf" srcId="{DA7D6C0B-43BB-4B09-B7CE-0E7BD90DBB8C}" destId="{426BA6F0-D954-4B6C-B884-83225AAD5A98}" srcOrd="1" destOrd="0" presId="urn:microsoft.com/office/officeart/2005/8/layout/orgChart1"/>
-    <dgm:cxn modelId="{30403E28-B797-4FBD-B4B3-404F842ADCE3}" type="presParOf" srcId="{426BA6F0-D954-4B6C-B884-83225AAD5A98}" destId="{30F62FA1-A775-4CD1-AAFD-80A37F01B6AD}" srcOrd="0" destOrd="0" presId="urn:microsoft.com/office/officeart/2005/8/layout/orgChart1"/>
-    <dgm:cxn modelId="{C3D483B7-0B5D-4DC2-B8AF-8085ED34E4B5}" type="presParOf" srcId="{426BA6F0-D954-4B6C-B884-83225AAD5A98}" destId="{950AD431-2AC9-46C7-A722-324752225EC1}" srcOrd="1" destOrd="0" presId="urn:microsoft.com/office/officeart/2005/8/layout/orgChart1"/>
-    <dgm:cxn modelId="{3135965A-5B9D-47FF-9EC9-B3B938F4A0BC}" type="presParOf" srcId="{950AD431-2AC9-46C7-A722-324752225EC1}" destId="{B9A5A7CD-07FD-431A-A91D-7DA5880D4CF1}" srcOrd="0" destOrd="0" presId="urn:microsoft.com/office/officeart/2005/8/layout/orgChart1"/>
-    <dgm:cxn modelId="{E4D54C72-4684-461C-892F-2941905FF4B6}" type="presParOf" srcId="{B9A5A7CD-07FD-431A-A91D-7DA5880D4CF1}" destId="{9D48641C-5564-4B03-81C2-1600993C49A1}" srcOrd="0" destOrd="0" presId="urn:microsoft.com/office/officeart/2005/8/layout/orgChart1"/>
-    <dgm:cxn modelId="{6D799066-F651-40B4-A62C-EDC46898210D}" type="presParOf" srcId="{B9A5A7CD-07FD-431A-A91D-7DA5880D4CF1}" destId="{B467B6AF-B40F-4102-8D32-D208260EB517}" srcOrd="1" destOrd="0" presId="urn:microsoft.com/office/officeart/2005/8/layout/orgChart1"/>
-    <dgm:cxn modelId="{493CBA59-1AD1-430A-9FB0-14CBE09A5FC0}" type="presParOf" srcId="{950AD431-2AC9-46C7-A722-324752225EC1}" destId="{C4ED16D5-FD5C-4FFE-9A23-B56B26A08A09}" srcOrd="1" destOrd="0" presId="urn:microsoft.com/office/officeart/2005/8/layout/orgChart1"/>
-    <dgm:cxn modelId="{061EB49C-7042-43BE-8CD1-650C8EEC264B}" type="presParOf" srcId="{C4ED16D5-FD5C-4FFE-9A23-B56B26A08A09}" destId="{33E859EB-F156-4195-9562-D56DF98C80CF}" srcOrd="0" destOrd="0" presId="urn:microsoft.com/office/officeart/2005/8/layout/orgChart1"/>
-    <dgm:cxn modelId="{1D950335-E191-4442-90A8-7D81D7D0AC12}" type="presParOf" srcId="{C4ED16D5-FD5C-4FFE-9A23-B56B26A08A09}" destId="{4649B9CA-3D89-4482-9374-6D0AA4D1DA5F}" srcOrd="1" destOrd="0" presId="urn:microsoft.com/office/officeart/2005/8/layout/orgChart1"/>
-    <dgm:cxn modelId="{8B6376F5-5B64-4AEE-B0A1-6CF56B42C373}" type="presParOf" srcId="{4649B9CA-3D89-4482-9374-6D0AA4D1DA5F}" destId="{1E832D8E-3984-431B-BF12-CF3CD15464A9}" srcOrd="0" destOrd="0" presId="urn:microsoft.com/office/officeart/2005/8/layout/orgChart1"/>
-    <dgm:cxn modelId="{5BEA7D09-C5B4-44D4-856F-B9DF95E90582}" type="presParOf" srcId="{1E832D8E-3984-431B-BF12-CF3CD15464A9}" destId="{170CDE32-1382-486F-B3B9-903927CED075}" srcOrd="0" destOrd="0" presId="urn:microsoft.com/office/officeart/2005/8/layout/orgChart1"/>
-    <dgm:cxn modelId="{3EA2522F-0ACE-4F64-A1E2-F7CFED019179}" type="presParOf" srcId="{1E832D8E-3984-431B-BF12-CF3CD15464A9}" destId="{6795BBEC-7060-4713-A310-700A1C4B06A8}" srcOrd="1" destOrd="0" presId="urn:microsoft.com/office/officeart/2005/8/layout/orgChart1"/>
-    <dgm:cxn modelId="{B218800D-AD27-44A4-82DC-D10DEC635BC8}" type="presParOf" srcId="{4649B9CA-3D89-4482-9374-6D0AA4D1DA5F}" destId="{855E73E0-549C-4047-9207-10CD1DEFC71D}" srcOrd="1" destOrd="0" presId="urn:microsoft.com/office/officeart/2005/8/layout/orgChart1"/>
-    <dgm:cxn modelId="{EAB60F73-DDCE-4CA6-8C49-6D1C74D82D05}" type="presParOf" srcId="{4649B9CA-3D89-4482-9374-6D0AA4D1DA5F}" destId="{D0B3C07F-AD6C-4A2B-A478-CBA2F0E23C14}" srcOrd="2" destOrd="0" presId="urn:microsoft.com/office/officeart/2005/8/layout/orgChart1"/>
-    <dgm:cxn modelId="{250AAB94-D8D1-4C64-9506-1E9FAFD827DB}" type="presParOf" srcId="{C4ED16D5-FD5C-4FFE-9A23-B56B26A08A09}" destId="{60A1F9B3-F234-4775-AF83-7DE2B66CE45E}" srcOrd="2" destOrd="0" presId="urn:microsoft.com/office/officeart/2005/8/layout/orgChart1"/>
-    <dgm:cxn modelId="{6C78DD73-446D-467B-98AE-C98D4E681FBC}" type="presParOf" srcId="{C4ED16D5-FD5C-4FFE-9A23-B56B26A08A09}" destId="{8C4B6312-1975-49DD-8FB0-51CC8BE5EDAB}" srcOrd="3" destOrd="0" presId="urn:microsoft.com/office/officeart/2005/8/layout/orgChart1"/>
-    <dgm:cxn modelId="{F3FB0A00-C3C0-4127-AB81-5C8EB2258D43}" type="presParOf" srcId="{8C4B6312-1975-49DD-8FB0-51CC8BE5EDAB}" destId="{B7B00A71-E6A7-411A-A4B8-8451CEEA0382}" srcOrd="0" destOrd="0" presId="urn:microsoft.com/office/officeart/2005/8/layout/orgChart1"/>
-    <dgm:cxn modelId="{67BD8FD7-4646-4233-AC1B-8FBD7C8F3021}" type="presParOf" srcId="{B7B00A71-E6A7-411A-A4B8-8451CEEA0382}" destId="{EA9D50C9-4563-4AAF-BEBD-B44127B74245}" srcOrd="0" destOrd="0" presId="urn:microsoft.com/office/officeart/2005/8/layout/orgChart1"/>
-    <dgm:cxn modelId="{8F8B5D92-2C16-4CA2-83E3-E8C6AB31748D}" type="presParOf" srcId="{B7B00A71-E6A7-411A-A4B8-8451CEEA0382}" destId="{56206F47-29FC-49F3-80F4-8A19E0C5D43B}" srcOrd="1" destOrd="0" presId="urn:microsoft.com/office/officeart/2005/8/layout/orgChart1"/>
-    <dgm:cxn modelId="{70138F98-3FB8-46F2-9231-22A0411586AF}" type="presParOf" srcId="{8C4B6312-1975-49DD-8FB0-51CC8BE5EDAB}" destId="{A7BB11F2-BF1F-45B8-B1C9-9D3A1B975893}" srcOrd="1" destOrd="0" presId="urn:microsoft.com/office/officeart/2005/8/layout/orgChart1"/>
-    <dgm:cxn modelId="{1ABCDE35-F415-4F01-A3B3-76959586482E}" type="presParOf" srcId="{8C4B6312-1975-49DD-8FB0-51CC8BE5EDAB}" destId="{31205F83-5DF4-4D29-8AE9-EF5B8560A81F}" srcOrd="2" destOrd="0" presId="urn:microsoft.com/office/officeart/2005/8/layout/orgChart1"/>
-    <dgm:cxn modelId="{4DBAE2A3-B4CC-4DF5-B93F-56535DC4AE70}" type="presParOf" srcId="{C4ED16D5-FD5C-4FFE-9A23-B56B26A08A09}" destId="{C04AF392-12AD-474B-90DD-A99F82A0E551}" srcOrd="4" destOrd="0" presId="urn:microsoft.com/office/officeart/2005/8/layout/orgChart1"/>
-    <dgm:cxn modelId="{F05D0142-60BA-4654-968D-7D845347E153}" type="presParOf" srcId="{C4ED16D5-FD5C-4FFE-9A23-B56B26A08A09}" destId="{EFFC09A2-5A2B-4947-9A19-38CE218E2F80}" srcOrd="5" destOrd="0" presId="urn:microsoft.com/office/officeart/2005/8/layout/orgChart1"/>
-    <dgm:cxn modelId="{490C1280-9728-4662-A4F6-C21160BF9D24}" type="presParOf" srcId="{EFFC09A2-5A2B-4947-9A19-38CE218E2F80}" destId="{F77419B8-705C-4B7D-8FAE-D3B6BD76FFD3}" srcOrd="0" destOrd="0" presId="urn:microsoft.com/office/officeart/2005/8/layout/orgChart1"/>
-    <dgm:cxn modelId="{28805B0D-A4A1-4121-B48D-9D951F55F7C6}" type="presParOf" srcId="{F77419B8-705C-4B7D-8FAE-D3B6BD76FFD3}" destId="{65AF11AF-5750-4FA1-81EB-0C13129F57D6}" srcOrd="0" destOrd="0" presId="urn:microsoft.com/office/officeart/2005/8/layout/orgChart1"/>
-    <dgm:cxn modelId="{30CD3DFB-5513-4AFF-B75C-D5AD69BBC25F}" type="presParOf" srcId="{F77419B8-705C-4B7D-8FAE-D3B6BD76FFD3}" destId="{7AA20B8C-0A41-4DF9-9059-75F3D3C07450}" srcOrd="1" destOrd="0" presId="urn:microsoft.com/office/officeart/2005/8/layout/orgChart1"/>
-    <dgm:cxn modelId="{33FDEE95-4D4E-4EA3-8BFE-DA629F5B0B5E}" type="presParOf" srcId="{EFFC09A2-5A2B-4947-9A19-38CE218E2F80}" destId="{F34D2207-9336-4BC3-9BEC-B24C7BE25179}" srcOrd="1" destOrd="0" presId="urn:microsoft.com/office/officeart/2005/8/layout/orgChart1"/>
-    <dgm:cxn modelId="{27E94FAB-7E57-4E13-98BC-25A0B7D77C08}" type="presParOf" srcId="{EFFC09A2-5A2B-4947-9A19-38CE218E2F80}" destId="{8784CA8F-B422-40B2-A9F6-032A1ACCBB20}" srcOrd="2" destOrd="0" presId="urn:microsoft.com/office/officeart/2005/8/layout/orgChart1"/>
-    <dgm:cxn modelId="{AB49D5C9-39DF-4039-82BD-D18EB88E7E16}" type="presParOf" srcId="{C4ED16D5-FD5C-4FFE-9A23-B56B26A08A09}" destId="{CE8D9463-363C-4325-A8A8-EDDF57C49DEE}" srcOrd="6" destOrd="0" presId="urn:microsoft.com/office/officeart/2005/8/layout/orgChart1"/>
-    <dgm:cxn modelId="{1780F1AC-EE44-4B8F-B84B-A73775F66E5F}" type="presParOf" srcId="{C4ED16D5-FD5C-4FFE-9A23-B56B26A08A09}" destId="{DA277775-CE07-45CE-80F1-B2C5973D3BD2}" srcOrd="7" destOrd="0" presId="urn:microsoft.com/office/officeart/2005/8/layout/orgChart1"/>
-    <dgm:cxn modelId="{F55EBB22-F406-4659-ACB1-A74C8A9A5ED1}" type="presParOf" srcId="{DA277775-CE07-45CE-80F1-B2C5973D3BD2}" destId="{21F5D683-19A8-48F5-9DCF-335156060B29}" srcOrd="0" destOrd="0" presId="urn:microsoft.com/office/officeart/2005/8/layout/orgChart1"/>
-    <dgm:cxn modelId="{4ACAAFA1-D189-4AAE-8E0E-AD433A6DECEB}" type="presParOf" srcId="{21F5D683-19A8-48F5-9DCF-335156060B29}" destId="{5B2FD408-AAD2-4731-BC3F-9374C5AF4BE8}" srcOrd="0" destOrd="0" presId="urn:microsoft.com/office/officeart/2005/8/layout/orgChart1"/>
-    <dgm:cxn modelId="{212C1B59-CD94-43F4-BDDE-8F9994D541AE}" type="presParOf" srcId="{21F5D683-19A8-48F5-9DCF-335156060B29}" destId="{C7380A00-5348-4D8B-84B9-16D01648DC04}" srcOrd="1" destOrd="0" presId="urn:microsoft.com/office/officeart/2005/8/layout/orgChart1"/>
-    <dgm:cxn modelId="{CA596FDD-5392-4692-8A20-25B96F6CA021}" type="presParOf" srcId="{DA277775-CE07-45CE-80F1-B2C5973D3BD2}" destId="{27D0D34F-AA1F-415E-A86E-94261962417A}" srcOrd="1" destOrd="0" presId="urn:microsoft.com/office/officeart/2005/8/layout/orgChart1"/>
-    <dgm:cxn modelId="{8F1D76C9-2BFD-42DF-B98C-3D6152186702}" type="presParOf" srcId="{DA277775-CE07-45CE-80F1-B2C5973D3BD2}" destId="{FF8A88C5-9EBE-48CF-8D78-34185C3708EB}" srcOrd="2" destOrd="0" presId="urn:microsoft.com/office/officeart/2005/8/layout/orgChart1"/>
-    <dgm:cxn modelId="{E383E240-8CC3-4073-8A96-CFBBFC3E2D48}" type="presParOf" srcId="{C4ED16D5-FD5C-4FFE-9A23-B56B26A08A09}" destId="{CA3E4DDC-C2FC-4121-AE73-12C6ECA1A402}" srcOrd="8" destOrd="0" presId="urn:microsoft.com/office/officeart/2005/8/layout/orgChart1"/>
-    <dgm:cxn modelId="{7D63B096-6EA8-4227-8D24-EBDF721D5DB7}" type="presParOf" srcId="{C4ED16D5-FD5C-4FFE-9A23-B56B26A08A09}" destId="{5F67AE72-7946-4807-870A-2BA58B634A98}" srcOrd="9" destOrd="0" presId="urn:microsoft.com/office/officeart/2005/8/layout/orgChart1"/>
-    <dgm:cxn modelId="{75279348-EF3B-4E34-81B9-CB2CE29B5322}" type="presParOf" srcId="{5F67AE72-7946-4807-870A-2BA58B634A98}" destId="{D4B6BC4D-BA13-4615-AD19-6BAEE06C83B4}" srcOrd="0" destOrd="0" presId="urn:microsoft.com/office/officeart/2005/8/layout/orgChart1"/>
-    <dgm:cxn modelId="{AC7878A0-E1A1-4D11-B37A-1BA6A2CCAFDC}" type="presParOf" srcId="{D4B6BC4D-BA13-4615-AD19-6BAEE06C83B4}" destId="{0B57B808-F111-42CC-A246-22A7032B194F}" srcOrd="0" destOrd="0" presId="urn:microsoft.com/office/officeart/2005/8/layout/orgChart1"/>
-    <dgm:cxn modelId="{B3E23E02-D9C9-4401-BBB8-657806F17DBE}" type="presParOf" srcId="{D4B6BC4D-BA13-4615-AD19-6BAEE06C83B4}" destId="{4E4637B6-AF9D-4E3D-9024-B92658494545}" srcOrd="1" destOrd="0" presId="urn:microsoft.com/office/officeart/2005/8/layout/orgChart1"/>
-    <dgm:cxn modelId="{0016749B-9664-44EF-A397-AEA6E06C2D21}" type="presParOf" srcId="{5F67AE72-7946-4807-870A-2BA58B634A98}" destId="{4F58D2F7-BCC8-47C1-9E54-430A79B5E8E5}" srcOrd="1" destOrd="0" presId="urn:microsoft.com/office/officeart/2005/8/layout/orgChart1"/>
-    <dgm:cxn modelId="{0F7CF3B3-0456-4CE0-B759-7B20953D43D5}" type="presParOf" srcId="{5F67AE72-7946-4807-870A-2BA58B634A98}" destId="{37B574BA-65B2-4D91-92F6-60487E3C68ED}" srcOrd="2" destOrd="0" presId="urn:microsoft.com/office/officeart/2005/8/layout/orgChart1"/>
-    <dgm:cxn modelId="{F3966742-36E6-4D79-91A8-2EC5E9F92A70}" type="presParOf" srcId="{C4ED16D5-FD5C-4FFE-9A23-B56B26A08A09}" destId="{A69CDCE9-D817-4E85-99F0-1BCF285F4401}" srcOrd="10" destOrd="0" presId="urn:microsoft.com/office/officeart/2005/8/layout/orgChart1"/>
-    <dgm:cxn modelId="{BB1DCF76-18DE-4475-8D78-D698E5015265}" type="presParOf" srcId="{C4ED16D5-FD5C-4FFE-9A23-B56B26A08A09}" destId="{3928284A-F601-47F1-929E-7F2C44F9B25D}" srcOrd="11" destOrd="0" presId="urn:microsoft.com/office/officeart/2005/8/layout/orgChart1"/>
-    <dgm:cxn modelId="{ECC85ED7-FAB7-435F-955F-39428C511F39}" type="presParOf" srcId="{3928284A-F601-47F1-929E-7F2C44F9B25D}" destId="{9DFB57D9-EBB0-488B-96AA-384E32300B92}" srcOrd="0" destOrd="0" presId="urn:microsoft.com/office/officeart/2005/8/layout/orgChart1"/>
-    <dgm:cxn modelId="{2768C4BA-5450-4300-864C-88B31ED72EC0}" type="presParOf" srcId="{9DFB57D9-EBB0-488B-96AA-384E32300B92}" destId="{79A90B1F-54A1-4AE8-A98E-9F77CDD4B1CA}" srcOrd="0" destOrd="0" presId="urn:microsoft.com/office/officeart/2005/8/layout/orgChart1"/>
-    <dgm:cxn modelId="{8E51E26C-5228-4023-9031-310FD94A2E4E}" type="presParOf" srcId="{9DFB57D9-EBB0-488B-96AA-384E32300B92}" destId="{8D283730-61E5-4BD5-ADA3-A19D662111EF}" srcOrd="1" destOrd="0" presId="urn:microsoft.com/office/officeart/2005/8/layout/orgChart1"/>
-    <dgm:cxn modelId="{DE8A2D33-14CF-493B-AB49-82D1675A579D}" type="presParOf" srcId="{3928284A-F601-47F1-929E-7F2C44F9B25D}" destId="{0488BF6B-1976-4BA8-9A3A-104DE4E2A62A}" srcOrd="1" destOrd="0" presId="urn:microsoft.com/office/officeart/2005/8/layout/orgChart1"/>
-    <dgm:cxn modelId="{45C6758D-43CE-4EBE-92FD-94CE7FD65CBC}" type="presParOf" srcId="{3928284A-F601-47F1-929E-7F2C44F9B25D}" destId="{536FD76E-A7F1-47F2-ACAC-D423CB34EEF9}" srcOrd="2" destOrd="0" presId="urn:microsoft.com/office/officeart/2005/8/layout/orgChart1"/>
-    <dgm:cxn modelId="{C060E945-5852-4D02-9C31-DAF847BF0494}" type="presParOf" srcId="{C4ED16D5-FD5C-4FFE-9A23-B56B26A08A09}" destId="{DD61C70C-9189-4F2E-817E-20FC648CA580}" srcOrd="12" destOrd="0" presId="urn:microsoft.com/office/officeart/2005/8/layout/orgChart1"/>
-    <dgm:cxn modelId="{DA12D110-6220-4B35-915B-3B12CBBBD1B4}" type="presParOf" srcId="{C4ED16D5-FD5C-4FFE-9A23-B56B26A08A09}" destId="{28CD8758-06E0-4A67-A925-48236DF8CA17}" srcOrd="13" destOrd="0" presId="urn:microsoft.com/office/officeart/2005/8/layout/orgChart1"/>
-    <dgm:cxn modelId="{E53E8174-687F-409D-B760-161F1F577506}" type="presParOf" srcId="{28CD8758-06E0-4A67-A925-48236DF8CA17}" destId="{8267033C-8DF3-461E-A18C-D17524BF7D7C}" srcOrd="0" destOrd="0" presId="urn:microsoft.com/office/officeart/2005/8/layout/orgChart1"/>
-    <dgm:cxn modelId="{B45AC8B9-6CCD-4794-97AD-B23A8ADBEC55}" type="presParOf" srcId="{8267033C-8DF3-461E-A18C-D17524BF7D7C}" destId="{09DF5E01-DA1B-4A33-BD75-B3F59517FE49}" srcOrd="0" destOrd="0" presId="urn:microsoft.com/office/officeart/2005/8/layout/orgChart1"/>
-    <dgm:cxn modelId="{36738749-F1B0-4D7C-A8FB-0F60986FE9F5}" type="presParOf" srcId="{8267033C-8DF3-461E-A18C-D17524BF7D7C}" destId="{E6C841DB-15AB-4C3D-983A-5BBF4BD8D4E1}" srcOrd="1" destOrd="0" presId="urn:microsoft.com/office/officeart/2005/8/layout/orgChart1"/>
-    <dgm:cxn modelId="{FFB994C6-D281-40EC-B1EE-B7DC09F71606}" type="presParOf" srcId="{28CD8758-06E0-4A67-A925-48236DF8CA17}" destId="{9AF00598-4CCA-4ACE-A141-F807D281D4E0}" srcOrd="1" destOrd="0" presId="urn:microsoft.com/office/officeart/2005/8/layout/orgChart1"/>
-    <dgm:cxn modelId="{BB5DD79E-45F3-4333-9C3F-3F7D3E9DA3BE}" type="presParOf" srcId="{28CD8758-06E0-4A67-A925-48236DF8CA17}" destId="{D8FCCFD7-1F34-404C-9965-594BDBFBA373}" srcOrd="2" destOrd="0" presId="urn:microsoft.com/office/officeart/2005/8/layout/orgChart1"/>
-    <dgm:cxn modelId="{BAE0A29A-656E-4F59-B320-B76C34B4E400}" type="presParOf" srcId="{C4ED16D5-FD5C-4FFE-9A23-B56B26A08A09}" destId="{4A90339A-6BAB-44C9-A0FB-73B9153D80B4}" srcOrd="14" destOrd="0" presId="urn:microsoft.com/office/officeart/2005/8/layout/orgChart1"/>
-    <dgm:cxn modelId="{80D9F4FD-9B39-4E63-BBD3-D0A67513D344}" type="presParOf" srcId="{C4ED16D5-FD5C-4FFE-9A23-B56B26A08A09}" destId="{112F325E-F630-4330-8495-CD60738BE063}" srcOrd="15" destOrd="0" presId="urn:microsoft.com/office/officeart/2005/8/layout/orgChart1"/>
-    <dgm:cxn modelId="{719F311B-FA68-4632-93FD-B0C7EAEAB1C5}" type="presParOf" srcId="{112F325E-F630-4330-8495-CD60738BE063}" destId="{DB39824A-A14D-44A4-B82C-68F02C279269}" srcOrd="0" destOrd="0" presId="urn:microsoft.com/office/officeart/2005/8/layout/orgChart1"/>
-    <dgm:cxn modelId="{5DDAD659-DF0F-450B-AA42-FE318F2E1E93}" type="presParOf" srcId="{DB39824A-A14D-44A4-B82C-68F02C279269}" destId="{843B2BF7-F9DB-45AE-BA7B-788DD9140215}" srcOrd="0" destOrd="0" presId="urn:microsoft.com/office/officeart/2005/8/layout/orgChart1"/>
-    <dgm:cxn modelId="{FE0FB048-3EAD-4B10-9907-9556AA82D09E}" type="presParOf" srcId="{DB39824A-A14D-44A4-B82C-68F02C279269}" destId="{A7D3B34F-786C-4124-A0CF-5E110BAD0C72}" srcOrd="1" destOrd="0" presId="urn:microsoft.com/office/officeart/2005/8/layout/orgChart1"/>
-    <dgm:cxn modelId="{3E9C2830-CDFC-4D63-9911-93BF5E7156B5}" type="presParOf" srcId="{112F325E-F630-4330-8495-CD60738BE063}" destId="{8E84A879-7F20-4182-9585-B43AE4AF1D3E}" srcOrd="1" destOrd="0" presId="urn:microsoft.com/office/officeart/2005/8/layout/orgChart1"/>
-    <dgm:cxn modelId="{188D1E1D-5BAE-43AE-86A3-D5E6AA83BF25}" type="presParOf" srcId="{112F325E-F630-4330-8495-CD60738BE063}" destId="{2AE0C1F4-4320-4A86-8C0C-3645A6D96B55}" srcOrd="2" destOrd="0" presId="urn:microsoft.com/office/officeart/2005/8/layout/orgChart1"/>
-    <dgm:cxn modelId="{A2244285-BE6A-47D4-89B0-3B9CFA5AB0D8}" type="presParOf" srcId="{950AD431-2AC9-46C7-A722-324752225EC1}" destId="{24AFB768-7B12-4B92-8C13-B299696E2754}" srcOrd="2" destOrd="0" presId="urn:microsoft.com/office/officeart/2005/8/layout/orgChart1"/>
-    <dgm:cxn modelId="{4AED870D-D566-453C-B51C-E30957932BF9}" type="presParOf" srcId="{426BA6F0-D954-4B6C-B884-83225AAD5A98}" destId="{ED5D5F74-9D04-41EE-BAA3-BCC584A6F330}" srcOrd="2" destOrd="0" presId="urn:microsoft.com/office/officeart/2005/8/layout/orgChart1"/>
-    <dgm:cxn modelId="{703CF668-A9B9-4D74-8E38-16B42E4DCE4A}" type="presParOf" srcId="{426BA6F0-D954-4B6C-B884-83225AAD5A98}" destId="{9CB76A38-EC6B-4B1B-A9EC-B10FB83DCD05}" srcOrd="3" destOrd="0" presId="urn:microsoft.com/office/officeart/2005/8/layout/orgChart1"/>
-    <dgm:cxn modelId="{B9317CE0-7A07-444C-9931-86649DE83E43}" type="presParOf" srcId="{9CB76A38-EC6B-4B1B-A9EC-B10FB83DCD05}" destId="{E6E9278C-67C3-4D81-9DB8-E5D416315779}" srcOrd="0" destOrd="0" presId="urn:microsoft.com/office/officeart/2005/8/layout/orgChart1"/>
-    <dgm:cxn modelId="{689D7868-0AA2-44B6-9B75-AF3C6DBE7A30}" type="presParOf" srcId="{E6E9278C-67C3-4D81-9DB8-E5D416315779}" destId="{A11AD7AD-11C8-48C0-8AA6-4746156847FD}" srcOrd="0" destOrd="0" presId="urn:microsoft.com/office/officeart/2005/8/layout/orgChart1"/>
-    <dgm:cxn modelId="{4FFA8E77-EF52-4D65-B2CA-B3D7808220DB}" type="presParOf" srcId="{E6E9278C-67C3-4D81-9DB8-E5D416315779}" destId="{A28FA2F9-91E1-40A6-999A-F5473B918F45}" srcOrd="1" destOrd="0" presId="urn:microsoft.com/office/officeart/2005/8/layout/orgChart1"/>
-    <dgm:cxn modelId="{4CA232AF-F2E2-4877-A3FE-D335E420DD85}" type="presParOf" srcId="{9CB76A38-EC6B-4B1B-A9EC-B10FB83DCD05}" destId="{BD786D74-A52B-467E-BF5A-5DC70F767CE4}" srcOrd="1" destOrd="0" presId="urn:microsoft.com/office/officeart/2005/8/layout/orgChart1"/>
-    <dgm:cxn modelId="{CCB682FD-13DF-4EF6-9B83-F485336EE29C}" type="presParOf" srcId="{BD786D74-A52B-467E-BF5A-5DC70F767CE4}" destId="{B22956C4-CA4C-4E0B-93D1-A3A6A646834D}" srcOrd="0" destOrd="0" presId="urn:microsoft.com/office/officeart/2005/8/layout/orgChart1"/>
-    <dgm:cxn modelId="{774EB873-27A0-4C91-8F67-E68A78151E54}" type="presParOf" srcId="{BD786D74-A52B-467E-BF5A-5DC70F767CE4}" destId="{0E0B0BE1-1166-4C25-B1E1-3F43590CF904}" srcOrd="1" destOrd="0" presId="urn:microsoft.com/office/officeart/2005/8/layout/orgChart1"/>
-    <dgm:cxn modelId="{D7462DAA-F79B-4706-9770-A36BF8AC7D92}" type="presParOf" srcId="{0E0B0BE1-1166-4C25-B1E1-3F43590CF904}" destId="{89CF1990-6A02-4054-86D8-013DADB5E27F}" srcOrd="0" destOrd="0" presId="urn:microsoft.com/office/officeart/2005/8/layout/orgChart1"/>
-    <dgm:cxn modelId="{E0CFCA29-CC4B-415B-97AF-1348957E54B5}" type="presParOf" srcId="{89CF1990-6A02-4054-86D8-013DADB5E27F}" destId="{405EEBE2-DB13-4B47-85FB-08079827CD33}" srcOrd="0" destOrd="0" presId="urn:microsoft.com/office/officeart/2005/8/layout/orgChart1"/>
-    <dgm:cxn modelId="{E76FA85C-68C3-437C-8C91-915B2B54516E}" type="presParOf" srcId="{89CF1990-6A02-4054-86D8-013DADB5E27F}" destId="{04B9ACA5-B30E-4726-AAF9-A30F05B304D4}" srcOrd="1" destOrd="0" presId="urn:microsoft.com/office/officeart/2005/8/layout/orgChart1"/>
-    <dgm:cxn modelId="{5F3A9191-A48D-4490-897D-DA57A7362B78}" type="presParOf" srcId="{0E0B0BE1-1166-4C25-B1E1-3F43590CF904}" destId="{71338DBA-6202-476B-9C32-9BBCE8C219E7}" srcOrd="1" destOrd="0" presId="urn:microsoft.com/office/officeart/2005/8/layout/orgChart1"/>
-    <dgm:cxn modelId="{5643AE07-CBFD-4F02-BC51-58DCE4D3769A}" type="presParOf" srcId="{0E0B0BE1-1166-4C25-B1E1-3F43590CF904}" destId="{F3CF55C8-84C8-4330-8333-2CEFEBCEC931}" srcOrd="2" destOrd="0" presId="urn:microsoft.com/office/officeart/2005/8/layout/orgChart1"/>
-    <dgm:cxn modelId="{122FBEEA-F8B5-4BA8-95A4-96FAFFD624F9}" type="presParOf" srcId="{BD786D74-A52B-467E-BF5A-5DC70F767CE4}" destId="{DE1921D8-46E5-4565-ABCE-47D1E77A7095}" srcOrd="2" destOrd="0" presId="urn:microsoft.com/office/officeart/2005/8/layout/orgChart1"/>
-    <dgm:cxn modelId="{B385C285-3F53-4688-BB36-9BC0E8202C09}" type="presParOf" srcId="{BD786D74-A52B-467E-BF5A-5DC70F767CE4}" destId="{7C09487D-252A-4A41-A94C-04704FFF510B}" srcOrd="3" destOrd="0" presId="urn:microsoft.com/office/officeart/2005/8/layout/orgChart1"/>
-    <dgm:cxn modelId="{C464CCE5-98A6-48AA-A394-DF2946F728CE}" type="presParOf" srcId="{7C09487D-252A-4A41-A94C-04704FFF510B}" destId="{B166BE97-37B1-419B-A980-37BE23C3410C}" srcOrd="0" destOrd="0" presId="urn:microsoft.com/office/officeart/2005/8/layout/orgChart1"/>
-    <dgm:cxn modelId="{4DEC0EE2-9578-43CC-A88A-6A8534C226A0}" type="presParOf" srcId="{B166BE97-37B1-419B-A980-37BE23C3410C}" destId="{7FF2543F-E5F7-4273-9B88-AC6EC7D726B6}" srcOrd="0" destOrd="0" presId="urn:microsoft.com/office/officeart/2005/8/layout/orgChart1"/>
-    <dgm:cxn modelId="{376FD8EA-0F05-4C2A-8B3C-D236E5BD60D1}" type="presParOf" srcId="{B166BE97-37B1-419B-A980-37BE23C3410C}" destId="{39C27BA1-ED54-43FB-8B4D-C9E3A57D462A}" srcOrd="1" destOrd="0" presId="urn:microsoft.com/office/officeart/2005/8/layout/orgChart1"/>
-    <dgm:cxn modelId="{9B321691-7174-477B-9FF5-F06CA10C8AF8}" type="presParOf" srcId="{7C09487D-252A-4A41-A94C-04704FFF510B}" destId="{893017C5-71E4-483C-AF87-8F9CF3C8299E}" srcOrd="1" destOrd="0" presId="urn:microsoft.com/office/officeart/2005/8/layout/orgChart1"/>
-    <dgm:cxn modelId="{76A729A0-B32F-4167-9B15-6B31FD9FC7D2}" type="presParOf" srcId="{7C09487D-252A-4A41-A94C-04704FFF510B}" destId="{EBCD99E0-2999-4AE0-B9E3-F058484935E4}" srcOrd="2" destOrd="0" presId="urn:microsoft.com/office/officeart/2005/8/layout/orgChart1"/>
-    <dgm:cxn modelId="{CA70A752-CCF0-483E-89F6-471D5B47A7F3}" type="presParOf" srcId="{BD786D74-A52B-467E-BF5A-5DC70F767CE4}" destId="{94CE6727-9359-4400-AE53-01678F2FD417}" srcOrd="4" destOrd="0" presId="urn:microsoft.com/office/officeart/2005/8/layout/orgChart1"/>
-    <dgm:cxn modelId="{D754AB7B-BAE1-42E5-B0B9-A4A3C1DF6FA5}" type="presParOf" srcId="{BD786D74-A52B-467E-BF5A-5DC70F767CE4}" destId="{03996180-D5A9-4066-A0BC-3356A91ABB98}" srcOrd="5" destOrd="0" presId="urn:microsoft.com/office/officeart/2005/8/layout/orgChart1"/>
-    <dgm:cxn modelId="{241B897C-80A8-4230-ACA9-49A10E4A0F07}" type="presParOf" srcId="{03996180-D5A9-4066-A0BC-3356A91ABB98}" destId="{BC605AFD-843B-4826-9954-703B12DCD49B}" srcOrd="0" destOrd="0" presId="urn:microsoft.com/office/officeart/2005/8/layout/orgChart1"/>
-    <dgm:cxn modelId="{99B9CA40-8A67-47FC-9316-86C1636C3FEB}" type="presParOf" srcId="{BC605AFD-843B-4826-9954-703B12DCD49B}" destId="{F8482CC7-3949-4753-8984-6F517B21B012}" srcOrd="0" destOrd="0" presId="urn:microsoft.com/office/officeart/2005/8/layout/orgChart1"/>
-    <dgm:cxn modelId="{3187FB0B-D9A1-437F-A9DF-8D6821064E6C}" type="presParOf" srcId="{BC605AFD-843B-4826-9954-703B12DCD49B}" destId="{ED71DBE0-49A7-4B91-B4C4-7BA0ACF5AB96}" srcOrd="1" destOrd="0" presId="urn:microsoft.com/office/officeart/2005/8/layout/orgChart1"/>
-    <dgm:cxn modelId="{534B8C8B-4594-40B3-840F-0BBAE5EF7DC8}" type="presParOf" srcId="{03996180-D5A9-4066-A0BC-3356A91ABB98}" destId="{027638F7-B2D2-4BFF-9AE8-76C2E1C619D6}" srcOrd="1" destOrd="0" presId="urn:microsoft.com/office/officeart/2005/8/layout/orgChart1"/>
-    <dgm:cxn modelId="{95D07221-DD57-47A8-AC7E-79AA8043119E}" type="presParOf" srcId="{03996180-D5A9-4066-A0BC-3356A91ABB98}" destId="{1FB8BB28-A2FC-416D-B1A3-8720A0211B4C}" srcOrd="2" destOrd="0" presId="urn:microsoft.com/office/officeart/2005/8/layout/orgChart1"/>
-    <dgm:cxn modelId="{6BB2CAD1-0BFD-4536-BCE6-2CC9139D05EC}" type="presParOf" srcId="{BD786D74-A52B-467E-BF5A-5DC70F767CE4}" destId="{1767779F-70E8-4DC1-8D6D-704CA7924021}" srcOrd="6" destOrd="0" presId="urn:microsoft.com/office/officeart/2005/8/layout/orgChart1"/>
-    <dgm:cxn modelId="{4F1EDA88-638B-4F96-B166-DD7016B8AD6C}" type="presParOf" srcId="{BD786D74-A52B-467E-BF5A-5DC70F767CE4}" destId="{8EF0C420-E432-457C-AC19-BDE670242094}" srcOrd="7" destOrd="0" presId="urn:microsoft.com/office/officeart/2005/8/layout/orgChart1"/>
-    <dgm:cxn modelId="{52102634-93A0-44C9-BF89-7F3E929D2C2A}" type="presParOf" srcId="{8EF0C420-E432-457C-AC19-BDE670242094}" destId="{F6357CAF-A53E-432B-AA29-38E444506EBD}" srcOrd="0" destOrd="0" presId="urn:microsoft.com/office/officeart/2005/8/layout/orgChart1"/>
-    <dgm:cxn modelId="{BE19AD78-01E5-47BF-A1B6-4712C10B6939}" type="presParOf" srcId="{F6357CAF-A53E-432B-AA29-38E444506EBD}" destId="{47828106-2DA8-4D60-BB79-494ED2193A4D}" srcOrd="0" destOrd="0" presId="urn:microsoft.com/office/officeart/2005/8/layout/orgChart1"/>
-    <dgm:cxn modelId="{26D234B9-E9CB-448C-B3C7-0E2965026A23}" type="presParOf" srcId="{F6357CAF-A53E-432B-AA29-38E444506EBD}" destId="{3D935D05-CCD8-4E60-8D9B-84D69DF308B4}" srcOrd="1" destOrd="0" presId="urn:microsoft.com/office/officeart/2005/8/layout/orgChart1"/>
-    <dgm:cxn modelId="{24A9F7B4-7EE9-4310-9DBF-1C5F6F31242F}" type="presParOf" srcId="{8EF0C420-E432-457C-AC19-BDE670242094}" destId="{03762036-6B6E-4F68-A435-41C0EBD4C526}" srcOrd="1" destOrd="0" presId="urn:microsoft.com/office/officeart/2005/8/layout/orgChart1"/>
-    <dgm:cxn modelId="{52807633-B225-41E8-A831-68769EB9F082}" type="presParOf" srcId="{8EF0C420-E432-457C-AC19-BDE670242094}" destId="{C6825B62-BCB9-47AA-8DDE-F2D21C18C1BB}" srcOrd="2" destOrd="0" presId="urn:microsoft.com/office/officeart/2005/8/layout/orgChart1"/>
-    <dgm:cxn modelId="{7E4C1BF0-9009-4A8C-B687-8936C1B06804}" type="presParOf" srcId="{BD786D74-A52B-467E-BF5A-5DC70F767CE4}" destId="{80B1AC8B-F58D-4F6F-8E17-DBFCE025C3FE}" srcOrd="8" destOrd="0" presId="urn:microsoft.com/office/officeart/2005/8/layout/orgChart1"/>
-    <dgm:cxn modelId="{A149FC2D-7BEC-4DD6-A52A-FD45915A8AB1}" type="presParOf" srcId="{BD786D74-A52B-467E-BF5A-5DC70F767CE4}" destId="{CB38D690-2467-4E89-AEFC-396E65E84C7A}" srcOrd="9" destOrd="0" presId="urn:microsoft.com/office/officeart/2005/8/layout/orgChart1"/>
-    <dgm:cxn modelId="{5A645576-E9F5-49D1-B2ED-E9D7EE1AB7FE}" type="presParOf" srcId="{CB38D690-2467-4E89-AEFC-396E65E84C7A}" destId="{8EACD79E-F736-4806-984F-2849A2E950F6}" srcOrd="0" destOrd="0" presId="urn:microsoft.com/office/officeart/2005/8/layout/orgChart1"/>
-    <dgm:cxn modelId="{D9FF39AA-FEC8-48A5-861D-642A2EB9BA31}" type="presParOf" srcId="{8EACD79E-F736-4806-984F-2849A2E950F6}" destId="{554DFD2D-581B-4987-A555-F58BDCE2CB21}" srcOrd="0" destOrd="0" presId="urn:microsoft.com/office/officeart/2005/8/layout/orgChart1"/>
-    <dgm:cxn modelId="{5E88601F-2A59-462D-A901-866A5EF74369}" type="presParOf" srcId="{8EACD79E-F736-4806-984F-2849A2E950F6}" destId="{30B7F14A-AD84-417F-85DE-CB4D619365CD}" srcOrd="1" destOrd="0" presId="urn:microsoft.com/office/officeart/2005/8/layout/orgChart1"/>
-    <dgm:cxn modelId="{405912EB-583E-4C77-91C6-510CC1692178}" type="presParOf" srcId="{CB38D690-2467-4E89-AEFC-396E65E84C7A}" destId="{9A035FE4-0FC5-4B0D-8EA2-1BE53EAA786A}" srcOrd="1" destOrd="0" presId="urn:microsoft.com/office/officeart/2005/8/layout/orgChart1"/>
-    <dgm:cxn modelId="{8369B340-337C-41BD-AB0A-428BFDA7AABC}" type="presParOf" srcId="{CB38D690-2467-4E89-AEFC-396E65E84C7A}" destId="{A2C6B5DE-FE1C-40F5-8297-99EE6C0293D6}" srcOrd="2" destOrd="0" presId="urn:microsoft.com/office/officeart/2005/8/layout/orgChart1"/>
-    <dgm:cxn modelId="{15A2BA1B-445E-4E6C-8444-82784FB155FC}" type="presParOf" srcId="{BD786D74-A52B-467E-BF5A-5DC70F767CE4}" destId="{0D0DEF92-C6C5-4481-8952-5AF7E6C9AE0A}" srcOrd="10" destOrd="0" presId="urn:microsoft.com/office/officeart/2005/8/layout/orgChart1"/>
-    <dgm:cxn modelId="{49F8DA0D-BA56-4C3B-BB5B-D0EFD6B6FA2E}" type="presParOf" srcId="{BD786D74-A52B-467E-BF5A-5DC70F767CE4}" destId="{445822FA-1E86-412A-A56B-BE35697CCB4A}" srcOrd="11" destOrd="0" presId="urn:microsoft.com/office/officeart/2005/8/layout/orgChart1"/>
-    <dgm:cxn modelId="{32DFFE53-AF3F-4F92-A4E1-ECBD36571D88}" type="presParOf" srcId="{445822FA-1E86-412A-A56B-BE35697CCB4A}" destId="{7368FAF0-951A-4AA3-A7F2-3220ACB0574B}" srcOrd="0" destOrd="0" presId="urn:microsoft.com/office/officeart/2005/8/layout/orgChart1"/>
-    <dgm:cxn modelId="{0944042D-CFD8-441F-AA6A-9D8314E50728}" type="presParOf" srcId="{7368FAF0-951A-4AA3-A7F2-3220ACB0574B}" destId="{5482B148-4B0C-488A-93A3-3EBF7589F917}" srcOrd="0" destOrd="0" presId="urn:microsoft.com/office/officeart/2005/8/layout/orgChart1"/>
-    <dgm:cxn modelId="{CAEB2E09-4D71-412F-85CE-876A957A6475}" type="presParOf" srcId="{7368FAF0-951A-4AA3-A7F2-3220ACB0574B}" destId="{C91A5DB2-4E6F-43FF-8CC3-E05A44623659}" srcOrd="1" destOrd="0" presId="urn:microsoft.com/office/officeart/2005/8/layout/orgChart1"/>
-    <dgm:cxn modelId="{27008D71-3CA2-4507-9501-3D4D229BFFB2}" type="presParOf" srcId="{445822FA-1E86-412A-A56B-BE35697CCB4A}" destId="{B5007BDD-379E-4189-8D6E-DD1DAB7A3756}" srcOrd="1" destOrd="0" presId="urn:microsoft.com/office/officeart/2005/8/layout/orgChart1"/>
-    <dgm:cxn modelId="{55C8BB0C-5614-4F1C-8027-F7031A559C64}" type="presParOf" srcId="{445822FA-1E86-412A-A56B-BE35697CCB4A}" destId="{9F9C4B41-C32B-4674-9B2E-21BC59D9C886}" srcOrd="2" destOrd="0" presId="urn:microsoft.com/office/officeart/2005/8/layout/orgChart1"/>
-    <dgm:cxn modelId="{34F2F727-EDF0-4D6B-9E62-5B0ED3DDA93C}" type="presParOf" srcId="{BD786D74-A52B-467E-BF5A-5DC70F767CE4}" destId="{886BDEF0-9139-4238-ACE4-E309D83304D0}" srcOrd="12" destOrd="0" presId="urn:microsoft.com/office/officeart/2005/8/layout/orgChart1"/>
-    <dgm:cxn modelId="{503DA6AE-4EC9-40F1-B9C7-E69957A017D0}" type="presParOf" srcId="{BD786D74-A52B-467E-BF5A-5DC70F767CE4}" destId="{9A645E93-2AED-431D-A9DA-01AB77A85B1C}" srcOrd="13" destOrd="0" presId="urn:microsoft.com/office/officeart/2005/8/layout/orgChart1"/>
-    <dgm:cxn modelId="{F168902E-AFD7-484D-9BE7-52C29E038472}" type="presParOf" srcId="{9A645E93-2AED-431D-A9DA-01AB77A85B1C}" destId="{A6DAFDB0-D7A9-490D-9F13-8437F622752B}" srcOrd="0" destOrd="0" presId="urn:microsoft.com/office/officeart/2005/8/layout/orgChart1"/>
-    <dgm:cxn modelId="{0D5494DC-FB66-4A0E-A607-BC79DA9EC079}" type="presParOf" srcId="{A6DAFDB0-D7A9-490D-9F13-8437F622752B}" destId="{72895928-C158-48A9-B8CE-85C073DC0056}" srcOrd="0" destOrd="0" presId="urn:microsoft.com/office/officeart/2005/8/layout/orgChart1"/>
-    <dgm:cxn modelId="{48090C34-82BA-4006-9801-1F780D4DAA0C}" type="presParOf" srcId="{A6DAFDB0-D7A9-490D-9F13-8437F622752B}" destId="{8F6983A5-ECAD-45B7-BCF5-C41BB8E9831C}" srcOrd="1" destOrd="0" presId="urn:microsoft.com/office/officeart/2005/8/layout/orgChart1"/>
-    <dgm:cxn modelId="{5F40CE30-1777-4B52-8A1A-D8572457A07D}" type="presParOf" srcId="{9A645E93-2AED-431D-A9DA-01AB77A85B1C}" destId="{B3C7A42F-F2A4-4C54-8404-401727626D7E}" srcOrd="1" destOrd="0" presId="urn:microsoft.com/office/officeart/2005/8/layout/orgChart1"/>
-    <dgm:cxn modelId="{B09E431B-F1BB-41BA-9F37-D836C9A0E176}" type="presParOf" srcId="{9A645E93-2AED-431D-A9DA-01AB77A85B1C}" destId="{4EC49EF1-417D-4303-AA7A-3D6B73563A88}" srcOrd="2" destOrd="0" presId="urn:microsoft.com/office/officeart/2005/8/layout/orgChart1"/>
-    <dgm:cxn modelId="{28E840B3-804C-4E32-BE1E-331005D53056}" type="presParOf" srcId="{9CB76A38-EC6B-4B1B-A9EC-B10FB83DCD05}" destId="{0BF65839-01F6-4AB4-8E46-71CEFFD994E7}" srcOrd="2" destOrd="0" presId="urn:microsoft.com/office/officeart/2005/8/layout/orgChart1"/>
-    <dgm:cxn modelId="{AA0703B1-7493-445E-8E81-65FE39D4832F}" type="presParOf" srcId="{426BA6F0-D954-4B6C-B884-83225AAD5A98}" destId="{DCE9A5D2-C22C-49F5-8C18-E68CDFE902B9}" srcOrd="4" destOrd="0" presId="urn:microsoft.com/office/officeart/2005/8/layout/orgChart1"/>
-    <dgm:cxn modelId="{E520ACC7-5915-4A5D-B326-9C9840BBFEC6}" type="presParOf" srcId="{426BA6F0-D954-4B6C-B884-83225AAD5A98}" destId="{1351839C-C403-42C4-B790-38A72C19A388}" srcOrd="5" destOrd="0" presId="urn:microsoft.com/office/officeart/2005/8/layout/orgChart1"/>
-    <dgm:cxn modelId="{51D19111-12AF-4A88-8869-FFB9527D3B7C}" type="presParOf" srcId="{1351839C-C403-42C4-B790-38A72C19A388}" destId="{E0C8033E-3F07-40A9-9F75-4E35FF0051BC}" srcOrd="0" destOrd="0" presId="urn:microsoft.com/office/officeart/2005/8/layout/orgChart1"/>
-    <dgm:cxn modelId="{D07B3AF7-B4BF-4C7E-BE25-E382A8034130}" type="presParOf" srcId="{E0C8033E-3F07-40A9-9F75-4E35FF0051BC}" destId="{7260DC6E-AFB4-4FB1-A355-4700373FF81D}" srcOrd="0" destOrd="0" presId="urn:microsoft.com/office/officeart/2005/8/layout/orgChart1"/>
-    <dgm:cxn modelId="{20FC1D85-7F78-4A45-8F13-406F94B1F1EB}" type="presParOf" srcId="{E0C8033E-3F07-40A9-9F75-4E35FF0051BC}" destId="{2E38EAEB-5583-4678-948C-2FAF2230A528}" srcOrd="1" destOrd="0" presId="urn:microsoft.com/office/officeart/2005/8/layout/orgChart1"/>
-    <dgm:cxn modelId="{50BBD328-4EAE-4B1C-A514-D67900DDC744}" type="presParOf" srcId="{1351839C-C403-42C4-B790-38A72C19A388}" destId="{5EC5CB54-4CD2-421A-AB2B-04A197EA13F1}" srcOrd="1" destOrd="0" presId="urn:microsoft.com/office/officeart/2005/8/layout/orgChart1"/>
-    <dgm:cxn modelId="{E4E78A82-E813-499D-A5E2-50A73F737FC3}" type="presParOf" srcId="{5EC5CB54-4CD2-421A-AB2B-04A197EA13F1}" destId="{D866D3CD-7BF8-413B-A2B5-65C753181E16}" srcOrd="0" destOrd="0" presId="urn:microsoft.com/office/officeart/2005/8/layout/orgChart1"/>
-    <dgm:cxn modelId="{954F3694-52AB-4153-B49E-3632FF67F12E}" type="presParOf" srcId="{5EC5CB54-4CD2-421A-AB2B-04A197EA13F1}" destId="{E5218B00-C3C5-4043-8B4E-D436151771B6}" srcOrd="1" destOrd="0" presId="urn:microsoft.com/office/officeart/2005/8/layout/orgChart1"/>
-    <dgm:cxn modelId="{EA0F974B-CA7B-419E-8FDB-DF5523FECA9C}" type="presParOf" srcId="{E5218B00-C3C5-4043-8B4E-D436151771B6}" destId="{A2EFAA49-C53F-4F86-9508-BD0ADEE0A37B}" srcOrd="0" destOrd="0" presId="urn:microsoft.com/office/officeart/2005/8/layout/orgChart1"/>
-    <dgm:cxn modelId="{14BAD2F2-33CD-44A6-ACC9-72E659E6A4B1}" type="presParOf" srcId="{A2EFAA49-C53F-4F86-9508-BD0ADEE0A37B}" destId="{EEEF4C8B-00A7-4443-91E1-A2446CB19772}" srcOrd="0" destOrd="0" presId="urn:microsoft.com/office/officeart/2005/8/layout/orgChart1"/>
-    <dgm:cxn modelId="{AB11CFB0-4EE6-474E-992A-4D6D05D427DA}" type="presParOf" srcId="{A2EFAA49-C53F-4F86-9508-BD0ADEE0A37B}" destId="{E2D38913-5A90-4D1F-A600-31144330D63A}" srcOrd="1" destOrd="0" presId="urn:microsoft.com/office/officeart/2005/8/layout/orgChart1"/>
-    <dgm:cxn modelId="{660DAA9A-6AE1-4F29-96DC-E9560B8D9008}" type="presParOf" srcId="{E5218B00-C3C5-4043-8B4E-D436151771B6}" destId="{D3D59FF6-3EBF-4500-A5BD-D7CB49CE22A0}" srcOrd="1" destOrd="0" presId="urn:microsoft.com/office/officeart/2005/8/layout/orgChart1"/>
-    <dgm:cxn modelId="{4BA36D3D-F427-4D5E-8BA4-68BBAA478BF3}" type="presParOf" srcId="{E5218B00-C3C5-4043-8B4E-D436151771B6}" destId="{153B8098-8A5E-433A-B699-B305C4B24784}" srcOrd="2" destOrd="0" presId="urn:microsoft.com/office/officeart/2005/8/layout/orgChart1"/>
-    <dgm:cxn modelId="{784A854F-4313-4820-BD29-8BD21216A15D}" type="presParOf" srcId="{5EC5CB54-4CD2-421A-AB2B-04A197EA13F1}" destId="{563FB804-A846-4BF9-B54D-432707F484F9}" srcOrd="2" destOrd="0" presId="urn:microsoft.com/office/officeart/2005/8/layout/orgChart1"/>
-    <dgm:cxn modelId="{51B277D5-35CF-49CB-991C-4315667EFB48}" type="presParOf" srcId="{5EC5CB54-4CD2-421A-AB2B-04A197EA13F1}" destId="{CA8C7192-C203-4FEF-8F38-A9912B43CC86}" srcOrd="3" destOrd="0" presId="urn:microsoft.com/office/officeart/2005/8/layout/orgChart1"/>
-    <dgm:cxn modelId="{ACE9C077-C52E-487A-A2DF-F97A1ACAE138}" type="presParOf" srcId="{CA8C7192-C203-4FEF-8F38-A9912B43CC86}" destId="{BFFAB91A-6DB9-4C38-BCE8-1E32F03D3565}" srcOrd="0" destOrd="0" presId="urn:microsoft.com/office/officeart/2005/8/layout/orgChart1"/>
-    <dgm:cxn modelId="{318DF419-4C03-434B-83AA-F12112045A31}" type="presParOf" srcId="{BFFAB91A-6DB9-4C38-BCE8-1E32F03D3565}" destId="{DC5D173E-BFD5-49B0-AAB8-3F368FB6080F}" srcOrd="0" destOrd="0" presId="urn:microsoft.com/office/officeart/2005/8/layout/orgChart1"/>
-    <dgm:cxn modelId="{807D9281-CF9A-4971-8131-7A9113DC16CC}" type="presParOf" srcId="{BFFAB91A-6DB9-4C38-BCE8-1E32F03D3565}" destId="{D4EE1B2E-AC28-4E86-8FD3-8371438CBFC9}" srcOrd="1" destOrd="0" presId="urn:microsoft.com/office/officeart/2005/8/layout/orgChart1"/>
-    <dgm:cxn modelId="{1AF7FD79-9F09-424D-8340-4CD49E418581}" type="presParOf" srcId="{CA8C7192-C203-4FEF-8F38-A9912B43CC86}" destId="{E7FFDE92-F4DD-4473-846B-6E4D974E64EF}" srcOrd="1" destOrd="0" presId="urn:microsoft.com/office/officeart/2005/8/layout/orgChart1"/>
-    <dgm:cxn modelId="{4A5ACBF0-F624-4B31-9724-80106716856F}" type="presParOf" srcId="{CA8C7192-C203-4FEF-8F38-A9912B43CC86}" destId="{D4EFCACE-93D6-44AC-9C5D-03799910AB36}" srcOrd="2" destOrd="0" presId="urn:microsoft.com/office/officeart/2005/8/layout/orgChart1"/>
-    <dgm:cxn modelId="{59C16276-86F2-47CD-9427-D961679824CE}" type="presParOf" srcId="{5EC5CB54-4CD2-421A-AB2B-04A197EA13F1}" destId="{0F966265-9B9E-4E1C-BF73-252B0A487B73}" srcOrd="4" destOrd="0" presId="urn:microsoft.com/office/officeart/2005/8/layout/orgChart1"/>
-    <dgm:cxn modelId="{FF9C5E67-7918-460F-B180-F7BAB1AFB668}" type="presParOf" srcId="{5EC5CB54-4CD2-421A-AB2B-04A197EA13F1}" destId="{6ABB7D11-8F05-4A80-9F4A-470459265253}" srcOrd="5" destOrd="0" presId="urn:microsoft.com/office/officeart/2005/8/layout/orgChart1"/>
-    <dgm:cxn modelId="{B3AAFD51-B0EF-4238-91BD-6C14607786C2}" type="presParOf" srcId="{6ABB7D11-8F05-4A80-9F4A-470459265253}" destId="{04D3D849-F4E3-4C37-8C48-B94F7C189AF4}" srcOrd="0" destOrd="0" presId="urn:microsoft.com/office/officeart/2005/8/layout/orgChart1"/>
-    <dgm:cxn modelId="{34D3DD37-0F34-4F45-B874-68211B211651}" type="presParOf" srcId="{04D3D849-F4E3-4C37-8C48-B94F7C189AF4}" destId="{4815997D-5873-439C-A81C-7E8275666C69}" srcOrd="0" destOrd="0" presId="urn:microsoft.com/office/officeart/2005/8/layout/orgChart1"/>
-    <dgm:cxn modelId="{A5E296D0-B9F6-48D3-88A4-FFE877D8C45B}" type="presParOf" srcId="{04D3D849-F4E3-4C37-8C48-B94F7C189AF4}" destId="{CAD667B0-3E7A-4ED6-AA35-3E95937D79F6}" srcOrd="1" destOrd="0" presId="urn:microsoft.com/office/officeart/2005/8/layout/orgChart1"/>
-    <dgm:cxn modelId="{3FD7A5FE-F212-41F5-971D-8C9F0BC31048}" type="presParOf" srcId="{6ABB7D11-8F05-4A80-9F4A-470459265253}" destId="{70A22FA6-845C-498E-BD54-ADA17564774B}" srcOrd="1" destOrd="0" presId="urn:microsoft.com/office/officeart/2005/8/layout/orgChart1"/>
-    <dgm:cxn modelId="{C1D87813-05FF-4577-92C7-1EB55035EAF1}" type="presParOf" srcId="{6ABB7D11-8F05-4A80-9F4A-470459265253}" destId="{EF9F32E9-158F-45B0-B2ED-30D5AB79111F}" srcOrd="2" destOrd="0" presId="urn:microsoft.com/office/officeart/2005/8/layout/orgChart1"/>
-    <dgm:cxn modelId="{5C3925B9-7970-488E-8476-7D8816ECE68D}" type="presParOf" srcId="{5EC5CB54-4CD2-421A-AB2B-04A197EA13F1}" destId="{540CE609-BC79-4B2B-807F-29CDB67AAF14}" srcOrd="6" destOrd="0" presId="urn:microsoft.com/office/officeart/2005/8/layout/orgChart1"/>
-    <dgm:cxn modelId="{9BA449C5-6375-4911-8FBD-450D6085F222}" type="presParOf" srcId="{5EC5CB54-4CD2-421A-AB2B-04A197EA13F1}" destId="{2B34AFF7-5CF0-4CFA-A0BD-6839FD36FC8F}" srcOrd="7" destOrd="0" presId="urn:microsoft.com/office/officeart/2005/8/layout/orgChart1"/>
-    <dgm:cxn modelId="{E28E5EE1-7CA9-4991-98A2-D1F832F83F69}" type="presParOf" srcId="{2B34AFF7-5CF0-4CFA-A0BD-6839FD36FC8F}" destId="{1FCB79D0-D51E-45C1-B5D8-4078FDA18EA3}" srcOrd="0" destOrd="0" presId="urn:microsoft.com/office/officeart/2005/8/layout/orgChart1"/>
-    <dgm:cxn modelId="{1CFEF571-C78F-4525-AA9E-B254BF5799F3}" type="presParOf" srcId="{1FCB79D0-D51E-45C1-B5D8-4078FDA18EA3}" destId="{7F6419BB-C69B-4D0C-8A43-B48B2DC5DC24}" srcOrd="0" destOrd="0" presId="urn:microsoft.com/office/officeart/2005/8/layout/orgChart1"/>
-    <dgm:cxn modelId="{7B7BC975-0166-4100-A5ED-5D6DA23D352B}" type="presParOf" srcId="{1FCB79D0-D51E-45C1-B5D8-4078FDA18EA3}" destId="{FBC75CFF-818D-4B4B-8177-ABACA781FFD9}" srcOrd="1" destOrd="0" presId="urn:microsoft.com/office/officeart/2005/8/layout/orgChart1"/>
-    <dgm:cxn modelId="{1E650500-D06B-4C02-B23E-C2B0B5760DD6}" type="presParOf" srcId="{2B34AFF7-5CF0-4CFA-A0BD-6839FD36FC8F}" destId="{69C8F01E-0630-45E2-9956-CFC532CA1D6D}" srcOrd="1" destOrd="0" presId="urn:microsoft.com/office/officeart/2005/8/layout/orgChart1"/>
-    <dgm:cxn modelId="{DCC24D9D-59D3-40F7-A7EA-FE0D06B3CCCE}" type="presParOf" srcId="{2B34AFF7-5CF0-4CFA-A0BD-6839FD36FC8F}" destId="{6FE8F876-9EBC-4C51-B69E-62408D4425F1}" srcOrd="2" destOrd="0" presId="urn:microsoft.com/office/officeart/2005/8/layout/orgChart1"/>
-    <dgm:cxn modelId="{69F9ADB5-BA3B-4E6D-BC9C-599936E67EE8}" type="presParOf" srcId="{1351839C-C403-42C4-B790-38A72C19A388}" destId="{1A27B303-2CA6-4FEA-9160-3A67B448629E}" srcOrd="2" destOrd="0" presId="urn:microsoft.com/office/officeart/2005/8/layout/orgChart1"/>
-    <dgm:cxn modelId="{1AA2A4BE-6B24-45AF-B5A6-99DC5A84567F}" type="presParOf" srcId="{DA7D6C0B-43BB-4B09-B7CE-0E7BD90DBB8C}" destId="{57FDFEEC-C60B-4C35-A837-C3D5E5292451}" srcOrd="2" destOrd="0" presId="urn:microsoft.com/office/officeart/2005/8/layout/orgChart1"/>
+    <dgm:cxn modelId="{A66C9D3B-6F47-483E-AAD3-542C8E226BE5}" type="presOf" srcId="{D84E303B-85AA-49CA-AD7A-2E572E68667B}" destId="{DCE9A5D2-C22C-49F5-8C18-E68CDFE902B9}" srcOrd="0" destOrd="0" presId="urn:microsoft.com/office/officeart/2005/8/layout/orgChart1"/>
+    <dgm:cxn modelId="{806CFC7D-6DF1-4F76-BDAD-0B94D9EADE38}" type="presOf" srcId="{3A5FF229-646A-48C2-941F-1505F9B91F44}" destId="{4A90339A-6BAB-44C9-A0FB-73B9153D80B4}" srcOrd="0" destOrd="0" presId="urn:microsoft.com/office/officeart/2005/8/layout/orgChart1"/>
+    <dgm:cxn modelId="{638F4A5B-8021-4466-8FA1-F7A51E2AE4AB}" type="presParOf" srcId="{B2F21F72-338C-43CB-85F2-5BD2F84B433D}" destId="{DA7D6C0B-43BB-4B09-B7CE-0E7BD90DBB8C}" srcOrd="0" destOrd="0" presId="urn:microsoft.com/office/officeart/2005/8/layout/orgChart1"/>
+    <dgm:cxn modelId="{FB34FD47-ABA0-43C2-8101-F415BE8C8062}" type="presParOf" srcId="{DA7D6C0B-43BB-4B09-B7CE-0E7BD90DBB8C}" destId="{C0391E9C-7A66-420A-8D21-05451E07E93A}" srcOrd="0" destOrd="0" presId="urn:microsoft.com/office/officeart/2005/8/layout/orgChart1"/>
+    <dgm:cxn modelId="{CBC39947-4D15-446B-B873-EB740302EB02}" type="presParOf" srcId="{C0391E9C-7A66-420A-8D21-05451E07E93A}" destId="{3C5DFC28-173D-4175-B59A-C97DFF13DD19}" srcOrd="0" destOrd="0" presId="urn:microsoft.com/office/officeart/2005/8/layout/orgChart1"/>
+    <dgm:cxn modelId="{F7A220F5-73FD-46B0-A409-32A1F4E7C300}" type="presParOf" srcId="{C0391E9C-7A66-420A-8D21-05451E07E93A}" destId="{B3948537-38E8-4C48-848A-89703C4538FB}" srcOrd="1" destOrd="0" presId="urn:microsoft.com/office/officeart/2005/8/layout/orgChart1"/>
+    <dgm:cxn modelId="{201ED084-ED84-40AD-A916-A312E2E50F8D}" type="presParOf" srcId="{DA7D6C0B-43BB-4B09-B7CE-0E7BD90DBB8C}" destId="{426BA6F0-D954-4B6C-B884-83225AAD5A98}" srcOrd="1" destOrd="0" presId="urn:microsoft.com/office/officeart/2005/8/layout/orgChart1"/>
+    <dgm:cxn modelId="{A1CAF0BF-C56E-4BBD-80B3-1F0CCDA1C4FB}" type="presParOf" srcId="{426BA6F0-D954-4B6C-B884-83225AAD5A98}" destId="{30F62FA1-A775-4CD1-AAFD-80A37F01B6AD}" srcOrd="0" destOrd="0" presId="urn:microsoft.com/office/officeart/2005/8/layout/orgChart1"/>
+    <dgm:cxn modelId="{68770BF4-00CF-4598-915D-EF83A6142824}" type="presParOf" srcId="{426BA6F0-D954-4B6C-B884-83225AAD5A98}" destId="{950AD431-2AC9-46C7-A722-324752225EC1}" srcOrd="1" destOrd="0" presId="urn:microsoft.com/office/officeart/2005/8/layout/orgChart1"/>
+    <dgm:cxn modelId="{29DB306D-7552-4A03-9E24-5D21D72016B6}" type="presParOf" srcId="{950AD431-2AC9-46C7-A722-324752225EC1}" destId="{B9A5A7CD-07FD-431A-A91D-7DA5880D4CF1}" srcOrd="0" destOrd="0" presId="urn:microsoft.com/office/officeart/2005/8/layout/orgChart1"/>
+    <dgm:cxn modelId="{760B9AB4-BE30-4ED1-A653-24AB1CFB089B}" type="presParOf" srcId="{B9A5A7CD-07FD-431A-A91D-7DA5880D4CF1}" destId="{9D48641C-5564-4B03-81C2-1600993C49A1}" srcOrd="0" destOrd="0" presId="urn:microsoft.com/office/officeart/2005/8/layout/orgChart1"/>
+    <dgm:cxn modelId="{78C16870-E825-4546-9CA6-197018B68AF0}" type="presParOf" srcId="{B9A5A7CD-07FD-431A-A91D-7DA5880D4CF1}" destId="{B467B6AF-B40F-4102-8D32-D208260EB517}" srcOrd="1" destOrd="0" presId="urn:microsoft.com/office/officeart/2005/8/layout/orgChart1"/>
+    <dgm:cxn modelId="{8242B0D2-E736-4E88-A6A8-5F1B5A3CBF8E}" type="presParOf" srcId="{950AD431-2AC9-46C7-A722-324752225EC1}" destId="{C4ED16D5-FD5C-4FFE-9A23-B56B26A08A09}" srcOrd="1" destOrd="0" presId="urn:microsoft.com/office/officeart/2005/8/layout/orgChart1"/>
+    <dgm:cxn modelId="{3B830E4A-5E96-4BAA-A629-7CDDA4EBA55A}" type="presParOf" srcId="{C4ED16D5-FD5C-4FFE-9A23-B56B26A08A09}" destId="{33E859EB-F156-4195-9562-D56DF98C80CF}" srcOrd="0" destOrd="0" presId="urn:microsoft.com/office/officeart/2005/8/layout/orgChart1"/>
+    <dgm:cxn modelId="{54EFA119-88DA-4828-BD04-17A5B4757B82}" type="presParOf" srcId="{C4ED16D5-FD5C-4FFE-9A23-B56B26A08A09}" destId="{4649B9CA-3D89-4482-9374-6D0AA4D1DA5F}" srcOrd="1" destOrd="0" presId="urn:microsoft.com/office/officeart/2005/8/layout/orgChart1"/>
+    <dgm:cxn modelId="{83430BA5-9AEF-462F-8B56-2227C1262ADA}" type="presParOf" srcId="{4649B9CA-3D89-4482-9374-6D0AA4D1DA5F}" destId="{1E832D8E-3984-431B-BF12-CF3CD15464A9}" srcOrd="0" destOrd="0" presId="urn:microsoft.com/office/officeart/2005/8/layout/orgChart1"/>
+    <dgm:cxn modelId="{F7DC1B36-E2D9-4A3B-9197-BB51CA86778B}" type="presParOf" srcId="{1E832D8E-3984-431B-BF12-CF3CD15464A9}" destId="{170CDE32-1382-486F-B3B9-903927CED075}" srcOrd="0" destOrd="0" presId="urn:microsoft.com/office/officeart/2005/8/layout/orgChart1"/>
+    <dgm:cxn modelId="{C2010666-9396-47EC-98FD-82C5D98D2FB4}" type="presParOf" srcId="{1E832D8E-3984-431B-BF12-CF3CD15464A9}" destId="{6795BBEC-7060-4713-A310-700A1C4B06A8}" srcOrd="1" destOrd="0" presId="urn:microsoft.com/office/officeart/2005/8/layout/orgChart1"/>
+    <dgm:cxn modelId="{EB769712-19A1-4FFF-993F-872251B3F756}" type="presParOf" srcId="{4649B9CA-3D89-4482-9374-6D0AA4D1DA5F}" destId="{855E73E0-549C-4047-9207-10CD1DEFC71D}" srcOrd="1" destOrd="0" presId="urn:microsoft.com/office/officeart/2005/8/layout/orgChart1"/>
+    <dgm:cxn modelId="{E480CDDA-D01D-497B-8690-3DE0AFC6FD94}" type="presParOf" srcId="{4649B9CA-3D89-4482-9374-6D0AA4D1DA5F}" destId="{D0B3C07F-AD6C-4A2B-A478-CBA2F0E23C14}" srcOrd="2" destOrd="0" presId="urn:microsoft.com/office/officeart/2005/8/layout/orgChart1"/>
+    <dgm:cxn modelId="{1A2FE43B-5D8A-4A01-98AE-EA7685852CE9}" type="presParOf" srcId="{C4ED16D5-FD5C-4FFE-9A23-B56B26A08A09}" destId="{60A1F9B3-F234-4775-AF83-7DE2B66CE45E}" srcOrd="2" destOrd="0" presId="urn:microsoft.com/office/officeart/2005/8/layout/orgChart1"/>
+    <dgm:cxn modelId="{1A82BD29-8A32-48D3-B0B0-3C5F7F518929}" type="presParOf" srcId="{C4ED16D5-FD5C-4FFE-9A23-B56B26A08A09}" destId="{8C4B6312-1975-49DD-8FB0-51CC8BE5EDAB}" srcOrd="3" destOrd="0" presId="urn:microsoft.com/office/officeart/2005/8/layout/orgChart1"/>
+    <dgm:cxn modelId="{FB0F1439-863A-4CE5-91DA-0E5202F5B105}" type="presParOf" srcId="{8C4B6312-1975-49DD-8FB0-51CC8BE5EDAB}" destId="{B7B00A71-E6A7-411A-A4B8-8451CEEA0382}" srcOrd="0" destOrd="0" presId="urn:microsoft.com/office/officeart/2005/8/layout/orgChart1"/>
+    <dgm:cxn modelId="{DACF8A88-0DD6-4A1E-9986-56EEBD9BA06A}" type="presParOf" srcId="{B7B00A71-E6A7-411A-A4B8-8451CEEA0382}" destId="{EA9D50C9-4563-4AAF-BEBD-B44127B74245}" srcOrd="0" destOrd="0" presId="urn:microsoft.com/office/officeart/2005/8/layout/orgChart1"/>
+    <dgm:cxn modelId="{F27E19B8-2C68-4032-B09C-892395594CD9}" type="presParOf" srcId="{B7B00A71-E6A7-411A-A4B8-8451CEEA0382}" destId="{56206F47-29FC-49F3-80F4-8A19E0C5D43B}" srcOrd="1" destOrd="0" presId="urn:microsoft.com/office/officeart/2005/8/layout/orgChart1"/>
+    <dgm:cxn modelId="{F2F43C50-8ACD-4933-AEAC-6E9D7A678E28}" type="presParOf" srcId="{8C4B6312-1975-49DD-8FB0-51CC8BE5EDAB}" destId="{A7BB11F2-BF1F-45B8-B1C9-9D3A1B975893}" srcOrd="1" destOrd="0" presId="urn:microsoft.com/office/officeart/2005/8/layout/orgChart1"/>
+    <dgm:cxn modelId="{F50EDD0B-AD86-4F6F-BDE2-934CCB805431}" type="presParOf" srcId="{8C4B6312-1975-49DD-8FB0-51CC8BE5EDAB}" destId="{31205F83-5DF4-4D29-8AE9-EF5B8560A81F}" srcOrd="2" destOrd="0" presId="urn:microsoft.com/office/officeart/2005/8/layout/orgChart1"/>
+    <dgm:cxn modelId="{7FBE2D96-6EEA-4869-A623-1A0782A0FB03}" type="presParOf" srcId="{C4ED16D5-FD5C-4FFE-9A23-B56B26A08A09}" destId="{C04AF392-12AD-474B-90DD-A99F82A0E551}" srcOrd="4" destOrd="0" presId="urn:microsoft.com/office/officeart/2005/8/layout/orgChart1"/>
+    <dgm:cxn modelId="{B256B0E7-618C-40CA-9FED-3CE1483D13C4}" type="presParOf" srcId="{C4ED16D5-FD5C-4FFE-9A23-B56B26A08A09}" destId="{EFFC09A2-5A2B-4947-9A19-38CE218E2F80}" srcOrd="5" destOrd="0" presId="urn:microsoft.com/office/officeart/2005/8/layout/orgChart1"/>
+    <dgm:cxn modelId="{59B1571F-CECE-4802-A040-4BBB7B882254}" type="presParOf" srcId="{EFFC09A2-5A2B-4947-9A19-38CE218E2F80}" destId="{F77419B8-705C-4B7D-8FAE-D3B6BD76FFD3}" srcOrd="0" destOrd="0" presId="urn:microsoft.com/office/officeart/2005/8/layout/orgChart1"/>
+    <dgm:cxn modelId="{769B9A27-5C06-4753-BFB2-A85EDD5E0465}" type="presParOf" srcId="{F77419B8-705C-4B7D-8FAE-D3B6BD76FFD3}" destId="{65AF11AF-5750-4FA1-81EB-0C13129F57D6}" srcOrd="0" destOrd="0" presId="urn:microsoft.com/office/officeart/2005/8/layout/orgChart1"/>
+    <dgm:cxn modelId="{BD5C925C-9FA6-461E-8A38-BF24D55B08C1}" type="presParOf" srcId="{F77419B8-705C-4B7D-8FAE-D3B6BD76FFD3}" destId="{7AA20B8C-0A41-4DF9-9059-75F3D3C07450}" srcOrd="1" destOrd="0" presId="urn:microsoft.com/office/officeart/2005/8/layout/orgChart1"/>
+    <dgm:cxn modelId="{0EE8E2F9-EF84-4FA1-9115-904EFAC2E6DE}" type="presParOf" srcId="{EFFC09A2-5A2B-4947-9A19-38CE218E2F80}" destId="{F34D2207-9336-4BC3-9BEC-B24C7BE25179}" srcOrd="1" destOrd="0" presId="urn:microsoft.com/office/officeart/2005/8/layout/orgChart1"/>
+    <dgm:cxn modelId="{6306EE8C-55E7-496F-9936-3D2A384EB3F6}" type="presParOf" srcId="{EFFC09A2-5A2B-4947-9A19-38CE218E2F80}" destId="{8784CA8F-B422-40B2-A9F6-032A1ACCBB20}" srcOrd="2" destOrd="0" presId="urn:microsoft.com/office/officeart/2005/8/layout/orgChart1"/>
+    <dgm:cxn modelId="{E17BE8FD-9B0D-4A40-9B86-502B3501E15B}" type="presParOf" srcId="{C4ED16D5-FD5C-4FFE-9A23-B56B26A08A09}" destId="{CE8D9463-363C-4325-A8A8-EDDF57C49DEE}" srcOrd="6" destOrd="0" presId="urn:microsoft.com/office/officeart/2005/8/layout/orgChart1"/>
+    <dgm:cxn modelId="{F7F5A9CA-0D3E-44A5-9154-FCDBBE7B1D48}" type="presParOf" srcId="{C4ED16D5-FD5C-4FFE-9A23-B56B26A08A09}" destId="{DA277775-CE07-45CE-80F1-B2C5973D3BD2}" srcOrd="7" destOrd="0" presId="urn:microsoft.com/office/officeart/2005/8/layout/orgChart1"/>
+    <dgm:cxn modelId="{97E6E70E-8A7A-4CAD-94EC-9518BA1EBD90}" type="presParOf" srcId="{DA277775-CE07-45CE-80F1-B2C5973D3BD2}" destId="{21F5D683-19A8-48F5-9DCF-335156060B29}" srcOrd="0" destOrd="0" presId="urn:microsoft.com/office/officeart/2005/8/layout/orgChart1"/>
+    <dgm:cxn modelId="{90AFBB89-BA87-44AE-BB29-90DD113C2431}" type="presParOf" srcId="{21F5D683-19A8-48F5-9DCF-335156060B29}" destId="{5B2FD408-AAD2-4731-BC3F-9374C5AF4BE8}" srcOrd="0" destOrd="0" presId="urn:microsoft.com/office/officeart/2005/8/layout/orgChart1"/>
+    <dgm:cxn modelId="{BBEBFF4D-AFFC-48DC-A14F-B1A76D2DB0C0}" type="presParOf" srcId="{21F5D683-19A8-48F5-9DCF-335156060B29}" destId="{C7380A00-5348-4D8B-84B9-16D01648DC04}" srcOrd="1" destOrd="0" presId="urn:microsoft.com/office/officeart/2005/8/layout/orgChart1"/>
+    <dgm:cxn modelId="{36CB9BD4-45BB-4C61-82B7-409F9F3EEB49}" type="presParOf" srcId="{DA277775-CE07-45CE-80F1-B2C5973D3BD2}" destId="{27D0D34F-AA1F-415E-A86E-94261962417A}" srcOrd="1" destOrd="0" presId="urn:microsoft.com/office/officeart/2005/8/layout/orgChart1"/>
+    <dgm:cxn modelId="{FE981A8C-76BE-4FFD-A455-46A112FCB941}" type="presParOf" srcId="{DA277775-CE07-45CE-80F1-B2C5973D3BD2}" destId="{FF8A88C5-9EBE-48CF-8D78-34185C3708EB}" srcOrd="2" destOrd="0" presId="urn:microsoft.com/office/officeart/2005/8/layout/orgChart1"/>
+    <dgm:cxn modelId="{5F37C50F-F5D4-40BC-90DE-D8CB344F4936}" type="presParOf" srcId="{C4ED16D5-FD5C-4FFE-9A23-B56B26A08A09}" destId="{CA3E4DDC-C2FC-4121-AE73-12C6ECA1A402}" srcOrd="8" destOrd="0" presId="urn:microsoft.com/office/officeart/2005/8/layout/orgChart1"/>
+    <dgm:cxn modelId="{51DAC265-4A32-4D07-A076-688F6607EC7A}" type="presParOf" srcId="{C4ED16D5-FD5C-4FFE-9A23-B56B26A08A09}" destId="{5F67AE72-7946-4807-870A-2BA58B634A98}" srcOrd="9" destOrd="0" presId="urn:microsoft.com/office/officeart/2005/8/layout/orgChart1"/>
+    <dgm:cxn modelId="{97EEF454-C2B9-482E-83D6-6E8ADA54A268}" type="presParOf" srcId="{5F67AE72-7946-4807-870A-2BA58B634A98}" destId="{D4B6BC4D-BA13-4615-AD19-6BAEE06C83B4}" srcOrd="0" destOrd="0" presId="urn:microsoft.com/office/officeart/2005/8/layout/orgChart1"/>
+    <dgm:cxn modelId="{B01FEC46-BE8B-4AC0-83D6-AD00CBBCC5D0}" type="presParOf" srcId="{D4B6BC4D-BA13-4615-AD19-6BAEE06C83B4}" destId="{0B57B808-F111-42CC-A246-22A7032B194F}" srcOrd="0" destOrd="0" presId="urn:microsoft.com/office/officeart/2005/8/layout/orgChart1"/>
+    <dgm:cxn modelId="{27DA0FE5-EABD-464B-B50D-0520345FEAAB}" type="presParOf" srcId="{D4B6BC4D-BA13-4615-AD19-6BAEE06C83B4}" destId="{4E4637B6-AF9D-4E3D-9024-B92658494545}" srcOrd="1" destOrd="0" presId="urn:microsoft.com/office/officeart/2005/8/layout/orgChart1"/>
+    <dgm:cxn modelId="{A72014E9-7942-4626-85BF-7D5ED9DD73E3}" type="presParOf" srcId="{5F67AE72-7946-4807-870A-2BA58B634A98}" destId="{4F58D2F7-BCC8-47C1-9E54-430A79B5E8E5}" srcOrd="1" destOrd="0" presId="urn:microsoft.com/office/officeart/2005/8/layout/orgChart1"/>
+    <dgm:cxn modelId="{509DEC49-6380-481F-AE25-DE9B5B30A07A}" type="presParOf" srcId="{5F67AE72-7946-4807-870A-2BA58B634A98}" destId="{37B574BA-65B2-4D91-92F6-60487E3C68ED}" srcOrd="2" destOrd="0" presId="urn:microsoft.com/office/officeart/2005/8/layout/orgChart1"/>
+    <dgm:cxn modelId="{6FCE5F0F-68E6-418A-9385-03CEB8C9A727}" type="presParOf" srcId="{C4ED16D5-FD5C-4FFE-9A23-B56B26A08A09}" destId="{A69CDCE9-D817-4E85-99F0-1BCF285F4401}" srcOrd="10" destOrd="0" presId="urn:microsoft.com/office/officeart/2005/8/layout/orgChart1"/>
+    <dgm:cxn modelId="{8304DC68-BE99-44B5-BB1B-5A222C2FDA4F}" type="presParOf" srcId="{C4ED16D5-FD5C-4FFE-9A23-B56B26A08A09}" destId="{3928284A-F601-47F1-929E-7F2C44F9B25D}" srcOrd="11" destOrd="0" presId="urn:microsoft.com/office/officeart/2005/8/layout/orgChart1"/>
+    <dgm:cxn modelId="{A8A007BF-4934-424C-BC32-C51816EB0E8C}" type="presParOf" srcId="{3928284A-F601-47F1-929E-7F2C44F9B25D}" destId="{9DFB57D9-EBB0-488B-96AA-384E32300B92}" srcOrd="0" destOrd="0" presId="urn:microsoft.com/office/officeart/2005/8/layout/orgChart1"/>
+    <dgm:cxn modelId="{155DA2A1-FE2D-4F79-B448-3F470C99F7C5}" type="presParOf" srcId="{9DFB57D9-EBB0-488B-96AA-384E32300B92}" destId="{79A90B1F-54A1-4AE8-A98E-9F77CDD4B1CA}" srcOrd="0" destOrd="0" presId="urn:microsoft.com/office/officeart/2005/8/layout/orgChart1"/>
+    <dgm:cxn modelId="{7353E379-E1AE-4869-B3AE-0585A64DBE74}" type="presParOf" srcId="{9DFB57D9-EBB0-488B-96AA-384E32300B92}" destId="{8D283730-61E5-4BD5-ADA3-A19D662111EF}" srcOrd="1" destOrd="0" presId="urn:microsoft.com/office/officeart/2005/8/layout/orgChart1"/>
+    <dgm:cxn modelId="{0510523D-DA4A-4B46-B3B2-57753AC4E497}" type="presParOf" srcId="{3928284A-F601-47F1-929E-7F2C44F9B25D}" destId="{0488BF6B-1976-4BA8-9A3A-104DE4E2A62A}" srcOrd="1" destOrd="0" presId="urn:microsoft.com/office/officeart/2005/8/layout/orgChart1"/>
+    <dgm:cxn modelId="{4DCC5893-B912-4011-8B90-B59093E52D3C}" type="presParOf" srcId="{3928284A-F601-47F1-929E-7F2C44F9B25D}" destId="{536FD76E-A7F1-47F2-ACAC-D423CB34EEF9}" srcOrd="2" destOrd="0" presId="urn:microsoft.com/office/officeart/2005/8/layout/orgChart1"/>
+    <dgm:cxn modelId="{CA477E09-5851-40D9-9EF5-507C25FCB51B}" type="presParOf" srcId="{C4ED16D5-FD5C-4FFE-9A23-B56B26A08A09}" destId="{DD61C70C-9189-4F2E-817E-20FC648CA580}" srcOrd="12" destOrd="0" presId="urn:microsoft.com/office/officeart/2005/8/layout/orgChart1"/>
+    <dgm:cxn modelId="{0935F40E-9D08-4862-B09E-B926F10A2AFF}" type="presParOf" srcId="{C4ED16D5-FD5C-4FFE-9A23-B56B26A08A09}" destId="{28CD8758-06E0-4A67-A925-48236DF8CA17}" srcOrd="13" destOrd="0" presId="urn:microsoft.com/office/officeart/2005/8/layout/orgChart1"/>
+    <dgm:cxn modelId="{F4DC5CD6-89E2-48AF-B15C-FC1C47BFED94}" type="presParOf" srcId="{28CD8758-06E0-4A67-A925-48236DF8CA17}" destId="{8267033C-8DF3-461E-A18C-D17524BF7D7C}" srcOrd="0" destOrd="0" presId="urn:microsoft.com/office/officeart/2005/8/layout/orgChart1"/>
+    <dgm:cxn modelId="{C65E4CE7-F148-4F71-866D-982599448A82}" type="presParOf" srcId="{8267033C-8DF3-461E-A18C-D17524BF7D7C}" destId="{09DF5E01-DA1B-4A33-BD75-B3F59517FE49}" srcOrd="0" destOrd="0" presId="urn:microsoft.com/office/officeart/2005/8/layout/orgChart1"/>
+    <dgm:cxn modelId="{798FBC06-7B90-4DFF-9A68-27BD0AEF3764}" type="presParOf" srcId="{8267033C-8DF3-461E-A18C-D17524BF7D7C}" destId="{E6C841DB-15AB-4C3D-983A-5BBF4BD8D4E1}" srcOrd="1" destOrd="0" presId="urn:microsoft.com/office/officeart/2005/8/layout/orgChart1"/>
+    <dgm:cxn modelId="{C1974F40-AB89-4DAB-8D86-6F26C0E0B088}" type="presParOf" srcId="{28CD8758-06E0-4A67-A925-48236DF8CA17}" destId="{9AF00598-4CCA-4ACE-A141-F807D281D4E0}" srcOrd="1" destOrd="0" presId="urn:microsoft.com/office/officeart/2005/8/layout/orgChart1"/>
+    <dgm:cxn modelId="{1A4BCEC9-F536-4DB2-9565-A4EE632F1B05}" type="presParOf" srcId="{28CD8758-06E0-4A67-A925-48236DF8CA17}" destId="{D8FCCFD7-1F34-404C-9965-594BDBFBA373}" srcOrd="2" destOrd="0" presId="urn:microsoft.com/office/officeart/2005/8/layout/orgChart1"/>
+    <dgm:cxn modelId="{52D82F4A-84E0-4878-BA62-D471898C92D8}" type="presParOf" srcId="{C4ED16D5-FD5C-4FFE-9A23-B56B26A08A09}" destId="{4A90339A-6BAB-44C9-A0FB-73B9153D80B4}" srcOrd="14" destOrd="0" presId="urn:microsoft.com/office/officeart/2005/8/layout/orgChart1"/>
+    <dgm:cxn modelId="{B9CA689D-AFC9-462D-9564-0CFA3F9550EB}" type="presParOf" srcId="{C4ED16D5-FD5C-4FFE-9A23-B56B26A08A09}" destId="{112F325E-F630-4330-8495-CD60738BE063}" srcOrd="15" destOrd="0" presId="urn:microsoft.com/office/officeart/2005/8/layout/orgChart1"/>
+    <dgm:cxn modelId="{40FE6951-E034-41A0-BFC7-674BA44BEDF7}" type="presParOf" srcId="{112F325E-F630-4330-8495-CD60738BE063}" destId="{DB39824A-A14D-44A4-B82C-68F02C279269}" srcOrd="0" destOrd="0" presId="urn:microsoft.com/office/officeart/2005/8/layout/orgChart1"/>
+    <dgm:cxn modelId="{42613E44-F537-4E9B-982C-C1B9D6501061}" type="presParOf" srcId="{DB39824A-A14D-44A4-B82C-68F02C279269}" destId="{843B2BF7-F9DB-45AE-BA7B-788DD9140215}" srcOrd="0" destOrd="0" presId="urn:microsoft.com/office/officeart/2005/8/layout/orgChart1"/>
+    <dgm:cxn modelId="{3C968ADC-F9DC-4DB4-82C2-6D9F1C63E242}" type="presParOf" srcId="{DB39824A-A14D-44A4-B82C-68F02C279269}" destId="{A7D3B34F-786C-4124-A0CF-5E110BAD0C72}" srcOrd="1" destOrd="0" presId="urn:microsoft.com/office/officeart/2005/8/layout/orgChart1"/>
+    <dgm:cxn modelId="{F26E0460-8D29-4846-ACDF-97338A10DA60}" type="presParOf" srcId="{112F325E-F630-4330-8495-CD60738BE063}" destId="{8E84A879-7F20-4182-9585-B43AE4AF1D3E}" srcOrd="1" destOrd="0" presId="urn:microsoft.com/office/officeart/2005/8/layout/orgChart1"/>
+    <dgm:cxn modelId="{CA0E5273-74E7-483F-8C63-CD06EEEAB15A}" type="presParOf" srcId="{112F325E-F630-4330-8495-CD60738BE063}" destId="{2AE0C1F4-4320-4A86-8C0C-3645A6D96B55}" srcOrd="2" destOrd="0" presId="urn:microsoft.com/office/officeart/2005/8/layout/orgChart1"/>
+    <dgm:cxn modelId="{87CD0812-CDF8-4CED-BB8E-E379F793FDCE}" type="presParOf" srcId="{950AD431-2AC9-46C7-A722-324752225EC1}" destId="{24AFB768-7B12-4B92-8C13-B299696E2754}" srcOrd="2" destOrd="0" presId="urn:microsoft.com/office/officeart/2005/8/layout/orgChart1"/>
+    <dgm:cxn modelId="{BC43FAAA-0B96-4BAF-8017-385632A11D1B}" type="presParOf" srcId="{426BA6F0-D954-4B6C-B884-83225AAD5A98}" destId="{ED5D5F74-9D04-41EE-BAA3-BCC584A6F330}" srcOrd="2" destOrd="0" presId="urn:microsoft.com/office/officeart/2005/8/layout/orgChart1"/>
+    <dgm:cxn modelId="{328E09BF-0135-4572-98BE-30261BE105F3}" type="presParOf" srcId="{426BA6F0-D954-4B6C-B884-83225AAD5A98}" destId="{9CB76A38-EC6B-4B1B-A9EC-B10FB83DCD05}" srcOrd="3" destOrd="0" presId="urn:microsoft.com/office/officeart/2005/8/layout/orgChart1"/>
+    <dgm:cxn modelId="{00081364-553C-4EFF-815D-28F1D6FE5B4E}" type="presParOf" srcId="{9CB76A38-EC6B-4B1B-A9EC-B10FB83DCD05}" destId="{E6E9278C-67C3-4D81-9DB8-E5D416315779}" srcOrd="0" destOrd="0" presId="urn:microsoft.com/office/officeart/2005/8/layout/orgChart1"/>
+    <dgm:cxn modelId="{775C86EA-E9FA-466B-A5D5-8AF7B13C8BE4}" type="presParOf" srcId="{E6E9278C-67C3-4D81-9DB8-E5D416315779}" destId="{A11AD7AD-11C8-48C0-8AA6-4746156847FD}" srcOrd="0" destOrd="0" presId="urn:microsoft.com/office/officeart/2005/8/layout/orgChart1"/>
+    <dgm:cxn modelId="{7AFC171C-21F9-42DF-9681-EBAF4FAB4B8C}" type="presParOf" srcId="{E6E9278C-67C3-4D81-9DB8-E5D416315779}" destId="{A28FA2F9-91E1-40A6-999A-F5473B918F45}" srcOrd="1" destOrd="0" presId="urn:microsoft.com/office/officeart/2005/8/layout/orgChart1"/>
+    <dgm:cxn modelId="{ABAE8CFE-DB3B-4270-B244-77F42B25EA2C}" type="presParOf" srcId="{9CB76A38-EC6B-4B1B-A9EC-B10FB83DCD05}" destId="{BD786D74-A52B-467E-BF5A-5DC70F767CE4}" srcOrd="1" destOrd="0" presId="urn:microsoft.com/office/officeart/2005/8/layout/orgChart1"/>
+    <dgm:cxn modelId="{0F58BD65-6926-4D76-B610-5ED49591D6F5}" type="presParOf" srcId="{BD786D74-A52B-467E-BF5A-5DC70F767CE4}" destId="{B22956C4-CA4C-4E0B-93D1-A3A6A646834D}" srcOrd="0" destOrd="0" presId="urn:microsoft.com/office/officeart/2005/8/layout/orgChart1"/>
+    <dgm:cxn modelId="{BC895B1D-550E-4283-A3AA-1DC264FFB60F}" type="presParOf" srcId="{BD786D74-A52B-467E-BF5A-5DC70F767CE4}" destId="{0E0B0BE1-1166-4C25-B1E1-3F43590CF904}" srcOrd="1" destOrd="0" presId="urn:microsoft.com/office/officeart/2005/8/layout/orgChart1"/>
+    <dgm:cxn modelId="{1DC72FFE-E9DE-44C4-A421-2F5A4DD5D021}" type="presParOf" srcId="{0E0B0BE1-1166-4C25-B1E1-3F43590CF904}" destId="{89CF1990-6A02-4054-86D8-013DADB5E27F}" srcOrd="0" destOrd="0" presId="urn:microsoft.com/office/officeart/2005/8/layout/orgChart1"/>
+    <dgm:cxn modelId="{8087CC17-8422-44F0-8713-9C81EB364F54}" type="presParOf" srcId="{89CF1990-6A02-4054-86D8-013DADB5E27F}" destId="{405EEBE2-DB13-4B47-85FB-08079827CD33}" srcOrd="0" destOrd="0" presId="urn:microsoft.com/office/officeart/2005/8/layout/orgChart1"/>
+    <dgm:cxn modelId="{CA64ED04-5256-487A-844A-2C6BF8DD27B7}" type="presParOf" srcId="{89CF1990-6A02-4054-86D8-013DADB5E27F}" destId="{04B9ACA5-B30E-4726-AAF9-A30F05B304D4}" srcOrd="1" destOrd="0" presId="urn:microsoft.com/office/officeart/2005/8/layout/orgChart1"/>
+    <dgm:cxn modelId="{4F9F873D-433B-469A-B9FA-28B4D15EC949}" type="presParOf" srcId="{0E0B0BE1-1166-4C25-B1E1-3F43590CF904}" destId="{71338DBA-6202-476B-9C32-9BBCE8C219E7}" srcOrd="1" destOrd="0" presId="urn:microsoft.com/office/officeart/2005/8/layout/orgChart1"/>
+    <dgm:cxn modelId="{1AEC2C7A-3085-451B-A664-DED83DE45D83}" type="presParOf" srcId="{0E0B0BE1-1166-4C25-B1E1-3F43590CF904}" destId="{F3CF55C8-84C8-4330-8333-2CEFEBCEC931}" srcOrd="2" destOrd="0" presId="urn:microsoft.com/office/officeart/2005/8/layout/orgChart1"/>
+    <dgm:cxn modelId="{107AEFCC-01EA-44AE-A110-6A8303C2C024}" type="presParOf" srcId="{BD786D74-A52B-467E-BF5A-5DC70F767CE4}" destId="{DE1921D8-46E5-4565-ABCE-47D1E77A7095}" srcOrd="2" destOrd="0" presId="urn:microsoft.com/office/officeart/2005/8/layout/orgChart1"/>
+    <dgm:cxn modelId="{7A8105A9-D00A-4BAC-A58A-A992FE0B580F}" type="presParOf" srcId="{BD786D74-A52B-467E-BF5A-5DC70F767CE4}" destId="{7C09487D-252A-4A41-A94C-04704FFF510B}" srcOrd="3" destOrd="0" presId="urn:microsoft.com/office/officeart/2005/8/layout/orgChart1"/>
+    <dgm:cxn modelId="{7B248D0E-5912-49CD-9732-C8FE026C1D39}" type="presParOf" srcId="{7C09487D-252A-4A41-A94C-04704FFF510B}" destId="{B166BE97-37B1-419B-A980-37BE23C3410C}" srcOrd="0" destOrd="0" presId="urn:microsoft.com/office/officeart/2005/8/layout/orgChart1"/>
+    <dgm:cxn modelId="{3DB88FB1-EAA1-4AE1-AA7F-C0B5880DDB8F}" type="presParOf" srcId="{B166BE97-37B1-419B-A980-37BE23C3410C}" destId="{7FF2543F-E5F7-4273-9B88-AC6EC7D726B6}" srcOrd="0" destOrd="0" presId="urn:microsoft.com/office/officeart/2005/8/layout/orgChart1"/>
+    <dgm:cxn modelId="{E584B8C2-42E5-4414-89E1-93C8D9755DD2}" type="presParOf" srcId="{B166BE97-37B1-419B-A980-37BE23C3410C}" destId="{39C27BA1-ED54-43FB-8B4D-C9E3A57D462A}" srcOrd="1" destOrd="0" presId="urn:microsoft.com/office/officeart/2005/8/layout/orgChart1"/>
+    <dgm:cxn modelId="{9CE6DB11-3149-407B-9E5B-972E113F874D}" type="presParOf" srcId="{7C09487D-252A-4A41-A94C-04704FFF510B}" destId="{893017C5-71E4-483C-AF87-8F9CF3C8299E}" srcOrd="1" destOrd="0" presId="urn:microsoft.com/office/officeart/2005/8/layout/orgChart1"/>
+    <dgm:cxn modelId="{E9369AEB-7624-4111-ACC2-D0ACDC209598}" type="presParOf" srcId="{7C09487D-252A-4A41-A94C-04704FFF510B}" destId="{EBCD99E0-2999-4AE0-B9E3-F058484935E4}" srcOrd="2" destOrd="0" presId="urn:microsoft.com/office/officeart/2005/8/layout/orgChart1"/>
+    <dgm:cxn modelId="{597F77A2-49FD-4724-B5D5-407546779F9B}" type="presParOf" srcId="{BD786D74-A52B-467E-BF5A-5DC70F767CE4}" destId="{94CE6727-9359-4400-AE53-01678F2FD417}" srcOrd="4" destOrd="0" presId="urn:microsoft.com/office/officeart/2005/8/layout/orgChart1"/>
+    <dgm:cxn modelId="{F6EEE3B2-3985-4735-87EF-F383E9870B03}" type="presParOf" srcId="{BD786D74-A52B-467E-BF5A-5DC70F767CE4}" destId="{03996180-D5A9-4066-A0BC-3356A91ABB98}" srcOrd="5" destOrd="0" presId="urn:microsoft.com/office/officeart/2005/8/layout/orgChart1"/>
+    <dgm:cxn modelId="{645E3101-4988-4892-BEC9-8ADCBA35BB9F}" type="presParOf" srcId="{03996180-D5A9-4066-A0BC-3356A91ABB98}" destId="{BC605AFD-843B-4826-9954-703B12DCD49B}" srcOrd="0" destOrd="0" presId="urn:microsoft.com/office/officeart/2005/8/layout/orgChart1"/>
+    <dgm:cxn modelId="{D1B1A207-CA77-4A80-A243-89AE54DBE293}" type="presParOf" srcId="{BC605AFD-843B-4826-9954-703B12DCD49B}" destId="{F8482CC7-3949-4753-8984-6F517B21B012}" srcOrd="0" destOrd="0" presId="urn:microsoft.com/office/officeart/2005/8/layout/orgChart1"/>
+    <dgm:cxn modelId="{0A3AA561-AA6C-4025-A8D6-08765492ECAB}" type="presParOf" srcId="{BC605AFD-843B-4826-9954-703B12DCD49B}" destId="{ED71DBE0-49A7-4B91-B4C4-7BA0ACF5AB96}" srcOrd="1" destOrd="0" presId="urn:microsoft.com/office/officeart/2005/8/layout/orgChart1"/>
+    <dgm:cxn modelId="{C199917C-8B0E-412C-9423-972059BB7274}" type="presParOf" srcId="{03996180-D5A9-4066-A0BC-3356A91ABB98}" destId="{027638F7-B2D2-4BFF-9AE8-76C2E1C619D6}" srcOrd="1" destOrd="0" presId="urn:microsoft.com/office/officeart/2005/8/layout/orgChart1"/>
+    <dgm:cxn modelId="{B6EF61A6-EFF6-4417-8521-17FD8F83CF86}" type="presParOf" srcId="{03996180-D5A9-4066-A0BC-3356A91ABB98}" destId="{1FB8BB28-A2FC-416D-B1A3-8720A0211B4C}" srcOrd="2" destOrd="0" presId="urn:microsoft.com/office/officeart/2005/8/layout/orgChart1"/>
+    <dgm:cxn modelId="{4543524A-2017-42C9-A653-1D9D0C696096}" type="presParOf" srcId="{BD786D74-A52B-467E-BF5A-5DC70F767CE4}" destId="{1767779F-70E8-4DC1-8D6D-704CA7924021}" srcOrd="6" destOrd="0" presId="urn:microsoft.com/office/officeart/2005/8/layout/orgChart1"/>
+    <dgm:cxn modelId="{127BA5F8-EBB2-40D0-84BA-761FB89344D5}" type="presParOf" srcId="{BD786D74-A52B-467E-BF5A-5DC70F767CE4}" destId="{8EF0C420-E432-457C-AC19-BDE670242094}" srcOrd="7" destOrd="0" presId="urn:microsoft.com/office/officeart/2005/8/layout/orgChart1"/>
+    <dgm:cxn modelId="{AF0A09CA-171A-4893-A581-0C6D32BEEEBF}" type="presParOf" srcId="{8EF0C420-E432-457C-AC19-BDE670242094}" destId="{F6357CAF-A53E-432B-AA29-38E444506EBD}" srcOrd="0" destOrd="0" presId="urn:microsoft.com/office/officeart/2005/8/layout/orgChart1"/>
+    <dgm:cxn modelId="{8B2CAE68-5E26-4DBD-B07D-D954CFBC774A}" type="presParOf" srcId="{F6357CAF-A53E-432B-AA29-38E444506EBD}" destId="{47828106-2DA8-4D60-BB79-494ED2193A4D}" srcOrd="0" destOrd="0" presId="urn:microsoft.com/office/officeart/2005/8/layout/orgChart1"/>
+    <dgm:cxn modelId="{B0C8779D-86F0-4FC5-9333-F0974250D5F1}" type="presParOf" srcId="{F6357CAF-A53E-432B-AA29-38E444506EBD}" destId="{3D935D05-CCD8-4E60-8D9B-84D69DF308B4}" srcOrd="1" destOrd="0" presId="urn:microsoft.com/office/officeart/2005/8/layout/orgChart1"/>
+    <dgm:cxn modelId="{3A2C406A-DE54-4121-BC87-0E145FC733D2}" type="presParOf" srcId="{8EF0C420-E432-457C-AC19-BDE670242094}" destId="{03762036-6B6E-4F68-A435-41C0EBD4C526}" srcOrd="1" destOrd="0" presId="urn:microsoft.com/office/officeart/2005/8/layout/orgChart1"/>
+    <dgm:cxn modelId="{C415D919-C9D9-45E4-9A6A-AFAFD8E14BBB}" type="presParOf" srcId="{8EF0C420-E432-457C-AC19-BDE670242094}" destId="{C6825B62-BCB9-47AA-8DDE-F2D21C18C1BB}" srcOrd="2" destOrd="0" presId="urn:microsoft.com/office/officeart/2005/8/layout/orgChart1"/>
+    <dgm:cxn modelId="{1F7925E6-1FCB-4E72-B7BC-86321A5E59B0}" type="presParOf" srcId="{BD786D74-A52B-467E-BF5A-5DC70F767CE4}" destId="{80B1AC8B-F58D-4F6F-8E17-DBFCE025C3FE}" srcOrd="8" destOrd="0" presId="urn:microsoft.com/office/officeart/2005/8/layout/orgChart1"/>
+    <dgm:cxn modelId="{CCBFF00A-1D7D-46CB-B217-08C72C6466AB}" type="presParOf" srcId="{BD786D74-A52B-467E-BF5A-5DC70F767CE4}" destId="{CB38D690-2467-4E89-AEFC-396E65E84C7A}" srcOrd="9" destOrd="0" presId="urn:microsoft.com/office/officeart/2005/8/layout/orgChart1"/>
+    <dgm:cxn modelId="{55C56601-FA72-4615-AB2D-0A6A3FF16570}" type="presParOf" srcId="{CB38D690-2467-4E89-AEFC-396E65E84C7A}" destId="{8EACD79E-F736-4806-984F-2849A2E950F6}" srcOrd="0" destOrd="0" presId="urn:microsoft.com/office/officeart/2005/8/layout/orgChart1"/>
+    <dgm:cxn modelId="{B40EF862-D350-4580-963C-CC3EE114EE26}" type="presParOf" srcId="{8EACD79E-F736-4806-984F-2849A2E950F6}" destId="{554DFD2D-581B-4987-A555-F58BDCE2CB21}" srcOrd="0" destOrd="0" presId="urn:microsoft.com/office/officeart/2005/8/layout/orgChart1"/>
+    <dgm:cxn modelId="{1E65B4A8-661D-4E00-814B-318ADF4DCAB5}" type="presParOf" srcId="{8EACD79E-F736-4806-984F-2849A2E950F6}" destId="{30B7F14A-AD84-417F-85DE-CB4D619365CD}" srcOrd="1" destOrd="0" presId="urn:microsoft.com/office/officeart/2005/8/layout/orgChart1"/>
+    <dgm:cxn modelId="{DD07ED65-22D2-46C5-AF9B-9117FA6B606D}" type="presParOf" srcId="{CB38D690-2467-4E89-AEFC-396E65E84C7A}" destId="{9A035FE4-0FC5-4B0D-8EA2-1BE53EAA786A}" srcOrd="1" destOrd="0" presId="urn:microsoft.com/office/officeart/2005/8/layout/orgChart1"/>
+    <dgm:cxn modelId="{FF6C64AC-F7C1-4117-833C-C8E9B3845C14}" type="presParOf" srcId="{CB38D690-2467-4E89-AEFC-396E65E84C7A}" destId="{A2C6B5DE-FE1C-40F5-8297-99EE6C0293D6}" srcOrd="2" destOrd="0" presId="urn:microsoft.com/office/officeart/2005/8/layout/orgChart1"/>
+    <dgm:cxn modelId="{D14F1067-5655-48E7-B3FB-E40F16C907BC}" type="presParOf" srcId="{BD786D74-A52B-467E-BF5A-5DC70F767CE4}" destId="{0D0DEF92-C6C5-4481-8952-5AF7E6C9AE0A}" srcOrd="10" destOrd="0" presId="urn:microsoft.com/office/officeart/2005/8/layout/orgChart1"/>
+    <dgm:cxn modelId="{66CCE629-DDBB-4D8D-B39E-120946B1608D}" type="presParOf" srcId="{BD786D74-A52B-467E-BF5A-5DC70F767CE4}" destId="{445822FA-1E86-412A-A56B-BE35697CCB4A}" srcOrd="11" destOrd="0" presId="urn:microsoft.com/office/officeart/2005/8/layout/orgChart1"/>
+    <dgm:cxn modelId="{BCD070DC-D6C2-40C8-A8E4-CC5C5ABCC0B9}" type="presParOf" srcId="{445822FA-1E86-412A-A56B-BE35697CCB4A}" destId="{7368FAF0-951A-4AA3-A7F2-3220ACB0574B}" srcOrd="0" destOrd="0" presId="urn:microsoft.com/office/officeart/2005/8/layout/orgChart1"/>
+    <dgm:cxn modelId="{91A221A2-883D-4132-B3A6-8319FA91747C}" type="presParOf" srcId="{7368FAF0-951A-4AA3-A7F2-3220ACB0574B}" destId="{5482B148-4B0C-488A-93A3-3EBF7589F917}" srcOrd="0" destOrd="0" presId="urn:microsoft.com/office/officeart/2005/8/layout/orgChart1"/>
+    <dgm:cxn modelId="{3EE342E0-0435-447F-A75D-25DACA4CA87C}" type="presParOf" srcId="{7368FAF0-951A-4AA3-A7F2-3220ACB0574B}" destId="{C91A5DB2-4E6F-43FF-8CC3-E05A44623659}" srcOrd="1" destOrd="0" presId="urn:microsoft.com/office/officeart/2005/8/layout/orgChart1"/>
+    <dgm:cxn modelId="{329FEA19-7E74-4FCD-A7CE-78C7C7841C68}" type="presParOf" srcId="{445822FA-1E86-412A-A56B-BE35697CCB4A}" destId="{B5007BDD-379E-4189-8D6E-DD1DAB7A3756}" srcOrd="1" destOrd="0" presId="urn:microsoft.com/office/officeart/2005/8/layout/orgChart1"/>
+    <dgm:cxn modelId="{EA631A6D-59C0-46A7-9600-89B62A506DF3}" type="presParOf" srcId="{445822FA-1E86-412A-A56B-BE35697CCB4A}" destId="{9F9C4B41-C32B-4674-9B2E-21BC59D9C886}" srcOrd="2" destOrd="0" presId="urn:microsoft.com/office/officeart/2005/8/layout/orgChart1"/>
+    <dgm:cxn modelId="{224B1681-DB60-4723-BCC9-7880553802F8}" type="presParOf" srcId="{BD786D74-A52B-467E-BF5A-5DC70F767CE4}" destId="{886BDEF0-9139-4238-ACE4-E309D83304D0}" srcOrd="12" destOrd="0" presId="urn:microsoft.com/office/officeart/2005/8/layout/orgChart1"/>
+    <dgm:cxn modelId="{FA098352-D990-47DF-AFBD-8C47C00EA85F}" type="presParOf" srcId="{BD786D74-A52B-467E-BF5A-5DC70F767CE4}" destId="{9A645E93-2AED-431D-A9DA-01AB77A85B1C}" srcOrd="13" destOrd="0" presId="urn:microsoft.com/office/officeart/2005/8/layout/orgChart1"/>
+    <dgm:cxn modelId="{587D328C-DF38-4527-9E46-8B0344FFB6E2}" type="presParOf" srcId="{9A645E93-2AED-431D-A9DA-01AB77A85B1C}" destId="{A6DAFDB0-D7A9-490D-9F13-8437F622752B}" srcOrd="0" destOrd="0" presId="urn:microsoft.com/office/officeart/2005/8/layout/orgChart1"/>
+    <dgm:cxn modelId="{89E7FD70-E668-4FA6-906A-60569E5D7A12}" type="presParOf" srcId="{A6DAFDB0-D7A9-490D-9F13-8437F622752B}" destId="{72895928-C158-48A9-B8CE-85C073DC0056}" srcOrd="0" destOrd="0" presId="urn:microsoft.com/office/officeart/2005/8/layout/orgChart1"/>
+    <dgm:cxn modelId="{09764533-B770-4296-83BB-51F36C1BF66E}" type="presParOf" srcId="{A6DAFDB0-D7A9-490D-9F13-8437F622752B}" destId="{8F6983A5-ECAD-45B7-BCF5-C41BB8E9831C}" srcOrd="1" destOrd="0" presId="urn:microsoft.com/office/officeart/2005/8/layout/orgChart1"/>
+    <dgm:cxn modelId="{49B6EBB0-7085-431D-844D-CDCA7EC37BEB}" type="presParOf" srcId="{9A645E93-2AED-431D-A9DA-01AB77A85B1C}" destId="{B3C7A42F-F2A4-4C54-8404-401727626D7E}" srcOrd="1" destOrd="0" presId="urn:microsoft.com/office/officeart/2005/8/layout/orgChart1"/>
+    <dgm:cxn modelId="{CB86943B-51CC-4AFE-9F38-6F8604A4937A}" type="presParOf" srcId="{9A645E93-2AED-431D-A9DA-01AB77A85B1C}" destId="{4EC49EF1-417D-4303-AA7A-3D6B73563A88}" srcOrd="2" destOrd="0" presId="urn:microsoft.com/office/officeart/2005/8/layout/orgChart1"/>
+    <dgm:cxn modelId="{9DDA1809-6989-4B07-80B0-65DF3D79973A}" type="presParOf" srcId="{9CB76A38-EC6B-4B1B-A9EC-B10FB83DCD05}" destId="{0BF65839-01F6-4AB4-8E46-71CEFFD994E7}" srcOrd="2" destOrd="0" presId="urn:microsoft.com/office/officeart/2005/8/layout/orgChart1"/>
+    <dgm:cxn modelId="{04F1914D-9D26-4303-A58D-A8F76740A008}" type="presParOf" srcId="{426BA6F0-D954-4B6C-B884-83225AAD5A98}" destId="{DCE9A5D2-C22C-49F5-8C18-E68CDFE902B9}" srcOrd="4" destOrd="0" presId="urn:microsoft.com/office/officeart/2005/8/layout/orgChart1"/>
+    <dgm:cxn modelId="{F167B647-92D6-44FD-ACD6-B3B7849873B1}" type="presParOf" srcId="{426BA6F0-D954-4B6C-B884-83225AAD5A98}" destId="{1351839C-C403-42C4-B790-38A72C19A388}" srcOrd="5" destOrd="0" presId="urn:microsoft.com/office/officeart/2005/8/layout/orgChart1"/>
+    <dgm:cxn modelId="{12E97B11-3F59-4E2F-8D2F-B25BA84E1291}" type="presParOf" srcId="{1351839C-C403-42C4-B790-38A72C19A388}" destId="{E0C8033E-3F07-40A9-9F75-4E35FF0051BC}" srcOrd="0" destOrd="0" presId="urn:microsoft.com/office/officeart/2005/8/layout/orgChart1"/>
+    <dgm:cxn modelId="{DB2307D3-94B2-42B7-8C8F-026EFACAFD65}" type="presParOf" srcId="{E0C8033E-3F07-40A9-9F75-4E35FF0051BC}" destId="{7260DC6E-AFB4-4FB1-A355-4700373FF81D}" srcOrd="0" destOrd="0" presId="urn:microsoft.com/office/officeart/2005/8/layout/orgChart1"/>
+    <dgm:cxn modelId="{0DB8B3B9-9D3A-475C-8F44-2EF2013D8B89}" type="presParOf" srcId="{E0C8033E-3F07-40A9-9F75-4E35FF0051BC}" destId="{2E38EAEB-5583-4678-948C-2FAF2230A528}" srcOrd="1" destOrd="0" presId="urn:microsoft.com/office/officeart/2005/8/layout/orgChart1"/>
+    <dgm:cxn modelId="{5898A20B-873E-4D33-858C-2E1DE54083BA}" type="presParOf" srcId="{1351839C-C403-42C4-B790-38A72C19A388}" destId="{5EC5CB54-4CD2-421A-AB2B-04A197EA13F1}" srcOrd="1" destOrd="0" presId="urn:microsoft.com/office/officeart/2005/8/layout/orgChart1"/>
+    <dgm:cxn modelId="{E9DF289E-1C8A-4F59-A538-58E5C190BFF5}" type="presParOf" srcId="{5EC5CB54-4CD2-421A-AB2B-04A197EA13F1}" destId="{D866D3CD-7BF8-413B-A2B5-65C753181E16}" srcOrd="0" destOrd="0" presId="urn:microsoft.com/office/officeart/2005/8/layout/orgChart1"/>
+    <dgm:cxn modelId="{B027C1F1-D9A9-44A1-9AC1-FB4F11DBC02D}" type="presParOf" srcId="{5EC5CB54-4CD2-421A-AB2B-04A197EA13F1}" destId="{E5218B00-C3C5-4043-8B4E-D436151771B6}" srcOrd="1" destOrd="0" presId="urn:microsoft.com/office/officeart/2005/8/layout/orgChart1"/>
+    <dgm:cxn modelId="{C7164775-6EC3-42CE-B726-F1903D94CD38}" type="presParOf" srcId="{E5218B00-C3C5-4043-8B4E-D436151771B6}" destId="{A2EFAA49-C53F-4F86-9508-BD0ADEE0A37B}" srcOrd="0" destOrd="0" presId="urn:microsoft.com/office/officeart/2005/8/layout/orgChart1"/>
+    <dgm:cxn modelId="{81E6F9EB-B73F-4E04-BC9A-CC6118B62028}" type="presParOf" srcId="{A2EFAA49-C53F-4F86-9508-BD0ADEE0A37B}" destId="{EEEF4C8B-00A7-4443-91E1-A2446CB19772}" srcOrd="0" destOrd="0" presId="urn:microsoft.com/office/officeart/2005/8/layout/orgChart1"/>
+    <dgm:cxn modelId="{07CC1EB6-112E-4A3A-8033-AA29A0C6BB27}" type="presParOf" srcId="{A2EFAA49-C53F-4F86-9508-BD0ADEE0A37B}" destId="{E2D38913-5A90-4D1F-A600-31144330D63A}" srcOrd="1" destOrd="0" presId="urn:microsoft.com/office/officeart/2005/8/layout/orgChart1"/>
+    <dgm:cxn modelId="{2D9D326F-F011-4EA9-9593-F5867045E70B}" type="presParOf" srcId="{E5218B00-C3C5-4043-8B4E-D436151771B6}" destId="{D3D59FF6-3EBF-4500-A5BD-D7CB49CE22A0}" srcOrd="1" destOrd="0" presId="urn:microsoft.com/office/officeart/2005/8/layout/orgChart1"/>
+    <dgm:cxn modelId="{B94DCC92-4213-4065-A7EC-DCB4B6A6385A}" type="presParOf" srcId="{E5218B00-C3C5-4043-8B4E-D436151771B6}" destId="{153B8098-8A5E-433A-B699-B305C4B24784}" srcOrd="2" destOrd="0" presId="urn:microsoft.com/office/officeart/2005/8/layout/orgChart1"/>
+    <dgm:cxn modelId="{46090AF5-9DB7-4A03-A1AB-9C1C6F94CBB4}" type="presParOf" srcId="{5EC5CB54-4CD2-421A-AB2B-04A197EA13F1}" destId="{563FB804-A846-4BF9-B54D-432707F484F9}" srcOrd="2" destOrd="0" presId="urn:microsoft.com/office/officeart/2005/8/layout/orgChart1"/>
+    <dgm:cxn modelId="{9DD4F5CF-FE13-4536-94B6-C920BF2CD684}" type="presParOf" srcId="{5EC5CB54-4CD2-421A-AB2B-04A197EA13F1}" destId="{CA8C7192-C203-4FEF-8F38-A9912B43CC86}" srcOrd="3" destOrd="0" presId="urn:microsoft.com/office/officeart/2005/8/layout/orgChart1"/>
+    <dgm:cxn modelId="{7A02054D-9CDC-4773-80E0-E32DA9FDCD1B}" type="presParOf" srcId="{CA8C7192-C203-4FEF-8F38-A9912B43CC86}" destId="{BFFAB91A-6DB9-4C38-BCE8-1E32F03D3565}" srcOrd="0" destOrd="0" presId="urn:microsoft.com/office/officeart/2005/8/layout/orgChart1"/>
+    <dgm:cxn modelId="{7733CB50-81FF-4453-A43A-55BC227D9759}" type="presParOf" srcId="{BFFAB91A-6DB9-4C38-BCE8-1E32F03D3565}" destId="{DC5D173E-BFD5-49B0-AAB8-3F368FB6080F}" srcOrd="0" destOrd="0" presId="urn:microsoft.com/office/officeart/2005/8/layout/orgChart1"/>
+    <dgm:cxn modelId="{EFA43563-186D-4F9A-8B1C-43F350B80B45}" type="presParOf" srcId="{BFFAB91A-6DB9-4C38-BCE8-1E32F03D3565}" destId="{D4EE1B2E-AC28-4E86-8FD3-8371438CBFC9}" srcOrd="1" destOrd="0" presId="urn:microsoft.com/office/officeart/2005/8/layout/orgChart1"/>
+    <dgm:cxn modelId="{51AE9BCF-DE97-4C7B-84BB-1DB7F58EE5CC}" type="presParOf" srcId="{CA8C7192-C203-4FEF-8F38-A9912B43CC86}" destId="{E7FFDE92-F4DD-4473-846B-6E4D974E64EF}" srcOrd="1" destOrd="0" presId="urn:microsoft.com/office/officeart/2005/8/layout/orgChart1"/>
+    <dgm:cxn modelId="{910B4308-DB50-4B99-B26B-261E044D0AAE}" type="presParOf" srcId="{CA8C7192-C203-4FEF-8F38-A9912B43CC86}" destId="{D4EFCACE-93D6-44AC-9C5D-03799910AB36}" srcOrd="2" destOrd="0" presId="urn:microsoft.com/office/officeart/2005/8/layout/orgChart1"/>
+    <dgm:cxn modelId="{EE0477B5-D063-4E32-A0F6-BC8AB39C0E86}" type="presParOf" srcId="{5EC5CB54-4CD2-421A-AB2B-04A197EA13F1}" destId="{0F966265-9B9E-4E1C-BF73-252B0A487B73}" srcOrd="4" destOrd="0" presId="urn:microsoft.com/office/officeart/2005/8/layout/orgChart1"/>
+    <dgm:cxn modelId="{71FAE6D5-67B1-461A-9E34-25FDACFE346A}" type="presParOf" srcId="{5EC5CB54-4CD2-421A-AB2B-04A197EA13F1}" destId="{6ABB7D11-8F05-4A80-9F4A-470459265253}" srcOrd="5" destOrd="0" presId="urn:microsoft.com/office/officeart/2005/8/layout/orgChart1"/>
+    <dgm:cxn modelId="{544348CC-B03C-4A4B-B9C9-3B52A4C868D4}" type="presParOf" srcId="{6ABB7D11-8F05-4A80-9F4A-470459265253}" destId="{04D3D849-F4E3-4C37-8C48-B94F7C189AF4}" srcOrd="0" destOrd="0" presId="urn:microsoft.com/office/officeart/2005/8/layout/orgChart1"/>
+    <dgm:cxn modelId="{00FD55E4-FFA4-49F0-9E79-1EF17C3B9E2D}" type="presParOf" srcId="{04D3D849-F4E3-4C37-8C48-B94F7C189AF4}" destId="{4815997D-5873-439C-A81C-7E8275666C69}" srcOrd="0" destOrd="0" presId="urn:microsoft.com/office/officeart/2005/8/layout/orgChart1"/>
+    <dgm:cxn modelId="{615B9A9A-2292-4141-AD03-0973E32F3186}" type="presParOf" srcId="{04D3D849-F4E3-4C37-8C48-B94F7C189AF4}" destId="{CAD667B0-3E7A-4ED6-AA35-3E95937D79F6}" srcOrd="1" destOrd="0" presId="urn:microsoft.com/office/officeart/2005/8/layout/orgChart1"/>
+    <dgm:cxn modelId="{D6C8C214-E8C5-4BCF-BD66-5118C0953F16}" type="presParOf" srcId="{6ABB7D11-8F05-4A80-9F4A-470459265253}" destId="{70A22FA6-845C-498E-BD54-ADA17564774B}" srcOrd="1" destOrd="0" presId="urn:microsoft.com/office/officeart/2005/8/layout/orgChart1"/>
+    <dgm:cxn modelId="{CD3331EC-8685-40DD-86F6-4CE14B19899F}" type="presParOf" srcId="{6ABB7D11-8F05-4A80-9F4A-470459265253}" destId="{EF9F32E9-158F-45B0-B2ED-30D5AB79111F}" srcOrd="2" destOrd="0" presId="urn:microsoft.com/office/officeart/2005/8/layout/orgChart1"/>
+    <dgm:cxn modelId="{9D336BC2-2160-419D-863B-06146E4C0372}" type="presParOf" srcId="{5EC5CB54-4CD2-421A-AB2B-04A197EA13F1}" destId="{540CE609-BC79-4B2B-807F-29CDB67AAF14}" srcOrd="6" destOrd="0" presId="urn:microsoft.com/office/officeart/2005/8/layout/orgChart1"/>
+    <dgm:cxn modelId="{D9101B73-8CCE-4A0F-973D-B78199B7571A}" type="presParOf" srcId="{5EC5CB54-4CD2-421A-AB2B-04A197EA13F1}" destId="{2B34AFF7-5CF0-4CFA-A0BD-6839FD36FC8F}" srcOrd="7" destOrd="0" presId="urn:microsoft.com/office/officeart/2005/8/layout/orgChart1"/>
+    <dgm:cxn modelId="{1DDBDF51-7877-48BA-BD54-87CF4725659C}" type="presParOf" srcId="{2B34AFF7-5CF0-4CFA-A0BD-6839FD36FC8F}" destId="{1FCB79D0-D51E-45C1-B5D8-4078FDA18EA3}" srcOrd="0" destOrd="0" presId="urn:microsoft.com/office/officeart/2005/8/layout/orgChart1"/>
+    <dgm:cxn modelId="{B5A37241-C904-49F4-916A-43B6768EBCB2}" type="presParOf" srcId="{1FCB79D0-D51E-45C1-B5D8-4078FDA18EA3}" destId="{7F6419BB-C69B-4D0C-8A43-B48B2DC5DC24}" srcOrd="0" destOrd="0" presId="urn:microsoft.com/office/officeart/2005/8/layout/orgChart1"/>
+    <dgm:cxn modelId="{F096BDFB-8FCE-4C50-AEF6-8F298ED4C6B8}" type="presParOf" srcId="{1FCB79D0-D51E-45C1-B5D8-4078FDA18EA3}" destId="{FBC75CFF-818D-4B4B-8177-ABACA781FFD9}" srcOrd="1" destOrd="0" presId="urn:microsoft.com/office/officeart/2005/8/layout/orgChart1"/>
+    <dgm:cxn modelId="{C4150E8A-4809-4167-A581-48AA1DC4356A}" type="presParOf" srcId="{2B34AFF7-5CF0-4CFA-A0BD-6839FD36FC8F}" destId="{69C8F01E-0630-45E2-9956-CFC532CA1D6D}" srcOrd="1" destOrd="0" presId="urn:microsoft.com/office/officeart/2005/8/layout/orgChart1"/>
+    <dgm:cxn modelId="{3BA75FC6-559A-4A07-B80C-5D897D572ABB}" type="presParOf" srcId="{2B34AFF7-5CF0-4CFA-A0BD-6839FD36FC8F}" destId="{6FE8F876-9EBC-4C51-B69E-62408D4425F1}" srcOrd="2" destOrd="0" presId="urn:microsoft.com/office/officeart/2005/8/layout/orgChart1"/>
+    <dgm:cxn modelId="{ECC65B66-1296-499F-BF9F-478D232BAC5F}" type="presParOf" srcId="{1351839C-C403-42C4-B790-38A72C19A388}" destId="{1A27B303-2CA6-4FEA-9160-3A67B448629E}" srcOrd="2" destOrd="0" presId="urn:microsoft.com/office/officeart/2005/8/layout/orgChart1"/>
+    <dgm:cxn modelId="{0198D336-E332-410C-AEDA-E12F45FC1919}" type="presParOf" srcId="{DA7D6C0B-43BB-4B09-B7CE-0E7BD90DBB8C}" destId="{57FDFEEC-C60B-4C35-A837-C3D5E5292451}" srcOrd="2" destOrd="0" presId="urn:microsoft.com/office/officeart/2005/8/layout/orgChart1"/>
   </dgm:cxnLst>
   <dgm:bg/>
   <dgm:whole/>
@@ -21246,7 +21454,7 @@
             <a:rPr lang="pt-PT" sz="900" b="0" i="0" u="none" strike="noStrike" kern="1200" baseline="0" smtClean="0">
               <a:latin typeface="Calibri" panose="020F0502020204030204" pitchFamily="34" charset="0"/>
             </a:rPr>
-            <a:t>Sigla do projeto</a:t>
+            <a:t>SIGEO</a:t>
           </a:r>
           <a:endParaRPr lang="pt-PT" sz="900" kern="1200" smtClean="0"/>
         </a:p>
@@ -25467,7 +25675,7 @@
 </file>
 
 <file path=customXml/itemProps1.xml><?xml version="1.0" encoding="utf-8"?>
-<ds:datastoreItem xmlns:ds="http://schemas.openxmlformats.org/officeDocument/2006/customXml" ds:itemID="{4F965C16-95B6-422A-88B8-7A9257EC979E}">
+<ds:datastoreItem xmlns:ds="http://schemas.openxmlformats.org/officeDocument/2006/customXml" ds:itemID="{81775852-279B-4A96-AEBE-EF84439AB7EF}">
   <ds:schemaRefs>
     <ds:schemaRef ds:uri="http://schemas.openxmlformats.org/officeDocument/2006/bibliography"/>
   </ds:schemaRefs>

</xml_diff>

<commit_message>
Proposta de termo de encerramento
</commit_message>
<xml_diff>
--- a/DOCUMENTACAO/SIGEO-Plano de Projecto_2.0.docx
+++ b/DOCUMENTACAO/SIGEO-Plano de Projecto_2.0.docx
@@ -2978,7 +2978,7 @@
         <w:rPr>
           <w:noProof/>
         </w:rPr>
-        <w:t>11</w:t>
+        <w:t>12</w:t>
       </w:r>
       <w:r>
         <w:rPr>
@@ -3483,7 +3483,7 @@
         <w:rPr>
           <w:noProof/>
         </w:rPr>
-        <w:t>14</w:t>
+        <w:t>13</w:t>
       </w:r>
       <w:r>
         <w:rPr>
@@ -3565,7 +3565,7 @@
         <w:rPr>
           <w:noProof/>
         </w:rPr>
-        <w:t>15</w:t>
+        <w:t>14</w:t>
       </w:r>
       <w:r>
         <w:rPr>
@@ -3647,7 +3647,7 @@
         <w:rPr>
           <w:noProof/>
         </w:rPr>
-        <w:t>16</w:t>
+        <w:t>15</w:t>
       </w:r>
       <w:r>
         <w:rPr>
@@ -3728,7 +3728,7 @@
         <w:rPr>
           <w:noProof/>
         </w:rPr>
-        <w:t>16</w:t>
+        <w:t>15</w:t>
       </w:r>
       <w:r>
         <w:rPr>
@@ -3810,7 +3810,7 @@
         <w:rPr>
           <w:noProof/>
         </w:rPr>
-        <w:t>16</w:t>
+        <w:t>15</w:t>
       </w:r>
       <w:r>
         <w:rPr>
@@ -3891,7 +3891,7 @@
         <w:rPr>
           <w:noProof/>
         </w:rPr>
-        <w:t>16</w:t>
+        <w:t>15</w:t>
       </w:r>
       <w:r>
         <w:rPr>
@@ -3972,7 +3972,7 @@
         <w:rPr>
           <w:noProof/>
         </w:rPr>
-        <w:t>16</w:t>
+        <w:t>15</w:t>
       </w:r>
       <w:r>
         <w:rPr>
@@ -4053,7 +4053,7 @@
         <w:rPr>
           <w:noProof/>
         </w:rPr>
-        <w:t>16</w:t>
+        <w:t>15</w:t>
       </w:r>
       <w:r>
         <w:rPr>
@@ -4134,7 +4134,7 @@
         <w:rPr>
           <w:noProof/>
         </w:rPr>
-        <w:t>16</w:t>
+        <w:t>15</w:t>
       </w:r>
       <w:r>
         <w:rPr>
@@ -4217,7 +4217,7 @@
         <w:rPr>
           <w:noProof/>
         </w:rPr>
-        <w:t>17</w:t>
+        <w:t>16</w:t>
       </w:r>
       <w:r>
         <w:rPr>
@@ -4298,7 +4298,7 @@
         <w:rPr>
           <w:noProof/>
         </w:rPr>
-        <w:t>17</w:t>
+        <w:t>16</w:t>
       </w:r>
       <w:r>
         <w:rPr>
@@ -4379,7 +4379,7 @@
         <w:rPr>
           <w:noProof/>
         </w:rPr>
-        <w:t>17</w:t>
+        <w:t>16</w:t>
       </w:r>
       <w:r>
         <w:rPr>
@@ -4460,7 +4460,7 @@
         <w:rPr>
           <w:noProof/>
         </w:rPr>
-        <w:t>17</w:t>
+        <w:t>16</w:t>
       </w:r>
       <w:r>
         <w:rPr>
@@ -4541,7 +4541,7 @@
         <w:rPr>
           <w:noProof/>
         </w:rPr>
-        <w:t>17</w:t>
+        <w:t>16</w:t>
       </w:r>
       <w:r>
         <w:rPr>
@@ -4592,7 +4592,7 @@
         <w:fldChar w:fldCharType="separate"/>
       </w:r>
       <w:r>
-        <w:t>18</w:t>
+        <w:t>17</w:t>
       </w:r>
       <w:r>
         <w:fldChar w:fldCharType="end"/>
@@ -4672,7 +4672,7 @@
         <w:rPr>
           <w:noProof/>
         </w:rPr>
-        <w:t>19</w:t>
+        <w:t>18</w:t>
       </w:r>
       <w:r>
         <w:rPr>
@@ -4730,7 +4730,7 @@
         <w:fldChar w:fldCharType="separate"/>
       </w:r>
       <w:r>
-        <w:t>20</w:t>
+        <w:t>19</w:t>
       </w:r>
       <w:r>
         <w:fldChar w:fldCharType="end"/>
@@ -4778,7 +4778,7 @@
         <w:fldChar w:fldCharType="separate"/>
       </w:r>
       <w:r>
-        <w:t>20</w:t>
+        <w:t>19</w:t>
       </w:r>
       <w:r>
         <w:fldChar w:fldCharType="end"/>
@@ -4826,7 +4826,7 @@
         <w:fldChar w:fldCharType="separate"/>
       </w:r>
       <w:r>
-        <w:t>20</w:t>
+        <w:t>19</w:t>
       </w:r>
       <w:r>
         <w:fldChar w:fldCharType="end"/>
@@ -4874,7 +4874,7 @@
         <w:fldChar w:fldCharType="separate"/>
       </w:r>
       <w:r>
-        <w:t>21</w:t>
+        <w:t>20</w:t>
       </w:r>
       <w:r>
         <w:fldChar w:fldCharType="end"/>
@@ -5989,8 +5989,6 @@
           </mc:Fallback>
         </mc:AlternateContent>
       </w:r>
-      <w:bookmarkStart w:id="47" w:name="_GoBack"/>
-      <w:bookmarkEnd w:id="47"/>
     </w:p>
     <w:p/>
     <w:p/>
@@ -6009,9 +6007,9 @@
         <w:pStyle w:val="Heading1"/>
         <w:ind w:right="-2"/>
       </w:pPr>
-      <w:bookmarkStart w:id="48" w:name="_Toc487017252"/>
+      <w:bookmarkStart w:id="47" w:name="_Toc487017252"/>
+      <w:bookmarkStart w:id="48" w:name="_Toc530336768"/>
       <w:bookmarkStart w:id="49" w:name="_Toc487017244"/>
-      <w:bookmarkStart w:id="50" w:name="_Toc530336768"/>
       <w:bookmarkEnd w:id="39"/>
       <w:bookmarkEnd w:id="40"/>
       <w:bookmarkEnd w:id="41"/>
@@ -6023,8 +6021,8 @@
         <w:lastRenderedPageBreak/>
         <w:t>processo de desenvolvimento do software</w:t>
       </w:r>
+      <w:bookmarkEnd w:id="47"/>
       <w:bookmarkEnd w:id="48"/>
-      <w:bookmarkEnd w:id="50"/>
       <w:r>
         <w:t xml:space="preserve"> </w:t>
       </w:r>
@@ -6034,59 +6032,101 @@
         <w:pStyle w:val="Heading2"/>
         <w:ind w:right="-2"/>
       </w:pPr>
-      <w:bookmarkStart w:id="51" w:name="_Toc487017253"/>
-      <w:bookmarkStart w:id="52" w:name="_Toc530336769"/>
+      <w:bookmarkStart w:id="50" w:name="_Toc487017253"/>
+      <w:bookmarkStart w:id="51" w:name="_Toc530336769"/>
       <w:r>
         <w:t xml:space="preserve">O Processo de Software </w:t>
       </w:r>
+      <w:bookmarkEnd w:id="50"/>
+      <w:r>
+        <w:t>do SIGEO</w:t>
+      </w:r>
       <w:bookmarkEnd w:id="51"/>
-      <w:r>
-        <w:t>do SIGEO</w:t>
-      </w:r>
-      <w:bookmarkEnd w:id="52"/>
     </w:p>
     <w:p>
       <w:pPr>
         <w:pStyle w:val="BodyText3"/>
         <w:ind w:right="-2"/>
-      </w:pPr>
-      <w:r>
+        <w:rPr>
+          <w:i w:val="0"/>
+        </w:rPr>
+      </w:pPr>
+      <w:r>
+        <w:rPr>
+          <w:i w:val="0"/>
+        </w:rPr>
         <w:t xml:space="preserve">No processo de Software do SIGEO será usada a </w:t>
       </w:r>
       <w:r>
+        <w:rPr>
+          <w:i w:val="0"/>
+        </w:rPr>
         <w:t>metodologia de desenvolvimento á</w:t>
       </w:r>
       <w:r>
+        <w:rPr>
+          <w:i w:val="0"/>
+        </w:rPr>
         <w:t>gil designada Scrum</w:t>
       </w:r>
       <w:r>
+        <w:rPr>
+          <w:i w:val="0"/>
+        </w:rPr>
         <w:t xml:space="preserve"> em que</w:t>
       </w:r>
       <w:r>
+        <w:rPr>
+          <w:i w:val="0"/>
+        </w:rPr>
         <w:t xml:space="preserve"> num Scrum meeting</w:t>
       </w:r>
       <w:r>
+        <w:rPr>
+          <w:i w:val="0"/>
+        </w:rPr>
         <w:t xml:space="preserve"> serão atribuídas ta</w:t>
       </w:r>
       <w:r>
+        <w:rPr>
+          <w:i w:val="0"/>
+        </w:rPr>
         <w:t>refas aos membros da equipe para se realizar uma</w:t>
       </w:r>
       <w:r>
+        <w:rPr>
+          <w:i w:val="0"/>
+        </w:rPr>
         <w:t xml:space="preserve"> sprint e será</w:t>
       </w:r>
       <w:r>
+        <w:rPr>
+          <w:i w:val="0"/>
+        </w:rPr>
         <w:t xml:space="preserve"> avaliado o andamento </w:t>
       </w:r>
       <w:r>
+        <w:rPr>
+          <w:i w:val="0"/>
+        </w:rPr>
         <w:t>d</w:t>
       </w:r>
       <w:r>
+        <w:rPr>
+          <w:i w:val="0"/>
+        </w:rPr>
         <w:t>as tarefas da sprint anterior</w:t>
       </w:r>
       <w:r>
+        <w:rPr>
+          <w:i w:val="0"/>
+        </w:rPr>
         <w:t>. Com esta metodologi</w:t>
       </w:r>
       <w:r>
+        <w:rPr>
+          <w:i w:val="0"/>
+        </w:rPr>
         <w:t>a, será possível controlar a produtividade da equipe de desenvolvimento e garantir que os requisitos do software estão a ser cumpridos.</w:t>
       </w:r>
     </w:p>
@@ -6094,14 +6134,26 @@
       <w:pPr>
         <w:pStyle w:val="BodyText3"/>
         <w:ind w:right="-2"/>
-      </w:pPr>
-      <w:r>
+        <w:rPr>
+          <w:i w:val="0"/>
+        </w:rPr>
+      </w:pPr>
+      <w:r>
+        <w:rPr>
+          <w:i w:val="0"/>
+        </w:rPr>
         <w:t xml:space="preserve">Uma vez que o software está dividido em módulos, será usado o modelo incremental para poder se garantir que o cliente possa receber o sistema parcialmente. Cada módulo do sistema passará por todas as fases do ciclo de vida e  depois de se entregar o módulo, haverá um feedback do cliente </w:t>
       </w:r>
       <w:r>
+        <w:rPr>
+          <w:i w:val="0"/>
+        </w:rPr>
         <w:t>que servirá para realimentar o</w:t>
       </w:r>
       <w:r>
+        <w:rPr>
+          <w:i w:val="0"/>
+        </w:rPr>
         <w:t xml:space="preserve"> sistema e por meio desta se melhorar o mesmo.</w:t>
       </w:r>
     </w:p>
@@ -6110,142 +6162,80 @@
         <w:pStyle w:val="Heading2"/>
         <w:ind w:right="-2"/>
       </w:pPr>
+      <w:bookmarkStart w:id="52" w:name="_Toc530336770"/>
       <w:bookmarkStart w:id="53" w:name="_Toc487017254"/>
-      <w:bookmarkStart w:id="54" w:name="_Toc530336770"/>
       <w:r>
         <w:t>Gerência de</w:t>
       </w:r>
       <w:r>
         <w:t xml:space="preserve"> Requisitos</w:t>
       </w:r>
+      <w:bookmarkEnd w:id="52"/>
+    </w:p>
+    <w:p>
+      <w:r>
+        <w:t>Para o gerenciamento</w:t>
+      </w:r>
+      <w:r>
+        <w:t xml:space="preserve"> </w:t>
+      </w:r>
+      <w:r>
+        <w:t>de actividades,</w:t>
+      </w:r>
+      <w:r>
+        <w:t xml:space="preserve"> numa primeira instância, vai</w:t>
+      </w:r>
+      <w:r>
+        <w:t xml:space="preserve"> se </w:t>
+      </w:r>
+      <w:r>
+        <w:t xml:space="preserve">realizar encontros com o cliente para se fazer a recolha dos requisitos. A recolha de requisitos será feita por meio de entrevistas com o cliente, observação das actividades realizadas no dia-a-dia da instituição e através do levantamento documental. </w:t>
+      </w:r>
+    </w:p>
+    <w:p>
+      <w:pPr>
+        <w:rPr>
+          <w:i/>
+        </w:rPr>
+      </w:pPr>
+    </w:p>
+    <w:p>
+      <w:pPr>
+        <w:pStyle w:val="Heading3"/>
+      </w:pPr>
+      <w:bookmarkStart w:id="54" w:name="_Toc530336771"/>
+      <w:r>
+        <w:t>Documentação dos Requisitos</w:t>
+      </w:r>
       <w:bookmarkEnd w:id="54"/>
     </w:p>
     <w:p>
-      <w:pPr>
-        <w:rPr>
-          <w:i/>
-        </w:rPr>
-      </w:pPr>
-      <w:r>
-        <w:rPr>
-          <w:i/>
-        </w:rPr>
-        <w:t>Para o gerenciamento</w:t>
-      </w:r>
-      <w:r>
-        <w:rPr>
-          <w:i/>
-        </w:rPr>
-        <w:t xml:space="preserve"> </w:t>
-      </w:r>
-      <w:r>
-        <w:rPr>
-          <w:i/>
-        </w:rPr>
-        <w:t>de actividades,</w:t>
-      </w:r>
-      <w:r>
-        <w:rPr>
-          <w:i/>
-        </w:rPr>
-        <w:t xml:space="preserve"> numa primeira instância, vai</w:t>
-      </w:r>
-      <w:r>
-        <w:rPr>
-          <w:i/>
-        </w:rPr>
-        <w:t xml:space="preserve"> se </w:t>
-      </w:r>
-      <w:r>
-        <w:rPr>
-          <w:i/>
-        </w:rPr>
-        <w:t xml:space="preserve">realizar encontros com o cliente para se fazer a recolha dos requisitos. A recolha de requisitos será feita por meio de entrevistas com o cliente, observação das actividades realizadas no dia-a-dia da instituição e através do levantamento documental. </w:t>
-      </w:r>
-    </w:p>
-    <w:p>
-      <w:pPr>
-        <w:rPr>
-          <w:i/>
-        </w:rPr>
-      </w:pPr>
-    </w:p>
-    <w:p>
-      <w:pPr>
-        <w:pStyle w:val="Heading3"/>
-      </w:pPr>
-      <w:bookmarkStart w:id="55" w:name="_Toc530336771"/>
-      <w:r>
-        <w:t>Documentação dos Requisitos</w:t>
-      </w:r>
-      <w:bookmarkEnd w:id="55"/>
-    </w:p>
-    <w:p>
-      <w:pPr>
-        <w:rPr>
-          <w:i/>
-        </w:rPr>
-      </w:pPr>
-      <w:r>
-        <w:rPr>
-          <w:i/>
-        </w:rPr>
+      <w:r>
         <w:t xml:space="preserve">Depois de se recolher os requisitos, estes deverão ser discutidos e negociados para que possam ser fácilmente documentados. </w:t>
       </w:r>
     </w:p>
     <w:p>
-      <w:pPr>
-        <w:rPr>
-          <w:i/>
-        </w:rPr>
-      </w:pPr>
-      <w:r>
-        <w:rPr>
-          <w:i/>
-        </w:rPr>
+      <w:r>
         <w:t>Para um mel</w:t>
       </w:r>
       <w:r>
-        <w:rPr>
-          <w:i/>
-        </w:rPr>
         <w:t xml:space="preserve">hor entendimento dos requisitos, o analista fará uma pré-especificação </w:t>
       </w:r>
       <w:r>
-        <w:rPr>
-          <w:i/>
-        </w:rPr>
         <w:t xml:space="preserve">dos mesmos </w:t>
       </w:r>
       <w:r>
-        <w:rPr>
-          <w:i/>
-        </w:rPr>
         <w:t>que deverá passar pela avaliação do cliente. Caso o cliente aprove então formaliza-se a especificação dos  requisitos e se avalia se os mesmos obedecem os critérios de qualidade.</w:t>
       </w:r>
     </w:p>
     <w:p>
-      <w:pPr>
-        <w:rPr>
-          <w:i/>
-        </w:rPr>
-      </w:pPr>
-      <w:r>
-        <w:rPr>
-          <w:i/>
-        </w:rPr>
+      <w:r>
         <w:t>Para a avaliação dos requisitos serão usados os seguintes critérios</w:t>
       </w:r>
       <w:r>
-        <w:rPr>
-          <w:i/>
-        </w:rPr>
         <w:t xml:space="preserve"> de qualidade</w:t>
       </w:r>
       <w:r>
-        <w:rPr>
-          <w:i/>
-        </w:rPr>
         <w:t>:</w:t>
       </w:r>
     </w:p>
@@ -6255,14 +6245,8 @@
           <w:ilvl w:val="0"/>
           <w:numId w:val="11"/>
         </w:numPr>
-        <w:rPr>
-          <w:i/>
-        </w:rPr>
-      </w:pPr>
-      <w:r>
-        <w:rPr>
-          <w:i/>
-        </w:rPr>
+      </w:pPr>
+      <w:r>
         <w:t>Clareza – o requisito possui única interpretação para todo público alvo;</w:t>
       </w:r>
     </w:p>
@@ -6272,14 +6256,8 @@
           <w:ilvl w:val="0"/>
           <w:numId w:val="11"/>
         </w:numPr>
-        <w:rPr>
-          <w:i/>
-        </w:rPr>
-      </w:pPr>
-      <w:r>
-        <w:rPr>
-          <w:i/>
-        </w:rPr>
+      </w:pPr>
+      <w:r>
         <w:t>Correctude – cada requsito satizfaz ao menos uma necessidade legítima do negócio;</w:t>
       </w:r>
     </w:p>
@@ -6289,14 +6267,8 @@
           <w:ilvl w:val="0"/>
           <w:numId w:val="11"/>
         </w:numPr>
-        <w:rPr>
-          <w:i/>
-        </w:rPr>
-      </w:pPr>
-      <w:r>
-        <w:rPr>
-          <w:i/>
-        </w:rPr>
+      </w:pPr>
+      <w:r>
         <w:t>Completeza – todos os elementos significativos do contexto de interesse estão descritos na especificação do requisito;</w:t>
       </w:r>
     </w:p>
@@ -6306,14 +6278,8 @@
           <w:ilvl w:val="0"/>
           <w:numId w:val="11"/>
         </w:numPr>
-        <w:rPr>
-          <w:i/>
-        </w:rPr>
-      </w:pPr>
-      <w:r>
-        <w:rPr>
-          <w:i/>
-        </w:rPr>
+      </w:pPr>
+      <w:r>
         <w:t>Consistência – não deve existir contradições entre requisitos;</w:t>
       </w:r>
     </w:p>
@@ -6323,32 +6289,17 @@
           <w:ilvl w:val="0"/>
           <w:numId w:val="11"/>
         </w:numPr>
-        <w:rPr>
-          <w:i/>
-        </w:rPr>
-      </w:pPr>
-      <w:r>
-        <w:rPr>
-          <w:i/>
-        </w:rPr>
+      </w:pPr>
+      <w:r>
         <w:t xml:space="preserve">Modificação </w:t>
       </w:r>
       <w:r>
-        <w:rPr>
-          <w:i/>
-        </w:rPr>
         <w:t>–</w:t>
       </w:r>
       <w:r>
-        <w:rPr>
-          <w:i/>
-        </w:rPr>
         <w:t xml:space="preserve"> </w:t>
       </w:r>
       <w:r>
-        <w:rPr>
-          <w:i/>
-        </w:rPr>
         <w:t>modificações podem ser feitas no requisito de maneira fácil, completa e consistente sem comprometer sua estrutura e estilo;</w:t>
       </w:r>
     </w:p>
@@ -6358,21 +6309,9 @@
           <w:ilvl w:val="0"/>
           <w:numId w:val="11"/>
         </w:numPr>
-        <w:rPr>
-          <w:i/>
-        </w:rPr>
-      </w:pPr>
-      <w:r>
-        <w:rPr>
-          <w:i/>
-        </w:rPr>
-        <w:t>Priorização – cada requisito tem atribuído um valor de importânci</w:t>
-      </w:r>
-      <w:r>
-        <w:rPr>
-          <w:i/>
-        </w:rPr>
-        <w:t>a relativa em um ou mais critérios, por exemplo: risco, valor para o negócio, etc;</w:t>
+      </w:pPr>
+      <w:r>
+        <w:t>Priorização – cada requisito tem atribuído um valor de importância relativa em um ou mais critérios, por exemplo: risco, valor para o negócio, etc;</w:t>
       </w:r>
     </w:p>
     <w:p>
@@ -6381,14 +6320,8 @@
           <w:ilvl w:val="0"/>
           <w:numId w:val="11"/>
         </w:numPr>
-        <w:rPr>
-          <w:i/>
-        </w:rPr>
-      </w:pPr>
-      <w:r>
-        <w:rPr>
-          <w:i/>
-        </w:rPr>
+      </w:pPr>
+      <w:r>
         <w:lastRenderedPageBreak/>
         <w:t>Verificação – há um método (de custo-benefício aceitável) para demonstrar que a solução satisfaz cada requisito. Se não for possível definir um método para verificar o requisito, então ele deve ser removido ou revisado;</w:t>
       </w:r>
@@ -6399,36 +6332,30 @@
           <w:ilvl w:val="0"/>
           <w:numId w:val="11"/>
         </w:numPr>
+      </w:pPr>
+      <w:r>
+        <w:t>Rastreabilidade – deve se estabelecer relação entre requisitos, suas origens e produtos derivados.</w:t>
+      </w:r>
+    </w:p>
+    <w:p>
+      <w:pPr>
         <w:rPr>
           <w:i/>
         </w:rPr>
       </w:pPr>
-      <w:r>
-        <w:rPr>
-          <w:i/>
-        </w:rPr>
-        <w:t>Rastreabilidade – deve se estabelecer relação entre requisitos, suas origens e produtos derivados.</w:t>
-      </w:r>
-    </w:p>
-    <w:p>
-      <w:pPr>
-        <w:rPr>
-          <w:i/>
-        </w:rPr>
-      </w:pPr>
     </w:p>
     <w:p>
       <w:pPr>
         <w:pStyle w:val="Heading3"/>
       </w:pPr>
-      <w:bookmarkStart w:id="56" w:name="_Toc530336772"/>
+      <w:bookmarkStart w:id="55" w:name="_Toc530336772"/>
       <w:r>
         <w:t>Controle de Mudanças</w:t>
       </w:r>
       <w:r>
         <w:t xml:space="preserve"> e Comprometimentos</w:t>
       </w:r>
-      <w:bookmarkEnd w:id="56"/>
+      <w:bookmarkEnd w:id="55"/>
     </w:p>
     <w:p>
       <w:r>
@@ -6461,10 +6388,10 @@
             <v:path o:extrusionok="f" gradientshapeok="t" o:connecttype="rect"/>
             <o:lock v:ext="edit" aspectratio="t"/>
           </v:shapetype>
-          <v:shape id="_x0000_i1025" type="#_x0000_t75" style="width:423.2pt;height:146.3pt" o:ole="">
+          <v:shape id="_x0000_i1025" type="#_x0000_t75" style="width:423pt;height:146.25pt" o:ole="">
             <v:imagedata r:id="rId15" o:title=""/>
           </v:shape>
-          <o:OLEObject Type="Embed" ProgID="Visio.Drawing.11" ShapeID="_x0000_i1025" DrawAspect="Content" ObjectID="_1604078721" r:id="rId16"/>
+          <o:OLEObject Type="Embed" ProgID="Visio.Drawing.11" ShapeID="_x0000_i1025" DrawAspect="Content" ObjectID="_1604251991" r:id="rId16"/>
         </w:object>
       </w:r>
     </w:p>
@@ -6597,37 +6524,37 @@
       <w:pPr>
         <w:pStyle w:val="Heading3"/>
       </w:pPr>
-      <w:bookmarkStart w:id="57" w:name="_Toc530336773"/>
+      <w:bookmarkStart w:id="56" w:name="_Toc530336773"/>
       <w:r>
         <w:lastRenderedPageBreak/>
         <w:t>Rastreabilidade entre os requisitos, planos de projeto e produtos de trabalho</w:t>
       </w:r>
+      <w:bookmarkEnd w:id="56"/>
+    </w:p>
+    <w:p>
+      <w:pPr>
+        <w:pStyle w:val="Heading3"/>
+      </w:pPr>
+      <w:bookmarkStart w:id="57" w:name="_Toc530336774"/>
+      <w:r>
+        <w:t>Auditorias</w:t>
+      </w:r>
+      <w:r>
+        <w:t xml:space="preserve"> sobre Gerência de Requisitos</w:t>
+      </w:r>
       <w:bookmarkEnd w:id="57"/>
-    </w:p>
-    <w:p>
-      <w:pPr>
-        <w:pStyle w:val="Heading3"/>
-      </w:pPr>
-      <w:bookmarkStart w:id="58" w:name="_Toc530336774"/>
-      <w:r>
-        <w:t>Auditorias</w:t>
-      </w:r>
-      <w:r>
-        <w:t xml:space="preserve"> sobre Gerência de Requisitos</w:t>
-      </w:r>
-      <w:bookmarkEnd w:id="58"/>
     </w:p>
     <w:p>
       <w:pPr>
         <w:pStyle w:val="Heading2"/>
         <w:ind w:right="-2"/>
       </w:pPr>
-      <w:bookmarkStart w:id="59" w:name="_Toc530336775"/>
+      <w:bookmarkStart w:id="58" w:name="_Toc530336775"/>
       <w:r>
         <w:t>Artefatos Gerados</w:t>
       </w:r>
       <w:bookmarkEnd w:id="53"/>
-      <w:bookmarkEnd w:id="59"/>
+      <w:bookmarkEnd w:id="58"/>
     </w:p>
     <w:p>
       <w:pPr>
@@ -6928,8 +6855,8 @@
         <w:pStyle w:val="Heading2"/>
         <w:ind w:right="-2"/>
       </w:pPr>
-      <w:bookmarkStart w:id="60" w:name="_Toc487017255"/>
-      <w:bookmarkStart w:id="61" w:name="_Toc530336776"/>
+      <w:bookmarkStart w:id="59" w:name="_Toc487017255"/>
+      <w:bookmarkStart w:id="60" w:name="_Toc530336776"/>
       <w:r>
         <w:t>Padrões Ado</w:t>
       </w:r>
@@ -6939,81 +6866,48 @@
       <w:r>
         <w:t>tados</w:t>
       </w:r>
+      <w:bookmarkEnd w:id="59"/>
       <w:bookmarkEnd w:id="60"/>
+    </w:p>
+    <w:p>
+      <w:pPr>
+        <w:pStyle w:val="Heading3"/>
+      </w:pPr>
+      <w:bookmarkStart w:id="61" w:name="_Toc110933816"/>
+      <w:bookmarkStart w:id="62" w:name="_Toc530336777"/>
+      <w:r>
+        <w:t>Padrão de pastas na ferramenta de controle de mudanças</w:t>
+      </w:r>
       <w:bookmarkEnd w:id="61"/>
-    </w:p>
-    <w:p>
-      <w:pPr>
-        <w:pStyle w:val="Heading3"/>
-      </w:pPr>
-      <w:bookmarkStart w:id="62" w:name="_Toc110933816"/>
-      <w:bookmarkStart w:id="63" w:name="_Toc530336777"/>
-      <w:r>
-        <w:t>Padrão de pastas na ferramenta de controle de mudanças</w:t>
-      </w:r>
       <w:bookmarkEnd w:id="62"/>
-      <w:bookmarkEnd w:id="63"/>
     </w:p>
     <w:p>
       <w:pPr>
         <w:spacing w:after="0"/>
-        <w:rPr>
-          <w:i/>
-        </w:rPr>
-      </w:pPr>
-      <w:r>
-        <w:rPr>
-          <w:i/>
-        </w:rPr>
-        <w:t xml:space="preserve">&lt;Os </w:t>
-      </w:r>
-      <w:r>
-        <w:rPr>
-          <w:i/>
-        </w:rPr>
+      </w:pPr>
+      <w:r>
+        <w:t xml:space="preserve">Os </w:t>
+      </w:r>
+      <w:r>
         <w:t>artefa</w:t>
       </w:r>
       <w:r>
-        <w:rPr>
-          <w:i/>
-        </w:rPr>
         <w:t>c</w:t>
       </w:r>
       <w:r>
-        <w:rPr>
-          <w:i/>
-        </w:rPr>
         <w:t>tos</w:t>
       </w:r>
       <w:r>
-        <w:rPr>
-          <w:i/>
-        </w:rPr>
         <w:t xml:space="preserve"> gerados no decorrer do projeto deverão ser armazenados na ferramen</w:t>
       </w:r>
       <w:r>
-        <w:rPr>
-          <w:i/>
-        </w:rPr>
         <w:t>ta de controle de versão Git</w:t>
       </w:r>
       <w:r>
-        <w:rPr>
-          <w:i/>
-        </w:rPr>
         <w:t>Hub</w:t>
       </w:r>
       <w:r>
-        <w:rPr>
-          <w:i/>
-        </w:rPr>
-        <w:t>, na seguinte estrutura de pastas.</w:t>
-      </w:r>
-      <w:r>
-        <w:rPr>
-          <w:i/>
-        </w:rPr>
-        <w:t xml:space="preserve"> </w:t>
+        <w:t xml:space="preserve">, na seguinte estrutura de pastas. </w:t>
       </w:r>
     </w:p>
     <w:p>
@@ -7094,7 +6988,7 @@
       <w:pPr>
         <w:pStyle w:val="Caption"/>
       </w:pPr>
-      <w:bookmarkStart w:id="64" w:name="_Toc110933817"/>
+      <w:bookmarkStart w:id="63" w:name="_Toc110933817"/>
       <w:r>
         <w:t xml:space="preserve">Figura </w:t>
       </w:r>
@@ -7124,170 +7018,129 @@
       <w:pPr>
         <w:pStyle w:val="Heading3"/>
       </w:pPr>
-      <w:bookmarkStart w:id="65" w:name="_Toc530336778"/>
+      <w:bookmarkStart w:id="64" w:name="_Toc530336778"/>
       <w:r>
         <w:t>Padrões de nomeação de arquivos</w:t>
       </w:r>
+      <w:bookmarkEnd w:id="63"/>
       <w:bookmarkEnd w:id="64"/>
+    </w:p>
+    <w:p>
+      <w:pPr>
+        <w:ind w:right="-2"/>
+      </w:pPr>
+      <w:r>
+        <w:t>Serão utilizados para nomear os arquivos, a sigla</w:t>
+      </w:r>
+      <w:r>
+        <w:t xml:space="preserve"> do projeto acrescido de hífen </w:t>
+      </w:r>
+      <w:r>
+        <w:t>“-”, espaço novamente, nome que identifique o arquivo</w:t>
+      </w:r>
+      <w:r>
+        <w:t>, underline “_”, e da versão do mesmo</w:t>
+      </w:r>
+      <w:r>
+        <w:t>.</w:t>
+      </w:r>
+      <w:r>
+        <w:t xml:space="preserve"> Os arquivos poderão ser </w:t>
+      </w:r>
+      <w:r>
+        <w:t>de extensão pdf ou docx.</w:t>
+      </w:r>
+      <w:r>
+        <w:t xml:space="preserve"> Exemplo:</w:t>
+      </w:r>
+    </w:p>
+    <w:p>
+      <w:pPr>
+        <w:ind w:right="-2"/>
+      </w:pPr>
+      <w:r>
+        <w:t>“SIGEO</w:t>
+      </w:r>
+      <w:r>
+        <w:t xml:space="preserve"> – Plano De Projeto_0</w:t>
+      </w:r>
+      <w:r>
+        <w:t>.</w:t>
+      </w:r>
+      <w:r>
+        <w:t>0.doc</w:t>
+      </w:r>
+      <w:r>
+        <w:t>x</w:t>
+      </w:r>
+      <w:r>
+        <w:t>”</w:t>
+      </w:r>
+      <w:r>
+        <w:t xml:space="preserve"> </w:t>
+      </w:r>
+    </w:p>
+    <w:p>
+      <w:pPr>
+        <w:pStyle w:val="Heading3"/>
+      </w:pPr>
+      <w:bookmarkStart w:id="65" w:name="_Toc530336779"/>
+      <w:r>
+        <w:t>Padrões de nomeação do</w:t>
+      </w:r>
+      <w:r>
+        <w:t>s</w:t>
+      </w:r>
+      <w:r>
+        <w:t xml:space="preserve"> objetos de banco de dados</w:t>
+      </w:r>
       <w:bookmarkEnd w:id="65"/>
     </w:p>
     <w:p>
+      <w:r>
+        <w:t xml:space="preserve">O projecto vai contempla </w:t>
+      </w:r>
+      <w:r>
+        <w:t>penas uma base de dados</w:t>
+      </w:r>
+      <w:r>
+        <w:t xml:space="preserve"> nomeada </w:t>
+      </w:r>
+      <w:r>
+        <w:t>como “db_sigeo”.</w:t>
+      </w:r>
+    </w:p>
+    <w:p>
+      <w:pPr>
+        <w:pStyle w:val="Heading3"/>
+      </w:pPr>
+      <w:r>
+        <w:t xml:space="preserve"> </w:t>
+      </w:r>
+      <w:bookmarkStart w:id="66" w:name="_Toc530336780"/>
+      <w:r>
+        <w:t xml:space="preserve">Padrões de nomeação de </w:t>
+      </w:r>
+      <w:r>
+        <w:t xml:space="preserve">código </w:t>
+      </w:r>
+      <w:r>
+        <w:t>fonte</w:t>
+      </w:r>
+      <w:bookmarkEnd w:id="66"/>
+    </w:p>
+    <w:p>
       <w:pPr>
         <w:ind w:right="-2"/>
-        <w:rPr>
-          <w:i/>
-        </w:rPr>
-      </w:pPr>
-      <w:r>
-        <w:rPr>
-          <w:i/>
-        </w:rPr>
-        <w:t>Serão utilizados para nomear os arquivos, a sigla do projeto acrescido de espaço “-”, espaço novamente, nome que identifique o arquivo</w:t>
-      </w:r>
-      <w:r>
-        <w:rPr>
-          <w:i/>
-        </w:rPr>
-        <w:t>, underline “_”, e da versão do mesmo</w:t>
-      </w:r>
-      <w:r>
-        <w:rPr>
-          <w:i/>
-        </w:rPr>
-        <w:t>. Exemplo:</w:t>
-      </w:r>
-    </w:p>
-    <w:p>
-      <w:pPr>
-        <w:ind w:right="-2"/>
-        <w:rPr>
-          <w:i/>
-        </w:rPr>
-      </w:pPr>
-      <w:r>
-        <w:rPr>
-          <w:i/>
-        </w:rPr>
-        <w:t>“SIGEO</w:t>
-      </w:r>
-      <w:r>
-        <w:rPr>
-          <w:i/>
-        </w:rPr>
-        <w:t xml:space="preserve"> – Plano De Projeto_0</w:t>
-      </w:r>
-      <w:r>
-        <w:rPr>
-          <w:i/>
-        </w:rPr>
-        <w:t>.</w:t>
-      </w:r>
-      <w:r>
-        <w:rPr>
-          <w:i/>
-        </w:rPr>
-        <w:t>0.doc”</w:t>
-      </w:r>
-      <w:r>
-        <w:rPr>
-          <w:i/>
-        </w:rPr>
-        <w:t xml:space="preserve"> </w:t>
-      </w:r>
-    </w:p>
-    <w:p>
-      <w:pPr>
-        <w:pStyle w:val="Heading3"/>
-      </w:pPr>
-      <w:bookmarkStart w:id="66" w:name="_Toc530336779"/>
-      <w:r>
-        <w:t>Padrões de nomeação do</w:t>
-      </w:r>
-      <w:r>
-        <w:t>s</w:t>
-      </w:r>
-      <w:r>
-        <w:t xml:space="preserve"> objetos de banco de dados</w:t>
-      </w:r>
-      <w:bookmarkEnd w:id="66"/>
-    </w:p>
-    <w:p>
-      <w:pPr>
-        <w:rPr>
-          <w:i/>
-        </w:rPr>
-      </w:pPr>
-      <w:r>
-        <w:t>O projecto vai conterapenas uma base de dados</w:t>
-      </w:r>
-      <w:r>
-        <w:t xml:space="preserve"> nomeado como “</w:t>
-      </w:r>
-      <w:r>
-        <w:rPr>
-          <w:i/>
-        </w:rPr>
-        <w:t>db_sigeo”.</w:t>
-      </w:r>
-    </w:p>
-    <w:p>
-      <w:pPr>
-        <w:pStyle w:val="Heading3"/>
-      </w:pPr>
-      <w:r>
-        <w:t xml:space="preserve"> </w:t>
-      </w:r>
-      <w:bookmarkStart w:id="67" w:name="_Toc530336780"/>
-      <w:r>
-        <w:t xml:space="preserve">Padrões de nomeação de </w:t>
-      </w:r>
-      <w:r>
-        <w:t xml:space="preserve">código </w:t>
-      </w:r>
-      <w:r>
-        <w:t>fonte</w:t>
-      </w:r>
-      <w:bookmarkEnd w:id="67"/>
-    </w:p>
-    <w:p>
-      <w:pPr>
-        <w:ind w:right="-2"/>
-      </w:pPr>
-      <w:r>
-        <w:rPr>
-          <w:i/>
-        </w:rPr>
-        <w:t xml:space="preserve">Serão </w:t>
-      </w:r>
-      <w:r>
-        <w:rPr>
-          <w:i/>
-        </w:rPr>
-        <w:t xml:space="preserve">estabelecidos padrões para </w:t>
-      </w:r>
-      <w:r>
-        <w:rPr>
-          <w:i/>
-        </w:rPr>
-        <w:t>nomear arquivos de codigo fonte</w:t>
-      </w:r>
-      <w:r>
-        <w:rPr>
-          <w:i/>
-        </w:rPr>
-        <w:t>. Estes padrões serão a</w:t>
-      </w:r>
-      <w:r>
-        <w:rPr>
-          <w:i/>
-        </w:rPr>
-        <w:t xml:space="preserve">rmazenados no documento </w:t>
-      </w:r>
-      <w:r>
-        <w:rPr>
-          <w:i/>
-        </w:rPr>
-        <w:t>“SIGEO-Gestao de Configuracoes_01.doc”.</w:t>
+      </w:pPr>
+      <w:r>
+        <w:t xml:space="preserve">Os arquivos de código fonte são nomeados segundo o padrão </w:t>
+      </w:r>
+      <w:r>
+        <w:t xml:space="preserve">“XXX.YYY” onde </w:t>
+      </w:r>
+      <w:r>
+        <w:t>XXX é um nome sugestivo do arquivo e YYY é a extensão do arquivo.</w:t>
       </w:r>
     </w:p>
     <w:p>
@@ -7295,82 +7148,53 @@
         <w:pStyle w:val="Heading2"/>
         <w:ind w:right="-2"/>
       </w:pPr>
-      <w:bookmarkStart w:id="68" w:name="_Toc487017257"/>
-      <w:bookmarkStart w:id="69" w:name="_Toc530336781"/>
-      <w:r>
+      <w:bookmarkStart w:id="67" w:name="_Toc487017257"/>
+      <w:bookmarkStart w:id="68" w:name="_Toc530336781"/>
+      <w:r>
+        <w:lastRenderedPageBreak/>
         <w:t>Revisões, Verificações e Validações</w:t>
       </w:r>
+      <w:bookmarkEnd w:id="67"/>
       <w:bookmarkEnd w:id="68"/>
+    </w:p>
+    <w:p>
+      <w:pPr>
+        <w:pStyle w:val="Heading2"/>
+      </w:pPr>
+      <w:bookmarkStart w:id="69" w:name="_Toc530336782"/>
+      <w:r>
+        <w:t>Monitoração do Projeto</w:t>
+      </w:r>
       <w:bookmarkEnd w:id="69"/>
-    </w:p>
-    <w:p>
-      <w:pPr>
-        <w:rPr>
-          <w:i/>
-          <w:color w:val="FF0000"/>
-        </w:rPr>
-      </w:pPr>
-      <w:r>
-        <w:rPr>
-          <w:i/>
-          <w:color w:val="FF0000"/>
-        </w:rPr>
-        <w:lastRenderedPageBreak/>
-        <w:t>&lt;Nesta</w:t>
-      </w:r>
-      <w:r>
-        <w:rPr>
-          <w:i/>
-          <w:color w:val="FF0000"/>
-        </w:rPr>
-        <w:t xml:space="preserve"> seção devem ser relacionados os</w:t>
-      </w:r>
-      <w:r>
-        <w:rPr>
-          <w:i/>
-          <w:color w:val="FF0000"/>
-        </w:rPr>
-        <w:t xml:space="preserve"> pontos quando serão realizadas as atividades de verificação do projeto, as quais poderão ser feitas pela equipe técnica e/ou em conjunto com o cliente, e também a forma como estas atividades serão realizadas.&gt;</w:t>
-      </w:r>
-    </w:p>
-    <w:p>
-      <w:pPr>
-        <w:pStyle w:val="Heading2"/>
-      </w:pPr>
-      <w:bookmarkStart w:id="70" w:name="_Toc530336782"/>
-      <w:r>
-        <w:t>Monitoração do Projeto</w:t>
-      </w:r>
-      <w:bookmarkEnd w:id="70"/>
     </w:p>
     <w:p>
       <w:pPr>
         <w:pStyle w:val="Heading1"/>
         <w:ind w:right="-144"/>
       </w:pPr>
-      <w:bookmarkStart w:id="71" w:name="_Toc530336783"/>
+      <w:bookmarkStart w:id="70" w:name="_Toc530336783"/>
       <w:r>
         <w:t>entradas e saídas do projeto</w:t>
       </w:r>
       <w:bookmarkEnd w:id="49"/>
+      <w:bookmarkEnd w:id="70"/>
+    </w:p>
+    <w:p>
+      <w:pPr>
+        <w:pStyle w:val="Heading2"/>
+        <w:rPr>
+          <w:lang w:val="pt-PT"/>
+        </w:rPr>
+      </w:pPr>
+      <w:bookmarkStart w:id="71" w:name="_Toc530336784"/>
+      <w:bookmarkStart w:id="72" w:name="_Toc487017245"/>
+      <w:r>
+        <w:rPr>
+          <w:lang w:val="pt-PT"/>
+        </w:rPr>
+        <w:t>Entradas do projecto</w:t>
+      </w:r>
       <w:bookmarkEnd w:id="71"/>
-    </w:p>
-    <w:p>
-      <w:pPr>
-        <w:pStyle w:val="Heading2"/>
-        <w:rPr>
-          <w:lang w:val="pt-PT"/>
-        </w:rPr>
-      </w:pPr>
-      <w:bookmarkStart w:id="72" w:name="_Toc487017245"/>
-      <w:bookmarkStart w:id="73" w:name="_Toc530336784"/>
-      <w:r>
-        <w:rPr>
-          <w:lang w:val="pt-PT"/>
-        </w:rPr>
-        <w:t>Entradas do projecto</w:t>
-      </w:r>
-      <w:bookmarkEnd w:id="73"/>
     </w:p>
     <w:p>
       <w:pPr>
@@ -7558,14 +7382,14 @@
           <w:lang w:val="pt-PT"/>
         </w:rPr>
       </w:pPr>
-      <w:bookmarkStart w:id="74" w:name="_Toc530336785"/>
+      <w:bookmarkStart w:id="73" w:name="_Toc530336785"/>
       <w:r>
         <w:rPr>
           <w:lang w:val="pt-PT"/>
         </w:rPr>
         <w:t>Saidas do projecto</w:t>
       </w:r>
-      <w:bookmarkEnd w:id="74"/>
+      <w:bookmarkEnd w:id="73"/>
     </w:p>
     <w:p>
       <w:pPr>
@@ -7674,31 +7498,40 @@
         <w:pStyle w:val="Heading1"/>
         <w:ind w:right="-144"/>
       </w:pPr>
-      <w:bookmarkStart w:id="75" w:name="_Toc530336786"/>
+      <w:bookmarkStart w:id="74" w:name="_Toc530336786"/>
       <w:r>
         <w:t>organização do projeto</w:t>
       </w:r>
       <w:bookmarkEnd w:id="72"/>
-      <w:bookmarkEnd w:id="75"/>
+      <w:bookmarkEnd w:id="74"/>
     </w:p>
     <w:p>
       <w:pPr>
         <w:pStyle w:val="BodyText3"/>
         <w:ind w:right="-144"/>
-      </w:pPr>
-      <w:bookmarkStart w:id="76" w:name="_Toc487017251"/>
-      <w:bookmarkStart w:id="77" w:name="_Ref471394537"/>
-      <w:bookmarkStart w:id="78" w:name="_Toc467473442"/>
-      <w:bookmarkStart w:id="79" w:name="_Toc467473974"/>
-      <w:bookmarkStart w:id="80" w:name="_Toc467477713"/>
-      <w:bookmarkStart w:id="81" w:name="_Toc467494867"/>
-      <w:bookmarkStart w:id="82" w:name="_Toc467495237"/>
-      <w:bookmarkStart w:id="83" w:name="_Toc468086045"/>
-      <w:bookmarkStart w:id="84" w:name="_Toc475507696"/>
-      <w:r>
+        <w:rPr>
+          <w:i w:val="0"/>
+        </w:rPr>
+      </w:pPr>
+      <w:bookmarkStart w:id="75" w:name="_Toc487017251"/>
+      <w:bookmarkStart w:id="76" w:name="_Ref471394537"/>
+      <w:bookmarkStart w:id="77" w:name="_Toc467473442"/>
+      <w:bookmarkStart w:id="78" w:name="_Toc467473974"/>
+      <w:bookmarkStart w:id="79" w:name="_Toc467477713"/>
+      <w:bookmarkStart w:id="80" w:name="_Toc467494867"/>
+      <w:bookmarkStart w:id="81" w:name="_Toc467495237"/>
+      <w:bookmarkStart w:id="82" w:name="_Toc468086045"/>
+      <w:bookmarkStart w:id="83" w:name="_Toc475507696"/>
+      <w:r>
+        <w:rPr>
+          <w:i w:val="0"/>
+        </w:rPr>
         <w:t>Esta seção apresenta informações a respeito da estrutura organizacional do projeto, incluindo o organograma do projeto, pessoal envolvido e responsabilidades, recursos computacionais alocados ao projeto, ferramentas de apoio, além de descrever como serão realizadas as interfaces organizacionais entre os diferentes grupos envolvidos</w:t>
       </w:r>
       <w:r>
+        <w:rPr>
+          <w:i w:val="0"/>
+        </w:rPr>
         <w:t xml:space="preserve"> no desenvolvimento do projeto.</w:t>
       </w:r>
     </w:p>
@@ -7710,115 +7543,14 @@
     </w:p>
     <w:p>
       <w:pPr>
-        <w:pStyle w:val="BodyText3"/>
-        <w:ind w:right="-144"/>
-      </w:pPr>
-    </w:p>
-    <w:p>
-      <w:pPr>
-        <w:pStyle w:val="BodyText3"/>
-        <w:ind w:right="-144"/>
-      </w:pPr>
-    </w:p>
-    <w:p>
-      <w:pPr>
-        <w:pStyle w:val="BodyText3"/>
-        <w:ind w:right="-144"/>
-      </w:pPr>
-    </w:p>
-    <w:p>
-      <w:pPr>
-        <w:pStyle w:val="BodyText3"/>
-        <w:ind w:right="-144"/>
-      </w:pPr>
-    </w:p>
-    <w:p>
-      <w:pPr>
-        <w:pStyle w:val="BodyText3"/>
-        <w:ind w:right="-144"/>
-      </w:pPr>
-    </w:p>
-    <w:p>
-      <w:pPr>
-        <w:pStyle w:val="BodyText3"/>
-        <w:ind w:right="-144"/>
-      </w:pPr>
-    </w:p>
-    <w:p>
-      <w:pPr>
-        <w:pStyle w:val="BodyText3"/>
-        <w:ind w:right="-144"/>
-      </w:pPr>
-    </w:p>
-    <w:p>
-      <w:pPr>
-        <w:pStyle w:val="BodyText3"/>
-        <w:ind w:right="-144"/>
-      </w:pPr>
-    </w:p>
-    <w:p>
-      <w:pPr>
-        <w:pStyle w:val="BodyText3"/>
-        <w:ind w:right="-144"/>
-      </w:pPr>
-    </w:p>
-    <w:p>
-      <w:pPr>
-        <w:pStyle w:val="BodyText3"/>
-        <w:ind w:right="-144"/>
-      </w:pPr>
-    </w:p>
-    <w:p>
-      <w:pPr>
-        <w:pStyle w:val="BodyText3"/>
-        <w:ind w:right="-144"/>
-      </w:pPr>
-    </w:p>
-    <w:p>
-      <w:pPr>
-        <w:pStyle w:val="BodyText3"/>
-        <w:ind w:right="-144"/>
-      </w:pPr>
-    </w:p>
-    <w:p>
-      <w:pPr>
-        <w:pStyle w:val="BodyText3"/>
-        <w:ind w:right="-144"/>
-      </w:pPr>
-    </w:p>
-    <w:p>
-      <w:pPr>
-        <w:pStyle w:val="BodyText3"/>
-        <w:ind w:right="-144"/>
-      </w:pPr>
-    </w:p>
-    <w:p>
-      <w:pPr>
-        <w:pStyle w:val="BodyText3"/>
-        <w:ind w:right="-144"/>
-      </w:pPr>
-    </w:p>
-    <w:p>
-      <w:pPr>
-        <w:pStyle w:val="BodyText3"/>
-        <w:ind w:right="-144"/>
-      </w:pPr>
-    </w:p>
-    <w:p>
-      <w:pPr>
-        <w:pStyle w:val="BodyText3"/>
-        <w:ind w:right="-144"/>
-      </w:pPr>
-    </w:p>
-    <w:p>
-      <w:pPr>
         <w:pStyle w:val="Heading2"/>
       </w:pPr>
-      <w:bookmarkStart w:id="85" w:name="_Toc530336787"/>
-      <w:r>
+      <w:bookmarkStart w:id="84" w:name="_Toc530336787"/>
+      <w:r>
+        <w:lastRenderedPageBreak/>
         <w:t>Organograma</w:t>
       </w:r>
-      <w:bookmarkEnd w:id="85"/>
+      <w:bookmarkEnd w:id="84"/>
     </w:p>
     <w:p>
       <w:pPr>
@@ -7834,7 +7566,6 @@
           <w:noProof/>
           <w:lang w:val="pt-PT" w:eastAsia="pt-PT"/>
         </w:rPr>
-        <w:lastRenderedPageBreak/>
         <mc:AlternateContent>
           <mc:Choice Requires="wps">
             <w:drawing>
@@ -8064,27 +7795,45 @@
         <w:suppressAutoHyphens/>
         <w:ind w:left="360" w:right="-144" w:hanging="360"/>
       </w:pPr>
-      <w:bookmarkStart w:id="86" w:name="__RefHeading___Toc132689706"/>
-      <w:bookmarkStart w:id="87" w:name="_Toc530336788"/>
+      <w:bookmarkStart w:id="85" w:name="__RefHeading___Toc132689706"/>
+      <w:bookmarkStart w:id="86" w:name="_Toc530336788"/>
+      <w:bookmarkEnd w:id="85"/>
+      <w:r>
+        <w:t>Interfaces Técnicas e Organizacionais</w:t>
+      </w:r>
       <w:bookmarkEnd w:id="86"/>
-      <w:r>
-        <w:t>Interfaces Técnicas e Organizacionais</w:t>
-      </w:r>
-      <w:bookmarkEnd w:id="87"/>
     </w:p>
     <w:p>
       <w:pPr>
         <w:ind w:right="-2"/>
+      </w:pPr>
+      <w:r>
+        <w:t>Esta subseção compreende informações sobre como serão realizadas as interações entre os grupos relacionados com o projeto, tais como reuniões com os usuários, equipe técnica, representantes legais do fornecedor e cliente, entre outros. Na escolha dos usuários que irão compor a interface, deve ser dado preferência para contratantes do serviço, pessoas que tenham conhecimento do negocio da empresa, e principalmente quem irá utilizar os artefatos gerados pelo projeto.</w:t>
+      </w:r>
+    </w:p>
+    <w:p>
+      <w:pPr>
+        <w:ind w:right="-2"/>
         <w:rPr>
           <w:i/>
         </w:rPr>
       </w:pPr>
-      <w:r>
+    </w:p>
+    <w:p>
+      <w:pPr>
+        <w:ind w:right="-2"/>
         <w:rPr>
           <w:i/>
         </w:rPr>
-        <w:t>Esta subseção compreende informações sobre como serão realizadas as interações entre os grupos relacionados com o projeto, tais como reuniões com os usuários, equipe técnica, representantes legais do fornecedor e cliente, entre outros. Na escolha dos usuários que irão compor a interface, deve ser dado preferência para contratantes do serviço, pessoas que tenham conhecimento do negocio da empresa, e principalmente quem irá utilizar os artefatos gerados pelo projeto.</w:t>
-      </w:r>
+      </w:pPr>
+    </w:p>
+    <w:p>
+      <w:pPr>
+        <w:ind w:right="-2"/>
+        <w:rPr>
+          <w:i/>
+        </w:rPr>
+      </w:pPr>
     </w:p>
     <w:p>
       <w:pPr>
@@ -8147,7 +7896,6 @@
         <w:keepNext/>
       </w:pPr>
       <w:r>
-        <w:lastRenderedPageBreak/>
         <w:t xml:space="preserve">Tabela </w:t>
       </w:r>
       <w:r>
@@ -8688,7 +8436,13 @@
           </w:tcPr>
           <w:p>
             <w:r>
-              <w:t>Responsavel por definir e gerir o controle de versao.</w:t>
+              <w:t>Responsavel por def</w:t>
+            </w:r>
+            <w:r>
+              <w:t>inir e gerir o controle de versã</w:t>
+            </w:r>
+            <w:r>
+              <w:t>o.</w:t>
             </w:r>
           </w:p>
         </w:tc>
@@ -8778,7 +8532,13 @@
           </w:tcPr>
           <w:p>
             <w:r>
-              <w:t>Realiza o levantamento da base de dados da aplicacao.</w:t>
+              <w:t>Realiza o levantame</w:t>
+            </w:r>
+            <w:r>
+              <w:t>nto da base de dados da aplicaçã</w:t>
+            </w:r>
+            <w:r>
+              <w:t>o.</w:t>
             </w:r>
           </w:p>
         </w:tc>
@@ -8868,7 +8628,13 @@
           </w:tcPr>
           <w:p>
             <w:r>
-              <w:t>Responsavel pela criacao do codigo fonte.</w:t>
+              <w:t>Responsavel pela cria</w:t>
+            </w:r>
+            <w:r>
+              <w:t>ção</w:t>
+            </w:r>
+            <w:r>
+              <w:t xml:space="preserve"> do codigo fonte.</w:t>
             </w:r>
           </w:p>
         </w:tc>
@@ -8958,7 +8724,19 @@
           </w:tcPr>
           <w:p>
             <w:r>
-              <w:t>Responsavel pela definicao do processo que garante a qualidade do software que esta sendo produzido. Realiza auditorias de qualidade e coleta metricas ao longo do projecto.</w:t>
+              <w:t>Responsavel pela defini</w:t>
+            </w:r>
+            <w:r>
+              <w:t>ção</w:t>
+            </w:r>
+            <w:r>
+              <w:t xml:space="preserve"> do processo que garante a qualidade do software que esta sendo produzido. Realiza aud</w:t>
+            </w:r>
+            <w:r>
+              <w:t>itorias de qualidade e coleta mé</w:t>
+            </w:r>
+            <w:r>
+              <w:t>tricas ao longo do projecto.</w:t>
             </w:r>
           </w:p>
         </w:tc>
@@ -9048,7 +8826,16 @@
           </w:tcPr>
           <w:p>
             <w:r>
-              <w:t>Responsavel pela definicao do ambiente de testes e planeamento dos casos de testes.</w:t>
+              <w:t>Responsá</w:t>
+            </w:r>
+            <w:r>
+              <w:t>vel pela defini</w:t>
+            </w:r>
+            <w:r>
+              <w:t>ção</w:t>
+            </w:r>
+            <w:r>
+              <w:t xml:space="preserve"> do ambiente de testes e planeamento dos casos de testes.</w:t>
             </w:r>
           </w:p>
         </w:tc>
@@ -9138,7 +8925,13 @@
           </w:tcPr>
           <w:p>
             <w:r>
-              <w:t>Responsavel por definir e gerir o controle de versao.</w:t>
+              <w:t>Responsavel por definir e gerir o controle de vers</w:t>
+            </w:r>
+            <w:r>
+              <w:t>ão</w:t>
+            </w:r>
+            <w:r>
+              <w:t>.</w:t>
             </w:r>
           </w:p>
         </w:tc>
@@ -9193,17 +8986,17 @@
         <w:suppressAutoHyphens/>
         <w:ind w:left="360" w:right="-2" w:hanging="360"/>
       </w:pPr>
-      <w:bookmarkStart w:id="88" w:name="__RefHeading___Toc132689707"/>
-      <w:bookmarkStart w:id="89" w:name="_Toc530336789"/>
+      <w:bookmarkStart w:id="87" w:name="__RefHeading___Toc132689707"/>
+      <w:bookmarkStart w:id="88" w:name="_Toc530336789"/>
+      <w:bookmarkEnd w:id="87"/>
+      <w:r>
+        <w:rPr>
+          <w:iCs/>
+        </w:rPr>
+        <w:lastRenderedPageBreak/>
+        <w:t>Reuniões da Equipe Técnica</w:t>
+      </w:r>
       <w:bookmarkEnd w:id="88"/>
-      <w:r>
-        <w:rPr>
-          <w:i/>
-          <w:iCs/>
-        </w:rPr>
-        <w:t>Reuniões da Equipe Técnica</w:t>
-      </w:r>
-      <w:bookmarkEnd w:id="89"/>
     </w:p>
     <w:p>
       <w:pPr>
@@ -9216,9 +9009,6 @@
         <w:jc w:val="both"/>
       </w:pPr>
       <w:r>
-        <w:rPr>
-          <w:i/>
-        </w:rPr>
         <w:t>Estas reuniões são realizadas semanalmente, entre a equipe de desenvolvimento e o gerente do projeto, a fim de acompanhar o desempenho do projeto, em confronto com o plano estabelecido.</w:t>
       </w:r>
     </w:p>
@@ -9231,18 +9021,16 @@
         <w:suppressAutoHyphens/>
         <w:ind w:left="360" w:right="-2" w:hanging="360"/>
       </w:pPr>
-      <w:bookmarkStart w:id="90" w:name="__RefHeading___Toc132689708"/>
-      <w:bookmarkStart w:id="91" w:name="_Toc530336790"/>
+      <w:bookmarkStart w:id="89" w:name="__RefHeading___Toc132689708"/>
+      <w:bookmarkStart w:id="90" w:name="_Toc530336790"/>
+      <w:bookmarkEnd w:id="89"/>
+      <w:r>
+        <w:rPr>
+          <w:iCs/>
+        </w:rPr>
+        <w:t>Reuniões de Garantia da Qualidade</w:t>
+      </w:r>
       <w:bookmarkEnd w:id="90"/>
-      <w:r>
-        <w:rPr>
-          <w:i/>
-          <w:iCs/>
-        </w:rPr>
-        <w:lastRenderedPageBreak/>
-        <w:t>Reuniões de Garantia da Qualidade</w:t>
-      </w:r>
-      <w:bookmarkEnd w:id="91"/>
     </w:p>
     <w:p>
       <w:pPr>
@@ -9255,11 +9043,10 @@
         <w:jc w:val="both"/>
       </w:pPr>
       <w:r>
-        <w:rPr>
-          <w:i/>
-        </w:rPr>
         <w:t xml:space="preserve">Estas reuniões são realizadas mensalmentel entre a equipe de desenvolvimento, o gerente de projeto, o engenheiro de processo e qualidade, a fim de garantir a conformidade das atividades e dos artefatos de software com os padrões, procedimentos e requisitos pré-estabelecidos. </w:t>
       </w:r>
+      <w:bookmarkStart w:id="91" w:name="_GoBack"/>
+      <w:bookmarkEnd w:id="91"/>
     </w:p>
     <w:p>
       <w:pPr>
@@ -9280,9 +9067,6 @@
     </w:p>
     <w:p>
       <w:r>
-        <w:rPr>
-          <w:i/>
-        </w:rPr>
         <w:t>Estas reuniões são realizadas mensalmentel entre o gerente de projeto, o engenheiro de processo e qualidade e o gerente da área de negócio, a fim de apresentar ao gerente da área de negócio o status do projeto. Nesta reunião serão tratados assuntos relacionados ao andamento do projeto e podem ser propostas ações corretivas.</w:t>
       </w:r>
     </w:p>
@@ -9300,7 +9084,6 @@
       <w:bookmarkEnd w:id="94"/>
       <w:r>
         <w:rPr>
-          <w:i/>
           <w:iCs/>
         </w:rPr>
         <w:t>Interface entre a Equipe Técnica e os Usuários (Clientes)</w:t>
@@ -9311,8 +9094,14 @@
       <w:pPr>
         <w:pStyle w:val="BodyText3"/>
         <w:ind w:right="-2"/>
-      </w:pPr>
-      <w:r>
+        <w:rPr>
+          <w:i w:val="0"/>
+        </w:rPr>
+      </w:pPr>
+      <w:r>
+        <w:rPr>
+          <w:i w:val="0"/>
+        </w:rPr>
         <w:t>As   interfaces que serção usadas entre a equipe técnica, gerente do projeto, líder de projeto, e os diferentes representantes da instituição contratante: usuários, gerentes, gerente de processo e qualidade são: correio electronico (e-mail) e telefone. Os artefactos  serão disponibilizados ao cliente presencialmente para fim de validação.</w:t>
       </w:r>
     </w:p>
@@ -9338,21 +9127,12 @@
         <w:ind w:right="-144"/>
       </w:pPr>
       <w:r>
-        <w:rPr>
-          <w:i/>
-        </w:rPr>
         <w:t>Nesta subse</w:t>
       </w:r>
       <w:r>
-        <w:rPr>
-          <w:i/>
-        </w:rPr>
         <w:t>c</w:t>
       </w:r>
       <w:r>
-        <w:rPr>
-          <w:i/>
-        </w:rPr>
         <w:t>ção deve ser descrita a infra-estrutura utilizada para o desenvolvimento do projeto, incluindo equipamentos, software de apoio, materiais, e qualquer outro recurso que seja relevante ser registrado.</w:t>
       </w:r>
     </w:p>
@@ -9795,6 +9575,7 @@
               <w:ind w:right="424"/>
             </w:pPr>
             <w:r>
+              <w:lastRenderedPageBreak/>
               <w:t>Computador</w:t>
             </w:r>
           </w:p>
@@ -9843,11 +9624,7 @@
         <w:ind w:right="-2"/>
       </w:pPr>
       <w:r>
-        <w:t xml:space="preserve">Esta seção compreende informações relacionadas ao controle de documentos do projeto, incluindo seu armazenamento, atualização e recuperação. Os documentos e dados </w:t>
-      </w:r>
-      <w:r>
-        <w:lastRenderedPageBreak/>
-        <w:t>compreendem todos os artefatos do projeto e outros documentos relevantes a serem controlados.</w:t>
+        <w:t>Esta seção compreende informações relacionadas ao controle de documentos do projeto, incluindo seu armazenamento, atualização e recuperação. Os documentos e dados compreendem todos os artefatos do projeto e outros documentos relevantes a serem controlados.</w:t>
       </w:r>
     </w:p>
     <w:p>
@@ -10297,20 +10074,38 @@
       <w:pPr>
         <w:pStyle w:val="BodyText2"/>
         <w:ind w:right="-2"/>
-      </w:pPr>
-      <w:r>
+        <w:rPr>
+          <w:i w:val="0"/>
+        </w:rPr>
+      </w:pPr>
+      <w:r>
+        <w:rPr>
+          <w:i w:val="0"/>
+        </w:rPr>
         <w:t>Esta subseção descreve como é garantida a capacitação dos profissionais para realização das atividades e utilização das ferramentas ado</w:t>
       </w:r>
       <w:r>
+        <w:rPr>
+          <w:i w:val="0"/>
+        </w:rPr>
         <w:t>p</w:t>
       </w:r>
       <w:r>
+        <w:rPr>
+          <w:i w:val="0"/>
+        </w:rPr>
         <w:t>tadas no desenvolvimento do proje</w:t>
       </w:r>
       <w:r>
+        <w:rPr>
+          <w:i w:val="0"/>
+        </w:rPr>
         <w:t>c</w:t>
       </w:r>
       <w:r>
+        <w:rPr>
+          <w:i w:val="0"/>
+        </w:rPr>
         <w:t>to. Relacionar as informações sobre treinamentos exclusivos para o projeto.</w:t>
       </w:r>
     </w:p>
@@ -10318,11 +10113,20 @@
       <w:pPr>
         <w:pStyle w:val="BodyText2"/>
         <w:ind w:right="-2"/>
-      </w:pPr>
-      <w:r>
+        <w:rPr>
+          <w:i w:val="0"/>
+        </w:rPr>
+      </w:pPr>
+      <w:r>
+        <w:rPr>
+          <w:i w:val="0"/>
+        </w:rPr>
         <w:t>A tabela 7 apresenta o plane</w:t>
       </w:r>
       <w:r>
+        <w:rPr>
+          <w:i w:val="0"/>
+        </w:rPr>
         <w:t>amento dos treinamentos</w:t>
       </w:r>
     </w:p>
@@ -10339,6 +10143,7 @@
         <w:jc w:val="left"/>
       </w:pPr>
       <w:r>
+        <w:lastRenderedPageBreak/>
         <w:t xml:space="preserve">Tabela </w:t>
       </w:r>
       <w:r>
@@ -10507,14 +10312,7 @@
               <w:rPr>
                 <w:color w:val="000000"/>
               </w:rPr>
-              <w:t xml:space="preserve">lidades </w:t>
-            </w:r>
-            <w:r>
-              <w:rPr>
-                <w:color w:val="000000"/>
-              </w:rPr>
-              <w:lastRenderedPageBreak/>
-              <w:t>basicas do mó</w:t>
+              <w:t>lidades basicas do mó</w:t>
             </w:r>
             <w:r>
               <w:rPr>
@@ -10541,7 +10339,6 @@
               <w:ind w:right="-2"/>
             </w:pPr>
             <w:r>
-              <w:lastRenderedPageBreak/>
               <w:t>Houana</w:t>
             </w:r>
           </w:p>
@@ -10776,80 +10573,71 @@
       <w:r>
         <w:t>análise de riscos</w:t>
       </w:r>
-      <w:bookmarkEnd w:id="76"/>
+      <w:bookmarkEnd w:id="75"/>
       <w:bookmarkEnd w:id="115"/>
     </w:p>
     <w:p>
       <w:pPr>
         <w:ind w:right="-2"/>
         <w:rPr>
-          <w:rFonts w:ascii="Times New Roman" w:hAnsi="Times New Roman"/>
-          <w:sz w:val="24"/>
-          <w:szCs w:val="24"/>
+          <w:rFonts w:cs="Arial"/>
+          <w:szCs w:val="22"/>
         </w:rPr>
       </w:pPr>
       <w:bookmarkStart w:id="116" w:name="_Toc487017266"/>
       <w:r>
         <w:rPr>
-          <w:rFonts w:ascii="Times New Roman" w:hAnsi="Times New Roman"/>
-          <w:sz w:val="24"/>
-          <w:szCs w:val="24"/>
+          <w:rFonts w:cs="Arial"/>
+          <w:szCs w:val="22"/>
         </w:rPr>
         <w:t>Esta seção compreende um plano de gerência de riscos potenciais para o desenvolvimento do proje</w:t>
       </w:r>
       <w:r>
         <w:rPr>
-          <w:rFonts w:ascii="Times New Roman" w:hAnsi="Times New Roman"/>
-          <w:sz w:val="24"/>
-          <w:szCs w:val="24"/>
+          <w:rFonts w:cs="Arial"/>
+          <w:szCs w:val="22"/>
         </w:rPr>
         <w:t>c</w:t>
       </w:r>
       <w:r>
         <w:rPr>
-          <w:rFonts w:ascii="Times New Roman" w:hAnsi="Times New Roman"/>
-          <w:sz w:val="24"/>
-          <w:szCs w:val="24"/>
+          <w:rFonts w:cs="Arial"/>
+          <w:szCs w:val="22"/>
         </w:rPr>
         <w:t>to, incluindo análise de riscos, possíveis dependências e problemas associados com o desenvolvimento, que possam impactar na qualidade do produto final. A</w:t>
       </w:r>
       <w:r>
         <w:rPr>
-          <w:rFonts w:ascii="Times New Roman" w:hAnsi="Times New Roman"/>
-          <w:sz w:val="24"/>
-          <w:szCs w:val="24"/>
+          <w:rFonts w:cs="Arial"/>
+          <w:szCs w:val="22"/>
         </w:rPr>
         <w:t>c</w:t>
       </w:r>
       <w:r>
         <w:rPr>
-          <w:rFonts w:ascii="Times New Roman" w:hAnsi="Times New Roman"/>
-          <w:sz w:val="24"/>
-          <w:szCs w:val="24"/>
+          <w:rFonts w:cs="Arial"/>
+          <w:szCs w:val="22"/>
         </w:rPr>
         <w:t>ções corre</w:t>
       </w:r>
       <w:r>
         <w:rPr>
-          <w:rFonts w:ascii="Times New Roman" w:hAnsi="Times New Roman"/>
-          <w:sz w:val="24"/>
-          <w:szCs w:val="24"/>
+          <w:rFonts w:cs="Arial"/>
+          <w:szCs w:val="22"/>
         </w:rPr>
         <w:t>c</w:t>
       </w:r>
       <w:r>
         <w:rPr>
-          <w:rFonts w:ascii="Times New Roman" w:hAnsi="Times New Roman"/>
-          <w:sz w:val="24"/>
-          <w:szCs w:val="24"/>
+          <w:rFonts w:cs="Arial"/>
+          <w:szCs w:val="22"/>
         </w:rPr>
         <w:t>tivas e pre</w:t>
       </w:r>
       <w:r>
         <w:rPr>
-          <w:rFonts w:ascii="Times New Roman" w:hAnsi="Times New Roman"/>
-          <w:sz w:val="24"/>
-          <w:szCs w:val="24"/>
+          <w:rFonts w:cs="Arial"/>
+          <w:szCs w:val="22"/>
         </w:rPr>
         <w:t>ventivas devem ser planeadas.</w:t>
       </w:r>
@@ -10857,16 +10645,14 @@
     <w:p>
       <w:pPr>
         <w:rPr>
-          <w:rFonts w:ascii="Times New Roman" w:hAnsi="Times New Roman"/>
-          <w:sz w:val="24"/>
-          <w:szCs w:val="24"/>
-        </w:rPr>
-      </w:pPr>
-      <w:r>
-        <w:rPr>
-          <w:rFonts w:ascii="Times New Roman" w:hAnsi="Times New Roman"/>
-          <w:sz w:val="24"/>
-          <w:szCs w:val="24"/>
+          <w:rFonts w:cs="Arial"/>
+          <w:szCs w:val="22"/>
+        </w:rPr>
+      </w:pPr>
+      <w:r>
+        <w:rPr>
+          <w:rFonts w:cs="Arial"/>
+          <w:szCs w:val="22"/>
         </w:rPr>
         <w:t>Cada risco deve ser identificado e classificado através da tabela abaixo.</w:t>
       </w:r>
@@ -10875,33 +10661,66 @@
       <w:pPr>
         <w:pStyle w:val="Caption"/>
         <w:rPr>
-          <w:rFonts w:ascii="Times New Roman" w:hAnsi="Times New Roman"/>
-          <w:sz w:val="24"/>
-          <w:szCs w:val="24"/>
-        </w:rPr>
-      </w:pPr>
-      <w:r>
+          <w:rFonts w:cs="Arial"/>
+          <w:sz w:val="22"/>
+          <w:szCs w:val="22"/>
+        </w:rPr>
+      </w:pPr>
+      <w:r>
+        <w:rPr>
+          <w:rFonts w:cs="Arial"/>
+          <w:sz w:val="22"/>
+          <w:szCs w:val="22"/>
+        </w:rPr>
         <w:t xml:space="preserve">Tabela </w:t>
       </w:r>
       <w:r>
+        <w:rPr>
+          <w:rFonts w:cs="Arial"/>
+          <w:sz w:val="22"/>
+          <w:szCs w:val="22"/>
+        </w:rPr>
         <w:fldChar w:fldCharType="begin"/>
       </w:r>
       <w:r>
+        <w:rPr>
+          <w:rFonts w:cs="Arial"/>
+          <w:sz w:val="22"/>
+          <w:szCs w:val="22"/>
+        </w:rPr>
         <w:instrText xml:space="preserve"> SEQ Tabela \* ARABIC </w:instrText>
       </w:r>
       <w:r>
+        <w:rPr>
+          <w:rFonts w:cs="Arial"/>
+          <w:sz w:val="22"/>
+          <w:szCs w:val="22"/>
+        </w:rPr>
         <w:fldChar w:fldCharType="separate"/>
       </w:r>
       <w:r>
         <w:rPr>
-          <w:noProof/>
+          <w:rFonts w:cs="Arial"/>
+          <w:noProof/>
+          <w:sz w:val="22"/>
+          <w:szCs w:val="22"/>
         </w:rPr>
         <w:t>8</w:t>
       </w:r>
       <w:r>
+        <w:rPr>
+          <w:rFonts w:cs="Arial"/>
+          <w:sz w:val="22"/>
+          <w:szCs w:val="22"/>
+        </w:rPr>
         <w:fldChar w:fldCharType="end"/>
       </w:r>
       <w:r>
+        <w:rPr>
+          <w:rFonts w:cs="Arial"/>
+          <w:sz w:val="22"/>
+          <w:szCs w:val="22"/>
+        </w:rPr>
         <w:t>:Riscos identificados e classificação</w:t>
       </w:r>
     </w:p>
@@ -10917,17 +10736,18 @@
         </w:pBdr>
         <w:jc w:val="center"/>
         <w:rPr>
-          <w:rFonts w:ascii="Times New Roman" w:hAnsi="Times New Roman"/>
-          <w:sz w:val="24"/>
-          <w:szCs w:val="24"/>
-        </w:rPr>
-      </w:pPr>
-      <w:r>
-        <w:rPr>
-          <w:rFonts w:ascii="Times New Roman" w:hAnsi="Times New Roman"/>
-          <w:sz w:val="24"/>
-          <w:szCs w:val="24"/>
-        </w:rPr>
+          <w:rFonts w:cs="Arial"/>
+          <w:sz w:val="22"/>
+          <w:szCs w:val="22"/>
+        </w:rPr>
+      </w:pPr>
+      <w:r>
+        <w:rPr>
+          <w:rFonts w:cs="Arial"/>
+          <w:sz w:val="22"/>
+          <w:szCs w:val="22"/>
+        </w:rPr>
+        <w:lastRenderedPageBreak/>
         <w:t xml:space="preserve">Gerenciamento de Risco </w:t>
       </w:r>
     </w:p>
@@ -10942,18 +10762,18 @@
           <w:right w:val="single" w:sz="12" w:space="1" w:color="000000"/>
         </w:pBdr>
         <w:rPr>
-          <w:rFonts w:ascii="Times New Roman" w:hAnsi="Times New Roman"/>
+          <w:rFonts w:cs="Arial"/>
           <w:b w:val="0"/>
-          <w:sz w:val="24"/>
-          <w:szCs w:val="24"/>
-        </w:rPr>
-      </w:pPr>
-      <w:r>
-        <w:rPr>
-          <w:rFonts w:ascii="Times New Roman" w:hAnsi="Times New Roman"/>
+          <w:sz w:val="22"/>
+          <w:szCs w:val="22"/>
+        </w:rPr>
+      </w:pPr>
+      <w:r>
+        <w:rPr>
+          <w:rFonts w:cs="Arial"/>
           <w:b w:val="0"/>
-          <w:sz w:val="24"/>
-          <w:szCs w:val="24"/>
+          <w:sz w:val="22"/>
+          <w:szCs w:val="22"/>
         </w:rPr>
         <w:t>Declaração do Risco: condição e conseqüência do risco</w:t>
       </w:r>
@@ -10969,18 +10789,18 @@
           <w:right w:val="single" w:sz="12" w:space="1" w:color="000000"/>
         </w:pBdr>
         <w:rPr>
-          <w:rFonts w:ascii="Times New Roman" w:hAnsi="Times New Roman"/>
+          <w:rFonts w:cs="Arial"/>
           <w:b w:val="0"/>
-          <w:sz w:val="24"/>
-          <w:szCs w:val="24"/>
-        </w:rPr>
-      </w:pPr>
-      <w:r>
-        <w:rPr>
-          <w:rFonts w:ascii="Times New Roman" w:hAnsi="Times New Roman"/>
+          <w:sz w:val="22"/>
+          <w:szCs w:val="22"/>
+        </w:rPr>
+      </w:pPr>
+      <w:r>
+        <w:rPr>
+          <w:rFonts w:cs="Arial"/>
           <w:b w:val="0"/>
-          <w:sz w:val="24"/>
-          <w:szCs w:val="24"/>
+          <w:sz w:val="22"/>
+          <w:szCs w:val="22"/>
         </w:rPr>
         <w:t>P (Probabilidade): probabilidade de acontecer o risco (1-baixa, 2-média, 3-alta)</w:t>
       </w:r>
@@ -10996,18 +10816,18 @@
           <w:right w:val="single" w:sz="12" w:space="1" w:color="000000"/>
         </w:pBdr>
         <w:rPr>
-          <w:rFonts w:ascii="Times New Roman" w:hAnsi="Times New Roman"/>
+          <w:rFonts w:cs="Arial"/>
           <w:b w:val="0"/>
-          <w:sz w:val="24"/>
-          <w:szCs w:val="24"/>
-        </w:rPr>
-      </w:pPr>
-      <w:r>
-        <w:rPr>
-          <w:rFonts w:ascii="Times New Roman" w:hAnsi="Times New Roman"/>
+          <w:sz w:val="22"/>
+          <w:szCs w:val="22"/>
+        </w:rPr>
+      </w:pPr>
+      <w:r>
+        <w:rPr>
+          <w:rFonts w:cs="Arial"/>
           <w:b w:val="0"/>
-          <w:sz w:val="24"/>
-          <w:szCs w:val="24"/>
+          <w:sz w:val="22"/>
+          <w:szCs w:val="22"/>
         </w:rPr>
         <w:t>I (Impacto): perda ou prejuízo caso o risco aconteça (1-baixa, 2-média, 3-alta)</w:t>
       </w:r>
@@ -11023,18 +10843,18 @@
           <w:right w:val="single" w:sz="12" w:space="1" w:color="000000"/>
         </w:pBdr>
         <w:rPr>
-          <w:rFonts w:ascii="Times New Roman" w:hAnsi="Times New Roman"/>
+          <w:rFonts w:cs="Arial"/>
           <w:b w:val="0"/>
-          <w:sz w:val="24"/>
-          <w:szCs w:val="24"/>
-        </w:rPr>
-      </w:pPr>
-      <w:r>
-        <w:rPr>
-          <w:rFonts w:ascii="Times New Roman" w:hAnsi="Times New Roman"/>
+          <w:sz w:val="22"/>
+          <w:szCs w:val="22"/>
+        </w:rPr>
+      </w:pPr>
+      <w:r>
+        <w:rPr>
+          <w:rFonts w:cs="Arial"/>
           <w:b w:val="0"/>
-          <w:sz w:val="24"/>
-          <w:szCs w:val="24"/>
+          <w:sz w:val="22"/>
+          <w:szCs w:val="22"/>
         </w:rPr>
         <w:t>E (Exposição): P x I, escala utilizada para classificar os riscos (mais alto = mais perigoso)</w:t>
       </w:r>
@@ -11050,18 +10870,18 @@
           <w:right w:val="single" w:sz="12" w:space="1" w:color="000000"/>
         </w:pBdr>
         <w:rPr>
-          <w:rFonts w:ascii="Times New Roman" w:hAnsi="Times New Roman"/>
+          <w:rFonts w:cs="Arial"/>
           <w:b w:val="0"/>
-          <w:sz w:val="24"/>
-          <w:szCs w:val="24"/>
-        </w:rPr>
-      </w:pPr>
-      <w:r>
-        <w:rPr>
-          <w:rFonts w:ascii="Times New Roman" w:hAnsi="Times New Roman"/>
+          <w:sz w:val="22"/>
+          <w:szCs w:val="22"/>
+        </w:rPr>
+      </w:pPr>
+      <w:r>
+        <w:rPr>
+          <w:rFonts w:cs="Arial"/>
           <w:b w:val="0"/>
-          <w:sz w:val="24"/>
-          <w:szCs w:val="24"/>
+          <w:sz w:val="22"/>
+          <w:szCs w:val="22"/>
         </w:rPr>
         <w:t>Data: data de identificação do risco</w:t>
       </w:r>
@@ -11132,18 +10952,16 @@
             <w:pPr>
               <w:ind w:right="-2"/>
               <w:rPr>
-                <w:rFonts w:ascii="Times New Roman" w:hAnsi="Times New Roman"/>
+                <w:rFonts w:cs="Arial"/>
                 <w:b/>
-                <w:sz w:val="24"/>
-                <w:szCs w:val="24"/>
+                <w:szCs w:val="22"/>
               </w:rPr>
             </w:pPr>
             <w:r>
               <w:rPr>
-                <w:rFonts w:ascii="Times New Roman" w:hAnsi="Times New Roman"/>
+                <w:rFonts w:cs="Arial"/>
                 <w:b/>
-                <w:sz w:val="24"/>
-                <w:szCs w:val="24"/>
+                <w:szCs w:val="22"/>
               </w:rPr>
               <w:t>Declaração do Risco</w:t>
             </w:r>
@@ -11162,18 +10980,16 @@
             <w:pPr>
               <w:ind w:right="-2"/>
               <w:rPr>
-                <w:rFonts w:ascii="Times New Roman" w:hAnsi="Times New Roman"/>
+                <w:rFonts w:cs="Arial"/>
                 <w:b/>
-                <w:sz w:val="24"/>
-                <w:szCs w:val="24"/>
+                <w:szCs w:val="22"/>
               </w:rPr>
             </w:pPr>
             <w:r>
               <w:rPr>
-                <w:rFonts w:ascii="Times New Roman" w:hAnsi="Times New Roman"/>
+                <w:rFonts w:cs="Arial"/>
                 <w:b/>
-                <w:sz w:val="24"/>
-                <w:szCs w:val="24"/>
+                <w:szCs w:val="22"/>
               </w:rPr>
               <w:t>P</w:t>
             </w:r>
@@ -11192,18 +11008,16 @@
             <w:pPr>
               <w:ind w:right="-2"/>
               <w:rPr>
-                <w:rFonts w:ascii="Times New Roman" w:hAnsi="Times New Roman"/>
+                <w:rFonts w:cs="Arial"/>
                 <w:b/>
-                <w:sz w:val="24"/>
-                <w:szCs w:val="24"/>
+                <w:szCs w:val="22"/>
               </w:rPr>
             </w:pPr>
             <w:r>
               <w:rPr>
-                <w:rFonts w:ascii="Times New Roman" w:hAnsi="Times New Roman"/>
+                <w:rFonts w:cs="Arial"/>
                 <w:b/>
-                <w:sz w:val="24"/>
-                <w:szCs w:val="24"/>
+                <w:szCs w:val="22"/>
               </w:rPr>
               <w:t>I</w:t>
             </w:r>
@@ -11222,18 +11036,16 @@
             <w:pPr>
               <w:ind w:right="-2"/>
               <w:rPr>
-                <w:rFonts w:ascii="Times New Roman" w:hAnsi="Times New Roman"/>
+                <w:rFonts w:cs="Arial"/>
                 <w:b/>
-                <w:sz w:val="24"/>
-                <w:szCs w:val="24"/>
+                <w:szCs w:val="22"/>
               </w:rPr>
             </w:pPr>
             <w:r>
               <w:rPr>
-                <w:rFonts w:ascii="Times New Roman" w:hAnsi="Times New Roman"/>
+                <w:rFonts w:cs="Arial"/>
                 <w:b/>
-                <w:sz w:val="24"/>
-                <w:szCs w:val="24"/>
+                <w:szCs w:val="22"/>
               </w:rPr>
               <w:t>E</w:t>
             </w:r>
@@ -11252,18 +11064,16 @@
             <w:pPr>
               <w:ind w:right="-2"/>
               <w:rPr>
-                <w:rFonts w:ascii="Times New Roman" w:hAnsi="Times New Roman"/>
+                <w:rFonts w:cs="Arial"/>
                 <w:b/>
-                <w:sz w:val="24"/>
-                <w:szCs w:val="24"/>
+                <w:szCs w:val="22"/>
               </w:rPr>
             </w:pPr>
             <w:r>
               <w:rPr>
-                <w:rFonts w:ascii="Times New Roman" w:hAnsi="Times New Roman"/>
+                <w:rFonts w:cs="Arial"/>
                 <w:b/>
-                <w:sz w:val="24"/>
-                <w:szCs w:val="24"/>
+                <w:szCs w:val="22"/>
               </w:rPr>
               <w:t>Descritivo</w:t>
             </w:r>
@@ -11282,18 +11092,16 @@
             <w:pPr>
               <w:ind w:right="-2"/>
               <w:rPr>
-                <w:rFonts w:ascii="Times New Roman" w:hAnsi="Times New Roman"/>
+                <w:rFonts w:cs="Arial"/>
                 <w:b/>
-                <w:sz w:val="24"/>
-                <w:szCs w:val="24"/>
+                <w:szCs w:val="22"/>
               </w:rPr>
             </w:pPr>
             <w:r>
               <w:rPr>
-                <w:rFonts w:ascii="Times New Roman" w:hAnsi="Times New Roman"/>
+                <w:rFonts w:cs="Arial"/>
                 <w:b/>
-                <w:sz w:val="24"/>
-                <w:szCs w:val="24"/>
+                <w:szCs w:val="22"/>
               </w:rPr>
               <w:t>Responsável</w:t>
             </w:r>
@@ -11312,18 +11120,16 @@
             <w:pPr>
               <w:ind w:right="-2"/>
               <w:rPr>
-                <w:rFonts w:ascii="Times New Roman" w:hAnsi="Times New Roman"/>
+                <w:rFonts w:cs="Arial"/>
                 <w:b/>
-                <w:sz w:val="24"/>
-                <w:szCs w:val="24"/>
+                <w:szCs w:val="22"/>
               </w:rPr>
             </w:pPr>
             <w:r>
               <w:rPr>
-                <w:rFonts w:ascii="Times New Roman" w:hAnsi="Times New Roman"/>
+                <w:rFonts w:cs="Arial"/>
                 <w:b/>
-                <w:sz w:val="24"/>
-                <w:szCs w:val="24"/>
+                <w:szCs w:val="22"/>
               </w:rPr>
               <w:t>Data</w:t>
             </w:r>
@@ -11372,16 +11178,14 @@
             <w:pPr>
               <w:ind w:right="-2"/>
               <w:rPr>
-                <w:rFonts w:ascii="Times New Roman" w:hAnsi="Times New Roman"/>
-                <w:sz w:val="24"/>
-                <w:szCs w:val="24"/>
+                <w:rFonts w:cs="Arial"/>
+                <w:szCs w:val="22"/>
               </w:rPr>
             </w:pPr>
             <w:r>
               <w:rPr>
-                <w:rFonts w:ascii="Times New Roman" w:hAnsi="Times New Roman"/>
-                <w:sz w:val="24"/>
-                <w:szCs w:val="24"/>
+                <w:rFonts w:cs="Arial"/>
+                <w:szCs w:val="22"/>
               </w:rPr>
               <w:t xml:space="preserve">Levantamento de requisitos não claros </w:t>
             </w:r>
@@ -11400,16 +11204,14 @@
             <w:pPr>
               <w:ind w:right="-2"/>
               <w:rPr>
-                <w:rFonts w:ascii="Times New Roman" w:hAnsi="Times New Roman"/>
-                <w:sz w:val="24"/>
-                <w:szCs w:val="24"/>
+                <w:rFonts w:cs="Arial"/>
+                <w:szCs w:val="22"/>
               </w:rPr>
             </w:pPr>
             <w:r>
               <w:rPr>
-                <w:rFonts w:ascii="Times New Roman" w:hAnsi="Times New Roman"/>
-                <w:sz w:val="24"/>
-                <w:szCs w:val="24"/>
+                <w:rFonts w:cs="Arial"/>
+                <w:szCs w:val="22"/>
               </w:rPr>
               <w:t>1</w:t>
             </w:r>
@@ -11428,16 +11230,14 @@
             <w:pPr>
               <w:ind w:right="-2"/>
               <w:rPr>
-                <w:rFonts w:ascii="Times New Roman" w:hAnsi="Times New Roman"/>
-                <w:sz w:val="24"/>
-                <w:szCs w:val="24"/>
+                <w:rFonts w:cs="Arial"/>
+                <w:szCs w:val="22"/>
               </w:rPr>
             </w:pPr>
             <w:r>
               <w:rPr>
-                <w:rFonts w:ascii="Times New Roman" w:hAnsi="Times New Roman"/>
-                <w:sz w:val="24"/>
-                <w:szCs w:val="24"/>
+                <w:rFonts w:cs="Arial"/>
+                <w:szCs w:val="22"/>
               </w:rPr>
               <w:t>3</w:t>
             </w:r>
@@ -11456,16 +11256,14 @@
             <w:pPr>
               <w:ind w:right="-2"/>
               <w:rPr>
-                <w:rFonts w:ascii="Times New Roman" w:hAnsi="Times New Roman"/>
-                <w:sz w:val="24"/>
-                <w:szCs w:val="24"/>
+                <w:rFonts w:cs="Arial"/>
+                <w:szCs w:val="22"/>
               </w:rPr>
             </w:pPr>
             <w:r>
               <w:rPr>
-                <w:rFonts w:ascii="Times New Roman" w:hAnsi="Times New Roman"/>
-                <w:sz w:val="24"/>
-                <w:szCs w:val="24"/>
+                <w:rFonts w:cs="Arial"/>
+                <w:szCs w:val="22"/>
               </w:rPr>
               <w:t>3</w:t>
             </w:r>
@@ -11484,27 +11282,16 @@
             <w:pPr>
               <w:ind w:right="-2"/>
               <w:rPr>
-                <w:rFonts w:ascii="Times New Roman" w:hAnsi="Times New Roman"/>
-                <w:sz w:val="24"/>
-                <w:szCs w:val="24"/>
+                <w:rFonts w:cs="Arial"/>
+                <w:szCs w:val="22"/>
               </w:rPr>
             </w:pPr>
             <w:r>
               <w:rPr>
-                <w:rFonts w:ascii="Times New Roman" w:hAnsi="Times New Roman"/>
-                <w:sz w:val="24"/>
-                <w:szCs w:val="24"/>
+                <w:rFonts w:cs="Arial"/>
+                <w:szCs w:val="22"/>
               </w:rPr>
-              <w:t xml:space="preserve">O tempo estimado para o levamento de requisitos (15 dias) pode contribuir para que os mesmos </w:t>
-            </w:r>
-            <w:r>
-              <w:rPr>
-                <w:rFonts w:ascii="Times New Roman" w:hAnsi="Times New Roman"/>
-                <w:sz w:val="24"/>
-                <w:szCs w:val="24"/>
-              </w:rPr>
-              <w:lastRenderedPageBreak/>
-              <w:t xml:space="preserve">sejam definidos, uma vez que o pessoal da contratante pode não ser eficaz no processo de colaboração. </w:t>
+              <w:t xml:space="preserve">O tempo estimado para o levamento de requisitos (15 dias) pode contribuir para que os mesmos sejam definidos, uma vez que o pessoal da contratante pode não ser eficaz no processo de colaboração. </w:t>
             </w:r>
           </w:p>
         </w:tc>
@@ -11521,18 +11308,15 @@
             <w:pPr>
               <w:ind w:right="-2"/>
               <w:rPr>
-                <w:rFonts w:ascii="Times New Roman" w:hAnsi="Times New Roman"/>
-                <w:sz w:val="24"/>
-                <w:szCs w:val="24"/>
+                <w:rFonts w:cs="Arial"/>
+                <w:szCs w:val="22"/>
               </w:rPr>
             </w:pPr>
             <w:r>
               <w:rPr>
-                <w:rFonts w:ascii="Times New Roman" w:hAnsi="Times New Roman"/>
-                <w:sz w:val="24"/>
-                <w:szCs w:val="24"/>
+                <w:rFonts w:cs="Arial"/>
+                <w:szCs w:val="22"/>
               </w:rPr>
-              <w:lastRenderedPageBreak/>
               <w:t>Luvina Victor</w:t>
             </w:r>
           </w:p>
@@ -11540,9 +11324,8 @@
             <w:pPr>
               <w:ind w:right="-2"/>
               <w:rPr>
-                <w:rFonts w:ascii="Times New Roman" w:hAnsi="Times New Roman"/>
-                <w:sz w:val="24"/>
-                <w:szCs w:val="24"/>
+                <w:rFonts w:cs="Arial"/>
+                <w:szCs w:val="22"/>
               </w:rPr>
             </w:pPr>
           </w:p>
@@ -11550,9 +11333,8 @@
             <w:pPr>
               <w:ind w:right="-2"/>
               <w:rPr>
-                <w:rFonts w:ascii="Times New Roman" w:hAnsi="Times New Roman"/>
-                <w:sz w:val="24"/>
-                <w:szCs w:val="24"/>
+                <w:rFonts w:cs="Arial"/>
+                <w:szCs w:val="22"/>
               </w:rPr>
             </w:pPr>
           </w:p>
@@ -11560,9 +11342,8 @@
             <w:pPr>
               <w:ind w:right="-2"/>
               <w:rPr>
-                <w:rFonts w:ascii="Times New Roman" w:hAnsi="Times New Roman"/>
-                <w:sz w:val="24"/>
-                <w:szCs w:val="24"/>
+                <w:rFonts w:cs="Arial"/>
+                <w:szCs w:val="22"/>
               </w:rPr>
             </w:pPr>
           </w:p>
@@ -11580,18 +11361,15 @@
             <w:pPr>
               <w:ind w:right="-2"/>
               <w:rPr>
-                <w:rFonts w:ascii="Times New Roman" w:hAnsi="Times New Roman"/>
-                <w:sz w:val="24"/>
-                <w:szCs w:val="24"/>
+                <w:rFonts w:cs="Arial"/>
+                <w:szCs w:val="22"/>
               </w:rPr>
             </w:pPr>
             <w:r>
               <w:rPr>
-                <w:rFonts w:ascii="Times New Roman" w:hAnsi="Times New Roman"/>
-                <w:sz w:val="24"/>
-                <w:szCs w:val="24"/>
+                <w:rFonts w:cs="Arial"/>
+                <w:szCs w:val="22"/>
               </w:rPr>
-              <w:lastRenderedPageBreak/>
               <w:t>20/08/2018</w:t>
             </w:r>
           </w:p>
@@ -11611,16 +11389,14 @@
             <w:pPr>
               <w:ind w:right="-2"/>
               <w:rPr>
-                <w:rFonts w:ascii="Times New Roman" w:hAnsi="Times New Roman"/>
-                <w:sz w:val="24"/>
-                <w:szCs w:val="24"/>
+                <w:rFonts w:cs="Arial"/>
+                <w:szCs w:val="22"/>
               </w:rPr>
             </w:pPr>
             <w:r>
               <w:rPr>
-                <w:rFonts w:ascii="Times New Roman" w:hAnsi="Times New Roman"/>
-                <w:sz w:val="24"/>
-                <w:szCs w:val="24"/>
+                <w:rFonts w:cs="Arial"/>
+                <w:szCs w:val="22"/>
               </w:rPr>
               <w:t>2</w:t>
             </w:r>
@@ -11639,16 +11415,14 @@
             <w:pPr>
               <w:ind w:right="-2"/>
               <w:rPr>
-                <w:rFonts w:ascii="Times New Roman" w:hAnsi="Times New Roman"/>
-                <w:sz w:val="24"/>
-                <w:szCs w:val="24"/>
+                <w:rFonts w:cs="Arial"/>
+                <w:szCs w:val="22"/>
               </w:rPr>
             </w:pPr>
             <w:r>
               <w:rPr>
-                <w:rFonts w:ascii="Times New Roman" w:hAnsi="Times New Roman"/>
-                <w:sz w:val="24"/>
-                <w:szCs w:val="24"/>
+                <w:rFonts w:cs="Arial"/>
+                <w:szCs w:val="22"/>
               </w:rPr>
               <w:t>Exigência de mudanças nos requisitos</w:t>
             </w:r>
@@ -11667,16 +11441,14 @@
             <w:pPr>
               <w:ind w:right="-2"/>
               <w:rPr>
-                <w:rFonts w:ascii="Times New Roman" w:hAnsi="Times New Roman"/>
-                <w:sz w:val="24"/>
-                <w:szCs w:val="24"/>
+                <w:rFonts w:cs="Arial"/>
+                <w:szCs w:val="22"/>
               </w:rPr>
             </w:pPr>
             <w:r>
               <w:rPr>
-                <w:rFonts w:ascii="Times New Roman" w:hAnsi="Times New Roman"/>
-                <w:sz w:val="24"/>
-                <w:szCs w:val="24"/>
+                <w:rFonts w:cs="Arial"/>
+                <w:szCs w:val="22"/>
               </w:rPr>
               <w:t>1</w:t>
             </w:r>
@@ -11695,16 +11467,14 @@
             <w:pPr>
               <w:ind w:right="-2"/>
               <w:rPr>
-                <w:rFonts w:ascii="Times New Roman" w:hAnsi="Times New Roman"/>
-                <w:sz w:val="24"/>
-                <w:szCs w:val="24"/>
+                <w:rFonts w:cs="Arial"/>
+                <w:szCs w:val="22"/>
               </w:rPr>
             </w:pPr>
             <w:r>
               <w:rPr>
-                <w:rFonts w:ascii="Times New Roman" w:hAnsi="Times New Roman"/>
-                <w:sz w:val="24"/>
-                <w:szCs w:val="24"/>
+                <w:rFonts w:cs="Arial"/>
+                <w:szCs w:val="22"/>
               </w:rPr>
               <w:t>2</w:t>
             </w:r>
@@ -11723,16 +11493,14 @@
             <w:pPr>
               <w:ind w:right="-2"/>
               <w:rPr>
-                <w:rFonts w:ascii="Times New Roman" w:hAnsi="Times New Roman"/>
-                <w:sz w:val="24"/>
-                <w:szCs w:val="24"/>
+                <w:rFonts w:cs="Arial"/>
+                <w:szCs w:val="22"/>
               </w:rPr>
             </w:pPr>
             <w:r>
               <w:rPr>
-                <w:rFonts w:ascii="Times New Roman" w:hAnsi="Times New Roman"/>
-                <w:sz w:val="24"/>
-                <w:szCs w:val="24"/>
+                <w:rFonts w:cs="Arial"/>
+                <w:szCs w:val="22"/>
               </w:rPr>
               <w:t>2</w:t>
             </w:r>
@@ -11751,16 +11519,14 @@
             <w:pPr>
               <w:ind w:right="-2"/>
               <w:rPr>
-                <w:rFonts w:ascii="Times New Roman" w:hAnsi="Times New Roman"/>
-                <w:sz w:val="24"/>
-                <w:szCs w:val="24"/>
+                <w:rFonts w:cs="Arial"/>
+                <w:szCs w:val="22"/>
               </w:rPr>
             </w:pPr>
             <w:r>
               <w:rPr>
-                <w:rFonts w:ascii="Times New Roman" w:hAnsi="Times New Roman"/>
-                <w:sz w:val="24"/>
-                <w:szCs w:val="24"/>
+                <w:rFonts w:cs="Arial"/>
+                <w:szCs w:val="22"/>
               </w:rPr>
               <w:t>Caso seja solicitada a revisão ou introdução de requisito durante o processo de desenvolvimento, o custo e o cronograma serão afectados</w:t>
             </w:r>
@@ -11779,16 +11545,14 @@
             <w:pPr>
               <w:ind w:right="-2"/>
               <w:rPr>
-                <w:rFonts w:ascii="Times New Roman" w:hAnsi="Times New Roman"/>
-                <w:sz w:val="24"/>
-                <w:szCs w:val="24"/>
+                <w:rFonts w:cs="Arial"/>
+                <w:szCs w:val="22"/>
               </w:rPr>
             </w:pPr>
             <w:r>
               <w:rPr>
-                <w:rFonts w:ascii="Times New Roman" w:hAnsi="Times New Roman"/>
-                <w:sz w:val="24"/>
-                <w:szCs w:val="24"/>
+                <w:rFonts w:cs="Arial"/>
+                <w:szCs w:val="22"/>
               </w:rPr>
               <w:t>Zelito Saide</w:t>
             </w:r>
@@ -11807,16 +11571,14 @@
             <w:pPr>
               <w:ind w:right="-2"/>
               <w:rPr>
-                <w:rFonts w:ascii="Times New Roman" w:hAnsi="Times New Roman"/>
-                <w:sz w:val="24"/>
-                <w:szCs w:val="24"/>
+                <w:rFonts w:cs="Arial"/>
+                <w:szCs w:val="22"/>
               </w:rPr>
             </w:pPr>
             <w:r>
               <w:rPr>
-                <w:rFonts w:ascii="Times New Roman" w:hAnsi="Times New Roman"/>
-                <w:sz w:val="24"/>
-                <w:szCs w:val="24"/>
+                <w:rFonts w:cs="Arial"/>
+                <w:szCs w:val="22"/>
               </w:rPr>
               <w:t>01/09/2018</w:t>
             </w:r>
@@ -11837,16 +11599,14 @@
             <w:pPr>
               <w:ind w:right="-2"/>
               <w:rPr>
-                <w:rFonts w:ascii="Times New Roman" w:hAnsi="Times New Roman"/>
-                <w:sz w:val="24"/>
-                <w:szCs w:val="24"/>
+                <w:rFonts w:cs="Arial"/>
+                <w:szCs w:val="22"/>
               </w:rPr>
             </w:pPr>
             <w:r>
               <w:rPr>
-                <w:rFonts w:ascii="Times New Roman" w:hAnsi="Times New Roman"/>
-                <w:sz w:val="24"/>
-                <w:szCs w:val="24"/>
+                <w:rFonts w:cs="Arial"/>
+                <w:szCs w:val="22"/>
               </w:rPr>
               <w:t>3</w:t>
             </w:r>
@@ -11865,16 +11625,14 @@
             <w:pPr>
               <w:ind w:right="-2"/>
               <w:rPr>
-                <w:rFonts w:ascii="Times New Roman" w:hAnsi="Times New Roman"/>
-                <w:sz w:val="24"/>
-                <w:szCs w:val="24"/>
+                <w:rFonts w:cs="Arial"/>
+                <w:szCs w:val="22"/>
               </w:rPr>
             </w:pPr>
             <w:r>
               <w:rPr>
-                <w:rFonts w:ascii="Times New Roman" w:hAnsi="Times New Roman"/>
-                <w:sz w:val="24"/>
-                <w:szCs w:val="24"/>
+                <w:rFonts w:cs="Arial"/>
+                <w:szCs w:val="22"/>
               </w:rPr>
               <w:t>Falta de disponibilidade dos colaboradores fornecidos pela contratante</w:t>
             </w:r>
@@ -11893,16 +11651,14 @@
             <w:pPr>
               <w:ind w:right="-2"/>
               <w:rPr>
-                <w:rFonts w:ascii="Times New Roman" w:hAnsi="Times New Roman"/>
-                <w:sz w:val="24"/>
-                <w:szCs w:val="24"/>
+                <w:rFonts w:cs="Arial"/>
+                <w:szCs w:val="22"/>
               </w:rPr>
             </w:pPr>
             <w:r>
               <w:rPr>
-                <w:rFonts w:ascii="Times New Roman" w:hAnsi="Times New Roman"/>
-                <w:sz w:val="24"/>
-                <w:szCs w:val="24"/>
+                <w:rFonts w:cs="Arial"/>
+                <w:szCs w:val="22"/>
               </w:rPr>
               <w:t>2</w:t>
             </w:r>
@@ -11921,16 +11677,14 @@
             <w:pPr>
               <w:ind w:right="-2"/>
               <w:rPr>
-                <w:rFonts w:ascii="Times New Roman" w:hAnsi="Times New Roman"/>
-                <w:sz w:val="24"/>
-                <w:szCs w:val="24"/>
+                <w:rFonts w:cs="Arial"/>
+                <w:szCs w:val="22"/>
               </w:rPr>
             </w:pPr>
             <w:r>
               <w:rPr>
-                <w:rFonts w:ascii="Times New Roman" w:hAnsi="Times New Roman"/>
-                <w:sz w:val="24"/>
-                <w:szCs w:val="24"/>
+                <w:rFonts w:cs="Arial"/>
+                <w:szCs w:val="22"/>
               </w:rPr>
               <w:t>2</w:t>
             </w:r>
@@ -11949,16 +11703,14 @@
             <w:pPr>
               <w:ind w:right="-2"/>
               <w:rPr>
-                <w:rFonts w:ascii="Times New Roman" w:hAnsi="Times New Roman"/>
-                <w:sz w:val="24"/>
-                <w:szCs w:val="24"/>
+                <w:rFonts w:cs="Arial"/>
+                <w:szCs w:val="22"/>
               </w:rPr>
             </w:pPr>
             <w:r>
               <w:rPr>
-                <w:rFonts w:ascii="Times New Roman" w:hAnsi="Times New Roman"/>
-                <w:sz w:val="24"/>
-                <w:szCs w:val="24"/>
+                <w:rFonts w:cs="Arial"/>
+                <w:szCs w:val="22"/>
               </w:rPr>
               <w:t>4</w:t>
             </w:r>
@@ -11977,16 +11729,14 @@
             <w:pPr>
               <w:ind w:right="-2"/>
               <w:rPr>
-                <w:rFonts w:ascii="Times New Roman" w:hAnsi="Times New Roman"/>
-                <w:sz w:val="24"/>
-                <w:szCs w:val="24"/>
+                <w:rFonts w:cs="Arial"/>
+                <w:szCs w:val="22"/>
               </w:rPr>
             </w:pPr>
             <w:r>
               <w:rPr>
-                <w:rFonts w:ascii="Times New Roman" w:hAnsi="Times New Roman"/>
-                <w:sz w:val="24"/>
-                <w:szCs w:val="24"/>
+                <w:rFonts w:cs="Arial"/>
+                <w:szCs w:val="22"/>
               </w:rPr>
               <w:t>Sem a interação contínua com os colabores, a especificação de requisitos de sistema pode fallhar</w:t>
             </w:r>
@@ -12005,16 +11755,14 @@
             <w:pPr>
               <w:ind w:right="-2"/>
               <w:rPr>
-                <w:rFonts w:ascii="Times New Roman" w:hAnsi="Times New Roman"/>
-                <w:sz w:val="24"/>
-                <w:szCs w:val="24"/>
+                <w:rFonts w:cs="Arial"/>
+                <w:szCs w:val="22"/>
               </w:rPr>
             </w:pPr>
             <w:r>
               <w:rPr>
-                <w:rFonts w:ascii="Times New Roman" w:hAnsi="Times New Roman"/>
-                <w:sz w:val="24"/>
-                <w:szCs w:val="24"/>
+                <w:rFonts w:cs="Arial"/>
+                <w:szCs w:val="22"/>
               </w:rPr>
               <w:t>Lani Magule</w:t>
             </w:r>
@@ -12033,16 +11781,14 @@
             <w:pPr>
               <w:ind w:right="-2"/>
               <w:rPr>
-                <w:rFonts w:ascii="Times New Roman" w:hAnsi="Times New Roman"/>
-                <w:sz w:val="24"/>
-                <w:szCs w:val="24"/>
+                <w:rFonts w:cs="Arial"/>
+                <w:szCs w:val="22"/>
               </w:rPr>
             </w:pPr>
             <w:r>
               <w:rPr>
-                <w:rFonts w:ascii="Times New Roman" w:hAnsi="Times New Roman"/>
-                <w:sz w:val="24"/>
-                <w:szCs w:val="24"/>
+                <w:rFonts w:cs="Arial"/>
+                <w:szCs w:val="22"/>
               </w:rPr>
               <w:t>02/09/2018</w:t>
             </w:r>
@@ -12063,16 +11809,14 @@
             <w:pPr>
               <w:ind w:right="-2"/>
               <w:rPr>
-                <w:rFonts w:ascii="Times New Roman" w:hAnsi="Times New Roman"/>
-                <w:sz w:val="24"/>
-                <w:szCs w:val="24"/>
+                <w:rFonts w:cs="Arial"/>
+                <w:szCs w:val="22"/>
               </w:rPr>
             </w:pPr>
             <w:r>
               <w:rPr>
-                <w:rFonts w:ascii="Times New Roman" w:hAnsi="Times New Roman"/>
-                <w:sz w:val="24"/>
-                <w:szCs w:val="24"/>
+                <w:rFonts w:cs="Arial"/>
+                <w:szCs w:val="22"/>
               </w:rPr>
               <w:t>4</w:t>
             </w:r>
@@ -12091,16 +11835,14 @@
             <w:pPr>
               <w:ind w:right="-2"/>
               <w:rPr>
-                <w:rFonts w:ascii="Times New Roman" w:hAnsi="Times New Roman"/>
-                <w:sz w:val="24"/>
-                <w:szCs w:val="24"/>
+                <w:rFonts w:cs="Arial"/>
+                <w:szCs w:val="22"/>
               </w:rPr>
             </w:pPr>
             <w:r>
               <w:rPr>
-                <w:rFonts w:ascii="Times New Roman" w:hAnsi="Times New Roman"/>
-                <w:sz w:val="24"/>
-                <w:szCs w:val="24"/>
+                <w:rFonts w:cs="Arial"/>
+                <w:szCs w:val="22"/>
               </w:rPr>
               <w:t>Atraso na homologação dos módulos</w:t>
             </w:r>
@@ -12119,16 +11861,14 @@
             <w:pPr>
               <w:ind w:right="-2"/>
               <w:rPr>
-                <w:rFonts w:ascii="Times New Roman" w:hAnsi="Times New Roman"/>
-                <w:sz w:val="24"/>
-                <w:szCs w:val="24"/>
+                <w:rFonts w:cs="Arial"/>
+                <w:szCs w:val="22"/>
               </w:rPr>
             </w:pPr>
             <w:r>
               <w:rPr>
-                <w:rFonts w:ascii="Times New Roman" w:hAnsi="Times New Roman"/>
-                <w:sz w:val="24"/>
-                <w:szCs w:val="24"/>
+                <w:rFonts w:cs="Arial"/>
+                <w:szCs w:val="22"/>
               </w:rPr>
               <w:t>2</w:t>
             </w:r>
@@ -12147,16 +11887,14 @@
             <w:pPr>
               <w:ind w:right="-2"/>
               <w:rPr>
-                <w:rFonts w:ascii="Times New Roman" w:hAnsi="Times New Roman"/>
-                <w:sz w:val="24"/>
-                <w:szCs w:val="24"/>
+                <w:rFonts w:cs="Arial"/>
+                <w:szCs w:val="22"/>
               </w:rPr>
             </w:pPr>
             <w:r>
               <w:rPr>
-                <w:rFonts w:ascii="Times New Roman" w:hAnsi="Times New Roman"/>
-                <w:sz w:val="24"/>
-                <w:szCs w:val="24"/>
+                <w:rFonts w:cs="Arial"/>
+                <w:szCs w:val="22"/>
               </w:rPr>
               <w:t>3</w:t>
             </w:r>
@@ -12175,16 +11913,14 @@
             <w:pPr>
               <w:ind w:right="-2"/>
               <w:rPr>
-                <w:rFonts w:ascii="Times New Roman" w:hAnsi="Times New Roman"/>
-                <w:sz w:val="24"/>
-                <w:szCs w:val="24"/>
+                <w:rFonts w:cs="Arial"/>
+                <w:szCs w:val="22"/>
               </w:rPr>
             </w:pPr>
             <w:r>
               <w:rPr>
-                <w:rFonts w:ascii="Times New Roman" w:hAnsi="Times New Roman"/>
-                <w:sz w:val="24"/>
-                <w:szCs w:val="24"/>
+                <w:rFonts w:cs="Arial"/>
+                <w:szCs w:val="22"/>
               </w:rPr>
               <w:t>6</w:t>
             </w:r>
@@ -12203,16 +11939,14 @@
             <w:pPr>
               <w:ind w:right="-2"/>
               <w:rPr>
-                <w:rFonts w:ascii="Times New Roman" w:hAnsi="Times New Roman"/>
-                <w:sz w:val="24"/>
-                <w:szCs w:val="24"/>
+                <w:rFonts w:cs="Arial"/>
+                <w:szCs w:val="22"/>
               </w:rPr>
             </w:pPr>
             <w:r>
               <w:rPr>
-                <w:rFonts w:ascii="Times New Roman" w:hAnsi="Times New Roman"/>
-                <w:sz w:val="24"/>
-                <w:szCs w:val="24"/>
+                <w:rFonts w:cs="Arial"/>
+                <w:szCs w:val="22"/>
               </w:rPr>
               <w:t>Cada entrega (módulo) deve ser homologada pela coontratante. O atraso desse processo condiciona o desenvolviento dos módulos subsequente, o que trará implicações no tempo e custo</w:t>
             </w:r>
@@ -12231,16 +11965,14 @@
             <w:pPr>
               <w:ind w:right="-2"/>
               <w:rPr>
-                <w:rFonts w:ascii="Times New Roman" w:hAnsi="Times New Roman"/>
-                <w:sz w:val="24"/>
-                <w:szCs w:val="24"/>
+                <w:rFonts w:cs="Arial"/>
+                <w:szCs w:val="22"/>
               </w:rPr>
             </w:pPr>
             <w:r>
               <w:rPr>
-                <w:rFonts w:ascii="Times New Roman" w:hAnsi="Times New Roman"/>
-                <w:sz w:val="24"/>
-                <w:szCs w:val="24"/>
+                <w:rFonts w:cs="Arial"/>
+                <w:szCs w:val="22"/>
               </w:rPr>
               <w:t>Emerson Houana</w:t>
             </w:r>
@@ -12259,16 +11991,14 @@
             <w:pPr>
               <w:ind w:right="-2"/>
               <w:rPr>
-                <w:rFonts w:ascii="Times New Roman" w:hAnsi="Times New Roman"/>
-                <w:sz w:val="24"/>
-                <w:szCs w:val="24"/>
+                <w:rFonts w:cs="Arial"/>
+                <w:szCs w:val="22"/>
               </w:rPr>
             </w:pPr>
             <w:r>
               <w:rPr>
-                <w:rFonts w:ascii="Times New Roman" w:hAnsi="Times New Roman"/>
-                <w:sz w:val="24"/>
-                <w:szCs w:val="24"/>
+                <w:rFonts w:cs="Arial"/>
+                <w:szCs w:val="22"/>
               </w:rPr>
               <w:t>04/09/2018</w:t>
             </w:r>
@@ -12276,6 +12006,9 @@
         </w:tc>
       </w:tr>
       <w:tr>
+        <w:trPr>
+          <w:trHeight w:val="70"/>
+        </w:trPr>
         <w:tc>
           <w:tcPr>
             <w:tcW w:w="367" w:type="dxa"/>
@@ -12288,16 +12021,14 @@
             <w:pPr>
               <w:ind w:right="-2"/>
               <w:rPr>
-                <w:rFonts w:ascii="Times New Roman" w:hAnsi="Times New Roman"/>
-                <w:sz w:val="24"/>
-                <w:szCs w:val="24"/>
+                <w:rFonts w:cs="Arial"/>
+                <w:szCs w:val="22"/>
               </w:rPr>
             </w:pPr>
             <w:r>
               <w:rPr>
-                <w:rFonts w:ascii="Times New Roman" w:hAnsi="Times New Roman"/>
-                <w:sz w:val="24"/>
-                <w:szCs w:val="24"/>
+                <w:rFonts w:cs="Arial"/>
+                <w:szCs w:val="22"/>
               </w:rPr>
               <w:t>5</w:t>
             </w:r>
@@ -12315,16 +12046,14 @@
             <w:pPr>
               <w:ind w:right="-2"/>
               <w:rPr>
-                <w:rFonts w:ascii="Times New Roman" w:hAnsi="Times New Roman"/>
-                <w:sz w:val="24"/>
-                <w:szCs w:val="24"/>
+                <w:rFonts w:cs="Arial"/>
+                <w:szCs w:val="22"/>
               </w:rPr>
             </w:pPr>
             <w:r>
               <w:rPr>
-                <w:rFonts w:ascii="Times New Roman" w:hAnsi="Times New Roman"/>
-                <w:sz w:val="24"/>
-                <w:szCs w:val="24"/>
+                <w:rFonts w:cs="Arial"/>
+                <w:szCs w:val="22"/>
               </w:rPr>
               <w:t>Falta de familiarização com TIC dos funcionários da contratada</w:t>
             </w:r>
@@ -12342,16 +12071,14 @@
             <w:pPr>
               <w:ind w:right="-2"/>
               <w:rPr>
-                <w:rFonts w:ascii="Times New Roman" w:hAnsi="Times New Roman"/>
-                <w:sz w:val="24"/>
-                <w:szCs w:val="24"/>
+                <w:rFonts w:cs="Arial"/>
+                <w:szCs w:val="22"/>
               </w:rPr>
             </w:pPr>
             <w:r>
               <w:rPr>
-                <w:rFonts w:ascii="Times New Roman" w:hAnsi="Times New Roman"/>
-                <w:sz w:val="24"/>
-                <w:szCs w:val="24"/>
+                <w:rFonts w:cs="Arial"/>
+                <w:szCs w:val="22"/>
               </w:rPr>
               <w:t>2</w:t>
             </w:r>
@@ -12369,16 +12096,14 @@
             <w:pPr>
               <w:ind w:right="-2"/>
               <w:rPr>
-                <w:rFonts w:ascii="Times New Roman" w:hAnsi="Times New Roman"/>
-                <w:sz w:val="24"/>
-                <w:szCs w:val="24"/>
+                <w:rFonts w:cs="Arial"/>
+                <w:szCs w:val="22"/>
               </w:rPr>
             </w:pPr>
             <w:r>
               <w:rPr>
-                <w:rFonts w:ascii="Times New Roman" w:hAnsi="Times New Roman"/>
-                <w:sz w:val="24"/>
-                <w:szCs w:val="24"/>
+                <w:rFonts w:cs="Arial"/>
+                <w:szCs w:val="22"/>
               </w:rPr>
               <w:t>2</w:t>
             </w:r>
@@ -12396,16 +12121,14 @@
             <w:pPr>
               <w:ind w:right="-2"/>
               <w:rPr>
-                <w:rFonts w:ascii="Times New Roman" w:hAnsi="Times New Roman"/>
-                <w:sz w:val="24"/>
-                <w:szCs w:val="24"/>
+                <w:rFonts w:cs="Arial"/>
+                <w:szCs w:val="22"/>
               </w:rPr>
             </w:pPr>
             <w:r>
               <w:rPr>
-                <w:rFonts w:ascii="Times New Roman" w:hAnsi="Times New Roman"/>
-                <w:sz w:val="24"/>
-                <w:szCs w:val="24"/>
+                <w:rFonts w:cs="Arial"/>
+                <w:szCs w:val="22"/>
               </w:rPr>
               <w:t>4</w:t>
             </w:r>
@@ -12423,16 +12146,14 @@
             <w:pPr>
               <w:ind w:right="-2"/>
               <w:rPr>
-                <w:rFonts w:ascii="Times New Roman" w:hAnsi="Times New Roman"/>
-                <w:sz w:val="24"/>
-                <w:szCs w:val="24"/>
+                <w:rFonts w:cs="Arial"/>
+                <w:szCs w:val="22"/>
               </w:rPr>
             </w:pPr>
             <w:r>
               <w:rPr>
-                <w:rFonts w:ascii="Times New Roman" w:hAnsi="Times New Roman"/>
-                <w:sz w:val="24"/>
-                <w:szCs w:val="24"/>
+                <w:rFonts w:cs="Arial"/>
+                <w:szCs w:val="22"/>
               </w:rPr>
               <w:t>Este risco pode implicar a inclusão de nova variel : treinamento do pessoal para uso básico do computador.</w:t>
             </w:r>
@@ -12450,16 +12171,14 @@
             <w:pPr>
               <w:ind w:right="-2"/>
               <w:rPr>
-                <w:rFonts w:ascii="Times New Roman" w:hAnsi="Times New Roman"/>
-                <w:sz w:val="24"/>
-                <w:szCs w:val="24"/>
+                <w:rFonts w:cs="Arial"/>
+                <w:szCs w:val="22"/>
               </w:rPr>
             </w:pPr>
             <w:r>
               <w:rPr>
-                <w:rFonts w:ascii="Times New Roman" w:hAnsi="Times New Roman"/>
-                <w:sz w:val="24"/>
-                <w:szCs w:val="24"/>
+                <w:rFonts w:cs="Arial"/>
+                <w:szCs w:val="22"/>
               </w:rPr>
               <w:t>Sergio Nhassengo</w:t>
             </w:r>
@@ -12477,16 +12196,14 @@
             <w:pPr>
               <w:ind w:right="-2"/>
               <w:rPr>
-                <w:rFonts w:ascii="Times New Roman" w:hAnsi="Times New Roman"/>
-                <w:sz w:val="24"/>
-                <w:szCs w:val="24"/>
+                <w:rFonts w:cs="Arial"/>
+                <w:szCs w:val="22"/>
               </w:rPr>
             </w:pPr>
             <w:r>
               <w:rPr>
-                <w:rFonts w:ascii="Times New Roman" w:hAnsi="Times New Roman"/>
-                <w:sz w:val="24"/>
-                <w:szCs w:val="24"/>
+                <w:rFonts w:cs="Arial"/>
+                <w:szCs w:val="22"/>
               </w:rPr>
               <w:t>06/09/2018</w:t>
             </w:r>
@@ -12508,20 +12225,11 @@
     <w:p>
       <w:pPr>
         <w:pStyle w:val="Heading2"/>
-        <w:rPr>
-          <w:rFonts w:ascii="Times New Roman" w:hAnsi="Times New Roman"/>
-          <w:sz w:val="24"/>
-          <w:szCs w:val="24"/>
-        </w:rPr>
       </w:pPr>
       <w:bookmarkStart w:id="117" w:name="_Toc110933840"/>
       <w:bookmarkStart w:id="118" w:name="_Toc530336803"/>
       <w:r>
-        <w:rPr>
-          <w:rFonts w:ascii="Times New Roman" w:hAnsi="Times New Roman"/>
-          <w:sz w:val="24"/>
-          <w:szCs w:val="24"/>
-        </w:rPr>
+        <w:lastRenderedPageBreak/>
         <w:t>Resposta aos Riscos</w:t>
       </w:r>
       <w:bookmarkEnd w:id="117"/>
@@ -12531,16 +12239,14 @@
       <w:pPr>
         <w:ind w:right="-2"/>
         <w:rPr>
-          <w:rFonts w:ascii="Times New Roman" w:hAnsi="Times New Roman"/>
-          <w:sz w:val="24"/>
-          <w:szCs w:val="24"/>
-        </w:rPr>
-      </w:pPr>
-      <w:r>
-        <w:rPr>
-          <w:rFonts w:ascii="Times New Roman" w:hAnsi="Times New Roman"/>
-          <w:sz w:val="24"/>
-          <w:szCs w:val="24"/>
+          <w:rFonts w:cs="Arial"/>
+          <w:szCs w:val="22"/>
+        </w:rPr>
+      </w:pPr>
+      <w:r>
+        <w:rPr>
+          <w:rFonts w:cs="Arial"/>
+          <w:szCs w:val="22"/>
         </w:rPr>
         <w:t>Tendo sido identificado potenciais riscos que podem inviabilizar o bom andamento do projecto, eis que se propõem algumas ações correctivas:</w:t>
       </w:r>
@@ -12549,33 +12255,66 @@
       <w:pPr>
         <w:pStyle w:val="Caption"/>
         <w:rPr>
-          <w:rFonts w:ascii="Times New Roman" w:hAnsi="Times New Roman"/>
-          <w:sz w:val="24"/>
-          <w:szCs w:val="24"/>
-        </w:rPr>
-      </w:pPr>
-      <w:r>
+          <w:rFonts w:cs="Arial"/>
+          <w:sz w:val="22"/>
+          <w:szCs w:val="22"/>
+        </w:rPr>
+      </w:pPr>
+      <w:r>
+        <w:rPr>
+          <w:rFonts w:cs="Arial"/>
+          <w:sz w:val="22"/>
+          <w:szCs w:val="22"/>
+        </w:rPr>
         <w:t xml:space="preserve">Tabela </w:t>
       </w:r>
       <w:r>
+        <w:rPr>
+          <w:rFonts w:cs="Arial"/>
+          <w:sz w:val="22"/>
+          <w:szCs w:val="22"/>
+        </w:rPr>
         <w:fldChar w:fldCharType="begin"/>
       </w:r>
       <w:r>
+        <w:rPr>
+          <w:rFonts w:cs="Arial"/>
+          <w:sz w:val="22"/>
+          <w:szCs w:val="22"/>
+        </w:rPr>
         <w:instrText xml:space="preserve"> SEQ Tabela \* ARABIC </w:instrText>
       </w:r>
       <w:r>
+        <w:rPr>
+          <w:rFonts w:cs="Arial"/>
+          <w:sz w:val="22"/>
+          <w:szCs w:val="22"/>
+        </w:rPr>
         <w:fldChar w:fldCharType="separate"/>
       </w:r>
       <w:r>
         <w:rPr>
-          <w:noProof/>
+          <w:rFonts w:cs="Arial"/>
+          <w:noProof/>
+          <w:sz w:val="22"/>
+          <w:szCs w:val="22"/>
         </w:rPr>
         <w:t>9</w:t>
       </w:r>
       <w:r>
+        <w:rPr>
+          <w:rFonts w:cs="Arial"/>
+          <w:sz w:val="22"/>
+          <w:szCs w:val="22"/>
+        </w:rPr>
         <w:fldChar w:fldCharType="end"/>
       </w:r>
       <w:r>
+        <w:rPr>
+          <w:rFonts w:cs="Arial"/>
+          <w:sz w:val="22"/>
+          <w:szCs w:val="22"/>
+        </w:rPr>
         <w:t>:Acções correctivas</w:t>
       </w:r>
     </w:p>
@@ -12607,20 +12346,18 @@
             <w:pPr>
               <w:ind w:right="-2"/>
               <w:rPr>
-                <w:rFonts w:ascii="Times New Roman" w:hAnsi="Times New Roman"/>
+                <w:rFonts w:cs="Arial"/>
                 <w:b/>
                 <w:i/>
-                <w:sz w:val="24"/>
-                <w:szCs w:val="24"/>
+                <w:szCs w:val="22"/>
               </w:rPr>
             </w:pPr>
             <w:r>
               <w:rPr>
-                <w:rFonts w:ascii="Times New Roman" w:hAnsi="Times New Roman"/>
+                <w:rFonts w:cs="Arial"/>
                 <w:b/>
                 <w:i/>
-                <w:sz w:val="24"/>
-                <w:szCs w:val="24"/>
+                <w:szCs w:val="22"/>
               </w:rPr>
               <w:t>#</w:t>
             </w:r>
@@ -12639,18 +12376,16 @@
             <w:pPr>
               <w:ind w:right="-2"/>
               <w:rPr>
-                <w:rFonts w:ascii="Times New Roman" w:hAnsi="Times New Roman"/>
+                <w:rFonts w:cs="Arial"/>
                 <w:b/>
-                <w:sz w:val="24"/>
-                <w:szCs w:val="24"/>
+                <w:szCs w:val="22"/>
               </w:rPr>
             </w:pPr>
             <w:r>
               <w:rPr>
-                <w:rFonts w:ascii="Times New Roman" w:hAnsi="Times New Roman"/>
+                <w:rFonts w:cs="Arial"/>
                 <w:b/>
-                <w:sz w:val="24"/>
-                <w:szCs w:val="24"/>
+                <w:szCs w:val="22"/>
               </w:rPr>
               <w:t>Ações Corretivas</w:t>
             </w:r>
@@ -12671,18 +12406,16 @@
             <w:pPr>
               <w:ind w:right="-2"/>
               <w:rPr>
-                <w:rFonts w:ascii="Times New Roman" w:hAnsi="Times New Roman"/>
+                <w:rFonts w:cs="Arial"/>
                 <w:i/>
-                <w:sz w:val="24"/>
-                <w:szCs w:val="24"/>
+                <w:szCs w:val="22"/>
               </w:rPr>
             </w:pPr>
             <w:r>
               <w:rPr>
-                <w:rFonts w:ascii="Times New Roman" w:hAnsi="Times New Roman"/>
+                <w:rFonts w:cs="Arial"/>
                 <w:i/>
-                <w:sz w:val="24"/>
-                <w:szCs w:val="24"/>
+                <w:szCs w:val="22"/>
               </w:rPr>
               <w:t>1</w:t>
             </w:r>
@@ -12701,16 +12434,14 @@
             <w:pPr>
               <w:ind w:right="-2"/>
               <w:rPr>
-                <w:rFonts w:ascii="Times New Roman" w:hAnsi="Times New Roman"/>
-                <w:sz w:val="24"/>
-                <w:szCs w:val="24"/>
+                <w:rFonts w:cs="Arial"/>
+                <w:szCs w:val="22"/>
               </w:rPr>
             </w:pPr>
             <w:r>
               <w:rPr>
-                <w:rFonts w:ascii="Times New Roman" w:hAnsi="Times New Roman"/>
-                <w:sz w:val="24"/>
-                <w:szCs w:val="24"/>
+                <w:rFonts w:cs="Arial"/>
+                <w:szCs w:val="22"/>
               </w:rPr>
               <w:t>Alargamento do prazo de elicitação e escolha de colabodores que ao pé da letra as regras de negócio</w:t>
             </w:r>
@@ -12731,20 +12462,17 @@
             <w:pPr>
               <w:ind w:right="-2"/>
               <w:rPr>
-                <w:rFonts w:ascii="Times New Roman" w:hAnsi="Times New Roman"/>
+                <w:rFonts w:cs="Arial"/>
                 <w:i/>
-                <w:sz w:val="24"/>
-                <w:szCs w:val="24"/>
+                <w:szCs w:val="22"/>
               </w:rPr>
             </w:pPr>
             <w:r>
               <w:rPr>
-                <w:rFonts w:ascii="Times New Roman" w:hAnsi="Times New Roman"/>
+                <w:rFonts w:cs="Arial"/>
                 <w:i/>
-                <w:sz w:val="24"/>
-                <w:szCs w:val="24"/>
+                <w:szCs w:val="22"/>
               </w:rPr>
-              <w:lastRenderedPageBreak/>
               <w:t>2</w:t>
             </w:r>
           </w:p>
@@ -12762,16 +12490,14 @@
             <w:pPr>
               <w:ind w:right="-2"/>
               <w:rPr>
-                <w:rFonts w:ascii="Times New Roman" w:hAnsi="Times New Roman"/>
-                <w:sz w:val="24"/>
-                <w:szCs w:val="24"/>
+                <w:rFonts w:cs="Arial"/>
+                <w:szCs w:val="22"/>
               </w:rPr>
             </w:pPr>
             <w:r>
               <w:rPr>
-                <w:rFonts w:ascii="Times New Roman" w:hAnsi="Times New Roman"/>
-                <w:sz w:val="24"/>
-                <w:szCs w:val="24"/>
+                <w:rFonts w:cs="Arial"/>
+                <w:szCs w:val="22"/>
               </w:rPr>
               <w:t>Este risco pode ser reduzido caso o risco 1 seja eliminado. É necessário definir todos os requisitos ainda na fase de elicitaçào para que mudanças e introdução de novos requisitos não ocorram</w:t>
             </w:r>
@@ -12792,18 +12518,16 @@
             <w:pPr>
               <w:ind w:right="-2"/>
               <w:rPr>
-                <w:rFonts w:ascii="Times New Roman" w:hAnsi="Times New Roman"/>
+                <w:rFonts w:cs="Arial"/>
                 <w:i/>
-                <w:sz w:val="24"/>
-                <w:szCs w:val="24"/>
+                <w:szCs w:val="22"/>
               </w:rPr>
             </w:pPr>
             <w:r>
               <w:rPr>
-                <w:rFonts w:ascii="Times New Roman" w:hAnsi="Times New Roman"/>
+                <w:rFonts w:cs="Arial"/>
                 <w:i/>
-                <w:sz w:val="24"/>
-                <w:szCs w:val="24"/>
+                <w:szCs w:val="22"/>
               </w:rPr>
               <w:t>3</w:t>
             </w:r>
@@ -12822,16 +12546,14 @@
             <w:pPr>
               <w:ind w:right="-2"/>
               <w:rPr>
-                <w:rFonts w:ascii="Times New Roman" w:hAnsi="Times New Roman"/>
-                <w:sz w:val="24"/>
-                <w:szCs w:val="24"/>
+                <w:rFonts w:cs="Arial"/>
+                <w:szCs w:val="22"/>
               </w:rPr>
             </w:pPr>
             <w:r>
               <w:rPr>
-                <w:rFonts w:ascii="Times New Roman" w:hAnsi="Times New Roman"/>
-                <w:sz w:val="24"/>
-                <w:szCs w:val="24"/>
+                <w:rFonts w:cs="Arial"/>
+                <w:szCs w:val="22"/>
               </w:rPr>
               <w:t>Caso os colaboradores se encontrem indisponíveis, devem manter contacto com a contratada por canais de comunição electrónicos (email, skype) para esclareciment de eventuais dúvidas. Caso não seja possível, sua função deverá ser delegada a outro colaborador.</w:t>
             </w:r>
@@ -12852,18 +12574,16 @@
             <w:pPr>
               <w:ind w:right="-2"/>
               <w:rPr>
-                <w:rFonts w:ascii="Times New Roman" w:hAnsi="Times New Roman"/>
+                <w:rFonts w:cs="Arial"/>
                 <w:i/>
-                <w:sz w:val="24"/>
-                <w:szCs w:val="24"/>
+                <w:szCs w:val="22"/>
               </w:rPr>
             </w:pPr>
             <w:r>
               <w:rPr>
-                <w:rFonts w:ascii="Times New Roman" w:hAnsi="Times New Roman"/>
+                <w:rFonts w:cs="Arial"/>
                 <w:i/>
-                <w:sz w:val="24"/>
-                <w:szCs w:val="24"/>
+                <w:szCs w:val="22"/>
               </w:rPr>
               <w:t>4</w:t>
             </w:r>
@@ -12882,16 +12602,14 @@
             <w:pPr>
               <w:ind w:right="-2"/>
               <w:rPr>
-                <w:rFonts w:ascii="Times New Roman" w:hAnsi="Times New Roman"/>
-                <w:sz w:val="24"/>
-                <w:szCs w:val="24"/>
+                <w:rFonts w:cs="Arial"/>
+                <w:szCs w:val="22"/>
               </w:rPr>
             </w:pPr>
             <w:r>
               <w:rPr>
-                <w:rFonts w:ascii="Times New Roman" w:hAnsi="Times New Roman"/>
-                <w:sz w:val="24"/>
-                <w:szCs w:val="24"/>
+                <w:rFonts w:cs="Arial"/>
+                <w:szCs w:val="22"/>
               </w:rPr>
               <w:t>As datas previstas para entrega e validação dos módulos devem ser respeitadas</w:t>
             </w:r>
@@ -12911,18 +12629,16 @@
             <w:pPr>
               <w:ind w:right="-2"/>
               <w:rPr>
-                <w:rFonts w:ascii="Times New Roman" w:hAnsi="Times New Roman"/>
+                <w:rFonts w:cs="Arial"/>
                 <w:i/>
-                <w:sz w:val="24"/>
-                <w:szCs w:val="24"/>
+                <w:szCs w:val="22"/>
               </w:rPr>
             </w:pPr>
             <w:r>
               <w:rPr>
-                <w:rFonts w:ascii="Times New Roman" w:hAnsi="Times New Roman"/>
+                <w:rFonts w:cs="Arial"/>
                 <w:i/>
-                <w:sz w:val="24"/>
-                <w:szCs w:val="24"/>
+                <w:szCs w:val="22"/>
               </w:rPr>
               <w:t>5</w:t>
             </w:r>
@@ -12940,16 +12656,14 @@
             <w:pPr>
               <w:ind w:right="-2"/>
               <w:rPr>
-                <w:rFonts w:ascii="Times New Roman" w:hAnsi="Times New Roman"/>
-                <w:sz w:val="24"/>
-                <w:szCs w:val="24"/>
+                <w:rFonts w:cs="Arial"/>
+                <w:szCs w:val="22"/>
               </w:rPr>
             </w:pPr>
             <w:r>
               <w:rPr>
-                <w:rFonts w:ascii="Times New Roman" w:hAnsi="Times New Roman"/>
-                <w:sz w:val="24"/>
-                <w:szCs w:val="24"/>
+                <w:rFonts w:cs="Arial"/>
+                <w:szCs w:val="22"/>
               </w:rPr>
               <w:t>Capacitação do pessoal num mini-curso básico de informática fornecido pela contratante</w:t>
             </w:r>
@@ -12971,103 +12685,73 @@
     <w:p>
       <w:pPr>
         <w:pStyle w:val="Heading1"/>
-        <w:ind w:right="-2"/>
-        <w:jc w:val="left"/>
-        <w:rPr>
-          <w:rFonts w:ascii="Times New Roman" w:hAnsi="Times New Roman"/>
-          <w:sz w:val="24"/>
-          <w:szCs w:val="24"/>
-        </w:rPr>
-      </w:pPr>
-      <w:bookmarkStart w:id="119" w:name="_Toc487017264"/>
-      <w:bookmarkStart w:id="120" w:name="_Toc530336804"/>
-      <w:r>
-        <w:rPr>
-          <w:rFonts w:ascii="Times New Roman" w:hAnsi="Times New Roman"/>
-          <w:sz w:val="24"/>
-          <w:szCs w:val="24"/>
-        </w:rPr>
+      </w:pPr>
+      <w:bookmarkStart w:id="119" w:name="_Toc530336804"/>
+      <w:bookmarkStart w:id="120" w:name="_Toc487017264"/>
+      <w:r>
         <w:t>ações corre</w:t>
       </w:r>
       <w:r>
-        <w:rPr>
-          <w:rFonts w:ascii="Times New Roman" w:hAnsi="Times New Roman"/>
-          <w:sz w:val="24"/>
-          <w:szCs w:val="24"/>
-        </w:rPr>
         <w:t>c</w:t>
       </w:r>
       <w:r>
-        <w:rPr>
-          <w:rFonts w:ascii="Times New Roman" w:hAnsi="Times New Roman"/>
-          <w:sz w:val="24"/>
-          <w:szCs w:val="24"/>
-        </w:rPr>
         <w:t>tivas</w:t>
       </w:r>
-      <w:bookmarkEnd w:id="120"/>
-    </w:p>
-    <w:p>
-      <w:pPr>
-        <w:rPr>
-          <w:rFonts w:ascii="Times New Roman" w:hAnsi="Times New Roman"/>
-          <w:sz w:val="24"/>
-          <w:szCs w:val="24"/>
-        </w:rPr>
-      </w:pPr>
-      <w:r>
-        <w:rPr>
-          <w:rFonts w:ascii="Times New Roman" w:hAnsi="Times New Roman"/>
-          <w:sz w:val="24"/>
-          <w:szCs w:val="24"/>
+      <w:bookmarkEnd w:id="119"/>
+    </w:p>
+    <w:p>
+      <w:pPr>
+        <w:rPr>
+          <w:rFonts w:cs="Arial"/>
+          <w:szCs w:val="22"/>
+        </w:rPr>
+      </w:pPr>
+      <w:r>
+        <w:rPr>
+          <w:rFonts w:cs="Arial"/>
+          <w:szCs w:val="22"/>
         </w:rPr>
         <w:t>Esta seção se destina a apresentar os critérios para que ocorra a</w:t>
       </w:r>
       <w:r>
         <w:rPr>
-          <w:rFonts w:ascii="Times New Roman" w:hAnsi="Times New Roman"/>
-          <w:sz w:val="24"/>
-          <w:szCs w:val="24"/>
+          <w:rFonts w:cs="Arial"/>
+          <w:szCs w:val="22"/>
         </w:rPr>
         <w:t>c</w:t>
       </w:r>
       <w:r>
         <w:rPr>
-          <w:rFonts w:ascii="Times New Roman" w:hAnsi="Times New Roman"/>
-          <w:sz w:val="24"/>
-          <w:szCs w:val="24"/>
+          <w:rFonts w:cs="Arial"/>
+          <w:szCs w:val="22"/>
         </w:rPr>
         <w:t>ções corre</w:t>
       </w:r>
       <w:r>
         <w:rPr>
-          <w:rFonts w:ascii="Times New Roman" w:hAnsi="Times New Roman"/>
-          <w:sz w:val="24"/>
-          <w:szCs w:val="24"/>
+          <w:rFonts w:cs="Arial"/>
+          <w:szCs w:val="22"/>
         </w:rPr>
         <w:t>c</w:t>
       </w:r>
       <w:r>
         <w:rPr>
-          <w:rFonts w:ascii="Times New Roman" w:hAnsi="Times New Roman"/>
-          <w:sz w:val="24"/>
-          <w:szCs w:val="24"/>
+          <w:rFonts w:cs="Arial"/>
+          <w:szCs w:val="22"/>
         </w:rPr>
         <w:t>tivas, quando a execuçã</w:t>
       </w:r>
       <w:r>
         <w:rPr>
-          <w:rFonts w:ascii="Times New Roman" w:hAnsi="Times New Roman"/>
-          <w:sz w:val="24"/>
-          <w:szCs w:val="24"/>
+          <w:rFonts w:cs="Arial"/>
+          <w:szCs w:val="22"/>
         </w:rPr>
         <w:t>o do projeto se desvia do plane</w:t>
       </w:r>
       <w:r>
         <w:rPr>
-          <w:rFonts w:ascii="Times New Roman" w:hAnsi="Times New Roman"/>
-          <w:sz w:val="24"/>
-          <w:szCs w:val="24"/>
+          <w:rFonts w:cs="Arial"/>
+          <w:szCs w:val="22"/>
         </w:rPr>
         <w:t>ado.</w:t>
       </w:r>
@@ -13079,16 +12763,14 @@
           <w:numId w:val="9"/>
         </w:numPr>
         <w:rPr>
-          <w:rFonts w:ascii="Times New Roman" w:hAnsi="Times New Roman"/>
-          <w:sz w:val="24"/>
-          <w:szCs w:val="24"/>
-        </w:rPr>
-      </w:pPr>
-      <w:r>
-        <w:rPr>
-          <w:rFonts w:ascii="Times New Roman" w:hAnsi="Times New Roman"/>
-          <w:sz w:val="24"/>
-          <w:szCs w:val="24"/>
+          <w:rFonts w:cs="Arial"/>
+          <w:szCs w:val="22"/>
+        </w:rPr>
+      </w:pPr>
+      <w:r>
+        <w:rPr>
+          <w:rFonts w:cs="Arial"/>
+          <w:szCs w:val="22"/>
         </w:rPr>
         <w:t>O cronograma do projeto está com 7 dias de atraso;</w:t>
       </w:r>
@@ -13100,16 +12782,14 @@
           <w:numId w:val="9"/>
         </w:numPr>
         <w:rPr>
-          <w:rFonts w:ascii="Times New Roman" w:hAnsi="Times New Roman"/>
-          <w:sz w:val="24"/>
-          <w:szCs w:val="24"/>
-        </w:rPr>
-      </w:pPr>
-      <w:r>
-        <w:rPr>
-          <w:rFonts w:ascii="Times New Roman" w:hAnsi="Times New Roman"/>
-          <w:sz w:val="24"/>
-          <w:szCs w:val="24"/>
+          <w:rFonts w:cs="Arial"/>
+          <w:szCs w:val="22"/>
+        </w:rPr>
+      </w:pPr>
+      <w:r>
+        <w:rPr>
+          <w:rFonts w:cs="Arial"/>
+          <w:szCs w:val="22"/>
         </w:rPr>
         <w:t>Indisponibilidade de recursos humanos ou físicos;</w:t>
       </w:r>
@@ -13121,16 +12801,14 @@
           <w:numId w:val="9"/>
         </w:numPr>
         <w:rPr>
-          <w:rFonts w:ascii="Times New Roman" w:hAnsi="Times New Roman"/>
-          <w:sz w:val="24"/>
-          <w:szCs w:val="24"/>
-        </w:rPr>
-      </w:pPr>
-      <w:r>
-        <w:rPr>
-          <w:rFonts w:ascii="Times New Roman" w:hAnsi="Times New Roman"/>
-          <w:sz w:val="24"/>
-          <w:szCs w:val="24"/>
+          <w:rFonts w:cs="Arial"/>
+          <w:szCs w:val="22"/>
+        </w:rPr>
+      </w:pPr>
+      <w:r>
+        <w:rPr>
+          <w:rFonts w:cs="Arial"/>
+          <w:szCs w:val="22"/>
         </w:rPr>
         <w:t>Ausência de infra-estrutura pronta;</w:t>
       </w:r>
@@ -13142,18 +12820,23 @@
           <w:numId w:val="9"/>
         </w:numPr>
         <w:rPr>
-          <w:rFonts w:ascii="Times New Roman" w:hAnsi="Times New Roman"/>
-          <w:sz w:val="24"/>
-          <w:szCs w:val="24"/>
-        </w:rPr>
-      </w:pPr>
-      <w:r>
-        <w:rPr>
-          <w:rFonts w:ascii="Times New Roman" w:hAnsi="Times New Roman"/>
-          <w:sz w:val="24"/>
-          <w:szCs w:val="24"/>
+          <w:rFonts w:cs="Arial"/>
+          <w:szCs w:val="22"/>
+        </w:rPr>
+      </w:pPr>
+      <w:r>
+        <w:rPr>
+          <w:rFonts w:cs="Arial"/>
+          <w:szCs w:val="22"/>
         </w:rPr>
         <w:t>Falta de sincronismo  entre ambas parte</w:t>
+      </w:r>
+      <w:r>
+        <w:rPr>
+          <w:rFonts w:cs="Arial"/>
+          <w:szCs w:val="22"/>
+        </w:rPr>
+        <w:t>.</w:t>
       </w:r>
     </w:p>
     <w:p>
@@ -13162,7 +12845,7 @@
         <w:ind w:right="-2"/>
       </w:pPr>
       <w:bookmarkStart w:id="121" w:name="_Toc530336805"/>
-      <w:bookmarkEnd w:id="119"/>
+      <w:bookmarkEnd w:id="120"/>
       <w:r>
         <w:t>Estimativas</w:t>
       </w:r>
@@ -13220,6 +12903,7 @@
         <w:rPr>
           <w:i/>
         </w:rPr>
+        <w:lastRenderedPageBreak/>
         <w:t>A seguir o cronograma de actividades</w:t>
       </w:r>
     </w:p>
@@ -13541,7 +13225,6 @@
               <w:jc w:val="center"/>
             </w:pPr>
             <w:r>
-              <w:lastRenderedPageBreak/>
               <w:t>Manter Cadastro de Usuários</w:t>
             </w:r>
           </w:p>
@@ -14135,6 +13818,7 @@
       <w:r>
         <w:t>Referências</w:t>
       </w:r>
+      <w:bookmarkEnd w:id="76"/>
       <w:bookmarkEnd w:id="77"/>
       <w:bookmarkEnd w:id="78"/>
       <w:bookmarkEnd w:id="79"/>
@@ -14142,7 +13826,6 @@
       <w:bookmarkEnd w:id="81"/>
       <w:bookmarkEnd w:id="82"/>
       <w:bookmarkEnd w:id="83"/>
-      <w:bookmarkEnd w:id="84"/>
       <w:bookmarkEnd w:id="123"/>
       <w:bookmarkEnd w:id="124"/>
     </w:p>
@@ -14738,7 +14421,7 @@
               <w:rStyle w:val="PageNumber"/>
               <w:noProof/>
             </w:rPr>
-            <w:t>20</w:t>
+            <w:t>11</w:t>
           </w:r>
           <w:r>
             <w:rPr>
@@ -14775,7 +14458,7 @@
               <w:rStyle w:val="PageNumber"/>
               <w:noProof/>
             </w:rPr>
-            <w:t>21</w:t>
+            <w:t>20</w:t>
           </w:r>
           <w:r>
             <w:rPr>
@@ -19812,258 +19495,258 @@
     </dgm:pt>
   </dgm:ptLst>
   <dgm:cxnLst>
-    <dgm:cxn modelId="{F7BA49F3-A4E3-4AB4-8B12-00EA868A5214}" type="presOf" srcId="{3FEFEC64-3E63-4A69-A900-F33246102BFE}" destId="{B2F21F72-338C-43CB-85F2-5BD2F84B433D}" srcOrd="0" destOrd="0" presId="urn:microsoft.com/office/officeart/2005/8/layout/orgChart1"/>
-    <dgm:cxn modelId="{F7EC5181-5DD5-4139-BFC0-FC2252A0C5C6}" type="presOf" srcId="{782382E2-1506-417F-B884-DAC1E7BEA447}" destId="{1767779F-70E8-4DC1-8D6D-704CA7924021}" srcOrd="0" destOrd="0" presId="urn:microsoft.com/office/officeart/2005/8/layout/orgChart1"/>
-    <dgm:cxn modelId="{F3477DB1-51BB-4922-AE99-0630DA0F5491}" type="presOf" srcId="{6CAC73F3-80B4-4924-83EB-9E6629B6FADD}" destId="{09DF5E01-DA1B-4A33-BD75-B3F59517FE49}" srcOrd="0" destOrd="0" presId="urn:microsoft.com/office/officeart/2005/8/layout/orgChart1"/>
-    <dgm:cxn modelId="{BF8FF15C-EB06-43CF-91DE-72C4EA2F0C69}" type="presOf" srcId="{7C55E84B-868E-4614-92C2-96E69BEB13B8}" destId="{ED71DBE0-49A7-4B91-B4C4-7BA0ACF5AB96}" srcOrd="1" destOrd="0" presId="urn:microsoft.com/office/officeart/2005/8/layout/orgChart1"/>
-    <dgm:cxn modelId="{0F534F86-9A44-46C8-B02D-B156B86E5868}" type="presOf" srcId="{5C47E45E-5AC7-4F09-BA94-3E97963E7997}" destId="{540CE609-BC79-4B2B-807F-29CDB67AAF14}" srcOrd="0" destOrd="0" presId="urn:microsoft.com/office/officeart/2005/8/layout/orgChart1"/>
-    <dgm:cxn modelId="{CE25EFBF-9C50-4275-983B-8260D65A0BDE}" type="presOf" srcId="{7D460639-6CF1-4850-906C-C3E3EBE77E21}" destId="{B3948537-38E8-4C48-848A-89703C4538FB}" srcOrd="1" destOrd="0" presId="urn:microsoft.com/office/officeart/2005/8/layout/orgChart1"/>
-    <dgm:cxn modelId="{3ED88C70-667F-4B61-9E04-0FDBA568150A}" type="presOf" srcId="{8F1A2452-47A3-4929-BBE1-5E6F4BB82E63}" destId="{7F6419BB-C69B-4D0C-8A43-B48B2DC5DC24}" srcOrd="0" destOrd="0" presId="urn:microsoft.com/office/officeart/2005/8/layout/orgChart1"/>
-    <dgm:cxn modelId="{3943534D-155D-45F5-A5A3-C5C1C69CD37C}" type="presOf" srcId="{61CA768E-B54F-4637-B2F6-35EAEB665D0A}" destId="{CA3E4DDC-C2FC-4121-AE73-12C6ECA1A402}" srcOrd="0" destOrd="0" presId="urn:microsoft.com/office/officeart/2005/8/layout/orgChart1"/>
-    <dgm:cxn modelId="{2EF3D154-7E17-4F1D-BC07-4FD3A34E0987}" type="presOf" srcId="{EEC45A67-3139-4ED7-AD17-0B4E112394AB}" destId="{3D935D05-CCD8-4E60-8D9B-84D69DF308B4}" srcOrd="1" destOrd="0" presId="urn:microsoft.com/office/officeart/2005/8/layout/orgChart1"/>
-    <dgm:cxn modelId="{B06DE5E4-2F0F-4C23-B520-587451DC14E6}" type="presOf" srcId="{5CA3227C-89A1-4031-BD4C-715696F9737D}" destId="{39C27BA1-ED54-43FB-8B4D-C9E3A57D462A}" srcOrd="1" destOrd="0" presId="urn:microsoft.com/office/officeart/2005/8/layout/orgChart1"/>
-    <dgm:cxn modelId="{F96F8EBA-0C9C-4871-9780-3B1464A39614}" type="presOf" srcId="{15E7FF6D-D3B6-42D9-8ED7-C683C6F27468}" destId="{72895928-C158-48A9-B8CE-85C073DC0056}" srcOrd="0" destOrd="0" presId="urn:microsoft.com/office/officeart/2005/8/layout/orgChart1"/>
-    <dgm:cxn modelId="{773F1296-A836-41E9-8706-9C472CB95AD9}" type="presOf" srcId="{34E58C8A-C346-4D11-95AA-F1453837ADDB}" destId="{5482B148-4B0C-488A-93A3-3EBF7589F917}" srcOrd="0" destOrd="0" presId="urn:microsoft.com/office/officeart/2005/8/layout/orgChart1"/>
-    <dgm:cxn modelId="{8DD4AF6A-EBE6-4A95-BB49-488D0842CE72}" type="presOf" srcId="{63C96B78-41E0-4757-B3D1-6333BBF3995A}" destId="{A28FA2F9-91E1-40A6-999A-F5473B918F45}" srcOrd="1" destOrd="0" presId="urn:microsoft.com/office/officeart/2005/8/layout/orgChart1"/>
-    <dgm:cxn modelId="{9478124B-3BB9-427B-AF9F-FB33B0761ECE}" type="presOf" srcId="{CCC75AAD-48CB-4022-85D9-07801361570D}" destId="{4E4637B6-AF9D-4E3D-9024-B92658494545}" srcOrd="1" destOrd="0" presId="urn:microsoft.com/office/officeart/2005/8/layout/orgChart1"/>
-    <dgm:cxn modelId="{C9E798BC-AC18-481F-B99B-CD6E1B0837E7}" type="presOf" srcId="{B0A36E5F-4AD8-4662-8D5B-6E9BD2B04C07}" destId="{56206F47-29FC-49F3-80F4-8A19E0C5D43B}" srcOrd="1" destOrd="0" presId="urn:microsoft.com/office/officeart/2005/8/layout/orgChart1"/>
-    <dgm:cxn modelId="{866DA19B-D4AB-42CB-8DFE-889F2B246760}" type="presOf" srcId="{648AE0AD-AC66-43DE-BB44-27531B11FB85}" destId="{60A1F9B3-F234-4775-AF83-7DE2B66CE45E}" srcOrd="0" destOrd="0" presId="urn:microsoft.com/office/officeart/2005/8/layout/orgChart1"/>
-    <dgm:cxn modelId="{86BA2FE5-75B5-4DF9-B125-DF06B96F9C11}" type="presOf" srcId="{FF8D4FE3-CEB2-4395-BC6F-B13254F5E821}" destId="{ED5D5F74-9D04-41EE-BAA3-BCC584A6F330}" srcOrd="0" destOrd="0" presId="urn:microsoft.com/office/officeart/2005/8/layout/orgChart1"/>
-    <dgm:cxn modelId="{A934E5DD-B67C-4CC0-826A-378FF7E4BA9C}" type="presOf" srcId="{D4CFB3AC-55CC-45EC-BEC5-7D853D82F7B6}" destId="{8D283730-61E5-4BD5-ADA3-A19D662111EF}" srcOrd="1" destOrd="0" presId="urn:microsoft.com/office/officeart/2005/8/layout/orgChart1"/>
-    <dgm:cxn modelId="{8157E230-5CFF-4BD7-A158-9C30C8692E70}" type="presOf" srcId="{34E58C8A-C346-4D11-95AA-F1453837ADDB}" destId="{C91A5DB2-4E6F-43FF-8CC3-E05A44623659}" srcOrd="1" destOrd="0" presId="urn:microsoft.com/office/officeart/2005/8/layout/orgChart1"/>
-    <dgm:cxn modelId="{44966FFB-C699-476E-973F-C93091055D5B}" type="presOf" srcId="{4581479B-923C-46D6-8276-A9D4EBD036A4}" destId="{CAD667B0-3E7A-4ED6-AA35-3E95937D79F6}" srcOrd="1" destOrd="0" presId="urn:microsoft.com/office/officeart/2005/8/layout/orgChart1"/>
-    <dgm:cxn modelId="{053E527C-659D-45EE-B3F7-5E8D99F5CB3A}" type="presOf" srcId="{15E7FF6D-D3B6-42D9-8ED7-C683C6F27468}" destId="{8F6983A5-ECAD-45B7-BCF5-C41BB8E9831C}" srcOrd="1" destOrd="0" presId="urn:microsoft.com/office/officeart/2005/8/layout/orgChart1"/>
+    <dgm:cxn modelId="{B539099A-9AFE-4763-8FCD-253F1ACFB922}" type="presOf" srcId="{CCC75AAD-48CB-4022-85D9-07801361570D}" destId="{0B57B808-F111-42CC-A246-22A7032B194F}" srcOrd="0" destOrd="0" presId="urn:microsoft.com/office/officeart/2005/8/layout/orgChart1"/>
+    <dgm:cxn modelId="{D0ACB795-090E-417E-997B-FD2CD7CA3AAC}" type="presOf" srcId="{4581479B-923C-46D6-8276-A9D4EBD036A4}" destId="{4815997D-5873-439C-A81C-7E8275666C69}" srcOrd="0" destOrd="0" presId="urn:microsoft.com/office/officeart/2005/8/layout/orgChart1"/>
+    <dgm:cxn modelId="{7F9A49B8-4F4C-41A6-A2D6-1347CBD7AFCB}" srcId="{D3D417BB-2764-480D-8CA6-8CF7DB4334EB}" destId="{BE1A60AC-E101-405C-B51A-2C13A3E9AE67}" srcOrd="0" destOrd="0" parTransId="{C1B4B7D9-A239-4AF1-85E7-55DBA74F3E30}" sibTransId="{0ED82BA1-E6BE-4BE7-8AA8-8949CB8AB2E1}"/>
+    <dgm:cxn modelId="{5C4EE1CE-7087-422B-BA9E-88F468FA42CA}" type="presOf" srcId="{B0A36E5F-4AD8-4662-8D5B-6E9BD2B04C07}" destId="{EA9D50C9-4563-4AAF-BEBD-B44127B74245}" srcOrd="0" destOrd="0" presId="urn:microsoft.com/office/officeart/2005/8/layout/orgChart1"/>
+    <dgm:cxn modelId="{76C6FCEB-308B-4834-837B-74DF11B6C0E3}" type="presOf" srcId="{D3D417BB-2764-480D-8CA6-8CF7DB4334EB}" destId="{9D48641C-5564-4B03-81C2-1600993C49A1}" srcOrd="0" destOrd="0" presId="urn:microsoft.com/office/officeart/2005/8/layout/orgChart1"/>
+    <dgm:cxn modelId="{E7E793D3-F677-45B3-A0BE-55010E06394A}" type="presOf" srcId="{4581479B-923C-46D6-8276-A9D4EBD036A4}" destId="{CAD667B0-3E7A-4ED6-AA35-3E95937D79F6}" srcOrd="1" destOrd="0" presId="urn:microsoft.com/office/officeart/2005/8/layout/orgChart1"/>
+    <dgm:cxn modelId="{803FF8EB-CED4-4D12-9E7C-43E5F126153E}" type="presOf" srcId="{44F3776D-2CE3-4C88-875B-4754CFD9E05F}" destId="{554DFD2D-581B-4987-A555-F58BDCE2CB21}" srcOrd="0" destOrd="0" presId="urn:microsoft.com/office/officeart/2005/8/layout/orgChart1"/>
+    <dgm:cxn modelId="{195672B5-A0DB-40C3-9F02-D32D01DC5DBA}" type="presOf" srcId="{F0E56C3F-55B6-4603-A5B4-3D83D254E24F}" destId="{0D0DEF92-C6C5-4481-8952-5AF7E6C9AE0A}" srcOrd="0" destOrd="0" presId="urn:microsoft.com/office/officeart/2005/8/layout/orgChart1"/>
+    <dgm:cxn modelId="{0313C052-2CA6-4F74-A3B0-8638E65B63FE}" type="presOf" srcId="{34E58C8A-C346-4D11-95AA-F1453837ADDB}" destId="{C91A5DB2-4E6F-43FF-8CC3-E05A44623659}" srcOrd="1" destOrd="0" presId="urn:microsoft.com/office/officeart/2005/8/layout/orgChart1"/>
+    <dgm:cxn modelId="{BD2509E3-2FBE-45FA-B0D3-E3611B2D4429}" type="presOf" srcId="{EEC45A67-3139-4ED7-AD17-0B4E112394AB}" destId="{3D935D05-CCD8-4E60-8D9B-84D69DF308B4}" srcOrd="1" destOrd="0" presId="urn:microsoft.com/office/officeart/2005/8/layout/orgChart1"/>
+    <dgm:cxn modelId="{AF7D3082-A6CB-4D23-B957-2E7DB535F1ED}" type="presOf" srcId="{6CAC73F3-80B4-4924-83EB-9E6629B6FADD}" destId="{09DF5E01-DA1B-4A33-BD75-B3F59517FE49}" srcOrd="0" destOrd="0" presId="urn:microsoft.com/office/officeart/2005/8/layout/orgChart1"/>
+    <dgm:cxn modelId="{E9D26C6B-25CC-48D8-AB65-FE7B2FF4D8D3}" type="presOf" srcId="{8F1A2452-47A3-4929-BBE1-5E6F4BB82E63}" destId="{7F6419BB-C69B-4D0C-8A43-B48B2DC5DC24}" srcOrd="0" destOrd="0" presId="urn:microsoft.com/office/officeart/2005/8/layout/orgChart1"/>
+    <dgm:cxn modelId="{FBF74E96-645A-4F38-A84D-D96AA2A7C25E}" srcId="{3FEFEC64-3E63-4A69-A900-F33246102BFE}" destId="{7D460639-6CF1-4850-906C-C3E3EBE77E21}" srcOrd="0" destOrd="0" parTransId="{B006EAD5-E858-4DDF-9A44-C978ADF202FA}" sibTransId="{931F71B7-66E5-4F52-9006-F3347BAAD2B7}"/>
+    <dgm:cxn modelId="{6A8E0DA5-C5EF-413B-8878-7575ACFB0510}" type="presOf" srcId="{7D460639-6CF1-4850-906C-C3E3EBE77E21}" destId="{3C5DFC28-173D-4175-B59A-C97DFF13DD19}" srcOrd="0" destOrd="0" presId="urn:microsoft.com/office/officeart/2005/8/layout/orgChart1"/>
+    <dgm:cxn modelId="{7509BC82-9900-4E4A-9066-8CC959D87560}" srcId="{63C96B78-41E0-4757-B3D1-6333BBF3995A}" destId="{5CA3227C-89A1-4031-BD4C-715696F9737D}" srcOrd="1" destOrd="0" parTransId="{23130DC9-A489-4363-9C52-0D1443D5B0B2}" sibTransId="{7D158FF3-3A1C-4302-8F0D-00D199081B0E}"/>
+    <dgm:cxn modelId="{9E1A8609-DB26-4820-BF1F-F343DD93767E}" type="presOf" srcId="{37C1E9EF-58C9-4DA7-ACB8-94F325BF9EE7}" destId="{A7D3B34F-786C-4124-A0CF-5E110BAD0C72}" srcOrd="1" destOrd="0" presId="urn:microsoft.com/office/officeart/2005/8/layout/orgChart1"/>
+    <dgm:cxn modelId="{D70CCEBF-7920-4498-95CB-6A9E87A9135A}" type="presOf" srcId="{C1B4B7D9-A239-4AF1-85E7-55DBA74F3E30}" destId="{33E859EB-F156-4195-9562-D56DF98C80CF}" srcOrd="0" destOrd="0" presId="urn:microsoft.com/office/officeart/2005/8/layout/orgChart1"/>
+    <dgm:cxn modelId="{1FA78EBA-2B09-406C-B7B3-699C4552673D}" type="presOf" srcId="{68752467-40CB-41AC-92B4-BE7A660E714C}" destId="{7260DC6E-AFB4-4FB1-A355-4700373FF81D}" srcOrd="0" destOrd="0" presId="urn:microsoft.com/office/officeart/2005/8/layout/orgChart1"/>
+    <dgm:cxn modelId="{6F08C742-6576-44AE-B833-140C3A552293}" type="presOf" srcId="{7C55E84B-868E-4614-92C2-96E69BEB13B8}" destId="{ED71DBE0-49A7-4B91-B4C4-7BA0ACF5AB96}" srcOrd="1" destOrd="0" presId="urn:microsoft.com/office/officeart/2005/8/layout/orgChart1"/>
+    <dgm:cxn modelId="{9D4823F2-47D7-4A24-8791-7E1C596E2E8F}" type="presOf" srcId="{FF8D4FE3-CEB2-4395-BC6F-B13254F5E821}" destId="{ED5D5F74-9D04-41EE-BAA3-BCC584A6F330}" srcOrd="0" destOrd="0" presId="urn:microsoft.com/office/officeart/2005/8/layout/orgChart1"/>
     <dgm:cxn modelId="{25055EDB-1C78-4A00-ABBE-A426769C4ACC}" srcId="{D3D417BB-2764-480D-8CA6-8CF7DB4334EB}" destId="{CCC75AAD-48CB-4022-85D9-07801361570D}" srcOrd="4" destOrd="0" parTransId="{61CA768E-B54F-4637-B2F6-35EAEB665D0A}" sibTransId="{5AD0309F-FB33-4EC6-A5DC-8423E15C1235}"/>
+    <dgm:cxn modelId="{9176676E-9D27-440E-8BC8-E5992FFC7369}" srcId="{68752467-40CB-41AC-92B4-BE7A660E714C}" destId="{4581479B-923C-46D6-8276-A9D4EBD036A4}" srcOrd="2" destOrd="0" parTransId="{6FFA905A-05C0-415B-AED3-4E28C864954D}" sibTransId="{02A76F79-0F45-4089-B20A-3B2495529191}"/>
+    <dgm:cxn modelId="{E4A4A2E3-8AB5-4633-80D7-D52265DAEA11}" type="presOf" srcId="{4604E672-D808-43F7-9B90-BAE9F31326FB}" destId="{886BDEF0-9139-4238-ACE4-E309D83304D0}" srcOrd="0" destOrd="0" presId="urn:microsoft.com/office/officeart/2005/8/layout/orgChart1"/>
+    <dgm:cxn modelId="{7269538C-4445-453A-95F0-226B57189456}" type="presOf" srcId="{15E7FF6D-D3B6-42D9-8ED7-C683C6F27468}" destId="{8F6983A5-ECAD-45B7-BCF5-C41BB8E9831C}" srcOrd="1" destOrd="0" presId="urn:microsoft.com/office/officeart/2005/8/layout/orgChart1"/>
+    <dgm:cxn modelId="{8C32BC33-6071-4E4F-B178-D460AE504B0B}" type="presOf" srcId="{DB7B5709-3A64-4552-B7F0-D0EC96DF2F17}" destId="{DC5D173E-BFD5-49B0-AAB8-3F368FB6080F}" srcOrd="0" destOrd="0" presId="urn:microsoft.com/office/officeart/2005/8/layout/orgChart1"/>
+    <dgm:cxn modelId="{E0CBF387-916F-475D-B3F3-28DBF95ECCD9}" type="presOf" srcId="{6FFA905A-05C0-415B-AED3-4E28C864954D}" destId="{0F966265-9B9E-4E1C-BF73-252B0A487B73}" srcOrd="0" destOrd="0" presId="urn:microsoft.com/office/officeart/2005/8/layout/orgChart1"/>
+    <dgm:cxn modelId="{08D6FBB3-7023-4727-AFB9-CA573CAEEED7}" type="presOf" srcId="{DB7B5709-3A64-4552-B7F0-D0EC96DF2F17}" destId="{D4EE1B2E-AC28-4E86-8FD3-8371438CBFC9}" srcOrd="1" destOrd="0" presId="urn:microsoft.com/office/officeart/2005/8/layout/orgChart1"/>
+    <dgm:cxn modelId="{F2234DF7-287F-464C-BA36-E4660E38162B}" srcId="{D3D417BB-2764-480D-8CA6-8CF7DB4334EB}" destId="{D3842AA6-EFC2-477D-82AB-813747549FA4}" srcOrd="2" destOrd="0" parTransId="{0F152C54-CD9B-42AA-99C7-E899444263E1}" sibTransId="{AFEC1A0B-F107-433D-861D-763D17B2681E}"/>
+    <dgm:cxn modelId="{03E39D7F-CBF6-49A0-9403-5DA24B4B51F3}" type="presOf" srcId="{211237CA-689C-4A5F-BCC1-DDBCC57814A3}" destId="{80B1AC8B-F58D-4F6F-8E17-DBFCE025C3FE}" srcOrd="0" destOrd="0" presId="urn:microsoft.com/office/officeart/2005/8/layout/orgChart1"/>
+    <dgm:cxn modelId="{9F87E5A9-F274-4FDD-914F-ECB141BCB4AE}" type="presOf" srcId="{ED4F6F33-4189-4CC5-8380-E22367E19786}" destId="{B22956C4-CA4C-4E0B-93D1-A3A6A646834D}" srcOrd="0" destOrd="0" presId="urn:microsoft.com/office/officeart/2005/8/layout/orgChart1"/>
+    <dgm:cxn modelId="{9AE93F4E-AC1D-4DC5-96A4-F399D9423B53}" srcId="{63C96B78-41E0-4757-B3D1-6333BBF3995A}" destId="{15E7FF6D-D3B6-42D9-8ED7-C683C6F27468}" srcOrd="6" destOrd="0" parTransId="{4604E672-D808-43F7-9B90-BAE9F31326FB}" sibTransId="{3D5513E2-891A-47D1-8227-0D03571302BA}"/>
+    <dgm:cxn modelId="{1520F117-CB00-48A1-BC18-7D014D71D16A}" type="presOf" srcId="{3FEFEC64-3E63-4A69-A900-F33246102BFE}" destId="{B2F21F72-338C-43CB-85F2-5BD2F84B433D}" srcOrd="0" destOrd="0" presId="urn:microsoft.com/office/officeart/2005/8/layout/orgChart1"/>
+    <dgm:cxn modelId="{62B77E84-115A-40BE-B639-C9D6067F6C81}" type="presOf" srcId="{EEC45A67-3139-4ED7-AD17-0B4E112394AB}" destId="{47828106-2DA8-4D60-BB79-494ED2193A4D}" srcOrd="0" destOrd="0" presId="urn:microsoft.com/office/officeart/2005/8/layout/orgChart1"/>
+    <dgm:cxn modelId="{665F221A-940C-4161-A205-E4506BEBDCB1}" srcId="{63C96B78-41E0-4757-B3D1-6333BBF3995A}" destId="{7C55E84B-868E-4614-92C2-96E69BEB13B8}" srcOrd="2" destOrd="0" parTransId="{94FD320C-EE56-4D46-90B4-B9B057E5FA40}" sibTransId="{34670A69-99E7-47E1-A246-3047C59EA383}"/>
+    <dgm:cxn modelId="{98ACF534-108F-4FAC-83A4-262F5C6B57F3}" type="presOf" srcId="{6CAC73F3-80B4-4924-83EB-9E6629B6FADD}" destId="{E6C841DB-15AB-4C3D-983A-5BBF4BD8D4E1}" srcOrd="1" destOrd="0" presId="urn:microsoft.com/office/officeart/2005/8/layout/orgChart1"/>
+    <dgm:cxn modelId="{E074CC31-3A0E-4ED3-A0B5-6467850DC779}" type="presOf" srcId="{B0A36E5F-4AD8-4662-8D5B-6E9BD2B04C07}" destId="{56206F47-29FC-49F3-80F4-8A19E0C5D43B}" srcOrd="1" destOrd="0" presId="urn:microsoft.com/office/officeart/2005/8/layout/orgChart1"/>
+    <dgm:cxn modelId="{D24D49C2-8D10-49B8-AF96-BB4E2438F69E}" type="presOf" srcId="{D4CFB3AC-55CC-45EC-BEC5-7D853D82F7B6}" destId="{8D283730-61E5-4BD5-ADA3-A19D662111EF}" srcOrd="1" destOrd="0" presId="urn:microsoft.com/office/officeart/2005/8/layout/orgChart1"/>
+    <dgm:cxn modelId="{EC6A1E1C-B48A-4859-96BF-56DB6EF6D56A}" srcId="{7D460639-6CF1-4850-906C-C3E3EBE77E21}" destId="{68752467-40CB-41AC-92B4-BE7A660E714C}" srcOrd="2" destOrd="0" parTransId="{D84E303B-85AA-49CA-AD7A-2E572E68667B}" sibTransId="{FBA8E9E5-5881-48A4-96EB-BD97B75596F8}"/>
+    <dgm:cxn modelId="{32CC5481-0336-44CB-AAFF-100E2FABA338}" type="presOf" srcId="{B88EDCDA-1339-4B64-8FDF-BF608763E6D3}" destId="{EEEF4C8B-00A7-4443-91E1-A2446CB19772}" srcOrd="0" destOrd="0" presId="urn:microsoft.com/office/officeart/2005/8/layout/orgChart1"/>
+    <dgm:cxn modelId="{6F0F03BB-D5D3-4B17-9F4E-8DEC0ABC467E}" type="presOf" srcId="{FC4F6F09-0F9B-4EF5-A791-8B7F60C20F45}" destId="{DD61C70C-9189-4F2E-817E-20FC648CA580}" srcOrd="0" destOrd="0" presId="urn:microsoft.com/office/officeart/2005/8/layout/orgChart1"/>
+    <dgm:cxn modelId="{AD2E77D4-2A72-4066-ADAB-CE3186CF8A66}" srcId="{D3D417BB-2764-480D-8CA6-8CF7DB4334EB}" destId="{D4CFB3AC-55CC-45EC-BEC5-7D853D82F7B6}" srcOrd="5" destOrd="0" parTransId="{646FF882-6E7A-47A9-9461-093585B387DE}" sibTransId="{C491D5D3-0599-4843-86C9-DC9310FEACB1}"/>
+    <dgm:cxn modelId="{39F57ECC-D378-4177-9284-C1B286025E39}" type="presOf" srcId="{5CA3227C-89A1-4031-BD4C-715696F9737D}" destId="{39C27BA1-ED54-43FB-8B4D-C9E3A57D462A}" srcOrd="1" destOrd="0" presId="urn:microsoft.com/office/officeart/2005/8/layout/orgChart1"/>
+    <dgm:cxn modelId="{F9D88A4C-ED77-4FBE-8FA9-39564ADDA378}" type="presOf" srcId="{E6659843-177D-478D-96FA-1F307CB8570D}" destId="{CE8D9463-363C-4325-A8A8-EDDF57C49DEE}" srcOrd="0" destOrd="0" presId="urn:microsoft.com/office/officeart/2005/8/layout/orgChart1"/>
+    <dgm:cxn modelId="{D6D93818-9C29-4C73-8C8A-23CECD2BD454}" type="presOf" srcId="{646FF882-6E7A-47A9-9461-093585B387DE}" destId="{A69CDCE9-D817-4E85-99F0-1BCF285F4401}" srcOrd="0" destOrd="0" presId="urn:microsoft.com/office/officeart/2005/8/layout/orgChart1"/>
+    <dgm:cxn modelId="{6EEA1782-BD87-419D-A3FE-B8F58E6A7901}" type="presOf" srcId="{D84E303B-85AA-49CA-AD7A-2E572E68667B}" destId="{DCE9A5D2-C22C-49F5-8C18-E68CDFE902B9}" srcOrd="0" destOrd="0" presId="urn:microsoft.com/office/officeart/2005/8/layout/orgChart1"/>
+    <dgm:cxn modelId="{E4E02739-F4A6-4A66-9FAE-287FAF00852D}" type="presOf" srcId="{D4CFB3AC-55CC-45EC-BEC5-7D853D82F7B6}" destId="{79A90B1F-54A1-4AE8-A98E-9F77CDD4B1CA}" srcOrd="0" destOrd="0" presId="urn:microsoft.com/office/officeart/2005/8/layout/orgChart1"/>
+    <dgm:cxn modelId="{A3AB5795-A85C-41C0-8E64-800D9028B685}" srcId="{63C96B78-41E0-4757-B3D1-6333BBF3995A}" destId="{163E5EBF-0E46-47DD-B01C-DCFC4A9CB5B7}" srcOrd="0" destOrd="0" parTransId="{ED4F6F33-4189-4CC5-8380-E22367E19786}" sibTransId="{4FAEE9AA-73A9-4BC9-AC39-5B34B0D7D842}"/>
+    <dgm:cxn modelId="{EA2EBCA9-5048-4454-8C02-F0991F88A7C1}" type="presOf" srcId="{44F3776D-2CE3-4C88-875B-4754CFD9E05F}" destId="{30B7F14A-AD84-417F-85DE-CB4D619365CD}" srcOrd="1" destOrd="0" presId="urn:microsoft.com/office/officeart/2005/8/layout/orgChart1"/>
+    <dgm:cxn modelId="{B88A5952-4648-40C3-89D6-64DD3167A7FB}" type="presOf" srcId="{94FD320C-EE56-4D46-90B4-B9B057E5FA40}" destId="{94CE6727-9359-4400-AE53-01678F2FD417}" srcOrd="0" destOrd="0" presId="urn:microsoft.com/office/officeart/2005/8/layout/orgChart1"/>
+    <dgm:cxn modelId="{B6BB46FC-8BED-4555-A81E-FBA968DD5192}" type="presOf" srcId="{648AE0AD-AC66-43DE-BB44-27531B11FB85}" destId="{60A1F9B3-F234-4775-AF83-7DE2B66CE45E}" srcOrd="0" destOrd="0" presId="urn:microsoft.com/office/officeart/2005/8/layout/orgChart1"/>
+    <dgm:cxn modelId="{ADB3F4E1-8A8B-4A2E-BE3F-75FB805758CA}" srcId="{63C96B78-41E0-4757-B3D1-6333BBF3995A}" destId="{44F3776D-2CE3-4C88-875B-4754CFD9E05F}" srcOrd="4" destOrd="0" parTransId="{211237CA-689C-4A5F-BCC1-DDBCC57814A3}" sibTransId="{7FC055A9-AE27-44E4-9630-A970CB5B6DFD}"/>
+    <dgm:cxn modelId="{D991D0D7-4FC1-4F91-A60F-D0B452C85D5A}" type="presOf" srcId="{15E7FF6D-D3B6-42D9-8ED7-C683C6F27468}" destId="{72895928-C158-48A9-B8CE-85C073DC0056}" srcOrd="0" destOrd="0" presId="urn:microsoft.com/office/officeart/2005/8/layout/orgChart1"/>
+    <dgm:cxn modelId="{B014E963-06E1-4094-87F4-E8F02C46D933}" type="presOf" srcId="{BE1A60AC-E101-405C-B51A-2C13A3E9AE67}" destId="{170CDE32-1382-486F-B3B9-903927CED075}" srcOrd="0" destOrd="0" presId="urn:microsoft.com/office/officeart/2005/8/layout/orgChart1"/>
+    <dgm:cxn modelId="{073C7C8E-AA6C-4E57-A1A4-CBA64003FF0A}" type="presOf" srcId="{5CA3227C-89A1-4031-BD4C-715696F9737D}" destId="{7FF2543F-E5F7-4273-9B88-AC6EC7D726B6}" srcOrd="0" destOrd="0" presId="urn:microsoft.com/office/officeart/2005/8/layout/orgChart1"/>
+    <dgm:cxn modelId="{8ACDADC8-7F4C-4BEE-880E-7D4CEB507356}" srcId="{D3D417BB-2764-480D-8CA6-8CF7DB4334EB}" destId="{37C1E9EF-58C9-4DA7-ACB8-94F325BF9EE7}" srcOrd="7" destOrd="0" parTransId="{3A5FF229-646A-48C2-941F-1505F9B91F44}" sibTransId="{FB2478A9-ABAC-4326-A8DE-68A49B2197EA}"/>
+    <dgm:cxn modelId="{D776933E-CD98-4B4A-BB8E-2E8899DDCE2C}" srcId="{68752467-40CB-41AC-92B4-BE7A660E714C}" destId="{B88EDCDA-1339-4B64-8FDF-BF608763E6D3}" srcOrd="0" destOrd="0" parTransId="{54BC6B14-C1F9-4279-A469-C8EF387377F5}" sibTransId="{B0E9F510-1F9E-4A86-B251-7F81A72AC2C2}"/>
+    <dgm:cxn modelId="{5260F79F-4271-4D3C-96D9-26D94A3307EF}" type="presOf" srcId="{CB9EF934-91C8-405B-8DB1-6ADF74F1C57A}" destId="{5B2FD408-AAD2-4731-BC3F-9374C5AF4BE8}" srcOrd="0" destOrd="0" presId="urn:microsoft.com/office/officeart/2005/8/layout/orgChart1"/>
+    <dgm:cxn modelId="{47014D3C-E6F5-4359-879E-E22DAF4F75E4}" type="presOf" srcId="{7C55E84B-868E-4614-92C2-96E69BEB13B8}" destId="{F8482CC7-3949-4753-8984-6F517B21B012}" srcOrd="0" destOrd="0" presId="urn:microsoft.com/office/officeart/2005/8/layout/orgChart1"/>
+    <dgm:cxn modelId="{A0A904AD-47CF-42A9-8963-4F9475A09F37}" type="presOf" srcId="{68752467-40CB-41AC-92B4-BE7A660E714C}" destId="{2E38EAEB-5583-4678-948C-2FAF2230A528}" srcOrd="1" destOrd="0" presId="urn:microsoft.com/office/officeart/2005/8/layout/orgChart1"/>
+    <dgm:cxn modelId="{680290EE-A7F2-4358-A2CF-01A25038BDD0}" srcId="{D3D417BB-2764-480D-8CA6-8CF7DB4334EB}" destId="{6CAC73F3-80B4-4924-83EB-9E6629B6FADD}" srcOrd="6" destOrd="0" parTransId="{FC4F6F09-0F9B-4EF5-A791-8B7F60C20F45}" sibTransId="{64BE5B94-A86E-44FA-AE8F-15C228AA8693}"/>
+    <dgm:cxn modelId="{553E2E98-9D27-45DC-A063-8D14C360CB0C}" type="presOf" srcId="{8F1A2452-47A3-4929-BBE1-5E6F4BB82E63}" destId="{FBC75CFF-818D-4B4B-8177-ABACA781FFD9}" srcOrd="1" destOrd="0" presId="urn:microsoft.com/office/officeart/2005/8/layout/orgChart1"/>
+    <dgm:cxn modelId="{51D5D5B2-FB49-4E2D-8A88-BA48ED2DFA9D}" srcId="{63C96B78-41E0-4757-B3D1-6333BBF3995A}" destId="{EEC45A67-3139-4ED7-AD17-0B4E112394AB}" srcOrd="3" destOrd="0" parTransId="{782382E2-1506-417F-B884-DAC1E7BEA447}" sibTransId="{CF8825E3-6A25-4719-90E5-9CDE2CAB0D61}"/>
     <dgm:cxn modelId="{697BF344-AF01-4BFB-A9E4-6F846677FC71}" srcId="{D3D417BB-2764-480D-8CA6-8CF7DB4334EB}" destId="{CB9EF934-91C8-405B-8DB1-6ADF74F1C57A}" srcOrd="3" destOrd="0" parTransId="{E6659843-177D-478D-96FA-1F307CB8570D}" sibTransId="{9627650F-6885-4473-B66D-F1567CABEE53}"/>
-    <dgm:cxn modelId="{4E773C40-EF0B-4A03-AA49-19B8E11EE37A}" type="presOf" srcId="{23130DC9-A489-4363-9C52-0D1443D5B0B2}" destId="{DE1921D8-46E5-4565-ABCE-47D1E77A7095}" srcOrd="0" destOrd="0" presId="urn:microsoft.com/office/officeart/2005/8/layout/orgChart1"/>
-    <dgm:cxn modelId="{966C9F84-02D7-4CFE-ACCE-F46F6D33209D}" type="presOf" srcId="{4581479B-923C-46D6-8276-A9D4EBD036A4}" destId="{4815997D-5873-439C-A81C-7E8275666C69}" srcOrd="0" destOrd="0" presId="urn:microsoft.com/office/officeart/2005/8/layout/orgChart1"/>
-    <dgm:cxn modelId="{65A16374-6402-44E3-B146-23C1B814A183}" type="presOf" srcId="{8F1A2452-47A3-4929-BBE1-5E6F4BB82E63}" destId="{FBC75CFF-818D-4B4B-8177-ABACA781FFD9}" srcOrd="1" destOrd="0" presId="urn:microsoft.com/office/officeart/2005/8/layout/orgChart1"/>
-    <dgm:cxn modelId="{70B40F9D-1B41-40F9-B784-AECDF51177A7}" type="presOf" srcId="{BE1A60AC-E101-405C-B51A-2C13A3E9AE67}" destId="{170CDE32-1382-486F-B3B9-903927CED075}" srcOrd="0" destOrd="0" presId="urn:microsoft.com/office/officeart/2005/8/layout/orgChart1"/>
-    <dgm:cxn modelId="{86D55B7A-2242-46FE-BB4D-3B3608784AB2}" type="presOf" srcId="{211237CA-689C-4A5F-BCC1-DDBCC57814A3}" destId="{80B1AC8B-F58D-4F6F-8E17-DBFCE025C3FE}" srcOrd="0" destOrd="0" presId="urn:microsoft.com/office/officeart/2005/8/layout/orgChart1"/>
     <dgm:cxn modelId="{A2D13D78-9C06-4EB4-9C20-4DB4F7AC93C7}" srcId="{63C96B78-41E0-4757-B3D1-6333BBF3995A}" destId="{34E58C8A-C346-4D11-95AA-F1453837ADDB}" srcOrd="5" destOrd="0" parTransId="{F0E56C3F-55B6-4603-A5B4-3D83D254E24F}" sibTransId="{CC641469-203A-43CC-A7C1-9E8432DA57E5}"/>
-    <dgm:cxn modelId="{250F5C00-5DA1-409E-BC23-9CD5306F6169}" type="presOf" srcId="{D4CFB3AC-55CC-45EC-BEC5-7D853D82F7B6}" destId="{79A90B1F-54A1-4AE8-A98E-9F77CDD4B1CA}" srcOrd="0" destOrd="0" presId="urn:microsoft.com/office/officeart/2005/8/layout/orgChart1"/>
-    <dgm:cxn modelId="{A3AB5795-A85C-41C0-8E64-800D9028B685}" srcId="{63C96B78-41E0-4757-B3D1-6333BBF3995A}" destId="{163E5EBF-0E46-47DD-B01C-DCFC4A9CB5B7}" srcOrd="0" destOrd="0" parTransId="{ED4F6F33-4189-4CC5-8380-E22367E19786}" sibTransId="{4FAEE9AA-73A9-4BC9-AC39-5B34B0D7D842}"/>
-    <dgm:cxn modelId="{683102A7-546F-4ADE-9FB4-666A62AAF0C1}" type="presOf" srcId="{CB9EF934-91C8-405B-8DB1-6ADF74F1C57A}" destId="{C7380A00-5348-4D8B-84B9-16D01648DC04}" srcOrd="1" destOrd="0" presId="urn:microsoft.com/office/officeart/2005/8/layout/orgChart1"/>
-    <dgm:cxn modelId="{7AD144C9-CDFE-4C9F-8AF3-A5F1E4D5F710}" type="presOf" srcId="{4604E672-D808-43F7-9B90-BAE9F31326FB}" destId="{886BDEF0-9139-4238-ACE4-E309D83304D0}" srcOrd="0" destOrd="0" presId="urn:microsoft.com/office/officeart/2005/8/layout/orgChart1"/>
-    <dgm:cxn modelId="{B8DEB826-EC6C-4106-A04C-F8A69F740871}" type="presOf" srcId="{6FFA905A-05C0-415B-AED3-4E28C864954D}" destId="{0F966265-9B9E-4E1C-BF73-252B0A487B73}" srcOrd="0" destOrd="0" presId="urn:microsoft.com/office/officeart/2005/8/layout/orgChart1"/>
-    <dgm:cxn modelId="{D20079C8-611D-4091-88B6-9C6DA0296AE5}" type="presOf" srcId="{44F3776D-2CE3-4C88-875B-4754CFD9E05F}" destId="{30B7F14A-AD84-417F-85DE-CB4D619365CD}" srcOrd="1" destOrd="0" presId="urn:microsoft.com/office/officeart/2005/8/layout/orgChart1"/>
-    <dgm:cxn modelId="{640CE6C8-8332-4603-99D3-5C48233A84B0}" type="presOf" srcId="{F0E56C3F-55B6-4603-A5B4-3D83D254E24F}" destId="{0D0DEF92-C6C5-4481-8952-5AF7E6C9AE0A}" srcOrd="0" destOrd="0" presId="urn:microsoft.com/office/officeart/2005/8/layout/orgChart1"/>
-    <dgm:cxn modelId="{04577D70-7D53-4C1E-8950-90B56B5B97CF}" type="presOf" srcId="{D3D417BB-2764-480D-8CA6-8CF7DB4334EB}" destId="{9D48641C-5564-4B03-81C2-1600993C49A1}" srcOrd="0" destOrd="0" presId="urn:microsoft.com/office/officeart/2005/8/layout/orgChart1"/>
-    <dgm:cxn modelId="{C28C59DE-651F-4EC8-ADAC-FC57076D1698}" type="presOf" srcId="{0F5BD5E2-3CF7-4526-85B3-536072131092}" destId="{563FB804-A846-4BF9-B54D-432707F484F9}" srcOrd="0" destOrd="0" presId="urn:microsoft.com/office/officeart/2005/8/layout/orgChart1"/>
-    <dgm:cxn modelId="{54047BA4-E534-4CD2-BC17-CD3A91CF50BF}" type="presOf" srcId="{163E5EBF-0E46-47DD-B01C-DCFC4A9CB5B7}" destId="{04B9ACA5-B30E-4726-AAF9-A30F05B304D4}" srcOrd="1" destOrd="0" presId="urn:microsoft.com/office/officeart/2005/8/layout/orgChart1"/>
-    <dgm:cxn modelId="{2F6D6371-B308-437C-97AF-2E5B0126DE81}" type="presOf" srcId="{BE1A60AC-E101-405C-B51A-2C13A3E9AE67}" destId="{6795BBEC-7060-4713-A310-700A1C4B06A8}" srcOrd="1" destOrd="0" presId="urn:microsoft.com/office/officeart/2005/8/layout/orgChart1"/>
+    <dgm:cxn modelId="{9BCE433B-4008-4691-827D-848F9437FF1F}" type="presOf" srcId="{CB9EF934-91C8-405B-8DB1-6ADF74F1C57A}" destId="{C7380A00-5348-4D8B-84B9-16D01648DC04}" srcOrd="1" destOrd="0" presId="urn:microsoft.com/office/officeart/2005/8/layout/orgChart1"/>
     <dgm:cxn modelId="{6742E366-01C4-4D2B-A65C-0CA825774672}" srcId="{68752467-40CB-41AC-92B4-BE7A660E714C}" destId="{DB7B5709-3A64-4552-B7F0-D0EC96DF2F17}" srcOrd="1" destOrd="0" parTransId="{0F5BD5E2-3CF7-4526-85B3-536072131092}" sibTransId="{AB44237E-A69D-497F-8D55-40825DC257F2}"/>
-    <dgm:cxn modelId="{9E291FD2-1785-4FB5-BD4A-FCB857045C43}" type="presOf" srcId="{B88EDCDA-1339-4B64-8FDF-BF608763E6D3}" destId="{EEEF4C8B-00A7-4443-91E1-A2446CB19772}" srcOrd="0" destOrd="0" presId="urn:microsoft.com/office/officeart/2005/8/layout/orgChart1"/>
-    <dgm:cxn modelId="{CCB01E28-185F-4989-8B59-672C90459302}" type="presOf" srcId="{D3842AA6-EFC2-477D-82AB-813747549FA4}" destId="{65AF11AF-5750-4FA1-81EB-0C13129F57D6}" srcOrd="0" destOrd="0" presId="urn:microsoft.com/office/officeart/2005/8/layout/orgChart1"/>
-    <dgm:cxn modelId="{A6C13134-F26D-4018-8881-3ADFA9EE1613}" type="presOf" srcId="{DB7B5709-3A64-4552-B7F0-D0EC96DF2F17}" destId="{DC5D173E-BFD5-49B0-AAB8-3F368FB6080F}" srcOrd="0" destOrd="0" presId="urn:microsoft.com/office/officeart/2005/8/layout/orgChart1"/>
-    <dgm:cxn modelId="{51D5D5B2-FB49-4E2D-8A88-BA48ED2DFA9D}" srcId="{63C96B78-41E0-4757-B3D1-6333BBF3995A}" destId="{EEC45A67-3139-4ED7-AD17-0B4E112394AB}" srcOrd="3" destOrd="0" parTransId="{782382E2-1506-417F-B884-DAC1E7BEA447}" sibTransId="{CF8825E3-6A25-4719-90E5-9CDE2CAB0D61}"/>
-    <dgm:cxn modelId="{9176676E-9D27-440E-8BC8-E5992FFC7369}" srcId="{68752467-40CB-41AC-92B4-BE7A660E714C}" destId="{4581479B-923C-46D6-8276-A9D4EBD036A4}" srcOrd="2" destOrd="0" parTransId="{6FFA905A-05C0-415B-AED3-4E28C864954D}" sibTransId="{02A76F79-0F45-4089-B20A-3B2495529191}"/>
-    <dgm:cxn modelId="{BF4DF2D5-2104-4FDD-8995-99C98870D0C4}" type="presOf" srcId="{D3842AA6-EFC2-477D-82AB-813747549FA4}" destId="{7AA20B8C-0A41-4DF9-9059-75F3D3C07450}" srcOrd="1" destOrd="0" presId="urn:microsoft.com/office/officeart/2005/8/layout/orgChart1"/>
-    <dgm:cxn modelId="{7509BC82-9900-4E4A-9066-8CC959D87560}" srcId="{63C96B78-41E0-4757-B3D1-6333BBF3995A}" destId="{5CA3227C-89A1-4031-BD4C-715696F9737D}" srcOrd="1" destOrd="0" parTransId="{23130DC9-A489-4363-9C52-0D1443D5B0B2}" sibTransId="{7D158FF3-3A1C-4302-8F0D-00D199081B0E}"/>
-    <dgm:cxn modelId="{680290EE-A7F2-4358-A2CF-01A25038BDD0}" srcId="{D3D417BB-2764-480D-8CA6-8CF7DB4334EB}" destId="{6CAC73F3-80B4-4924-83EB-9E6629B6FADD}" srcOrd="6" destOrd="0" parTransId="{FC4F6F09-0F9B-4EF5-A791-8B7F60C20F45}" sibTransId="{64BE5B94-A86E-44FA-AE8F-15C228AA8693}"/>
-    <dgm:cxn modelId="{2D71A8F5-62A4-409F-B873-C0D19369BCC6}" type="presOf" srcId="{63C96B78-41E0-4757-B3D1-6333BBF3995A}" destId="{A11AD7AD-11C8-48C0-8AA6-4746156847FD}" srcOrd="0" destOrd="0" presId="urn:microsoft.com/office/officeart/2005/8/layout/orgChart1"/>
+    <dgm:cxn modelId="{CE63387A-A33B-4056-BCA5-C0D3C95F9BF1}" srcId="{68752467-40CB-41AC-92B4-BE7A660E714C}" destId="{8F1A2452-47A3-4929-BBE1-5E6F4BB82E63}" srcOrd="3" destOrd="0" parTransId="{5C47E45E-5AC7-4F09-BA94-3E97963E7997}" sibTransId="{525E809D-DA74-4365-BB2D-F221922B15A5}"/>
+    <dgm:cxn modelId="{FDC2E57D-D74B-48DB-818A-9174DCDE3684}" type="presOf" srcId="{5665862B-7F69-476A-A32C-5F3EF00120D7}" destId="{30F62FA1-A775-4CD1-AAFD-80A37F01B6AD}" srcOrd="0" destOrd="0" presId="urn:microsoft.com/office/officeart/2005/8/layout/orgChart1"/>
+    <dgm:cxn modelId="{C4F871C0-65AF-460F-978F-6790816B92AF}" type="presOf" srcId="{CCC75AAD-48CB-4022-85D9-07801361570D}" destId="{4E4637B6-AF9D-4E3D-9024-B92658494545}" srcOrd="1" destOrd="0" presId="urn:microsoft.com/office/officeart/2005/8/layout/orgChart1"/>
+    <dgm:cxn modelId="{1FDE48B4-9923-4DEA-B558-0FA8E8F6070B}" type="presOf" srcId="{54BC6B14-C1F9-4279-A469-C8EF387377F5}" destId="{D866D3CD-7BF8-413B-A2B5-65C753181E16}" srcOrd="0" destOrd="0" presId="urn:microsoft.com/office/officeart/2005/8/layout/orgChart1"/>
+    <dgm:cxn modelId="{4F324942-282E-485E-83A5-5C2F7FEA7642}" type="presOf" srcId="{23130DC9-A489-4363-9C52-0D1443D5B0B2}" destId="{DE1921D8-46E5-4565-ABCE-47D1E77A7095}" srcOrd="0" destOrd="0" presId="urn:microsoft.com/office/officeart/2005/8/layout/orgChart1"/>
+    <dgm:cxn modelId="{BBAFA75C-3DFB-4116-9B2A-7EDD460E33D1}" type="presOf" srcId="{D3D417BB-2764-480D-8CA6-8CF7DB4334EB}" destId="{B467B6AF-B40F-4102-8D32-D208260EB517}" srcOrd="1" destOrd="0" presId="urn:microsoft.com/office/officeart/2005/8/layout/orgChart1"/>
+    <dgm:cxn modelId="{14FCA01B-4F17-462B-9258-43313CA80CEE}" type="presOf" srcId="{7D460639-6CF1-4850-906C-C3E3EBE77E21}" destId="{B3948537-38E8-4C48-848A-89703C4538FB}" srcOrd="1" destOrd="0" presId="urn:microsoft.com/office/officeart/2005/8/layout/orgChart1"/>
+    <dgm:cxn modelId="{656D0648-0AEC-443A-9EA4-B742CCEE18C2}" type="presOf" srcId="{61CA768E-B54F-4637-B2F6-35EAEB665D0A}" destId="{CA3E4DDC-C2FC-4121-AE73-12C6ECA1A402}" srcOrd="0" destOrd="0" presId="urn:microsoft.com/office/officeart/2005/8/layout/orgChart1"/>
+    <dgm:cxn modelId="{DDF9F30D-18AF-41ED-836E-6413A87150B0}" type="presOf" srcId="{D3842AA6-EFC2-477D-82AB-813747549FA4}" destId="{65AF11AF-5750-4FA1-81EB-0C13129F57D6}" srcOrd="0" destOrd="0" presId="urn:microsoft.com/office/officeart/2005/8/layout/orgChart1"/>
+    <dgm:cxn modelId="{7A1D456D-76CD-4728-948B-7E187A4AD82F}" type="presOf" srcId="{D3842AA6-EFC2-477D-82AB-813747549FA4}" destId="{7AA20B8C-0A41-4DF9-9059-75F3D3C07450}" srcOrd="1" destOrd="0" presId="urn:microsoft.com/office/officeart/2005/8/layout/orgChart1"/>
+    <dgm:cxn modelId="{D28C5901-C66E-449F-B933-A1C65C1C9057}" type="presOf" srcId="{5C47E45E-5AC7-4F09-BA94-3E97963E7997}" destId="{540CE609-BC79-4B2B-807F-29CDB67AAF14}" srcOrd="0" destOrd="0" presId="urn:microsoft.com/office/officeart/2005/8/layout/orgChart1"/>
+    <dgm:cxn modelId="{F98C2F91-FA89-49AD-9291-65B378815BB3}" type="presOf" srcId="{63C96B78-41E0-4757-B3D1-6333BBF3995A}" destId="{A28FA2F9-91E1-40A6-999A-F5473B918F45}" srcOrd="1" destOrd="0" presId="urn:microsoft.com/office/officeart/2005/8/layout/orgChart1"/>
+    <dgm:cxn modelId="{6A5600B8-6053-41A3-9937-F8F38D078BAD}" type="presOf" srcId="{37C1E9EF-58C9-4DA7-ACB8-94F325BF9EE7}" destId="{843B2BF7-F9DB-45AE-BA7B-788DD9140215}" srcOrd="0" destOrd="0" presId="urn:microsoft.com/office/officeart/2005/8/layout/orgChart1"/>
+    <dgm:cxn modelId="{F40382A5-AFC3-4E8A-9961-0C1A633FBE68}" type="presOf" srcId="{163E5EBF-0E46-47DD-B01C-DCFC4A9CB5B7}" destId="{04B9ACA5-B30E-4726-AAF9-A30F05B304D4}" srcOrd="1" destOrd="0" presId="urn:microsoft.com/office/officeart/2005/8/layout/orgChart1"/>
+    <dgm:cxn modelId="{BB7A4A08-9612-4CE5-B076-D76B8E60413D}" type="presOf" srcId="{63C96B78-41E0-4757-B3D1-6333BBF3995A}" destId="{A11AD7AD-11C8-48C0-8AA6-4746156847FD}" srcOrd="0" destOrd="0" presId="urn:microsoft.com/office/officeart/2005/8/layout/orgChart1"/>
+    <dgm:cxn modelId="{49942E15-2E14-45F9-8415-EC23FB631307}" type="presOf" srcId="{B88EDCDA-1339-4B64-8FDF-BF608763E6D3}" destId="{E2D38913-5A90-4D1F-A600-31144330D63A}" srcOrd="1" destOrd="0" presId="urn:microsoft.com/office/officeart/2005/8/layout/orgChart1"/>
+    <dgm:cxn modelId="{15761E03-BC61-4339-8EFC-9649D91BA7CD}" srcId="{D3D417BB-2764-480D-8CA6-8CF7DB4334EB}" destId="{B0A36E5F-4AD8-4662-8D5B-6E9BD2B04C07}" srcOrd="1" destOrd="0" parTransId="{648AE0AD-AC66-43DE-BB44-27531B11FB85}" sibTransId="{F75AFF1A-D554-4528-AF7E-140159F0DEF1}"/>
+    <dgm:cxn modelId="{DCE105FD-7878-4482-9079-845CBB1CC46E}" srcId="{7D460639-6CF1-4850-906C-C3E3EBE77E21}" destId="{63C96B78-41E0-4757-B3D1-6333BBF3995A}" srcOrd="1" destOrd="0" parTransId="{FF8D4FE3-CEB2-4395-BC6F-B13254F5E821}" sibTransId="{5ED4E0C7-DEF0-4519-BF9B-BBF629C99FE9}"/>
+    <dgm:cxn modelId="{E010F11E-DBF2-44C2-A0FC-3E00490BA92D}" type="presOf" srcId="{782382E2-1506-417F-B884-DAC1E7BEA447}" destId="{1767779F-70E8-4DC1-8D6D-704CA7924021}" srcOrd="0" destOrd="0" presId="urn:microsoft.com/office/officeart/2005/8/layout/orgChart1"/>
+    <dgm:cxn modelId="{82B24118-2C6F-427A-93E1-BFC40C05599F}" type="presOf" srcId="{3A5FF229-646A-48C2-941F-1505F9B91F44}" destId="{4A90339A-6BAB-44C9-A0FB-73B9153D80B4}" srcOrd="0" destOrd="0" presId="urn:microsoft.com/office/officeart/2005/8/layout/orgChart1"/>
+    <dgm:cxn modelId="{D7BC21A0-2DBA-4A30-9A50-0F68896740EE}" type="presOf" srcId="{0F152C54-CD9B-42AA-99C7-E899444263E1}" destId="{C04AF392-12AD-474B-90DD-A99F82A0E551}" srcOrd="0" destOrd="0" presId="urn:microsoft.com/office/officeart/2005/8/layout/orgChart1"/>
     <dgm:cxn modelId="{95BB96CF-5D84-47E6-9B36-A5F96293F3A7}" srcId="{7D460639-6CF1-4850-906C-C3E3EBE77E21}" destId="{D3D417BB-2764-480D-8CA6-8CF7DB4334EB}" srcOrd="0" destOrd="0" parTransId="{5665862B-7F69-476A-A32C-5F3EF00120D7}" sibTransId="{72CCD630-D881-4AA5-BBD7-9F9DE92ABC72}"/>
-    <dgm:cxn modelId="{2DAF92FB-35C8-4B9D-9856-B65DA8493C8D}" type="presOf" srcId="{C1B4B7D9-A239-4AF1-85E7-55DBA74F3E30}" destId="{33E859EB-F156-4195-9562-D56DF98C80CF}" srcOrd="0" destOrd="0" presId="urn:microsoft.com/office/officeart/2005/8/layout/orgChart1"/>
-    <dgm:cxn modelId="{7F9A49B8-4F4C-41A6-A2D6-1347CBD7AFCB}" srcId="{D3D417BB-2764-480D-8CA6-8CF7DB4334EB}" destId="{BE1A60AC-E101-405C-B51A-2C13A3E9AE67}" srcOrd="0" destOrd="0" parTransId="{C1B4B7D9-A239-4AF1-85E7-55DBA74F3E30}" sibTransId="{0ED82BA1-E6BE-4BE7-8AA8-8949CB8AB2E1}"/>
-    <dgm:cxn modelId="{66747441-A734-44F3-818F-DE6FF2690271}" type="presOf" srcId="{0F152C54-CD9B-42AA-99C7-E899444263E1}" destId="{C04AF392-12AD-474B-90DD-A99F82A0E551}" srcOrd="0" destOrd="0" presId="urn:microsoft.com/office/officeart/2005/8/layout/orgChart1"/>
-    <dgm:cxn modelId="{9FE0289C-B97D-45A3-B364-3CAFF2F2B36C}" type="presOf" srcId="{CB9EF934-91C8-405B-8DB1-6ADF74F1C57A}" destId="{5B2FD408-AAD2-4731-BC3F-9374C5AF4BE8}" srcOrd="0" destOrd="0" presId="urn:microsoft.com/office/officeart/2005/8/layout/orgChart1"/>
-    <dgm:cxn modelId="{B6B96E89-8786-4BB9-9C2C-49C0B3FFB4D1}" type="presOf" srcId="{CCC75AAD-48CB-4022-85D9-07801361570D}" destId="{0B57B808-F111-42CC-A246-22A7032B194F}" srcOrd="0" destOrd="0" presId="urn:microsoft.com/office/officeart/2005/8/layout/orgChart1"/>
-    <dgm:cxn modelId="{FBF74E96-645A-4F38-A84D-D96AA2A7C25E}" srcId="{3FEFEC64-3E63-4A69-A900-F33246102BFE}" destId="{7D460639-6CF1-4850-906C-C3E3EBE77E21}" srcOrd="0" destOrd="0" parTransId="{B006EAD5-E858-4DDF-9A44-C978ADF202FA}" sibTransId="{931F71B7-66E5-4F52-9006-F3347BAAD2B7}"/>
-    <dgm:cxn modelId="{019B4E5C-F4C8-4C4E-B1CD-C65F16BA5D9C}" type="presOf" srcId="{E6659843-177D-478D-96FA-1F307CB8570D}" destId="{CE8D9463-363C-4325-A8A8-EDDF57C49DEE}" srcOrd="0" destOrd="0" presId="urn:microsoft.com/office/officeart/2005/8/layout/orgChart1"/>
-    <dgm:cxn modelId="{DCE105FD-7878-4482-9079-845CBB1CC46E}" srcId="{7D460639-6CF1-4850-906C-C3E3EBE77E21}" destId="{63C96B78-41E0-4757-B3D1-6333BBF3995A}" srcOrd="1" destOrd="0" parTransId="{FF8D4FE3-CEB2-4395-BC6F-B13254F5E821}" sibTransId="{5ED4E0C7-DEF0-4519-BF9B-BBF629C99FE9}"/>
-    <dgm:cxn modelId="{84F6ED93-797F-4625-8647-AFC2798E04AA}" type="presOf" srcId="{FC4F6F09-0F9B-4EF5-A791-8B7F60C20F45}" destId="{DD61C70C-9189-4F2E-817E-20FC648CA580}" srcOrd="0" destOrd="0" presId="urn:microsoft.com/office/officeart/2005/8/layout/orgChart1"/>
-    <dgm:cxn modelId="{DC8892D1-DAD7-4C25-A1F8-3231A95323B1}" type="presOf" srcId="{7C55E84B-868E-4614-92C2-96E69BEB13B8}" destId="{F8482CC7-3949-4753-8984-6F517B21B012}" srcOrd="0" destOrd="0" presId="urn:microsoft.com/office/officeart/2005/8/layout/orgChart1"/>
-    <dgm:cxn modelId="{9AE93F4E-AC1D-4DC5-96A4-F399D9423B53}" srcId="{63C96B78-41E0-4757-B3D1-6333BBF3995A}" destId="{15E7FF6D-D3B6-42D9-8ED7-C683C6F27468}" srcOrd="6" destOrd="0" parTransId="{4604E672-D808-43F7-9B90-BAE9F31326FB}" sibTransId="{3D5513E2-891A-47D1-8227-0D03571302BA}"/>
-    <dgm:cxn modelId="{15761E03-BC61-4339-8EFC-9649D91BA7CD}" srcId="{D3D417BB-2764-480D-8CA6-8CF7DB4334EB}" destId="{B0A36E5F-4AD8-4662-8D5B-6E9BD2B04C07}" srcOrd="1" destOrd="0" parTransId="{648AE0AD-AC66-43DE-BB44-27531B11FB85}" sibTransId="{F75AFF1A-D554-4528-AF7E-140159F0DEF1}"/>
-    <dgm:cxn modelId="{8ACDADC8-7F4C-4BEE-880E-7D4CEB507356}" srcId="{D3D417BB-2764-480D-8CA6-8CF7DB4334EB}" destId="{37C1E9EF-58C9-4DA7-ACB8-94F325BF9EE7}" srcOrd="7" destOrd="0" parTransId="{3A5FF229-646A-48C2-941F-1505F9B91F44}" sibTransId="{FB2478A9-ABAC-4326-A8DE-68A49B2197EA}"/>
-    <dgm:cxn modelId="{553D696D-46F9-46CB-A32F-C9CF27E57FA1}" type="presOf" srcId="{EEC45A67-3139-4ED7-AD17-0B4E112394AB}" destId="{47828106-2DA8-4D60-BB79-494ED2193A4D}" srcOrd="0" destOrd="0" presId="urn:microsoft.com/office/officeart/2005/8/layout/orgChart1"/>
-    <dgm:cxn modelId="{665F221A-940C-4161-A205-E4506BEBDCB1}" srcId="{63C96B78-41E0-4757-B3D1-6333BBF3995A}" destId="{7C55E84B-868E-4614-92C2-96E69BEB13B8}" srcOrd="2" destOrd="0" parTransId="{94FD320C-EE56-4D46-90B4-B9B057E5FA40}" sibTransId="{34670A69-99E7-47E1-A246-3047C59EA383}"/>
-    <dgm:cxn modelId="{B7D7AB38-F38C-4E02-A998-2268D9E3A426}" type="presOf" srcId="{54BC6B14-C1F9-4279-A469-C8EF387377F5}" destId="{D866D3CD-7BF8-413B-A2B5-65C753181E16}" srcOrd="0" destOrd="0" presId="urn:microsoft.com/office/officeart/2005/8/layout/orgChart1"/>
-    <dgm:cxn modelId="{FBD11C0C-E35D-427E-BF8B-2A8D3D5BF47A}" type="presOf" srcId="{ED4F6F33-4189-4CC5-8380-E22367E19786}" destId="{B22956C4-CA4C-4E0B-93D1-A3A6A646834D}" srcOrd="0" destOrd="0" presId="urn:microsoft.com/office/officeart/2005/8/layout/orgChart1"/>
-    <dgm:cxn modelId="{CE2B4049-E7E9-495F-89A5-4474728D9556}" type="presOf" srcId="{5665862B-7F69-476A-A32C-5F3EF00120D7}" destId="{30F62FA1-A775-4CD1-AAFD-80A37F01B6AD}" srcOrd="0" destOrd="0" presId="urn:microsoft.com/office/officeart/2005/8/layout/orgChart1"/>
-    <dgm:cxn modelId="{AD2E77D4-2A72-4066-ADAB-CE3186CF8A66}" srcId="{D3D417BB-2764-480D-8CA6-8CF7DB4334EB}" destId="{D4CFB3AC-55CC-45EC-BEC5-7D853D82F7B6}" srcOrd="5" destOrd="0" parTransId="{646FF882-6E7A-47A9-9461-093585B387DE}" sibTransId="{C491D5D3-0599-4843-86C9-DC9310FEACB1}"/>
-    <dgm:cxn modelId="{3F1071AF-18A9-4C7A-85CC-7209AE39B015}" type="presOf" srcId="{B88EDCDA-1339-4B64-8FDF-BF608763E6D3}" destId="{E2D38913-5A90-4D1F-A600-31144330D63A}" srcOrd="1" destOrd="0" presId="urn:microsoft.com/office/officeart/2005/8/layout/orgChart1"/>
-    <dgm:cxn modelId="{CE63387A-A33B-4056-BCA5-C0D3C95F9BF1}" srcId="{68752467-40CB-41AC-92B4-BE7A660E714C}" destId="{8F1A2452-47A3-4929-BBE1-5E6F4BB82E63}" srcOrd="3" destOrd="0" parTransId="{5C47E45E-5AC7-4F09-BA94-3E97963E7997}" sibTransId="{525E809D-DA74-4365-BB2D-F221922B15A5}"/>
-    <dgm:cxn modelId="{A715D021-BABA-41AC-895D-1A639DEAB160}" type="presOf" srcId="{68752467-40CB-41AC-92B4-BE7A660E714C}" destId="{2E38EAEB-5583-4678-948C-2FAF2230A528}" srcOrd="1" destOrd="0" presId="urn:microsoft.com/office/officeart/2005/8/layout/orgChart1"/>
-    <dgm:cxn modelId="{0661CE10-CFDA-40A8-A61E-8E0C7743558F}" type="presOf" srcId="{646FF882-6E7A-47A9-9461-093585B387DE}" destId="{A69CDCE9-D817-4E85-99F0-1BCF285F4401}" srcOrd="0" destOrd="0" presId="urn:microsoft.com/office/officeart/2005/8/layout/orgChart1"/>
-    <dgm:cxn modelId="{390098E2-1A49-41A0-9205-6F8853535EB1}" type="presOf" srcId="{5CA3227C-89A1-4031-BD4C-715696F9737D}" destId="{7FF2543F-E5F7-4273-9B88-AC6EC7D726B6}" srcOrd="0" destOrd="0" presId="urn:microsoft.com/office/officeart/2005/8/layout/orgChart1"/>
-    <dgm:cxn modelId="{EC6A1E1C-B48A-4859-96BF-56DB6EF6D56A}" srcId="{7D460639-6CF1-4850-906C-C3E3EBE77E21}" destId="{68752467-40CB-41AC-92B4-BE7A660E714C}" srcOrd="2" destOrd="0" parTransId="{D84E303B-85AA-49CA-AD7A-2E572E68667B}" sibTransId="{FBA8E9E5-5881-48A4-96EB-BD97B75596F8}"/>
-    <dgm:cxn modelId="{994ADFA3-46DA-49C3-B70F-A7E45BF36C5F}" type="presOf" srcId="{7D460639-6CF1-4850-906C-C3E3EBE77E21}" destId="{3C5DFC28-173D-4175-B59A-C97DFF13DD19}" srcOrd="0" destOrd="0" presId="urn:microsoft.com/office/officeart/2005/8/layout/orgChart1"/>
-    <dgm:cxn modelId="{0355ADA4-8D52-4B2D-8DB3-BB9DCA8F1D1D}" type="presOf" srcId="{68752467-40CB-41AC-92B4-BE7A660E714C}" destId="{7260DC6E-AFB4-4FB1-A355-4700373FF81D}" srcOrd="0" destOrd="0" presId="urn:microsoft.com/office/officeart/2005/8/layout/orgChart1"/>
-    <dgm:cxn modelId="{8174F022-EF32-4C51-8E93-057547ED55BF}" type="presOf" srcId="{6CAC73F3-80B4-4924-83EB-9E6629B6FADD}" destId="{E6C841DB-15AB-4C3D-983A-5BBF4BD8D4E1}" srcOrd="1" destOrd="0" presId="urn:microsoft.com/office/officeart/2005/8/layout/orgChart1"/>
-    <dgm:cxn modelId="{BD3343A0-E193-4F6F-978C-6621E1614F62}" type="presOf" srcId="{DB7B5709-3A64-4552-B7F0-D0EC96DF2F17}" destId="{D4EE1B2E-AC28-4E86-8FD3-8371438CBFC9}" srcOrd="1" destOrd="0" presId="urn:microsoft.com/office/officeart/2005/8/layout/orgChart1"/>
-    <dgm:cxn modelId="{8B4A3CF3-B4B9-4C0A-84B9-ECE1149ED3FB}" type="presOf" srcId="{37C1E9EF-58C9-4DA7-ACB8-94F325BF9EE7}" destId="{843B2BF7-F9DB-45AE-BA7B-788DD9140215}" srcOrd="0" destOrd="0" presId="urn:microsoft.com/office/officeart/2005/8/layout/orgChart1"/>
-    <dgm:cxn modelId="{99BC7775-97FA-47DE-9A19-89E9ECF88E2A}" type="presOf" srcId="{94FD320C-EE56-4D46-90B4-B9B057E5FA40}" destId="{94CE6727-9359-4400-AE53-01678F2FD417}" srcOrd="0" destOrd="0" presId="urn:microsoft.com/office/officeart/2005/8/layout/orgChart1"/>
-    <dgm:cxn modelId="{C85EBC76-1896-476D-A19C-9147FE54E6F7}" type="presOf" srcId="{B0A36E5F-4AD8-4662-8D5B-6E9BD2B04C07}" destId="{EA9D50C9-4563-4AAF-BEBD-B44127B74245}" srcOrd="0" destOrd="0" presId="urn:microsoft.com/office/officeart/2005/8/layout/orgChart1"/>
-    <dgm:cxn modelId="{D776933E-CD98-4B4A-BB8E-2E8899DDCE2C}" srcId="{68752467-40CB-41AC-92B4-BE7A660E714C}" destId="{B88EDCDA-1339-4B64-8FDF-BF608763E6D3}" srcOrd="0" destOrd="0" parTransId="{54BC6B14-C1F9-4279-A469-C8EF387377F5}" sibTransId="{B0E9F510-1F9E-4A86-B251-7F81A72AC2C2}"/>
-    <dgm:cxn modelId="{4313C85B-44D2-491A-87B9-86205E72F0C1}" type="presOf" srcId="{37C1E9EF-58C9-4DA7-ACB8-94F325BF9EE7}" destId="{A7D3B34F-786C-4124-A0CF-5E110BAD0C72}" srcOrd="1" destOrd="0" presId="urn:microsoft.com/office/officeart/2005/8/layout/orgChart1"/>
-    <dgm:cxn modelId="{F2234DF7-287F-464C-BA36-E4660E38162B}" srcId="{D3D417BB-2764-480D-8CA6-8CF7DB4334EB}" destId="{D3842AA6-EFC2-477D-82AB-813747549FA4}" srcOrd="2" destOrd="0" parTransId="{0F152C54-CD9B-42AA-99C7-E899444263E1}" sibTransId="{AFEC1A0B-F107-433D-861D-763D17B2681E}"/>
-    <dgm:cxn modelId="{E788A120-B984-4959-A0DF-D4E17A936B22}" type="presOf" srcId="{163E5EBF-0E46-47DD-B01C-DCFC4A9CB5B7}" destId="{405EEBE2-DB13-4B47-85FB-08079827CD33}" srcOrd="0" destOrd="0" presId="urn:microsoft.com/office/officeart/2005/8/layout/orgChart1"/>
-    <dgm:cxn modelId="{04DFCF5E-DEAD-456F-AD61-2F4D039EDD97}" type="presOf" srcId="{44F3776D-2CE3-4C88-875B-4754CFD9E05F}" destId="{554DFD2D-581B-4987-A555-F58BDCE2CB21}" srcOrd="0" destOrd="0" presId="urn:microsoft.com/office/officeart/2005/8/layout/orgChart1"/>
-    <dgm:cxn modelId="{B00AD6F4-6278-425D-BF4E-C7B1A698D6AC}" type="presOf" srcId="{D3D417BB-2764-480D-8CA6-8CF7DB4334EB}" destId="{B467B6AF-B40F-4102-8D32-D208260EB517}" srcOrd="1" destOrd="0" presId="urn:microsoft.com/office/officeart/2005/8/layout/orgChart1"/>
-    <dgm:cxn modelId="{ADB3F4E1-8A8B-4A2E-BE3F-75FB805758CA}" srcId="{63C96B78-41E0-4757-B3D1-6333BBF3995A}" destId="{44F3776D-2CE3-4C88-875B-4754CFD9E05F}" srcOrd="4" destOrd="0" parTransId="{211237CA-689C-4A5F-BCC1-DDBCC57814A3}" sibTransId="{7FC055A9-AE27-44E4-9630-A970CB5B6DFD}"/>
-    <dgm:cxn modelId="{A66C9D3B-6F47-483E-AAD3-542C8E226BE5}" type="presOf" srcId="{D84E303B-85AA-49CA-AD7A-2E572E68667B}" destId="{DCE9A5D2-C22C-49F5-8C18-E68CDFE902B9}" srcOrd="0" destOrd="0" presId="urn:microsoft.com/office/officeart/2005/8/layout/orgChart1"/>
-    <dgm:cxn modelId="{806CFC7D-6DF1-4F76-BDAD-0B94D9EADE38}" type="presOf" srcId="{3A5FF229-646A-48C2-941F-1505F9B91F44}" destId="{4A90339A-6BAB-44C9-A0FB-73B9153D80B4}" srcOrd="0" destOrd="0" presId="urn:microsoft.com/office/officeart/2005/8/layout/orgChart1"/>
-    <dgm:cxn modelId="{638F4A5B-8021-4466-8FA1-F7A51E2AE4AB}" type="presParOf" srcId="{B2F21F72-338C-43CB-85F2-5BD2F84B433D}" destId="{DA7D6C0B-43BB-4B09-B7CE-0E7BD90DBB8C}" srcOrd="0" destOrd="0" presId="urn:microsoft.com/office/officeart/2005/8/layout/orgChart1"/>
-    <dgm:cxn modelId="{FB34FD47-ABA0-43C2-8101-F415BE8C8062}" type="presParOf" srcId="{DA7D6C0B-43BB-4B09-B7CE-0E7BD90DBB8C}" destId="{C0391E9C-7A66-420A-8D21-05451E07E93A}" srcOrd="0" destOrd="0" presId="urn:microsoft.com/office/officeart/2005/8/layout/orgChart1"/>
-    <dgm:cxn modelId="{CBC39947-4D15-446B-B873-EB740302EB02}" type="presParOf" srcId="{C0391E9C-7A66-420A-8D21-05451E07E93A}" destId="{3C5DFC28-173D-4175-B59A-C97DFF13DD19}" srcOrd="0" destOrd="0" presId="urn:microsoft.com/office/officeart/2005/8/layout/orgChart1"/>
-    <dgm:cxn modelId="{F7A220F5-73FD-46B0-A409-32A1F4E7C300}" type="presParOf" srcId="{C0391E9C-7A66-420A-8D21-05451E07E93A}" destId="{B3948537-38E8-4C48-848A-89703C4538FB}" srcOrd="1" destOrd="0" presId="urn:microsoft.com/office/officeart/2005/8/layout/orgChart1"/>
-    <dgm:cxn modelId="{201ED084-ED84-40AD-A916-A312E2E50F8D}" type="presParOf" srcId="{DA7D6C0B-43BB-4B09-B7CE-0E7BD90DBB8C}" destId="{426BA6F0-D954-4B6C-B884-83225AAD5A98}" srcOrd="1" destOrd="0" presId="urn:microsoft.com/office/officeart/2005/8/layout/orgChart1"/>
-    <dgm:cxn modelId="{A1CAF0BF-C56E-4BBD-80B3-1F0CCDA1C4FB}" type="presParOf" srcId="{426BA6F0-D954-4B6C-B884-83225AAD5A98}" destId="{30F62FA1-A775-4CD1-AAFD-80A37F01B6AD}" srcOrd="0" destOrd="0" presId="urn:microsoft.com/office/officeart/2005/8/layout/orgChart1"/>
-    <dgm:cxn modelId="{68770BF4-00CF-4598-915D-EF83A6142824}" type="presParOf" srcId="{426BA6F0-D954-4B6C-B884-83225AAD5A98}" destId="{950AD431-2AC9-46C7-A722-324752225EC1}" srcOrd="1" destOrd="0" presId="urn:microsoft.com/office/officeart/2005/8/layout/orgChart1"/>
-    <dgm:cxn modelId="{29DB306D-7552-4A03-9E24-5D21D72016B6}" type="presParOf" srcId="{950AD431-2AC9-46C7-A722-324752225EC1}" destId="{B9A5A7CD-07FD-431A-A91D-7DA5880D4CF1}" srcOrd="0" destOrd="0" presId="urn:microsoft.com/office/officeart/2005/8/layout/orgChart1"/>
-    <dgm:cxn modelId="{760B9AB4-BE30-4ED1-A653-24AB1CFB089B}" type="presParOf" srcId="{B9A5A7CD-07FD-431A-A91D-7DA5880D4CF1}" destId="{9D48641C-5564-4B03-81C2-1600993C49A1}" srcOrd="0" destOrd="0" presId="urn:microsoft.com/office/officeart/2005/8/layout/orgChart1"/>
-    <dgm:cxn modelId="{78C16870-E825-4546-9CA6-197018B68AF0}" type="presParOf" srcId="{B9A5A7CD-07FD-431A-A91D-7DA5880D4CF1}" destId="{B467B6AF-B40F-4102-8D32-D208260EB517}" srcOrd="1" destOrd="0" presId="urn:microsoft.com/office/officeart/2005/8/layout/orgChart1"/>
-    <dgm:cxn modelId="{8242B0D2-E736-4E88-A6A8-5F1B5A3CBF8E}" type="presParOf" srcId="{950AD431-2AC9-46C7-A722-324752225EC1}" destId="{C4ED16D5-FD5C-4FFE-9A23-B56B26A08A09}" srcOrd="1" destOrd="0" presId="urn:microsoft.com/office/officeart/2005/8/layout/orgChart1"/>
-    <dgm:cxn modelId="{3B830E4A-5E96-4BAA-A629-7CDDA4EBA55A}" type="presParOf" srcId="{C4ED16D5-FD5C-4FFE-9A23-B56B26A08A09}" destId="{33E859EB-F156-4195-9562-D56DF98C80CF}" srcOrd="0" destOrd="0" presId="urn:microsoft.com/office/officeart/2005/8/layout/orgChart1"/>
-    <dgm:cxn modelId="{54EFA119-88DA-4828-BD04-17A5B4757B82}" type="presParOf" srcId="{C4ED16D5-FD5C-4FFE-9A23-B56B26A08A09}" destId="{4649B9CA-3D89-4482-9374-6D0AA4D1DA5F}" srcOrd="1" destOrd="0" presId="urn:microsoft.com/office/officeart/2005/8/layout/orgChart1"/>
-    <dgm:cxn modelId="{83430BA5-9AEF-462F-8B56-2227C1262ADA}" type="presParOf" srcId="{4649B9CA-3D89-4482-9374-6D0AA4D1DA5F}" destId="{1E832D8E-3984-431B-BF12-CF3CD15464A9}" srcOrd="0" destOrd="0" presId="urn:microsoft.com/office/officeart/2005/8/layout/orgChart1"/>
-    <dgm:cxn modelId="{F7DC1B36-E2D9-4A3B-9197-BB51CA86778B}" type="presParOf" srcId="{1E832D8E-3984-431B-BF12-CF3CD15464A9}" destId="{170CDE32-1382-486F-B3B9-903927CED075}" srcOrd="0" destOrd="0" presId="urn:microsoft.com/office/officeart/2005/8/layout/orgChart1"/>
-    <dgm:cxn modelId="{C2010666-9396-47EC-98FD-82C5D98D2FB4}" type="presParOf" srcId="{1E832D8E-3984-431B-BF12-CF3CD15464A9}" destId="{6795BBEC-7060-4713-A310-700A1C4B06A8}" srcOrd="1" destOrd="0" presId="urn:microsoft.com/office/officeart/2005/8/layout/orgChart1"/>
-    <dgm:cxn modelId="{EB769712-19A1-4FFF-993F-872251B3F756}" type="presParOf" srcId="{4649B9CA-3D89-4482-9374-6D0AA4D1DA5F}" destId="{855E73E0-549C-4047-9207-10CD1DEFC71D}" srcOrd="1" destOrd="0" presId="urn:microsoft.com/office/officeart/2005/8/layout/orgChart1"/>
-    <dgm:cxn modelId="{E480CDDA-D01D-497B-8690-3DE0AFC6FD94}" type="presParOf" srcId="{4649B9CA-3D89-4482-9374-6D0AA4D1DA5F}" destId="{D0B3C07F-AD6C-4A2B-A478-CBA2F0E23C14}" srcOrd="2" destOrd="0" presId="urn:microsoft.com/office/officeart/2005/8/layout/orgChart1"/>
-    <dgm:cxn modelId="{1A2FE43B-5D8A-4A01-98AE-EA7685852CE9}" type="presParOf" srcId="{C4ED16D5-FD5C-4FFE-9A23-B56B26A08A09}" destId="{60A1F9B3-F234-4775-AF83-7DE2B66CE45E}" srcOrd="2" destOrd="0" presId="urn:microsoft.com/office/officeart/2005/8/layout/orgChart1"/>
-    <dgm:cxn modelId="{1A82BD29-8A32-48D3-B0B0-3C5F7F518929}" type="presParOf" srcId="{C4ED16D5-FD5C-4FFE-9A23-B56B26A08A09}" destId="{8C4B6312-1975-49DD-8FB0-51CC8BE5EDAB}" srcOrd="3" destOrd="0" presId="urn:microsoft.com/office/officeart/2005/8/layout/orgChart1"/>
-    <dgm:cxn modelId="{FB0F1439-863A-4CE5-91DA-0E5202F5B105}" type="presParOf" srcId="{8C4B6312-1975-49DD-8FB0-51CC8BE5EDAB}" destId="{B7B00A71-E6A7-411A-A4B8-8451CEEA0382}" srcOrd="0" destOrd="0" presId="urn:microsoft.com/office/officeart/2005/8/layout/orgChart1"/>
-    <dgm:cxn modelId="{DACF8A88-0DD6-4A1E-9986-56EEBD9BA06A}" type="presParOf" srcId="{B7B00A71-E6A7-411A-A4B8-8451CEEA0382}" destId="{EA9D50C9-4563-4AAF-BEBD-B44127B74245}" srcOrd="0" destOrd="0" presId="urn:microsoft.com/office/officeart/2005/8/layout/orgChart1"/>
-    <dgm:cxn modelId="{F27E19B8-2C68-4032-B09C-892395594CD9}" type="presParOf" srcId="{B7B00A71-E6A7-411A-A4B8-8451CEEA0382}" destId="{56206F47-29FC-49F3-80F4-8A19E0C5D43B}" srcOrd="1" destOrd="0" presId="urn:microsoft.com/office/officeart/2005/8/layout/orgChart1"/>
-    <dgm:cxn modelId="{F2F43C50-8ACD-4933-AEAC-6E9D7A678E28}" type="presParOf" srcId="{8C4B6312-1975-49DD-8FB0-51CC8BE5EDAB}" destId="{A7BB11F2-BF1F-45B8-B1C9-9D3A1B975893}" srcOrd="1" destOrd="0" presId="urn:microsoft.com/office/officeart/2005/8/layout/orgChart1"/>
-    <dgm:cxn modelId="{F50EDD0B-AD86-4F6F-BDE2-934CCB805431}" type="presParOf" srcId="{8C4B6312-1975-49DD-8FB0-51CC8BE5EDAB}" destId="{31205F83-5DF4-4D29-8AE9-EF5B8560A81F}" srcOrd="2" destOrd="0" presId="urn:microsoft.com/office/officeart/2005/8/layout/orgChart1"/>
-    <dgm:cxn modelId="{7FBE2D96-6EEA-4869-A623-1A0782A0FB03}" type="presParOf" srcId="{C4ED16D5-FD5C-4FFE-9A23-B56B26A08A09}" destId="{C04AF392-12AD-474B-90DD-A99F82A0E551}" srcOrd="4" destOrd="0" presId="urn:microsoft.com/office/officeart/2005/8/layout/orgChart1"/>
-    <dgm:cxn modelId="{B256B0E7-618C-40CA-9FED-3CE1483D13C4}" type="presParOf" srcId="{C4ED16D5-FD5C-4FFE-9A23-B56B26A08A09}" destId="{EFFC09A2-5A2B-4947-9A19-38CE218E2F80}" srcOrd="5" destOrd="0" presId="urn:microsoft.com/office/officeart/2005/8/layout/orgChart1"/>
-    <dgm:cxn modelId="{59B1571F-CECE-4802-A040-4BBB7B882254}" type="presParOf" srcId="{EFFC09A2-5A2B-4947-9A19-38CE218E2F80}" destId="{F77419B8-705C-4B7D-8FAE-D3B6BD76FFD3}" srcOrd="0" destOrd="0" presId="urn:microsoft.com/office/officeart/2005/8/layout/orgChart1"/>
-    <dgm:cxn modelId="{769B9A27-5C06-4753-BFB2-A85EDD5E0465}" type="presParOf" srcId="{F77419B8-705C-4B7D-8FAE-D3B6BD76FFD3}" destId="{65AF11AF-5750-4FA1-81EB-0C13129F57D6}" srcOrd="0" destOrd="0" presId="urn:microsoft.com/office/officeart/2005/8/layout/orgChart1"/>
-    <dgm:cxn modelId="{BD5C925C-9FA6-461E-8A38-BF24D55B08C1}" type="presParOf" srcId="{F77419B8-705C-4B7D-8FAE-D3B6BD76FFD3}" destId="{7AA20B8C-0A41-4DF9-9059-75F3D3C07450}" srcOrd="1" destOrd="0" presId="urn:microsoft.com/office/officeart/2005/8/layout/orgChart1"/>
-    <dgm:cxn modelId="{0EE8E2F9-EF84-4FA1-9115-904EFAC2E6DE}" type="presParOf" srcId="{EFFC09A2-5A2B-4947-9A19-38CE218E2F80}" destId="{F34D2207-9336-4BC3-9BEC-B24C7BE25179}" srcOrd="1" destOrd="0" presId="urn:microsoft.com/office/officeart/2005/8/layout/orgChart1"/>
-    <dgm:cxn modelId="{6306EE8C-55E7-496F-9936-3D2A384EB3F6}" type="presParOf" srcId="{EFFC09A2-5A2B-4947-9A19-38CE218E2F80}" destId="{8784CA8F-B422-40B2-A9F6-032A1ACCBB20}" srcOrd="2" destOrd="0" presId="urn:microsoft.com/office/officeart/2005/8/layout/orgChart1"/>
-    <dgm:cxn modelId="{E17BE8FD-9B0D-4A40-9B86-502B3501E15B}" type="presParOf" srcId="{C4ED16D5-FD5C-4FFE-9A23-B56B26A08A09}" destId="{CE8D9463-363C-4325-A8A8-EDDF57C49DEE}" srcOrd="6" destOrd="0" presId="urn:microsoft.com/office/officeart/2005/8/layout/orgChart1"/>
-    <dgm:cxn modelId="{F7F5A9CA-0D3E-44A5-9154-FCDBBE7B1D48}" type="presParOf" srcId="{C4ED16D5-FD5C-4FFE-9A23-B56B26A08A09}" destId="{DA277775-CE07-45CE-80F1-B2C5973D3BD2}" srcOrd="7" destOrd="0" presId="urn:microsoft.com/office/officeart/2005/8/layout/orgChart1"/>
-    <dgm:cxn modelId="{97E6E70E-8A7A-4CAD-94EC-9518BA1EBD90}" type="presParOf" srcId="{DA277775-CE07-45CE-80F1-B2C5973D3BD2}" destId="{21F5D683-19A8-48F5-9DCF-335156060B29}" srcOrd="0" destOrd="0" presId="urn:microsoft.com/office/officeart/2005/8/layout/orgChart1"/>
-    <dgm:cxn modelId="{90AFBB89-BA87-44AE-BB29-90DD113C2431}" type="presParOf" srcId="{21F5D683-19A8-48F5-9DCF-335156060B29}" destId="{5B2FD408-AAD2-4731-BC3F-9374C5AF4BE8}" srcOrd="0" destOrd="0" presId="urn:microsoft.com/office/officeart/2005/8/layout/orgChart1"/>
-    <dgm:cxn modelId="{BBEBFF4D-AFFC-48DC-A14F-B1A76D2DB0C0}" type="presParOf" srcId="{21F5D683-19A8-48F5-9DCF-335156060B29}" destId="{C7380A00-5348-4D8B-84B9-16D01648DC04}" srcOrd="1" destOrd="0" presId="urn:microsoft.com/office/officeart/2005/8/layout/orgChart1"/>
-    <dgm:cxn modelId="{36CB9BD4-45BB-4C61-82B7-409F9F3EEB49}" type="presParOf" srcId="{DA277775-CE07-45CE-80F1-B2C5973D3BD2}" destId="{27D0D34F-AA1F-415E-A86E-94261962417A}" srcOrd="1" destOrd="0" presId="urn:microsoft.com/office/officeart/2005/8/layout/orgChart1"/>
-    <dgm:cxn modelId="{FE981A8C-76BE-4FFD-A455-46A112FCB941}" type="presParOf" srcId="{DA277775-CE07-45CE-80F1-B2C5973D3BD2}" destId="{FF8A88C5-9EBE-48CF-8D78-34185C3708EB}" srcOrd="2" destOrd="0" presId="urn:microsoft.com/office/officeart/2005/8/layout/orgChart1"/>
-    <dgm:cxn modelId="{5F37C50F-F5D4-40BC-90DE-D8CB344F4936}" type="presParOf" srcId="{C4ED16D5-FD5C-4FFE-9A23-B56B26A08A09}" destId="{CA3E4DDC-C2FC-4121-AE73-12C6ECA1A402}" srcOrd="8" destOrd="0" presId="urn:microsoft.com/office/officeart/2005/8/layout/orgChart1"/>
-    <dgm:cxn modelId="{51DAC265-4A32-4D07-A076-688F6607EC7A}" type="presParOf" srcId="{C4ED16D5-FD5C-4FFE-9A23-B56B26A08A09}" destId="{5F67AE72-7946-4807-870A-2BA58B634A98}" srcOrd="9" destOrd="0" presId="urn:microsoft.com/office/officeart/2005/8/layout/orgChart1"/>
-    <dgm:cxn modelId="{97EEF454-C2B9-482E-83D6-6E8ADA54A268}" type="presParOf" srcId="{5F67AE72-7946-4807-870A-2BA58B634A98}" destId="{D4B6BC4D-BA13-4615-AD19-6BAEE06C83B4}" srcOrd="0" destOrd="0" presId="urn:microsoft.com/office/officeart/2005/8/layout/orgChart1"/>
-    <dgm:cxn modelId="{B01FEC46-BE8B-4AC0-83D6-AD00CBBCC5D0}" type="presParOf" srcId="{D4B6BC4D-BA13-4615-AD19-6BAEE06C83B4}" destId="{0B57B808-F111-42CC-A246-22A7032B194F}" srcOrd="0" destOrd="0" presId="urn:microsoft.com/office/officeart/2005/8/layout/orgChart1"/>
-    <dgm:cxn modelId="{27DA0FE5-EABD-464B-B50D-0520345FEAAB}" type="presParOf" srcId="{D4B6BC4D-BA13-4615-AD19-6BAEE06C83B4}" destId="{4E4637B6-AF9D-4E3D-9024-B92658494545}" srcOrd="1" destOrd="0" presId="urn:microsoft.com/office/officeart/2005/8/layout/orgChart1"/>
-    <dgm:cxn modelId="{A72014E9-7942-4626-85BF-7D5ED9DD73E3}" type="presParOf" srcId="{5F67AE72-7946-4807-870A-2BA58B634A98}" destId="{4F58D2F7-BCC8-47C1-9E54-430A79B5E8E5}" srcOrd="1" destOrd="0" presId="urn:microsoft.com/office/officeart/2005/8/layout/orgChart1"/>
-    <dgm:cxn modelId="{509DEC49-6380-481F-AE25-DE9B5B30A07A}" type="presParOf" srcId="{5F67AE72-7946-4807-870A-2BA58B634A98}" destId="{37B574BA-65B2-4D91-92F6-60487E3C68ED}" srcOrd="2" destOrd="0" presId="urn:microsoft.com/office/officeart/2005/8/layout/orgChart1"/>
-    <dgm:cxn modelId="{6FCE5F0F-68E6-418A-9385-03CEB8C9A727}" type="presParOf" srcId="{C4ED16D5-FD5C-4FFE-9A23-B56B26A08A09}" destId="{A69CDCE9-D817-4E85-99F0-1BCF285F4401}" srcOrd="10" destOrd="0" presId="urn:microsoft.com/office/officeart/2005/8/layout/orgChart1"/>
-    <dgm:cxn modelId="{8304DC68-BE99-44B5-BB1B-5A222C2FDA4F}" type="presParOf" srcId="{C4ED16D5-FD5C-4FFE-9A23-B56B26A08A09}" destId="{3928284A-F601-47F1-929E-7F2C44F9B25D}" srcOrd="11" destOrd="0" presId="urn:microsoft.com/office/officeart/2005/8/layout/orgChart1"/>
-    <dgm:cxn modelId="{A8A007BF-4934-424C-BC32-C51816EB0E8C}" type="presParOf" srcId="{3928284A-F601-47F1-929E-7F2C44F9B25D}" destId="{9DFB57D9-EBB0-488B-96AA-384E32300B92}" srcOrd="0" destOrd="0" presId="urn:microsoft.com/office/officeart/2005/8/layout/orgChart1"/>
-    <dgm:cxn modelId="{155DA2A1-FE2D-4F79-B448-3F470C99F7C5}" type="presParOf" srcId="{9DFB57D9-EBB0-488B-96AA-384E32300B92}" destId="{79A90B1F-54A1-4AE8-A98E-9F77CDD4B1CA}" srcOrd="0" destOrd="0" presId="urn:microsoft.com/office/officeart/2005/8/layout/orgChart1"/>
-    <dgm:cxn modelId="{7353E379-E1AE-4869-B3AE-0585A64DBE74}" type="presParOf" srcId="{9DFB57D9-EBB0-488B-96AA-384E32300B92}" destId="{8D283730-61E5-4BD5-ADA3-A19D662111EF}" srcOrd="1" destOrd="0" presId="urn:microsoft.com/office/officeart/2005/8/layout/orgChart1"/>
-    <dgm:cxn modelId="{0510523D-DA4A-4B46-B3B2-57753AC4E497}" type="presParOf" srcId="{3928284A-F601-47F1-929E-7F2C44F9B25D}" destId="{0488BF6B-1976-4BA8-9A3A-104DE4E2A62A}" srcOrd="1" destOrd="0" presId="urn:microsoft.com/office/officeart/2005/8/layout/orgChart1"/>
-    <dgm:cxn modelId="{4DCC5893-B912-4011-8B90-B59093E52D3C}" type="presParOf" srcId="{3928284A-F601-47F1-929E-7F2C44F9B25D}" destId="{536FD76E-A7F1-47F2-ACAC-D423CB34EEF9}" srcOrd="2" destOrd="0" presId="urn:microsoft.com/office/officeart/2005/8/layout/orgChart1"/>
-    <dgm:cxn modelId="{CA477E09-5851-40D9-9EF5-507C25FCB51B}" type="presParOf" srcId="{C4ED16D5-FD5C-4FFE-9A23-B56B26A08A09}" destId="{DD61C70C-9189-4F2E-817E-20FC648CA580}" srcOrd="12" destOrd="0" presId="urn:microsoft.com/office/officeart/2005/8/layout/orgChart1"/>
-    <dgm:cxn modelId="{0935F40E-9D08-4862-B09E-B926F10A2AFF}" type="presParOf" srcId="{C4ED16D5-FD5C-4FFE-9A23-B56B26A08A09}" destId="{28CD8758-06E0-4A67-A925-48236DF8CA17}" srcOrd="13" destOrd="0" presId="urn:microsoft.com/office/officeart/2005/8/layout/orgChart1"/>
-    <dgm:cxn modelId="{F4DC5CD6-89E2-48AF-B15C-FC1C47BFED94}" type="presParOf" srcId="{28CD8758-06E0-4A67-A925-48236DF8CA17}" destId="{8267033C-8DF3-461E-A18C-D17524BF7D7C}" srcOrd="0" destOrd="0" presId="urn:microsoft.com/office/officeart/2005/8/layout/orgChart1"/>
-    <dgm:cxn modelId="{C65E4CE7-F148-4F71-866D-982599448A82}" type="presParOf" srcId="{8267033C-8DF3-461E-A18C-D17524BF7D7C}" destId="{09DF5E01-DA1B-4A33-BD75-B3F59517FE49}" srcOrd="0" destOrd="0" presId="urn:microsoft.com/office/officeart/2005/8/layout/orgChart1"/>
-    <dgm:cxn modelId="{798FBC06-7B90-4DFF-9A68-27BD0AEF3764}" type="presParOf" srcId="{8267033C-8DF3-461E-A18C-D17524BF7D7C}" destId="{E6C841DB-15AB-4C3D-983A-5BBF4BD8D4E1}" srcOrd="1" destOrd="0" presId="urn:microsoft.com/office/officeart/2005/8/layout/orgChart1"/>
-    <dgm:cxn modelId="{C1974F40-AB89-4DAB-8D86-6F26C0E0B088}" type="presParOf" srcId="{28CD8758-06E0-4A67-A925-48236DF8CA17}" destId="{9AF00598-4CCA-4ACE-A141-F807D281D4E0}" srcOrd="1" destOrd="0" presId="urn:microsoft.com/office/officeart/2005/8/layout/orgChart1"/>
-    <dgm:cxn modelId="{1A4BCEC9-F536-4DB2-9565-A4EE632F1B05}" type="presParOf" srcId="{28CD8758-06E0-4A67-A925-48236DF8CA17}" destId="{D8FCCFD7-1F34-404C-9965-594BDBFBA373}" srcOrd="2" destOrd="0" presId="urn:microsoft.com/office/officeart/2005/8/layout/orgChart1"/>
-    <dgm:cxn modelId="{52D82F4A-84E0-4878-BA62-D471898C92D8}" type="presParOf" srcId="{C4ED16D5-FD5C-4FFE-9A23-B56B26A08A09}" destId="{4A90339A-6BAB-44C9-A0FB-73B9153D80B4}" srcOrd="14" destOrd="0" presId="urn:microsoft.com/office/officeart/2005/8/layout/orgChart1"/>
-    <dgm:cxn modelId="{B9CA689D-AFC9-462D-9564-0CFA3F9550EB}" type="presParOf" srcId="{C4ED16D5-FD5C-4FFE-9A23-B56B26A08A09}" destId="{112F325E-F630-4330-8495-CD60738BE063}" srcOrd="15" destOrd="0" presId="urn:microsoft.com/office/officeart/2005/8/layout/orgChart1"/>
-    <dgm:cxn modelId="{40FE6951-E034-41A0-BFC7-674BA44BEDF7}" type="presParOf" srcId="{112F325E-F630-4330-8495-CD60738BE063}" destId="{DB39824A-A14D-44A4-B82C-68F02C279269}" srcOrd="0" destOrd="0" presId="urn:microsoft.com/office/officeart/2005/8/layout/orgChart1"/>
-    <dgm:cxn modelId="{42613E44-F537-4E9B-982C-C1B9D6501061}" type="presParOf" srcId="{DB39824A-A14D-44A4-B82C-68F02C279269}" destId="{843B2BF7-F9DB-45AE-BA7B-788DD9140215}" srcOrd="0" destOrd="0" presId="urn:microsoft.com/office/officeart/2005/8/layout/orgChart1"/>
-    <dgm:cxn modelId="{3C968ADC-F9DC-4DB4-82C2-6D9F1C63E242}" type="presParOf" srcId="{DB39824A-A14D-44A4-B82C-68F02C279269}" destId="{A7D3B34F-786C-4124-A0CF-5E110BAD0C72}" srcOrd="1" destOrd="0" presId="urn:microsoft.com/office/officeart/2005/8/layout/orgChart1"/>
-    <dgm:cxn modelId="{F26E0460-8D29-4846-ACDF-97338A10DA60}" type="presParOf" srcId="{112F325E-F630-4330-8495-CD60738BE063}" destId="{8E84A879-7F20-4182-9585-B43AE4AF1D3E}" srcOrd="1" destOrd="0" presId="urn:microsoft.com/office/officeart/2005/8/layout/orgChart1"/>
-    <dgm:cxn modelId="{CA0E5273-74E7-483F-8C63-CD06EEEAB15A}" type="presParOf" srcId="{112F325E-F630-4330-8495-CD60738BE063}" destId="{2AE0C1F4-4320-4A86-8C0C-3645A6D96B55}" srcOrd="2" destOrd="0" presId="urn:microsoft.com/office/officeart/2005/8/layout/orgChart1"/>
-    <dgm:cxn modelId="{87CD0812-CDF8-4CED-BB8E-E379F793FDCE}" type="presParOf" srcId="{950AD431-2AC9-46C7-A722-324752225EC1}" destId="{24AFB768-7B12-4B92-8C13-B299696E2754}" srcOrd="2" destOrd="0" presId="urn:microsoft.com/office/officeart/2005/8/layout/orgChart1"/>
-    <dgm:cxn modelId="{BC43FAAA-0B96-4BAF-8017-385632A11D1B}" type="presParOf" srcId="{426BA6F0-D954-4B6C-B884-83225AAD5A98}" destId="{ED5D5F74-9D04-41EE-BAA3-BCC584A6F330}" srcOrd="2" destOrd="0" presId="urn:microsoft.com/office/officeart/2005/8/layout/orgChart1"/>
-    <dgm:cxn modelId="{328E09BF-0135-4572-98BE-30261BE105F3}" type="presParOf" srcId="{426BA6F0-D954-4B6C-B884-83225AAD5A98}" destId="{9CB76A38-EC6B-4B1B-A9EC-B10FB83DCD05}" srcOrd="3" destOrd="0" presId="urn:microsoft.com/office/officeart/2005/8/layout/orgChart1"/>
-    <dgm:cxn modelId="{00081364-553C-4EFF-815D-28F1D6FE5B4E}" type="presParOf" srcId="{9CB76A38-EC6B-4B1B-A9EC-B10FB83DCD05}" destId="{E6E9278C-67C3-4D81-9DB8-E5D416315779}" srcOrd="0" destOrd="0" presId="urn:microsoft.com/office/officeart/2005/8/layout/orgChart1"/>
-    <dgm:cxn modelId="{775C86EA-E9FA-466B-A5D5-8AF7B13C8BE4}" type="presParOf" srcId="{E6E9278C-67C3-4D81-9DB8-E5D416315779}" destId="{A11AD7AD-11C8-48C0-8AA6-4746156847FD}" srcOrd="0" destOrd="0" presId="urn:microsoft.com/office/officeart/2005/8/layout/orgChart1"/>
-    <dgm:cxn modelId="{7AFC171C-21F9-42DF-9681-EBAF4FAB4B8C}" type="presParOf" srcId="{E6E9278C-67C3-4D81-9DB8-E5D416315779}" destId="{A28FA2F9-91E1-40A6-999A-F5473B918F45}" srcOrd="1" destOrd="0" presId="urn:microsoft.com/office/officeart/2005/8/layout/orgChart1"/>
-    <dgm:cxn modelId="{ABAE8CFE-DB3B-4270-B244-77F42B25EA2C}" type="presParOf" srcId="{9CB76A38-EC6B-4B1B-A9EC-B10FB83DCD05}" destId="{BD786D74-A52B-467E-BF5A-5DC70F767CE4}" srcOrd="1" destOrd="0" presId="urn:microsoft.com/office/officeart/2005/8/layout/orgChart1"/>
-    <dgm:cxn modelId="{0F58BD65-6926-4D76-B610-5ED49591D6F5}" type="presParOf" srcId="{BD786D74-A52B-467E-BF5A-5DC70F767CE4}" destId="{B22956C4-CA4C-4E0B-93D1-A3A6A646834D}" srcOrd="0" destOrd="0" presId="urn:microsoft.com/office/officeart/2005/8/layout/orgChart1"/>
-    <dgm:cxn modelId="{BC895B1D-550E-4283-A3AA-1DC264FFB60F}" type="presParOf" srcId="{BD786D74-A52B-467E-BF5A-5DC70F767CE4}" destId="{0E0B0BE1-1166-4C25-B1E1-3F43590CF904}" srcOrd="1" destOrd="0" presId="urn:microsoft.com/office/officeart/2005/8/layout/orgChart1"/>
-    <dgm:cxn modelId="{1DC72FFE-E9DE-44C4-A421-2F5A4DD5D021}" type="presParOf" srcId="{0E0B0BE1-1166-4C25-B1E1-3F43590CF904}" destId="{89CF1990-6A02-4054-86D8-013DADB5E27F}" srcOrd="0" destOrd="0" presId="urn:microsoft.com/office/officeart/2005/8/layout/orgChart1"/>
-    <dgm:cxn modelId="{8087CC17-8422-44F0-8713-9C81EB364F54}" type="presParOf" srcId="{89CF1990-6A02-4054-86D8-013DADB5E27F}" destId="{405EEBE2-DB13-4B47-85FB-08079827CD33}" srcOrd="0" destOrd="0" presId="urn:microsoft.com/office/officeart/2005/8/layout/orgChart1"/>
-    <dgm:cxn modelId="{CA64ED04-5256-487A-844A-2C6BF8DD27B7}" type="presParOf" srcId="{89CF1990-6A02-4054-86D8-013DADB5E27F}" destId="{04B9ACA5-B30E-4726-AAF9-A30F05B304D4}" srcOrd="1" destOrd="0" presId="urn:microsoft.com/office/officeart/2005/8/layout/orgChart1"/>
-    <dgm:cxn modelId="{4F9F873D-433B-469A-B9FA-28B4D15EC949}" type="presParOf" srcId="{0E0B0BE1-1166-4C25-B1E1-3F43590CF904}" destId="{71338DBA-6202-476B-9C32-9BBCE8C219E7}" srcOrd="1" destOrd="0" presId="urn:microsoft.com/office/officeart/2005/8/layout/orgChart1"/>
-    <dgm:cxn modelId="{1AEC2C7A-3085-451B-A664-DED83DE45D83}" type="presParOf" srcId="{0E0B0BE1-1166-4C25-B1E1-3F43590CF904}" destId="{F3CF55C8-84C8-4330-8333-2CEFEBCEC931}" srcOrd="2" destOrd="0" presId="urn:microsoft.com/office/officeart/2005/8/layout/orgChart1"/>
-    <dgm:cxn modelId="{107AEFCC-01EA-44AE-A110-6A8303C2C024}" type="presParOf" srcId="{BD786D74-A52B-467E-BF5A-5DC70F767CE4}" destId="{DE1921D8-46E5-4565-ABCE-47D1E77A7095}" srcOrd="2" destOrd="0" presId="urn:microsoft.com/office/officeart/2005/8/layout/orgChart1"/>
-    <dgm:cxn modelId="{7A8105A9-D00A-4BAC-A58A-A992FE0B580F}" type="presParOf" srcId="{BD786D74-A52B-467E-BF5A-5DC70F767CE4}" destId="{7C09487D-252A-4A41-A94C-04704FFF510B}" srcOrd="3" destOrd="0" presId="urn:microsoft.com/office/officeart/2005/8/layout/orgChart1"/>
-    <dgm:cxn modelId="{7B248D0E-5912-49CD-9732-C8FE026C1D39}" type="presParOf" srcId="{7C09487D-252A-4A41-A94C-04704FFF510B}" destId="{B166BE97-37B1-419B-A980-37BE23C3410C}" srcOrd="0" destOrd="0" presId="urn:microsoft.com/office/officeart/2005/8/layout/orgChart1"/>
-    <dgm:cxn modelId="{3DB88FB1-EAA1-4AE1-AA7F-C0B5880DDB8F}" type="presParOf" srcId="{B166BE97-37B1-419B-A980-37BE23C3410C}" destId="{7FF2543F-E5F7-4273-9B88-AC6EC7D726B6}" srcOrd="0" destOrd="0" presId="urn:microsoft.com/office/officeart/2005/8/layout/orgChart1"/>
-    <dgm:cxn modelId="{E584B8C2-42E5-4414-89E1-93C8D9755DD2}" type="presParOf" srcId="{B166BE97-37B1-419B-A980-37BE23C3410C}" destId="{39C27BA1-ED54-43FB-8B4D-C9E3A57D462A}" srcOrd="1" destOrd="0" presId="urn:microsoft.com/office/officeart/2005/8/layout/orgChart1"/>
-    <dgm:cxn modelId="{9CE6DB11-3149-407B-9E5B-972E113F874D}" type="presParOf" srcId="{7C09487D-252A-4A41-A94C-04704FFF510B}" destId="{893017C5-71E4-483C-AF87-8F9CF3C8299E}" srcOrd="1" destOrd="0" presId="urn:microsoft.com/office/officeart/2005/8/layout/orgChart1"/>
-    <dgm:cxn modelId="{E9369AEB-7624-4111-ACC2-D0ACDC209598}" type="presParOf" srcId="{7C09487D-252A-4A41-A94C-04704FFF510B}" destId="{EBCD99E0-2999-4AE0-B9E3-F058484935E4}" srcOrd="2" destOrd="0" presId="urn:microsoft.com/office/officeart/2005/8/layout/orgChart1"/>
-    <dgm:cxn modelId="{597F77A2-49FD-4724-B5D5-407546779F9B}" type="presParOf" srcId="{BD786D74-A52B-467E-BF5A-5DC70F767CE4}" destId="{94CE6727-9359-4400-AE53-01678F2FD417}" srcOrd="4" destOrd="0" presId="urn:microsoft.com/office/officeart/2005/8/layout/orgChart1"/>
-    <dgm:cxn modelId="{F6EEE3B2-3985-4735-87EF-F383E9870B03}" type="presParOf" srcId="{BD786D74-A52B-467E-BF5A-5DC70F767CE4}" destId="{03996180-D5A9-4066-A0BC-3356A91ABB98}" srcOrd="5" destOrd="0" presId="urn:microsoft.com/office/officeart/2005/8/layout/orgChart1"/>
-    <dgm:cxn modelId="{645E3101-4988-4892-BEC9-8ADCBA35BB9F}" type="presParOf" srcId="{03996180-D5A9-4066-A0BC-3356A91ABB98}" destId="{BC605AFD-843B-4826-9954-703B12DCD49B}" srcOrd="0" destOrd="0" presId="urn:microsoft.com/office/officeart/2005/8/layout/orgChart1"/>
-    <dgm:cxn modelId="{D1B1A207-CA77-4A80-A243-89AE54DBE293}" type="presParOf" srcId="{BC605AFD-843B-4826-9954-703B12DCD49B}" destId="{F8482CC7-3949-4753-8984-6F517B21B012}" srcOrd="0" destOrd="0" presId="urn:microsoft.com/office/officeart/2005/8/layout/orgChart1"/>
-    <dgm:cxn modelId="{0A3AA561-AA6C-4025-A8D6-08765492ECAB}" type="presParOf" srcId="{BC605AFD-843B-4826-9954-703B12DCD49B}" destId="{ED71DBE0-49A7-4B91-B4C4-7BA0ACF5AB96}" srcOrd="1" destOrd="0" presId="urn:microsoft.com/office/officeart/2005/8/layout/orgChart1"/>
-    <dgm:cxn modelId="{C199917C-8B0E-412C-9423-972059BB7274}" type="presParOf" srcId="{03996180-D5A9-4066-A0BC-3356A91ABB98}" destId="{027638F7-B2D2-4BFF-9AE8-76C2E1C619D6}" srcOrd="1" destOrd="0" presId="urn:microsoft.com/office/officeart/2005/8/layout/orgChart1"/>
-    <dgm:cxn modelId="{B6EF61A6-EFF6-4417-8521-17FD8F83CF86}" type="presParOf" srcId="{03996180-D5A9-4066-A0BC-3356A91ABB98}" destId="{1FB8BB28-A2FC-416D-B1A3-8720A0211B4C}" srcOrd="2" destOrd="0" presId="urn:microsoft.com/office/officeart/2005/8/layout/orgChart1"/>
-    <dgm:cxn modelId="{4543524A-2017-42C9-A653-1D9D0C696096}" type="presParOf" srcId="{BD786D74-A52B-467E-BF5A-5DC70F767CE4}" destId="{1767779F-70E8-4DC1-8D6D-704CA7924021}" srcOrd="6" destOrd="0" presId="urn:microsoft.com/office/officeart/2005/8/layout/orgChart1"/>
-    <dgm:cxn modelId="{127BA5F8-EBB2-40D0-84BA-761FB89344D5}" type="presParOf" srcId="{BD786D74-A52B-467E-BF5A-5DC70F767CE4}" destId="{8EF0C420-E432-457C-AC19-BDE670242094}" srcOrd="7" destOrd="0" presId="urn:microsoft.com/office/officeart/2005/8/layout/orgChart1"/>
-    <dgm:cxn modelId="{AF0A09CA-171A-4893-A581-0C6D32BEEEBF}" type="presParOf" srcId="{8EF0C420-E432-457C-AC19-BDE670242094}" destId="{F6357CAF-A53E-432B-AA29-38E444506EBD}" srcOrd="0" destOrd="0" presId="urn:microsoft.com/office/officeart/2005/8/layout/orgChart1"/>
-    <dgm:cxn modelId="{8B2CAE68-5E26-4DBD-B07D-D954CFBC774A}" type="presParOf" srcId="{F6357CAF-A53E-432B-AA29-38E444506EBD}" destId="{47828106-2DA8-4D60-BB79-494ED2193A4D}" srcOrd="0" destOrd="0" presId="urn:microsoft.com/office/officeart/2005/8/layout/orgChart1"/>
-    <dgm:cxn modelId="{B0C8779D-86F0-4FC5-9333-F0974250D5F1}" type="presParOf" srcId="{F6357CAF-A53E-432B-AA29-38E444506EBD}" destId="{3D935D05-CCD8-4E60-8D9B-84D69DF308B4}" srcOrd="1" destOrd="0" presId="urn:microsoft.com/office/officeart/2005/8/layout/orgChart1"/>
-    <dgm:cxn modelId="{3A2C406A-DE54-4121-BC87-0E145FC733D2}" type="presParOf" srcId="{8EF0C420-E432-457C-AC19-BDE670242094}" destId="{03762036-6B6E-4F68-A435-41C0EBD4C526}" srcOrd="1" destOrd="0" presId="urn:microsoft.com/office/officeart/2005/8/layout/orgChart1"/>
-    <dgm:cxn modelId="{C415D919-C9D9-45E4-9A6A-AFAFD8E14BBB}" type="presParOf" srcId="{8EF0C420-E432-457C-AC19-BDE670242094}" destId="{C6825B62-BCB9-47AA-8DDE-F2D21C18C1BB}" srcOrd="2" destOrd="0" presId="urn:microsoft.com/office/officeart/2005/8/layout/orgChart1"/>
-    <dgm:cxn modelId="{1F7925E6-1FCB-4E72-B7BC-86321A5E59B0}" type="presParOf" srcId="{BD786D74-A52B-467E-BF5A-5DC70F767CE4}" destId="{80B1AC8B-F58D-4F6F-8E17-DBFCE025C3FE}" srcOrd="8" destOrd="0" presId="urn:microsoft.com/office/officeart/2005/8/layout/orgChart1"/>
-    <dgm:cxn modelId="{CCBFF00A-1D7D-46CB-B217-08C72C6466AB}" type="presParOf" srcId="{BD786D74-A52B-467E-BF5A-5DC70F767CE4}" destId="{CB38D690-2467-4E89-AEFC-396E65E84C7A}" srcOrd="9" destOrd="0" presId="urn:microsoft.com/office/officeart/2005/8/layout/orgChart1"/>
-    <dgm:cxn modelId="{55C56601-FA72-4615-AB2D-0A6A3FF16570}" type="presParOf" srcId="{CB38D690-2467-4E89-AEFC-396E65E84C7A}" destId="{8EACD79E-F736-4806-984F-2849A2E950F6}" srcOrd="0" destOrd="0" presId="urn:microsoft.com/office/officeart/2005/8/layout/orgChart1"/>
-    <dgm:cxn modelId="{B40EF862-D350-4580-963C-CC3EE114EE26}" type="presParOf" srcId="{8EACD79E-F736-4806-984F-2849A2E950F6}" destId="{554DFD2D-581B-4987-A555-F58BDCE2CB21}" srcOrd="0" destOrd="0" presId="urn:microsoft.com/office/officeart/2005/8/layout/orgChart1"/>
-    <dgm:cxn modelId="{1E65B4A8-661D-4E00-814B-318ADF4DCAB5}" type="presParOf" srcId="{8EACD79E-F736-4806-984F-2849A2E950F6}" destId="{30B7F14A-AD84-417F-85DE-CB4D619365CD}" srcOrd="1" destOrd="0" presId="urn:microsoft.com/office/officeart/2005/8/layout/orgChart1"/>
-    <dgm:cxn modelId="{DD07ED65-22D2-46C5-AF9B-9117FA6B606D}" type="presParOf" srcId="{CB38D690-2467-4E89-AEFC-396E65E84C7A}" destId="{9A035FE4-0FC5-4B0D-8EA2-1BE53EAA786A}" srcOrd="1" destOrd="0" presId="urn:microsoft.com/office/officeart/2005/8/layout/orgChart1"/>
-    <dgm:cxn modelId="{FF6C64AC-F7C1-4117-833C-C8E9B3845C14}" type="presParOf" srcId="{CB38D690-2467-4E89-AEFC-396E65E84C7A}" destId="{A2C6B5DE-FE1C-40F5-8297-99EE6C0293D6}" srcOrd="2" destOrd="0" presId="urn:microsoft.com/office/officeart/2005/8/layout/orgChart1"/>
-    <dgm:cxn modelId="{D14F1067-5655-48E7-B3FB-E40F16C907BC}" type="presParOf" srcId="{BD786D74-A52B-467E-BF5A-5DC70F767CE4}" destId="{0D0DEF92-C6C5-4481-8952-5AF7E6C9AE0A}" srcOrd="10" destOrd="0" presId="urn:microsoft.com/office/officeart/2005/8/layout/orgChart1"/>
-    <dgm:cxn modelId="{66CCE629-DDBB-4D8D-B39E-120946B1608D}" type="presParOf" srcId="{BD786D74-A52B-467E-BF5A-5DC70F767CE4}" destId="{445822FA-1E86-412A-A56B-BE35697CCB4A}" srcOrd="11" destOrd="0" presId="urn:microsoft.com/office/officeart/2005/8/layout/orgChart1"/>
-    <dgm:cxn modelId="{BCD070DC-D6C2-40C8-A8E4-CC5C5ABCC0B9}" type="presParOf" srcId="{445822FA-1E86-412A-A56B-BE35697CCB4A}" destId="{7368FAF0-951A-4AA3-A7F2-3220ACB0574B}" srcOrd="0" destOrd="0" presId="urn:microsoft.com/office/officeart/2005/8/layout/orgChart1"/>
-    <dgm:cxn modelId="{91A221A2-883D-4132-B3A6-8319FA91747C}" type="presParOf" srcId="{7368FAF0-951A-4AA3-A7F2-3220ACB0574B}" destId="{5482B148-4B0C-488A-93A3-3EBF7589F917}" srcOrd="0" destOrd="0" presId="urn:microsoft.com/office/officeart/2005/8/layout/orgChart1"/>
-    <dgm:cxn modelId="{3EE342E0-0435-447F-A75D-25DACA4CA87C}" type="presParOf" srcId="{7368FAF0-951A-4AA3-A7F2-3220ACB0574B}" destId="{C91A5DB2-4E6F-43FF-8CC3-E05A44623659}" srcOrd="1" destOrd="0" presId="urn:microsoft.com/office/officeart/2005/8/layout/orgChart1"/>
-    <dgm:cxn modelId="{329FEA19-7E74-4FCD-A7CE-78C7C7841C68}" type="presParOf" srcId="{445822FA-1E86-412A-A56B-BE35697CCB4A}" destId="{B5007BDD-379E-4189-8D6E-DD1DAB7A3756}" srcOrd="1" destOrd="0" presId="urn:microsoft.com/office/officeart/2005/8/layout/orgChart1"/>
-    <dgm:cxn modelId="{EA631A6D-59C0-46A7-9600-89B62A506DF3}" type="presParOf" srcId="{445822FA-1E86-412A-A56B-BE35697CCB4A}" destId="{9F9C4B41-C32B-4674-9B2E-21BC59D9C886}" srcOrd="2" destOrd="0" presId="urn:microsoft.com/office/officeart/2005/8/layout/orgChart1"/>
-    <dgm:cxn modelId="{224B1681-DB60-4723-BCC9-7880553802F8}" type="presParOf" srcId="{BD786D74-A52B-467E-BF5A-5DC70F767CE4}" destId="{886BDEF0-9139-4238-ACE4-E309D83304D0}" srcOrd="12" destOrd="0" presId="urn:microsoft.com/office/officeart/2005/8/layout/orgChart1"/>
-    <dgm:cxn modelId="{FA098352-D990-47DF-AFBD-8C47C00EA85F}" type="presParOf" srcId="{BD786D74-A52B-467E-BF5A-5DC70F767CE4}" destId="{9A645E93-2AED-431D-A9DA-01AB77A85B1C}" srcOrd="13" destOrd="0" presId="urn:microsoft.com/office/officeart/2005/8/layout/orgChart1"/>
-    <dgm:cxn modelId="{587D328C-DF38-4527-9E46-8B0344FFB6E2}" type="presParOf" srcId="{9A645E93-2AED-431D-A9DA-01AB77A85B1C}" destId="{A6DAFDB0-D7A9-490D-9F13-8437F622752B}" srcOrd="0" destOrd="0" presId="urn:microsoft.com/office/officeart/2005/8/layout/orgChart1"/>
-    <dgm:cxn modelId="{89E7FD70-E668-4FA6-906A-60569E5D7A12}" type="presParOf" srcId="{A6DAFDB0-D7A9-490D-9F13-8437F622752B}" destId="{72895928-C158-48A9-B8CE-85C073DC0056}" srcOrd="0" destOrd="0" presId="urn:microsoft.com/office/officeart/2005/8/layout/orgChart1"/>
-    <dgm:cxn modelId="{09764533-B770-4296-83BB-51F36C1BF66E}" type="presParOf" srcId="{A6DAFDB0-D7A9-490D-9F13-8437F622752B}" destId="{8F6983A5-ECAD-45B7-BCF5-C41BB8E9831C}" srcOrd="1" destOrd="0" presId="urn:microsoft.com/office/officeart/2005/8/layout/orgChart1"/>
-    <dgm:cxn modelId="{49B6EBB0-7085-431D-844D-CDCA7EC37BEB}" type="presParOf" srcId="{9A645E93-2AED-431D-A9DA-01AB77A85B1C}" destId="{B3C7A42F-F2A4-4C54-8404-401727626D7E}" srcOrd="1" destOrd="0" presId="urn:microsoft.com/office/officeart/2005/8/layout/orgChart1"/>
-    <dgm:cxn modelId="{CB86943B-51CC-4AFE-9F38-6F8604A4937A}" type="presParOf" srcId="{9A645E93-2AED-431D-A9DA-01AB77A85B1C}" destId="{4EC49EF1-417D-4303-AA7A-3D6B73563A88}" srcOrd="2" destOrd="0" presId="urn:microsoft.com/office/officeart/2005/8/layout/orgChart1"/>
-    <dgm:cxn modelId="{9DDA1809-6989-4B07-80B0-65DF3D79973A}" type="presParOf" srcId="{9CB76A38-EC6B-4B1B-A9EC-B10FB83DCD05}" destId="{0BF65839-01F6-4AB4-8E46-71CEFFD994E7}" srcOrd="2" destOrd="0" presId="urn:microsoft.com/office/officeart/2005/8/layout/orgChart1"/>
-    <dgm:cxn modelId="{04F1914D-9D26-4303-A58D-A8F76740A008}" type="presParOf" srcId="{426BA6F0-D954-4B6C-B884-83225AAD5A98}" destId="{DCE9A5D2-C22C-49F5-8C18-E68CDFE902B9}" srcOrd="4" destOrd="0" presId="urn:microsoft.com/office/officeart/2005/8/layout/orgChart1"/>
-    <dgm:cxn modelId="{F167B647-92D6-44FD-ACD6-B3B7849873B1}" type="presParOf" srcId="{426BA6F0-D954-4B6C-B884-83225AAD5A98}" destId="{1351839C-C403-42C4-B790-38A72C19A388}" srcOrd="5" destOrd="0" presId="urn:microsoft.com/office/officeart/2005/8/layout/orgChart1"/>
-    <dgm:cxn modelId="{12E97B11-3F59-4E2F-8D2F-B25BA84E1291}" type="presParOf" srcId="{1351839C-C403-42C4-B790-38A72C19A388}" destId="{E0C8033E-3F07-40A9-9F75-4E35FF0051BC}" srcOrd="0" destOrd="0" presId="urn:microsoft.com/office/officeart/2005/8/layout/orgChart1"/>
-    <dgm:cxn modelId="{DB2307D3-94B2-42B7-8C8F-026EFACAFD65}" type="presParOf" srcId="{E0C8033E-3F07-40A9-9F75-4E35FF0051BC}" destId="{7260DC6E-AFB4-4FB1-A355-4700373FF81D}" srcOrd="0" destOrd="0" presId="urn:microsoft.com/office/officeart/2005/8/layout/orgChart1"/>
-    <dgm:cxn modelId="{0DB8B3B9-9D3A-475C-8F44-2EF2013D8B89}" type="presParOf" srcId="{E0C8033E-3F07-40A9-9F75-4E35FF0051BC}" destId="{2E38EAEB-5583-4678-948C-2FAF2230A528}" srcOrd="1" destOrd="0" presId="urn:microsoft.com/office/officeart/2005/8/layout/orgChart1"/>
-    <dgm:cxn modelId="{5898A20B-873E-4D33-858C-2E1DE54083BA}" type="presParOf" srcId="{1351839C-C403-42C4-B790-38A72C19A388}" destId="{5EC5CB54-4CD2-421A-AB2B-04A197EA13F1}" srcOrd="1" destOrd="0" presId="urn:microsoft.com/office/officeart/2005/8/layout/orgChart1"/>
-    <dgm:cxn modelId="{E9DF289E-1C8A-4F59-A538-58E5C190BFF5}" type="presParOf" srcId="{5EC5CB54-4CD2-421A-AB2B-04A197EA13F1}" destId="{D866D3CD-7BF8-413B-A2B5-65C753181E16}" srcOrd="0" destOrd="0" presId="urn:microsoft.com/office/officeart/2005/8/layout/orgChart1"/>
-    <dgm:cxn modelId="{B027C1F1-D9A9-44A1-9AC1-FB4F11DBC02D}" type="presParOf" srcId="{5EC5CB54-4CD2-421A-AB2B-04A197EA13F1}" destId="{E5218B00-C3C5-4043-8B4E-D436151771B6}" srcOrd="1" destOrd="0" presId="urn:microsoft.com/office/officeart/2005/8/layout/orgChart1"/>
-    <dgm:cxn modelId="{C7164775-6EC3-42CE-B726-F1903D94CD38}" type="presParOf" srcId="{E5218B00-C3C5-4043-8B4E-D436151771B6}" destId="{A2EFAA49-C53F-4F86-9508-BD0ADEE0A37B}" srcOrd="0" destOrd="0" presId="urn:microsoft.com/office/officeart/2005/8/layout/orgChart1"/>
-    <dgm:cxn modelId="{81E6F9EB-B73F-4E04-BC9A-CC6118B62028}" type="presParOf" srcId="{A2EFAA49-C53F-4F86-9508-BD0ADEE0A37B}" destId="{EEEF4C8B-00A7-4443-91E1-A2446CB19772}" srcOrd="0" destOrd="0" presId="urn:microsoft.com/office/officeart/2005/8/layout/orgChart1"/>
-    <dgm:cxn modelId="{07CC1EB6-112E-4A3A-8033-AA29A0C6BB27}" type="presParOf" srcId="{A2EFAA49-C53F-4F86-9508-BD0ADEE0A37B}" destId="{E2D38913-5A90-4D1F-A600-31144330D63A}" srcOrd="1" destOrd="0" presId="urn:microsoft.com/office/officeart/2005/8/layout/orgChart1"/>
-    <dgm:cxn modelId="{2D9D326F-F011-4EA9-9593-F5867045E70B}" type="presParOf" srcId="{E5218B00-C3C5-4043-8B4E-D436151771B6}" destId="{D3D59FF6-3EBF-4500-A5BD-D7CB49CE22A0}" srcOrd="1" destOrd="0" presId="urn:microsoft.com/office/officeart/2005/8/layout/orgChart1"/>
-    <dgm:cxn modelId="{B94DCC92-4213-4065-A7EC-DCB4B6A6385A}" type="presParOf" srcId="{E5218B00-C3C5-4043-8B4E-D436151771B6}" destId="{153B8098-8A5E-433A-B699-B305C4B24784}" srcOrd="2" destOrd="0" presId="urn:microsoft.com/office/officeart/2005/8/layout/orgChart1"/>
-    <dgm:cxn modelId="{46090AF5-9DB7-4A03-A1AB-9C1C6F94CBB4}" type="presParOf" srcId="{5EC5CB54-4CD2-421A-AB2B-04A197EA13F1}" destId="{563FB804-A846-4BF9-B54D-432707F484F9}" srcOrd="2" destOrd="0" presId="urn:microsoft.com/office/officeart/2005/8/layout/orgChart1"/>
-    <dgm:cxn modelId="{9DD4F5CF-FE13-4536-94B6-C920BF2CD684}" type="presParOf" srcId="{5EC5CB54-4CD2-421A-AB2B-04A197EA13F1}" destId="{CA8C7192-C203-4FEF-8F38-A9912B43CC86}" srcOrd="3" destOrd="0" presId="urn:microsoft.com/office/officeart/2005/8/layout/orgChart1"/>
-    <dgm:cxn modelId="{7A02054D-9CDC-4773-80E0-E32DA9FDCD1B}" type="presParOf" srcId="{CA8C7192-C203-4FEF-8F38-A9912B43CC86}" destId="{BFFAB91A-6DB9-4C38-BCE8-1E32F03D3565}" srcOrd="0" destOrd="0" presId="urn:microsoft.com/office/officeart/2005/8/layout/orgChart1"/>
-    <dgm:cxn modelId="{7733CB50-81FF-4453-A43A-55BC227D9759}" type="presParOf" srcId="{BFFAB91A-6DB9-4C38-BCE8-1E32F03D3565}" destId="{DC5D173E-BFD5-49B0-AAB8-3F368FB6080F}" srcOrd="0" destOrd="0" presId="urn:microsoft.com/office/officeart/2005/8/layout/orgChart1"/>
-    <dgm:cxn modelId="{EFA43563-186D-4F9A-8B1C-43F350B80B45}" type="presParOf" srcId="{BFFAB91A-6DB9-4C38-BCE8-1E32F03D3565}" destId="{D4EE1B2E-AC28-4E86-8FD3-8371438CBFC9}" srcOrd="1" destOrd="0" presId="urn:microsoft.com/office/officeart/2005/8/layout/orgChart1"/>
-    <dgm:cxn modelId="{51AE9BCF-DE97-4C7B-84BB-1DB7F58EE5CC}" type="presParOf" srcId="{CA8C7192-C203-4FEF-8F38-A9912B43CC86}" destId="{E7FFDE92-F4DD-4473-846B-6E4D974E64EF}" srcOrd="1" destOrd="0" presId="urn:microsoft.com/office/officeart/2005/8/layout/orgChart1"/>
-    <dgm:cxn modelId="{910B4308-DB50-4B99-B26B-261E044D0AAE}" type="presParOf" srcId="{CA8C7192-C203-4FEF-8F38-A9912B43CC86}" destId="{D4EFCACE-93D6-44AC-9C5D-03799910AB36}" srcOrd="2" destOrd="0" presId="urn:microsoft.com/office/officeart/2005/8/layout/orgChart1"/>
-    <dgm:cxn modelId="{EE0477B5-D063-4E32-A0F6-BC8AB39C0E86}" type="presParOf" srcId="{5EC5CB54-4CD2-421A-AB2B-04A197EA13F1}" destId="{0F966265-9B9E-4E1C-BF73-252B0A487B73}" srcOrd="4" destOrd="0" presId="urn:microsoft.com/office/officeart/2005/8/layout/orgChart1"/>
-    <dgm:cxn modelId="{71FAE6D5-67B1-461A-9E34-25FDACFE346A}" type="presParOf" srcId="{5EC5CB54-4CD2-421A-AB2B-04A197EA13F1}" destId="{6ABB7D11-8F05-4A80-9F4A-470459265253}" srcOrd="5" destOrd="0" presId="urn:microsoft.com/office/officeart/2005/8/layout/orgChart1"/>
-    <dgm:cxn modelId="{544348CC-B03C-4A4B-B9C9-3B52A4C868D4}" type="presParOf" srcId="{6ABB7D11-8F05-4A80-9F4A-470459265253}" destId="{04D3D849-F4E3-4C37-8C48-B94F7C189AF4}" srcOrd="0" destOrd="0" presId="urn:microsoft.com/office/officeart/2005/8/layout/orgChart1"/>
-    <dgm:cxn modelId="{00FD55E4-FFA4-49F0-9E79-1EF17C3B9E2D}" type="presParOf" srcId="{04D3D849-F4E3-4C37-8C48-B94F7C189AF4}" destId="{4815997D-5873-439C-A81C-7E8275666C69}" srcOrd="0" destOrd="0" presId="urn:microsoft.com/office/officeart/2005/8/layout/orgChart1"/>
-    <dgm:cxn modelId="{615B9A9A-2292-4141-AD03-0973E32F3186}" type="presParOf" srcId="{04D3D849-F4E3-4C37-8C48-B94F7C189AF4}" destId="{CAD667B0-3E7A-4ED6-AA35-3E95937D79F6}" srcOrd="1" destOrd="0" presId="urn:microsoft.com/office/officeart/2005/8/layout/orgChart1"/>
-    <dgm:cxn modelId="{D6C8C214-E8C5-4BCF-BD66-5118C0953F16}" type="presParOf" srcId="{6ABB7D11-8F05-4A80-9F4A-470459265253}" destId="{70A22FA6-845C-498E-BD54-ADA17564774B}" srcOrd="1" destOrd="0" presId="urn:microsoft.com/office/officeart/2005/8/layout/orgChart1"/>
-    <dgm:cxn modelId="{CD3331EC-8685-40DD-86F6-4CE14B19899F}" type="presParOf" srcId="{6ABB7D11-8F05-4A80-9F4A-470459265253}" destId="{EF9F32E9-158F-45B0-B2ED-30D5AB79111F}" srcOrd="2" destOrd="0" presId="urn:microsoft.com/office/officeart/2005/8/layout/orgChart1"/>
-    <dgm:cxn modelId="{9D336BC2-2160-419D-863B-06146E4C0372}" type="presParOf" srcId="{5EC5CB54-4CD2-421A-AB2B-04A197EA13F1}" destId="{540CE609-BC79-4B2B-807F-29CDB67AAF14}" srcOrd="6" destOrd="0" presId="urn:microsoft.com/office/officeart/2005/8/layout/orgChart1"/>
-    <dgm:cxn modelId="{D9101B73-8CCE-4A0F-973D-B78199B7571A}" type="presParOf" srcId="{5EC5CB54-4CD2-421A-AB2B-04A197EA13F1}" destId="{2B34AFF7-5CF0-4CFA-A0BD-6839FD36FC8F}" srcOrd="7" destOrd="0" presId="urn:microsoft.com/office/officeart/2005/8/layout/orgChart1"/>
-    <dgm:cxn modelId="{1DDBDF51-7877-48BA-BD54-87CF4725659C}" type="presParOf" srcId="{2B34AFF7-5CF0-4CFA-A0BD-6839FD36FC8F}" destId="{1FCB79D0-D51E-45C1-B5D8-4078FDA18EA3}" srcOrd="0" destOrd="0" presId="urn:microsoft.com/office/officeart/2005/8/layout/orgChart1"/>
-    <dgm:cxn modelId="{B5A37241-C904-49F4-916A-43B6768EBCB2}" type="presParOf" srcId="{1FCB79D0-D51E-45C1-B5D8-4078FDA18EA3}" destId="{7F6419BB-C69B-4D0C-8A43-B48B2DC5DC24}" srcOrd="0" destOrd="0" presId="urn:microsoft.com/office/officeart/2005/8/layout/orgChart1"/>
-    <dgm:cxn modelId="{F096BDFB-8FCE-4C50-AEF6-8F298ED4C6B8}" type="presParOf" srcId="{1FCB79D0-D51E-45C1-B5D8-4078FDA18EA3}" destId="{FBC75CFF-818D-4B4B-8177-ABACA781FFD9}" srcOrd="1" destOrd="0" presId="urn:microsoft.com/office/officeart/2005/8/layout/orgChart1"/>
-    <dgm:cxn modelId="{C4150E8A-4809-4167-A581-48AA1DC4356A}" type="presParOf" srcId="{2B34AFF7-5CF0-4CFA-A0BD-6839FD36FC8F}" destId="{69C8F01E-0630-45E2-9956-CFC532CA1D6D}" srcOrd="1" destOrd="0" presId="urn:microsoft.com/office/officeart/2005/8/layout/orgChart1"/>
-    <dgm:cxn modelId="{3BA75FC6-559A-4A07-B80C-5D897D572ABB}" type="presParOf" srcId="{2B34AFF7-5CF0-4CFA-A0BD-6839FD36FC8F}" destId="{6FE8F876-9EBC-4C51-B69E-62408D4425F1}" srcOrd="2" destOrd="0" presId="urn:microsoft.com/office/officeart/2005/8/layout/orgChart1"/>
-    <dgm:cxn modelId="{ECC65B66-1296-499F-BF9F-478D232BAC5F}" type="presParOf" srcId="{1351839C-C403-42C4-B790-38A72C19A388}" destId="{1A27B303-2CA6-4FEA-9160-3A67B448629E}" srcOrd="2" destOrd="0" presId="urn:microsoft.com/office/officeart/2005/8/layout/orgChart1"/>
-    <dgm:cxn modelId="{0198D336-E332-410C-AEDA-E12F45FC1919}" type="presParOf" srcId="{DA7D6C0B-43BB-4B09-B7CE-0E7BD90DBB8C}" destId="{57FDFEEC-C60B-4C35-A837-C3D5E5292451}" srcOrd="2" destOrd="0" presId="urn:microsoft.com/office/officeart/2005/8/layout/orgChart1"/>
+    <dgm:cxn modelId="{8CA5EF12-FA16-411A-8E57-252B981E4190}" type="presOf" srcId="{0F5BD5E2-3CF7-4526-85B3-536072131092}" destId="{563FB804-A846-4BF9-B54D-432707F484F9}" srcOrd="0" destOrd="0" presId="urn:microsoft.com/office/officeart/2005/8/layout/orgChart1"/>
+    <dgm:cxn modelId="{5B79AEE3-E341-40C8-AA6E-974B4EA1FCE4}" type="presOf" srcId="{163E5EBF-0E46-47DD-B01C-DCFC4A9CB5B7}" destId="{405EEBE2-DB13-4B47-85FB-08079827CD33}" srcOrd="0" destOrd="0" presId="urn:microsoft.com/office/officeart/2005/8/layout/orgChart1"/>
+    <dgm:cxn modelId="{1E7466EE-F796-46CE-948D-8EB47518397F}" type="presOf" srcId="{34E58C8A-C346-4D11-95AA-F1453837ADDB}" destId="{5482B148-4B0C-488A-93A3-3EBF7589F917}" srcOrd="0" destOrd="0" presId="urn:microsoft.com/office/officeart/2005/8/layout/orgChart1"/>
+    <dgm:cxn modelId="{6925AC61-43C3-45DB-8D00-7A455DE536C9}" type="presOf" srcId="{BE1A60AC-E101-405C-B51A-2C13A3E9AE67}" destId="{6795BBEC-7060-4713-A310-700A1C4B06A8}" srcOrd="1" destOrd="0" presId="urn:microsoft.com/office/officeart/2005/8/layout/orgChart1"/>
+    <dgm:cxn modelId="{C3C6BCAD-E601-406F-9564-CD37DC5BBEA9}" type="presParOf" srcId="{B2F21F72-338C-43CB-85F2-5BD2F84B433D}" destId="{DA7D6C0B-43BB-4B09-B7CE-0E7BD90DBB8C}" srcOrd="0" destOrd="0" presId="urn:microsoft.com/office/officeart/2005/8/layout/orgChart1"/>
+    <dgm:cxn modelId="{323F206A-B084-4309-832A-51CC2FA6FA9A}" type="presParOf" srcId="{DA7D6C0B-43BB-4B09-B7CE-0E7BD90DBB8C}" destId="{C0391E9C-7A66-420A-8D21-05451E07E93A}" srcOrd="0" destOrd="0" presId="urn:microsoft.com/office/officeart/2005/8/layout/orgChart1"/>
+    <dgm:cxn modelId="{3FBCB65E-195F-49F3-8736-F3F0D6369BA2}" type="presParOf" srcId="{C0391E9C-7A66-420A-8D21-05451E07E93A}" destId="{3C5DFC28-173D-4175-B59A-C97DFF13DD19}" srcOrd="0" destOrd="0" presId="urn:microsoft.com/office/officeart/2005/8/layout/orgChart1"/>
+    <dgm:cxn modelId="{DA0C0424-6283-40D8-9FE1-1F4B5251B764}" type="presParOf" srcId="{C0391E9C-7A66-420A-8D21-05451E07E93A}" destId="{B3948537-38E8-4C48-848A-89703C4538FB}" srcOrd="1" destOrd="0" presId="urn:microsoft.com/office/officeart/2005/8/layout/orgChart1"/>
+    <dgm:cxn modelId="{6DEFCFDD-2163-4F18-96F3-FA4DEE8786CF}" type="presParOf" srcId="{DA7D6C0B-43BB-4B09-B7CE-0E7BD90DBB8C}" destId="{426BA6F0-D954-4B6C-B884-83225AAD5A98}" srcOrd="1" destOrd="0" presId="urn:microsoft.com/office/officeart/2005/8/layout/orgChart1"/>
+    <dgm:cxn modelId="{1BEE1069-E223-4934-A37B-1D4CA748E3C9}" type="presParOf" srcId="{426BA6F0-D954-4B6C-B884-83225AAD5A98}" destId="{30F62FA1-A775-4CD1-AAFD-80A37F01B6AD}" srcOrd="0" destOrd="0" presId="urn:microsoft.com/office/officeart/2005/8/layout/orgChart1"/>
+    <dgm:cxn modelId="{EAC95927-240E-49DA-A86B-2A290BE60056}" type="presParOf" srcId="{426BA6F0-D954-4B6C-B884-83225AAD5A98}" destId="{950AD431-2AC9-46C7-A722-324752225EC1}" srcOrd="1" destOrd="0" presId="urn:microsoft.com/office/officeart/2005/8/layout/orgChart1"/>
+    <dgm:cxn modelId="{DE54B0DC-4C5B-4DCE-8704-25D7F842041D}" type="presParOf" srcId="{950AD431-2AC9-46C7-A722-324752225EC1}" destId="{B9A5A7CD-07FD-431A-A91D-7DA5880D4CF1}" srcOrd="0" destOrd="0" presId="urn:microsoft.com/office/officeart/2005/8/layout/orgChart1"/>
+    <dgm:cxn modelId="{EB745D0A-EC7C-4C2A-87EE-F85315B87972}" type="presParOf" srcId="{B9A5A7CD-07FD-431A-A91D-7DA5880D4CF1}" destId="{9D48641C-5564-4B03-81C2-1600993C49A1}" srcOrd="0" destOrd="0" presId="urn:microsoft.com/office/officeart/2005/8/layout/orgChart1"/>
+    <dgm:cxn modelId="{1E9A6814-7E82-4A11-888B-7BC1F05393D3}" type="presParOf" srcId="{B9A5A7CD-07FD-431A-A91D-7DA5880D4CF1}" destId="{B467B6AF-B40F-4102-8D32-D208260EB517}" srcOrd="1" destOrd="0" presId="urn:microsoft.com/office/officeart/2005/8/layout/orgChart1"/>
+    <dgm:cxn modelId="{C48D4E24-E02C-4738-9345-4AC9A4ABA231}" type="presParOf" srcId="{950AD431-2AC9-46C7-A722-324752225EC1}" destId="{C4ED16D5-FD5C-4FFE-9A23-B56B26A08A09}" srcOrd="1" destOrd="0" presId="urn:microsoft.com/office/officeart/2005/8/layout/orgChart1"/>
+    <dgm:cxn modelId="{3612DC25-B2F4-4C4A-85E3-5A132A7178C8}" type="presParOf" srcId="{C4ED16D5-FD5C-4FFE-9A23-B56B26A08A09}" destId="{33E859EB-F156-4195-9562-D56DF98C80CF}" srcOrd="0" destOrd="0" presId="urn:microsoft.com/office/officeart/2005/8/layout/orgChart1"/>
+    <dgm:cxn modelId="{2FF217C4-8887-4CD4-9843-EA791A5AFEE5}" type="presParOf" srcId="{C4ED16D5-FD5C-4FFE-9A23-B56B26A08A09}" destId="{4649B9CA-3D89-4482-9374-6D0AA4D1DA5F}" srcOrd="1" destOrd="0" presId="urn:microsoft.com/office/officeart/2005/8/layout/orgChart1"/>
+    <dgm:cxn modelId="{EE51E230-C2B0-4F50-8E60-BE1DA4E100C9}" type="presParOf" srcId="{4649B9CA-3D89-4482-9374-6D0AA4D1DA5F}" destId="{1E832D8E-3984-431B-BF12-CF3CD15464A9}" srcOrd="0" destOrd="0" presId="urn:microsoft.com/office/officeart/2005/8/layout/orgChart1"/>
+    <dgm:cxn modelId="{C2065BE0-C3CF-4E72-B567-0E530754CB95}" type="presParOf" srcId="{1E832D8E-3984-431B-BF12-CF3CD15464A9}" destId="{170CDE32-1382-486F-B3B9-903927CED075}" srcOrd="0" destOrd="0" presId="urn:microsoft.com/office/officeart/2005/8/layout/orgChart1"/>
+    <dgm:cxn modelId="{1BCA913D-2744-48C6-B215-CA1A167454D8}" type="presParOf" srcId="{1E832D8E-3984-431B-BF12-CF3CD15464A9}" destId="{6795BBEC-7060-4713-A310-700A1C4B06A8}" srcOrd="1" destOrd="0" presId="urn:microsoft.com/office/officeart/2005/8/layout/orgChart1"/>
+    <dgm:cxn modelId="{E2CD3CE3-D51E-4C74-A516-E25124FAA032}" type="presParOf" srcId="{4649B9CA-3D89-4482-9374-6D0AA4D1DA5F}" destId="{855E73E0-549C-4047-9207-10CD1DEFC71D}" srcOrd="1" destOrd="0" presId="urn:microsoft.com/office/officeart/2005/8/layout/orgChart1"/>
+    <dgm:cxn modelId="{A0950E46-851B-4E2D-B5D1-C88767B86CEB}" type="presParOf" srcId="{4649B9CA-3D89-4482-9374-6D0AA4D1DA5F}" destId="{D0B3C07F-AD6C-4A2B-A478-CBA2F0E23C14}" srcOrd="2" destOrd="0" presId="urn:microsoft.com/office/officeart/2005/8/layout/orgChart1"/>
+    <dgm:cxn modelId="{B35AC534-5988-46A8-A054-E9B4D781F8CB}" type="presParOf" srcId="{C4ED16D5-FD5C-4FFE-9A23-B56B26A08A09}" destId="{60A1F9B3-F234-4775-AF83-7DE2B66CE45E}" srcOrd="2" destOrd="0" presId="urn:microsoft.com/office/officeart/2005/8/layout/orgChart1"/>
+    <dgm:cxn modelId="{60E945B6-4659-44E4-AAA4-E9E37452811E}" type="presParOf" srcId="{C4ED16D5-FD5C-4FFE-9A23-B56B26A08A09}" destId="{8C4B6312-1975-49DD-8FB0-51CC8BE5EDAB}" srcOrd="3" destOrd="0" presId="urn:microsoft.com/office/officeart/2005/8/layout/orgChart1"/>
+    <dgm:cxn modelId="{41466C78-F550-48DF-9CF6-0A38A0DAF7BD}" type="presParOf" srcId="{8C4B6312-1975-49DD-8FB0-51CC8BE5EDAB}" destId="{B7B00A71-E6A7-411A-A4B8-8451CEEA0382}" srcOrd="0" destOrd="0" presId="urn:microsoft.com/office/officeart/2005/8/layout/orgChart1"/>
+    <dgm:cxn modelId="{81165206-7B41-4E52-9E69-DEAEAFDFF633}" type="presParOf" srcId="{B7B00A71-E6A7-411A-A4B8-8451CEEA0382}" destId="{EA9D50C9-4563-4AAF-BEBD-B44127B74245}" srcOrd="0" destOrd="0" presId="urn:microsoft.com/office/officeart/2005/8/layout/orgChart1"/>
+    <dgm:cxn modelId="{4E12A86F-64B6-4FC7-AE68-AB6BCC331A3E}" type="presParOf" srcId="{B7B00A71-E6A7-411A-A4B8-8451CEEA0382}" destId="{56206F47-29FC-49F3-80F4-8A19E0C5D43B}" srcOrd="1" destOrd="0" presId="urn:microsoft.com/office/officeart/2005/8/layout/orgChart1"/>
+    <dgm:cxn modelId="{5F9FE831-8518-49A8-B8E3-0ED14EA94A96}" type="presParOf" srcId="{8C4B6312-1975-49DD-8FB0-51CC8BE5EDAB}" destId="{A7BB11F2-BF1F-45B8-B1C9-9D3A1B975893}" srcOrd="1" destOrd="0" presId="urn:microsoft.com/office/officeart/2005/8/layout/orgChart1"/>
+    <dgm:cxn modelId="{A6130CD6-0D19-4355-A0C4-2EAFA2132490}" type="presParOf" srcId="{8C4B6312-1975-49DD-8FB0-51CC8BE5EDAB}" destId="{31205F83-5DF4-4D29-8AE9-EF5B8560A81F}" srcOrd="2" destOrd="0" presId="urn:microsoft.com/office/officeart/2005/8/layout/orgChart1"/>
+    <dgm:cxn modelId="{96F5B36D-0448-4021-A07A-AB41E0FC00DE}" type="presParOf" srcId="{C4ED16D5-FD5C-4FFE-9A23-B56B26A08A09}" destId="{C04AF392-12AD-474B-90DD-A99F82A0E551}" srcOrd="4" destOrd="0" presId="urn:microsoft.com/office/officeart/2005/8/layout/orgChart1"/>
+    <dgm:cxn modelId="{BBBFB194-4430-4363-8AAD-1599DFC9FF49}" type="presParOf" srcId="{C4ED16D5-FD5C-4FFE-9A23-B56B26A08A09}" destId="{EFFC09A2-5A2B-4947-9A19-38CE218E2F80}" srcOrd="5" destOrd="0" presId="urn:microsoft.com/office/officeart/2005/8/layout/orgChart1"/>
+    <dgm:cxn modelId="{D7784060-9528-497F-A187-614EA3EED5DD}" type="presParOf" srcId="{EFFC09A2-5A2B-4947-9A19-38CE218E2F80}" destId="{F77419B8-705C-4B7D-8FAE-D3B6BD76FFD3}" srcOrd="0" destOrd="0" presId="urn:microsoft.com/office/officeart/2005/8/layout/orgChart1"/>
+    <dgm:cxn modelId="{6AE17A88-D987-4B7B-A31D-6CD2C7B83D54}" type="presParOf" srcId="{F77419B8-705C-4B7D-8FAE-D3B6BD76FFD3}" destId="{65AF11AF-5750-4FA1-81EB-0C13129F57D6}" srcOrd="0" destOrd="0" presId="urn:microsoft.com/office/officeart/2005/8/layout/orgChart1"/>
+    <dgm:cxn modelId="{1A92CD8D-507B-4031-A204-1F0510243910}" type="presParOf" srcId="{F77419B8-705C-4B7D-8FAE-D3B6BD76FFD3}" destId="{7AA20B8C-0A41-4DF9-9059-75F3D3C07450}" srcOrd="1" destOrd="0" presId="urn:microsoft.com/office/officeart/2005/8/layout/orgChart1"/>
+    <dgm:cxn modelId="{4619699C-4469-4160-9A5C-4FE1D1749290}" type="presParOf" srcId="{EFFC09A2-5A2B-4947-9A19-38CE218E2F80}" destId="{F34D2207-9336-4BC3-9BEC-B24C7BE25179}" srcOrd="1" destOrd="0" presId="urn:microsoft.com/office/officeart/2005/8/layout/orgChart1"/>
+    <dgm:cxn modelId="{6D6B4057-7937-4AEC-98DB-B972D02137D6}" type="presParOf" srcId="{EFFC09A2-5A2B-4947-9A19-38CE218E2F80}" destId="{8784CA8F-B422-40B2-A9F6-032A1ACCBB20}" srcOrd="2" destOrd="0" presId="urn:microsoft.com/office/officeart/2005/8/layout/orgChart1"/>
+    <dgm:cxn modelId="{9B2F6231-FA9C-44EA-96F6-948C6C1B2DCD}" type="presParOf" srcId="{C4ED16D5-FD5C-4FFE-9A23-B56B26A08A09}" destId="{CE8D9463-363C-4325-A8A8-EDDF57C49DEE}" srcOrd="6" destOrd="0" presId="urn:microsoft.com/office/officeart/2005/8/layout/orgChart1"/>
+    <dgm:cxn modelId="{E9E223C2-70FA-45B9-B145-9BF7D054FAC1}" type="presParOf" srcId="{C4ED16D5-FD5C-4FFE-9A23-B56B26A08A09}" destId="{DA277775-CE07-45CE-80F1-B2C5973D3BD2}" srcOrd="7" destOrd="0" presId="urn:microsoft.com/office/officeart/2005/8/layout/orgChart1"/>
+    <dgm:cxn modelId="{A9A47574-C0B4-4A11-8DBB-246874EB9FD9}" type="presParOf" srcId="{DA277775-CE07-45CE-80F1-B2C5973D3BD2}" destId="{21F5D683-19A8-48F5-9DCF-335156060B29}" srcOrd="0" destOrd="0" presId="urn:microsoft.com/office/officeart/2005/8/layout/orgChart1"/>
+    <dgm:cxn modelId="{6CFC606D-CCAD-4148-9FCF-7E94ABB10E3B}" type="presParOf" srcId="{21F5D683-19A8-48F5-9DCF-335156060B29}" destId="{5B2FD408-AAD2-4731-BC3F-9374C5AF4BE8}" srcOrd="0" destOrd="0" presId="urn:microsoft.com/office/officeart/2005/8/layout/orgChart1"/>
+    <dgm:cxn modelId="{C18E5C48-C6F6-438A-88BE-3AF0FAD82E53}" type="presParOf" srcId="{21F5D683-19A8-48F5-9DCF-335156060B29}" destId="{C7380A00-5348-4D8B-84B9-16D01648DC04}" srcOrd="1" destOrd="0" presId="urn:microsoft.com/office/officeart/2005/8/layout/orgChart1"/>
+    <dgm:cxn modelId="{C908D81A-EDFB-45D0-8BCB-A30D2941E3EB}" type="presParOf" srcId="{DA277775-CE07-45CE-80F1-B2C5973D3BD2}" destId="{27D0D34F-AA1F-415E-A86E-94261962417A}" srcOrd="1" destOrd="0" presId="urn:microsoft.com/office/officeart/2005/8/layout/orgChart1"/>
+    <dgm:cxn modelId="{E9486101-64ED-4D36-B8FE-76863C5A163C}" type="presParOf" srcId="{DA277775-CE07-45CE-80F1-B2C5973D3BD2}" destId="{FF8A88C5-9EBE-48CF-8D78-34185C3708EB}" srcOrd="2" destOrd="0" presId="urn:microsoft.com/office/officeart/2005/8/layout/orgChart1"/>
+    <dgm:cxn modelId="{70CB1A0C-B07E-43E4-8747-ABD517ABF562}" type="presParOf" srcId="{C4ED16D5-FD5C-4FFE-9A23-B56B26A08A09}" destId="{CA3E4DDC-C2FC-4121-AE73-12C6ECA1A402}" srcOrd="8" destOrd="0" presId="urn:microsoft.com/office/officeart/2005/8/layout/orgChart1"/>
+    <dgm:cxn modelId="{96E659F4-84FC-464B-BF73-B09DDAF1573F}" type="presParOf" srcId="{C4ED16D5-FD5C-4FFE-9A23-B56B26A08A09}" destId="{5F67AE72-7946-4807-870A-2BA58B634A98}" srcOrd="9" destOrd="0" presId="urn:microsoft.com/office/officeart/2005/8/layout/orgChart1"/>
+    <dgm:cxn modelId="{8499315B-CD79-433E-9D11-A571939618B4}" type="presParOf" srcId="{5F67AE72-7946-4807-870A-2BA58B634A98}" destId="{D4B6BC4D-BA13-4615-AD19-6BAEE06C83B4}" srcOrd="0" destOrd="0" presId="urn:microsoft.com/office/officeart/2005/8/layout/orgChart1"/>
+    <dgm:cxn modelId="{037D9DC5-3BF7-4C65-A906-47D30050E75A}" type="presParOf" srcId="{D4B6BC4D-BA13-4615-AD19-6BAEE06C83B4}" destId="{0B57B808-F111-42CC-A246-22A7032B194F}" srcOrd="0" destOrd="0" presId="urn:microsoft.com/office/officeart/2005/8/layout/orgChart1"/>
+    <dgm:cxn modelId="{3542C2B1-D359-4086-9A6A-6CCC62BB9A24}" type="presParOf" srcId="{D4B6BC4D-BA13-4615-AD19-6BAEE06C83B4}" destId="{4E4637B6-AF9D-4E3D-9024-B92658494545}" srcOrd="1" destOrd="0" presId="urn:microsoft.com/office/officeart/2005/8/layout/orgChart1"/>
+    <dgm:cxn modelId="{F2735ED2-6FC3-4B07-A960-110428D636FC}" type="presParOf" srcId="{5F67AE72-7946-4807-870A-2BA58B634A98}" destId="{4F58D2F7-BCC8-47C1-9E54-430A79B5E8E5}" srcOrd="1" destOrd="0" presId="urn:microsoft.com/office/officeart/2005/8/layout/orgChart1"/>
+    <dgm:cxn modelId="{EA4112FD-9B41-4C3E-848A-C6C8B9C1BF91}" type="presParOf" srcId="{5F67AE72-7946-4807-870A-2BA58B634A98}" destId="{37B574BA-65B2-4D91-92F6-60487E3C68ED}" srcOrd="2" destOrd="0" presId="urn:microsoft.com/office/officeart/2005/8/layout/orgChart1"/>
+    <dgm:cxn modelId="{D7294A7C-209E-40B7-A6DA-47078017297E}" type="presParOf" srcId="{C4ED16D5-FD5C-4FFE-9A23-B56B26A08A09}" destId="{A69CDCE9-D817-4E85-99F0-1BCF285F4401}" srcOrd="10" destOrd="0" presId="urn:microsoft.com/office/officeart/2005/8/layout/orgChart1"/>
+    <dgm:cxn modelId="{1E514CE5-7B3B-4AD2-9823-B4F148D022BE}" type="presParOf" srcId="{C4ED16D5-FD5C-4FFE-9A23-B56B26A08A09}" destId="{3928284A-F601-47F1-929E-7F2C44F9B25D}" srcOrd="11" destOrd="0" presId="urn:microsoft.com/office/officeart/2005/8/layout/orgChart1"/>
+    <dgm:cxn modelId="{74E11C04-D0C3-445A-9ADD-FBA5FE35B939}" type="presParOf" srcId="{3928284A-F601-47F1-929E-7F2C44F9B25D}" destId="{9DFB57D9-EBB0-488B-96AA-384E32300B92}" srcOrd="0" destOrd="0" presId="urn:microsoft.com/office/officeart/2005/8/layout/orgChart1"/>
+    <dgm:cxn modelId="{C807FCF2-631F-46E7-A228-8BE39ECB5140}" type="presParOf" srcId="{9DFB57D9-EBB0-488B-96AA-384E32300B92}" destId="{79A90B1F-54A1-4AE8-A98E-9F77CDD4B1CA}" srcOrd="0" destOrd="0" presId="urn:microsoft.com/office/officeart/2005/8/layout/orgChart1"/>
+    <dgm:cxn modelId="{F4FD68FE-A478-4695-9E93-0932A28951FA}" type="presParOf" srcId="{9DFB57D9-EBB0-488B-96AA-384E32300B92}" destId="{8D283730-61E5-4BD5-ADA3-A19D662111EF}" srcOrd="1" destOrd="0" presId="urn:microsoft.com/office/officeart/2005/8/layout/orgChart1"/>
+    <dgm:cxn modelId="{A880B080-25B3-4F5C-A2A8-FEED49C8F15F}" type="presParOf" srcId="{3928284A-F601-47F1-929E-7F2C44F9B25D}" destId="{0488BF6B-1976-4BA8-9A3A-104DE4E2A62A}" srcOrd="1" destOrd="0" presId="urn:microsoft.com/office/officeart/2005/8/layout/orgChart1"/>
+    <dgm:cxn modelId="{E7D57FB8-BEC8-4DC9-B449-B0B18A02D14A}" type="presParOf" srcId="{3928284A-F601-47F1-929E-7F2C44F9B25D}" destId="{536FD76E-A7F1-47F2-ACAC-D423CB34EEF9}" srcOrd="2" destOrd="0" presId="urn:microsoft.com/office/officeart/2005/8/layout/orgChart1"/>
+    <dgm:cxn modelId="{D19A2A5F-ADC5-499D-8E2B-CB83A832A673}" type="presParOf" srcId="{C4ED16D5-FD5C-4FFE-9A23-B56B26A08A09}" destId="{DD61C70C-9189-4F2E-817E-20FC648CA580}" srcOrd="12" destOrd="0" presId="urn:microsoft.com/office/officeart/2005/8/layout/orgChart1"/>
+    <dgm:cxn modelId="{7F5C63F7-3744-453B-B922-4E99A7E4127B}" type="presParOf" srcId="{C4ED16D5-FD5C-4FFE-9A23-B56B26A08A09}" destId="{28CD8758-06E0-4A67-A925-48236DF8CA17}" srcOrd="13" destOrd="0" presId="urn:microsoft.com/office/officeart/2005/8/layout/orgChart1"/>
+    <dgm:cxn modelId="{82F3B446-E5A4-4ACC-A002-EC47CDC213CE}" type="presParOf" srcId="{28CD8758-06E0-4A67-A925-48236DF8CA17}" destId="{8267033C-8DF3-461E-A18C-D17524BF7D7C}" srcOrd="0" destOrd="0" presId="urn:microsoft.com/office/officeart/2005/8/layout/orgChart1"/>
+    <dgm:cxn modelId="{6A3E29C9-30B6-4FED-BD85-235F13EB9CBF}" type="presParOf" srcId="{8267033C-8DF3-461E-A18C-D17524BF7D7C}" destId="{09DF5E01-DA1B-4A33-BD75-B3F59517FE49}" srcOrd="0" destOrd="0" presId="urn:microsoft.com/office/officeart/2005/8/layout/orgChart1"/>
+    <dgm:cxn modelId="{CDF98F8B-EBF6-4C46-87F5-7A4B9210F81A}" type="presParOf" srcId="{8267033C-8DF3-461E-A18C-D17524BF7D7C}" destId="{E6C841DB-15AB-4C3D-983A-5BBF4BD8D4E1}" srcOrd="1" destOrd="0" presId="urn:microsoft.com/office/officeart/2005/8/layout/orgChart1"/>
+    <dgm:cxn modelId="{2E7002AA-D163-45A8-8B57-1C374A221169}" type="presParOf" srcId="{28CD8758-06E0-4A67-A925-48236DF8CA17}" destId="{9AF00598-4CCA-4ACE-A141-F807D281D4E0}" srcOrd="1" destOrd="0" presId="urn:microsoft.com/office/officeart/2005/8/layout/orgChart1"/>
+    <dgm:cxn modelId="{0FD21CFB-0F65-400A-A199-599A6DE5A863}" type="presParOf" srcId="{28CD8758-06E0-4A67-A925-48236DF8CA17}" destId="{D8FCCFD7-1F34-404C-9965-594BDBFBA373}" srcOrd="2" destOrd="0" presId="urn:microsoft.com/office/officeart/2005/8/layout/orgChart1"/>
+    <dgm:cxn modelId="{A0B29CE1-29DD-49F6-89B3-E277421B67E8}" type="presParOf" srcId="{C4ED16D5-FD5C-4FFE-9A23-B56B26A08A09}" destId="{4A90339A-6BAB-44C9-A0FB-73B9153D80B4}" srcOrd="14" destOrd="0" presId="urn:microsoft.com/office/officeart/2005/8/layout/orgChart1"/>
+    <dgm:cxn modelId="{E7678D97-1388-4A1D-9A2A-95F11FEF3A37}" type="presParOf" srcId="{C4ED16D5-FD5C-4FFE-9A23-B56B26A08A09}" destId="{112F325E-F630-4330-8495-CD60738BE063}" srcOrd="15" destOrd="0" presId="urn:microsoft.com/office/officeart/2005/8/layout/orgChart1"/>
+    <dgm:cxn modelId="{8FF12857-F620-42CB-BE43-B093A20D673D}" type="presParOf" srcId="{112F325E-F630-4330-8495-CD60738BE063}" destId="{DB39824A-A14D-44A4-B82C-68F02C279269}" srcOrd="0" destOrd="0" presId="urn:microsoft.com/office/officeart/2005/8/layout/orgChart1"/>
+    <dgm:cxn modelId="{3145FB93-DC4F-4897-A34F-F99CBA70D9D3}" type="presParOf" srcId="{DB39824A-A14D-44A4-B82C-68F02C279269}" destId="{843B2BF7-F9DB-45AE-BA7B-788DD9140215}" srcOrd="0" destOrd="0" presId="urn:microsoft.com/office/officeart/2005/8/layout/orgChart1"/>
+    <dgm:cxn modelId="{3AD3036B-4645-47C0-B282-7F5D4E5CC716}" type="presParOf" srcId="{DB39824A-A14D-44A4-B82C-68F02C279269}" destId="{A7D3B34F-786C-4124-A0CF-5E110BAD0C72}" srcOrd="1" destOrd="0" presId="urn:microsoft.com/office/officeart/2005/8/layout/orgChart1"/>
+    <dgm:cxn modelId="{836E71E9-7313-478C-A54E-125CCBF4284E}" type="presParOf" srcId="{112F325E-F630-4330-8495-CD60738BE063}" destId="{8E84A879-7F20-4182-9585-B43AE4AF1D3E}" srcOrd="1" destOrd="0" presId="urn:microsoft.com/office/officeart/2005/8/layout/orgChart1"/>
+    <dgm:cxn modelId="{46EC3F1B-30BE-421F-9CD1-DC21F3305570}" type="presParOf" srcId="{112F325E-F630-4330-8495-CD60738BE063}" destId="{2AE0C1F4-4320-4A86-8C0C-3645A6D96B55}" srcOrd="2" destOrd="0" presId="urn:microsoft.com/office/officeart/2005/8/layout/orgChart1"/>
+    <dgm:cxn modelId="{C4E83B44-9C0E-4F73-8382-3B79A02BC010}" type="presParOf" srcId="{950AD431-2AC9-46C7-A722-324752225EC1}" destId="{24AFB768-7B12-4B92-8C13-B299696E2754}" srcOrd="2" destOrd="0" presId="urn:microsoft.com/office/officeart/2005/8/layout/orgChart1"/>
+    <dgm:cxn modelId="{FD633347-49B4-4935-9C44-95F557441350}" type="presParOf" srcId="{426BA6F0-D954-4B6C-B884-83225AAD5A98}" destId="{ED5D5F74-9D04-41EE-BAA3-BCC584A6F330}" srcOrd="2" destOrd="0" presId="urn:microsoft.com/office/officeart/2005/8/layout/orgChart1"/>
+    <dgm:cxn modelId="{ADCBF8E3-741B-4AB1-9F98-1B02DDB606D7}" type="presParOf" srcId="{426BA6F0-D954-4B6C-B884-83225AAD5A98}" destId="{9CB76A38-EC6B-4B1B-A9EC-B10FB83DCD05}" srcOrd="3" destOrd="0" presId="urn:microsoft.com/office/officeart/2005/8/layout/orgChart1"/>
+    <dgm:cxn modelId="{6078F87E-108F-47F6-80F6-8738A29C3CC6}" type="presParOf" srcId="{9CB76A38-EC6B-4B1B-A9EC-B10FB83DCD05}" destId="{E6E9278C-67C3-4D81-9DB8-E5D416315779}" srcOrd="0" destOrd="0" presId="urn:microsoft.com/office/officeart/2005/8/layout/orgChart1"/>
+    <dgm:cxn modelId="{2C62EAA5-F861-4DEA-9ECA-BC4813A1946C}" type="presParOf" srcId="{E6E9278C-67C3-4D81-9DB8-E5D416315779}" destId="{A11AD7AD-11C8-48C0-8AA6-4746156847FD}" srcOrd="0" destOrd="0" presId="urn:microsoft.com/office/officeart/2005/8/layout/orgChart1"/>
+    <dgm:cxn modelId="{1504E1FC-6467-4F79-B0D8-93AE901DDFBB}" type="presParOf" srcId="{E6E9278C-67C3-4D81-9DB8-E5D416315779}" destId="{A28FA2F9-91E1-40A6-999A-F5473B918F45}" srcOrd="1" destOrd="0" presId="urn:microsoft.com/office/officeart/2005/8/layout/orgChart1"/>
+    <dgm:cxn modelId="{66346C2B-C930-403B-B93B-0E5004F250FE}" type="presParOf" srcId="{9CB76A38-EC6B-4B1B-A9EC-B10FB83DCD05}" destId="{BD786D74-A52B-467E-BF5A-5DC70F767CE4}" srcOrd="1" destOrd="0" presId="urn:microsoft.com/office/officeart/2005/8/layout/orgChart1"/>
+    <dgm:cxn modelId="{2B28BF63-E3AF-4666-9A65-8990E7609EDB}" type="presParOf" srcId="{BD786D74-A52B-467E-BF5A-5DC70F767CE4}" destId="{B22956C4-CA4C-4E0B-93D1-A3A6A646834D}" srcOrd="0" destOrd="0" presId="urn:microsoft.com/office/officeart/2005/8/layout/orgChart1"/>
+    <dgm:cxn modelId="{F1E4EF03-8EBF-4EC3-B321-AE502F891946}" type="presParOf" srcId="{BD786D74-A52B-467E-BF5A-5DC70F767CE4}" destId="{0E0B0BE1-1166-4C25-B1E1-3F43590CF904}" srcOrd="1" destOrd="0" presId="urn:microsoft.com/office/officeart/2005/8/layout/orgChart1"/>
+    <dgm:cxn modelId="{0AB00392-EFEF-4C71-8250-8C296C1219AA}" type="presParOf" srcId="{0E0B0BE1-1166-4C25-B1E1-3F43590CF904}" destId="{89CF1990-6A02-4054-86D8-013DADB5E27F}" srcOrd="0" destOrd="0" presId="urn:microsoft.com/office/officeart/2005/8/layout/orgChart1"/>
+    <dgm:cxn modelId="{D09D00EF-BA15-4E0A-839A-47CBBE89512E}" type="presParOf" srcId="{89CF1990-6A02-4054-86D8-013DADB5E27F}" destId="{405EEBE2-DB13-4B47-85FB-08079827CD33}" srcOrd="0" destOrd="0" presId="urn:microsoft.com/office/officeart/2005/8/layout/orgChart1"/>
+    <dgm:cxn modelId="{C48F0178-60FD-4B28-92CF-8CC622E42E8B}" type="presParOf" srcId="{89CF1990-6A02-4054-86D8-013DADB5E27F}" destId="{04B9ACA5-B30E-4726-AAF9-A30F05B304D4}" srcOrd="1" destOrd="0" presId="urn:microsoft.com/office/officeart/2005/8/layout/orgChart1"/>
+    <dgm:cxn modelId="{1BDB4EAA-1F0C-4614-A5A3-4EF1FD42D297}" type="presParOf" srcId="{0E0B0BE1-1166-4C25-B1E1-3F43590CF904}" destId="{71338DBA-6202-476B-9C32-9BBCE8C219E7}" srcOrd="1" destOrd="0" presId="urn:microsoft.com/office/officeart/2005/8/layout/orgChart1"/>
+    <dgm:cxn modelId="{09693A17-5828-4705-A45B-C275E0458409}" type="presParOf" srcId="{0E0B0BE1-1166-4C25-B1E1-3F43590CF904}" destId="{F3CF55C8-84C8-4330-8333-2CEFEBCEC931}" srcOrd="2" destOrd="0" presId="urn:microsoft.com/office/officeart/2005/8/layout/orgChart1"/>
+    <dgm:cxn modelId="{4AAF060F-990E-482B-8A45-AA8420F34FE7}" type="presParOf" srcId="{BD786D74-A52B-467E-BF5A-5DC70F767CE4}" destId="{DE1921D8-46E5-4565-ABCE-47D1E77A7095}" srcOrd="2" destOrd="0" presId="urn:microsoft.com/office/officeart/2005/8/layout/orgChart1"/>
+    <dgm:cxn modelId="{325C0593-A2AE-4000-9482-4EC87E2530CC}" type="presParOf" srcId="{BD786D74-A52B-467E-BF5A-5DC70F767CE4}" destId="{7C09487D-252A-4A41-A94C-04704FFF510B}" srcOrd="3" destOrd="0" presId="urn:microsoft.com/office/officeart/2005/8/layout/orgChart1"/>
+    <dgm:cxn modelId="{9A66305C-1469-4164-BC9F-15DF13DC5BE9}" type="presParOf" srcId="{7C09487D-252A-4A41-A94C-04704FFF510B}" destId="{B166BE97-37B1-419B-A980-37BE23C3410C}" srcOrd="0" destOrd="0" presId="urn:microsoft.com/office/officeart/2005/8/layout/orgChart1"/>
+    <dgm:cxn modelId="{9A149871-91E7-4312-B290-2303CC00E898}" type="presParOf" srcId="{B166BE97-37B1-419B-A980-37BE23C3410C}" destId="{7FF2543F-E5F7-4273-9B88-AC6EC7D726B6}" srcOrd="0" destOrd="0" presId="urn:microsoft.com/office/officeart/2005/8/layout/orgChart1"/>
+    <dgm:cxn modelId="{F2D95D01-A603-4057-B853-8D71627D1A0D}" type="presParOf" srcId="{B166BE97-37B1-419B-A980-37BE23C3410C}" destId="{39C27BA1-ED54-43FB-8B4D-C9E3A57D462A}" srcOrd="1" destOrd="0" presId="urn:microsoft.com/office/officeart/2005/8/layout/orgChart1"/>
+    <dgm:cxn modelId="{CC89ADFC-773C-4683-B977-DC6C599CAE23}" type="presParOf" srcId="{7C09487D-252A-4A41-A94C-04704FFF510B}" destId="{893017C5-71E4-483C-AF87-8F9CF3C8299E}" srcOrd="1" destOrd="0" presId="urn:microsoft.com/office/officeart/2005/8/layout/orgChart1"/>
+    <dgm:cxn modelId="{553AECF9-2F7A-4D02-8353-6CAA5C5601F3}" type="presParOf" srcId="{7C09487D-252A-4A41-A94C-04704FFF510B}" destId="{EBCD99E0-2999-4AE0-B9E3-F058484935E4}" srcOrd="2" destOrd="0" presId="urn:microsoft.com/office/officeart/2005/8/layout/orgChart1"/>
+    <dgm:cxn modelId="{813E6208-E3B6-4A09-A66E-745D8097459D}" type="presParOf" srcId="{BD786D74-A52B-467E-BF5A-5DC70F767CE4}" destId="{94CE6727-9359-4400-AE53-01678F2FD417}" srcOrd="4" destOrd="0" presId="urn:microsoft.com/office/officeart/2005/8/layout/orgChart1"/>
+    <dgm:cxn modelId="{DECF1D93-2A79-4AFA-9C76-2413F7DCCE32}" type="presParOf" srcId="{BD786D74-A52B-467E-BF5A-5DC70F767CE4}" destId="{03996180-D5A9-4066-A0BC-3356A91ABB98}" srcOrd="5" destOrd="0" presId="urn:microsoft.com/office/officeart/2005/8/layout/orgChart1"/>
+    <dgm:cxn modelId="{34F76FBC-0777-4D53-A28D-A009E0D73265}" type="presParOf" srcId="{03996180-D5A9-4066-A0BC-3356A91ABB98}" destId="{BC605AFD-843B-4826-9954-703B12DCD49B}" srcOrd="0" destOrd="0" presId="urn:microsoft.com/office/officeart/2005/8/layout/orgChart1"/>
+    <dgm:cxn modelId="{76B8DEE9-AFB2-4BD0-851B-AFC7350367E1}" type="presParOf" srcId="{BC605AFD-843B-4826-9954-703B12DCD49B}" destId="{F8482CC7-3949-4753-8984-6F517B21B012}" srcOrd="0" destOrd="0" presId="urn:microsoft.com/office/officeart/2005/8/layout/orgChart1"/>
+    <dgm:cxn modelId="{4EFD81FA-59D1-4143-908A-10525B8C4195}" type="presParOf" srcId="{BC605AFD-843B-4826-9954-703B12DCD49B}" destId="{ED71DBE0-49A7-4B91-B4C4-7BA0ACF5AB96}" srcOrd="1" destOrd="0" presId="urn:microsoft.com/office/officeart/2005/8/layout/orgChart1"/>
+    <dgm:cxn modelId="{0AEC00A8-031E-4F5E-A381-214F99445A92}" type="presParOf" srcId="{03996180-D5A9-4066-A0BC-3356A91ABB98}" destId="{027638F7-B2D2-4BFF-9AE8-76C2E1C619D6}" srcOrd="1" destOrd="0" presId="urn:microsoft.com/office/officeart/2005/8/layout/orgChart1"/>
+    <dgm:cxn modelId="{512AC9E2-0BCC-4767-88BB-1034F6B8D4C4}" type="presParOf" srcId="{03996180-D5A9-4066-A0BC-3356A91ABB98}" destId="{1FB8BB28-A2FC-416D-B1A3-8720A0211B4C}" srcOrd="2" destOrd="0" presId="urn:microsoft.com/office/officeart/2005/8/layout/orgChart1"/>
+    <dgm:cxn modelId="{835BF758-13F1-4C1A-9DAA-0EB4343FDCF2}" type="presParOf" srcId="{BD786D74-A52B-467E-BF5A-5DC70F767CE4}" destId="{1767779F-70E8-4DC1-8D6D-704CA7924021}" srcOrd="6" destOrd="0" presId="urn:microsoft.com/office/officeart/2005/8/layout/orgChart1"/>
+    <dgm:cxn modelId="{6D4FB1C2-DFA8-4DB8-9D4C-C32EF2623B24}" type="presParOf" srcId="{BD786D74-A52B-467E-BF5A-5DC70F767CE4}" destId="{8EF0C420-E432-457C-AC19-BDE670242094}" srcOrd="7" destOrd="0" presId="urn:microsoft.com/office/officeart/2005/8/layout/orgChart1"/>
+    <dgm:cxn modelId="{405E4DEA-539B-471E-8DE4-15BF02560EF3}" type="presParOf" srcId="{8EF0C420-E432-457C-AC19-BDE670242094}" destId="{F6357CAF-A53E-432B-AA29-38E444506EBD}" srcOrd="0" destOrd="0" presId="urn:microsoft.com/office/officeart/2005/8/layout/orgChart1"/>
+    <dgm:cxn modelId="{6360DDDE-F156-4B12-8C80-6551EC030B19}" type="presParOf" srcId="{F6357CAF-A53E-432B-AA29-38E444506EBD}" destId="{47828106-2DA8-4D60-BB79-494ED2193A4D}" srcOrd="0" destOrd="0" presId="urn:microsoft.com/office/officeart/2005/8/layout/orgChart1"/>
+    <dgm:cxn modelId="{02F2FBFA-DC64-42E6-B3E2-96D93C4C8F6A}" type="presParOf" srcId="{F6357CAF-A53E-432B-AA29-38E444506EBD}" destId="{3D935D05-CCD8-4E60-8D9B-84D69DF308B4}" srcOrd="1" destOrd="0" presId="urn:microsoft.com/office/officeart/2005/8/layout/orgChart1"/>
+    <dgm:cxn modelId="{1AABB72B-088E-4235-BBB1-CAD46F7DADAB}" type="presParOf" srcId="{8EF0C420-E432-457C-AC19-BDE670242094}" destId="{03762036-6B6E-4F68-A435-41C0EBD4C526}" srcOrd="1" destOrd="0" presId="urn:microsoft.com/office/officeart/2005/8/layout/orgChart1"/>
+    <dgm:cxn modelId="{039ED525-3A5D-41A2-AD02-1944A9E8753C}" type="presParOf" srcId="{8EF0C420-E432-457C-AC19-BDE670242094}" destId="{C6825B62-BCB9-47AA-8DDE-F2D21C18C1BB}" srcOrd="2" destOrd="0" presId="urn:microsoft.com/office/officeart/2005/8/layout/orgChart1"/>
+    <dgm:cxn modelId="{0C4FC03B-4841-47CA-AD0D-511F32AC48AB}" type="presParOf" srcId="{BD786D74-A52B-467E-BF5A-5DC70F767CE4}" destId="{80B1AC8B-F58D-4F6F-8E17-DBFCE025C3FE}" srcOrd="8" destOrd="0" presId="urn:microsoft.com/office/officeart/2005/8/layout/orgChart1"/>
+    <dgm:cxn modelId="{E032C431-A392-43B1-A546-1188C1AE14B5}" type="presParOf" srcId="{BD786D74-A52B-467E-BF5A-5DC70F767CE4}" destId="{CB38D690-2467-4E89-AEFC-396E65E84C7A}" srcOrd="9" destOrd="0" presId="urn:microsoft.com/office/officeart/2005/8/layout/orgChart1"/>
+    <dgm:cxn modelId="{96EE49AD-4151-471A-9019-9BD94A96A226}" type="presParOf" srcId="{CB38D690-2467-4E89-AEFC-396E65E84C7A}" destId="{8EACD79E-F736-4806-984F-2849A2E950F6}" srcOrd="0" destOrd="0" presId="urn:microsoft.com/office/officeart/2005/8/layout/orgChart1"/>
+    <dgm:cxn modelId="{7977E3A4-372D-4085-AE18-C74C3647645D}" type="presParOf" srcId="{8EACD79E-F736-4806-984F-2849A2E950F6}" destId="{554DFD2D-581B-4987-A555-F58BDCE2CB21}" srcOrd="0" destOrd="0" presId="urn:microsoft.com/office/officeart/2005/8/layout/orgChart1"/>
+    <dgm:cxn modelId="{86653E0D-0FF8-4106-B996-CFDAE5BEF98D}" type="presParOf" srcId="{8EACD79E-F736-4806-984F-2849A2E950F6}" destId="{30B7F14A-AD84-417F-85DE-CB4D619365CD}" srcOrd="1" destOrd="0" presId="urn:microsoft.com/office/officeart/2005/8/layout/orgChart1"/>
+    <dgm:cxn modelId="{1DD2E6B1-5B0A-4B85-8797-34A8E4F58EB0}" type="presParOf" srcId="{CB38D690-2467-4E89-AEFC-396E65E84C7A}" destId="{9A035FE4-0FC5-4B0D-8EA2-1BE53EAA786A}" srcOrd="1" destOrd="0" presId="urn:microsoft.com/office/officeart/2005/8/layout/orgChart1"/>
+    <dgm:cxn modelId="{D13C10A6-9CA0-4476-8B19-26AA2B4DD1EC}" type="presParOf" srcId="{CB38D690-2467-4E89-AEFC-396E65E84C7A}" destId="{A2C6B5DE-FE1C-40F5-8297-99EE6C0293D6}" srcOrd="2" destOrd="0" presId="urn:microsoft.com/office/officeart/2005/8/layout/orgChart1"/>
+    <dgm:cxn modelId="{066402CE-93E5-4C30-A73D-EBEE9D464021}" type="presParOf" srcId="{BD786D74-A52B-467E-BF5A-5DC70F767CE4}" destId="{0D0DEF92-C6C5-4481-8952-5AF7E6C9AE0A}" srcOrd="10" destOrd="0" presId="urn:microsoft.com/office/officeart/2005/8/layout/orgChart1"/>
+    <dgm:cxn modelId="{69CF88E3-00AF-47EE-A2AE-908FC006912D}" type="presParOf" srcId="{BD786D74-A52B-467E-BF5A-5DC70F767CE4}" destId="{445822FA-1E86-412A-A56B-BE35697CCB4A}" srcOrd="11" destOrd="0" presId="urn:microsoft.com/office/officeart/2005/8/layout/orgChart1"/>
+    <dgm:cxn modelId="{F162D868-304E-4AC1-9F4C-1C6E5B9524ED}" type="presParOf" srcId="{445822FA-1E86-412A-A56B-BE35697CCB4A}" destId="{7368FAF0-951A-4AA3-A7F2-3220ACB0574B}" srcOrd="0" destOrd="0" presId="urn:microsoft.com/office/officeart/2005/8/layout/orgChart1"/>
+    <dgm:cxn modelId="{5E0C05C8-80BC-4412-89BF-2F51DE57F57B}" type="presParOf" srcId="{7368FAF0-951A-4AA3-A7F2-3220ACB0574B}" destId="{5482B148-4B0C-488A-93A3-3EBF7589F917}" srcOrd="0" destOrd="0" presId="urn:microsoft.com/office/officeart/2005/8/layout/orgChart1"/>
+    <dgm:cxn modelId="{F6FAEBA4-281B-429A-85BA-2F0E33FCF9B4}" type="presParOf" srcId="{7368FAF0-951A-4AA3-A7F2-3220ACB0574B}" destId="{C91A5DB2-4E6F-43FF-8CC3-E05A44623659}" srcOrd="1" destOrd="0" presId="urn:microsoft.com/office/officeart/2005/8/layout/orgChart1"/>
+    <dgm:cxn modelId="{7131001C-7780-48FF-8F8D-2324213BEB9E}" type="presParOf" srcId="{445822FA-1E86-412A-A56B-BE35697CCB4A}" destId="{B5007BDD-379E-4189-8D6E-DD1DAB7A3756}" srcOrd="1" destOrd="0" presId="urn:microsoft.com/office/officeart/2005/8/layout/orgChart1"/>
+    <dgm:cxn modelId="{A711B439-C643-480A-BAA3-A1FCA1E338E5}" type="presParOf" srcId="{445822FA-1E86-412A-A56B-BE35697CCB4A}" destId="{9F9C4B41-C32B-4674-9B2E-21BC59D9C886}" srcOrd="2" destOrd="0" presId="urn:microsoft.com/office/officeart/2005/8/layout/orgChart1"/>
+    <dgm:cxn modelId="{DF6BF11D-F413-457B-93FE-822568747F66}" type="presParOf" srcId="{BD786D74-A52B-467E-BF5A-5DC70F767CE4}" destId="{886BDEF0-9139-4238-ACE4-E309D83304D0}" srcOrd="12" destOrd="0" presId="urn:microsoft.com/office/officeart/2005/8/layout/orgChart1"/>
+    <dgm:cxn modelId="{5509AAC6-A079-4812-8590-43AC7FEB01E4}" type="presParOf" srcId="{BD786D74-A52B-467E-BF5A-5DC70F767CE4}" destId="{9A645E93-2AED-431D-A9DA-01AB77A85B1C}" srcOrd="13" destOrd="0" presId="urn:microsoft.com/office/officeart/2005/8/layout/orgChart1"/>
+    <dgm:cxn modelId="{CD24B3C8-48C9-443B-A869-526B617EE24C}" type="presParOf" srcId="{9A645E93-2AED-431D-A9DA-01AB77A85B1C}" destId="{A6DAFDB0-D7A9-490D-9F13-8437F622752B}" srcOrd="0" destOrd="0" presId="urn:microsoft.com/office/officeart/2005/8/layout/orgChart1"/>
+    <dgm:cxn modelId="{9973492E-E4F0-4DF4-9689-11250803F7C1}" type="presParOf" srcId="{A6DAFDB0-D7A9-490D-9F13-8437F622752B}" destId="{72895928-C158-48A9-B8CE-85C073DC0056}" srcOrd="0" destOrd="0" presId="urn:microsoft.com/office/officeart/2005/8/layout/orgChart1"/>
+    <dgm:cxn modelId="{A07815EF-5806-4A23-B381-9C0634895D61}" type="presParOf" srcId="{A6DAFDB0-D7A9-490D-9F13-8437F622752B}" destId="{8F6983A5-ECAD-45B7-BCF5-C41BB8E9831C}" srcOrd="1" destOrd="0" presId="urn:microsoft.com/office/officeart/2005/8/layout/orgChart1"/>
+    <dgm:cxn modelId="{5F839CB8-A8D7-4863-9FF7-96684384FF00}" type="presParOf" srcId="{9A645E93-2AED-431D-A9DA-01AB77A85B1C}" destId="{B3C7A42F-F2A4-4C54-8404-401727626D7E}" srcOrd="1" destOrd="0" presId="urn:microsoft.com/office/officeart/2005/8/layout/orgChart1"/>
+    <dgm:cxn modelId="{CEE3A75C-1006-442C-8E70-FADD8696AB68}" type="presParOf" srcId="{9A645E93-2AED-431D-A9DA-01AB77A85B1C}" destId="{4EC49EF1-417D-4303-AA7A-3D6B73563A88}" srcOrd="2" destOrd="0" presId="urn:microsoft.com/office/officeart/2005/8/layout/orgChart1"/>
+    <dgm:cxn modelId="{639D7855-EA2F-4369-A6E1-980884B38357}" type="presParOf" srcId="{9CB76A38-EC6B-4B1B-A9EC-B10FB83DCD05}" destId="{0BF65839-01F6-4AB4-8E46-71CEFFD994E7}" srcOrd="2" destOrd="0" presId="urn:microsoft.com/office/officeart/2005/8/layout/orgChart1"/>
+    <dgm:cxn modelId="{3BA6B72D-1AAD-4031-92AC-3612AF32C1EA}" type="presParOf" srcId="{426BA6F0-D954-4B6C-B884-83225AAD5A98}" destId="{DCE9A5D2-C22C-49F5-8C18-E68CDFE902B9}" srcOrd="4" destOrd="0" presId="urn:microsoft.com/office/officeart/2005/8/layout/orgChart1"/>
+    <dgm:cxn modelId="{437C4238-66E9-4C92-BBD2-6AFD0BFFD2B0}" type="presParOf" srcId="{426BA6F0-D954-4B6C-B884-83225AAD5A98}" destId="{1351839C-C403-42C4-B790-38A72C19A388}" srcOrd="5" destOrd="0" presId="urn:microsoft.com/office/officeart/2005/8/layout/orgChart1"/>
+    <dgm:cxn modelId="{FCC98C6A-ED40-42A6-921F-7F62A415EC41}" type="presParOf" srcId="{1351839C-C403-42C4-B790-38A72C19A388}" destId="{E0C8033E-3F07-40A9-9F75-4E35FF0051BC}" srcOrd="0" destOrd="0" presId="urn:microsoft.com/office/officeart/2005/8/layout/orgChart1"/>
+    <dgm:cxn modelId="{6D450718-D1DC-4B46-9E9D-B0F1C1125173}" type="presParOf" srcId="{E0C8033E-3F07-40A9-9F75-4E35FF0051BC}" destId="{7260DC6E-AFB4-4FB1-A355-4700373FF81D}" srcOrd="0" destOrd="0" presId="urn:microsoft.com/office/officeart/2005/8/layout/orgChart1"/>
+    <dgm:cxn modelId="{1DB0302F-3243-49C5-8316-236CC8FF9B73}" type="presParOf" srcId="{E0C8033E-3F07-40A9-9F75-4E35FF0051BC}" destId="{2E38EAEB-5583-4678-948C-2FAF2230A528}" srcOrd="1" destOrd="0" presId="urn:microsoft.com/office/officeart/2005/8/layout/orgChart1"/>
+    <dgm:cxn modelId="{9DD199B7-4C1C-49FB-A44A-75A5648427C2}" type="presParOf" srcId="{1351839C-C403-42C4-B790-38A72C19A388}" destId="{5EC5CB54-4CD2-421A-AB2B-04A197EA13F1}" srcOrd="1" destOrd="0" presId="urn:microsoft.com/office/officeart/2005/8/layout/orgChart1"/>
+    <dgm:cxn modelId="{4F52EDF2-7B30-4DC7-A5B3-617953E18B52}" type="presParOf" srcId="{5EC5CB54-4CD2-421A-AB2B-04A197EA13F1}" destId="{D866D3CD-7BF8-413B-A2B5-65C753181E16}" srcOrd="0" destOrd="0" presId="urn:microsoft.com/office/officeart/2005/8/layout/orgChart1"/>
+    <dgm:cxn modelId="{173B5582-C993-495B-B738-6D80CEB4E809}" type="presParOf" srcId="{5EC5CB54-4CD2-421A-AB2B-04A197EA13F1}" destId="{E5218B00-C3C5-4043-8B4E-D436151771B6}" srcOrd="1" destOrd="0" presId="urn:microsoft.com/office/officeart/2005/8/layout/orgChart1"/>
+    <dgm:cxn modelId="{DF0F727A-2A1A-4A92-8649-A2970C212345}" type="presParOf" srcId="{E5218B00-C3C5-4043-8B4E-D436151771B6}" destId="{A2EFAA49-C53F-4F86-9508-BD0ADEE0A37B}" srcOrd="0" destOrd="0" presId="urn:microsoft.com/office/officeart/2005/8/layout/orgChart1"/>
+    <dgm:cxn modelId="{B7E82379-8D49-4AD3-833A-EE2742C04F68}" type="presParOf" srcId="{A2EFAA49-C53F-4F86-9508-BD0ADEE0A37B}" destId="{EEEF4C8B-00A7-4443-91E1-A2446CB19772}" srcOrd="0" destOrd="0" presId="urn:microsoft.com/office/officeart/2005/8/layout/orgChart1"/>
+    <dgm:cxn modelId="{1B8326A0-1C0C-43D7-AE6F-CF8E02EDD9D1}" type="presParOf" srcId="{A2EFAA49-C53F-4F86-9508-BD0ADEE0A37B}" destId="{E2D38913-5A90-4D1F-A600-31144330D63A}" srcOrd="1" destOrd="0" presId="urn:microsoft.com/office/officeart/2005/8/layout/orgChart1"/>
+    <dgm:cxn modelId="{E8A95744-22F9-4381-9D68-94034DBD6BC3}" type="presParOf" srcId="{E5218B00-C3C5-4043-8B4E-D436151771B6}" destId="{D3D59FF6-3EBF-4500-A5BD-D7CB49CE22A0}" srcOrd="1" destOrd="0" presId="urn:microsoft.com/office/officeart/2005/8/layout/orgChart1"/>
+    <dgm:cxn modelId="{616DCF67-3732-4F3C-8E5C-9E033933888B}" type="presParOf" srcId="{E5218B00-C3C5-4043-8B4E-D436151771B6}" destId="{153B8098-8A5E-433A-B699-B305C4B24784}" srcOrd="2" destOrd="0" presId="urn:microsoft.com/office/officeart/2005/8/layout/orgChart1"/>
+    <dgm:cxn modelId="{34FEC8AA-CF16-4746-924A-B54FAC935B6D}" type="presParOf" srcId="{5EC5CB54-4CD2-421A-AB2B-04A197EA13F1}" destId="{563FB804-A846-4BF9-B54D-432707F484F9}" srcOrd="2" destOrd="0" presId="urn:microsoft.com/office/officeart/2005/8/layout/orgChart1"/>
+    <dgm:cxn modelId="{02F1CCDE-6A79-4E00-ADB5-E2B091AB1A8F}" type="presParOf" srcId="{5EC5CB54-4CD2-421A-AB2B-04A197EA13F1}" destId="{CA8C7192-C203-4FEF-8F38-A9912B43CC86}" srcOrd="3" destOrd="0" presId="urn:microsoft.com/office/officeart/2005/8/layout/orgChart1"/>
+    <dgm:cxn modelId="{B6FF0CD6-B977-409A-AC6E-888B1316427F}" type="presParOf" srcId="{CA8C7192-C203-4FEF-8F38-A9912B43CC86}" destId="{BFFAB91A-6DB9-4C38-BCE8-1E32F03D3565}" srcOrd="0" destOrd="0" presId="urn:microsoft.com/office/officeart/2005/8/layout/orgChart1"/>
+    <dgm:cxn modelId="{377CBF0C-4C69-41DA-8309-87C5C937E80E}" type="presParOf" srcId="{BFFAB91A-6DB9-4C38-BCE8-1E32F03D3565}" destId="{DC5D173E-BFD5-49B0-AAB8-3F368FB6080F}" srcOrd="0" destOrd="0" presId="urn:microsoft.com/office/officeart/2005/8/layout/orgChart1"/>
+    <dgm:cxn modelId="{4E13B668-BDFB-4713-92C2-D90B0B2655C5}" type="presParOf" srcId="{BFFAB91A-6DB9-4C38-BCE8-1E32F03D3565}" destId="{D4EE1B2E-AC28-4E86-8FD3-8371438CBFC9}" srcOrd="1" destOrd="0" presId="urn:microsoft.com/office/officeart/2005/8/layout/orgChart1"/>
+    <dgm:cxn modelId="{E3776410-1639-420D-8D8C-46B11147CF40}" type="presParOf" srcId="{CA8C7192-C203-4FEF-8F38-A9912B43CC86}" destId="{E7FFDE92-F4DD-4473-846B-6E4D974E64EF}" srcOrd="1" destOrd="0" presId="urn:microsoft.com/office/officeart/2005/8/layout/orgChart1"/>
+    <dgm:cxn modelId="{7B9D3D5F-042E-489A-A79B-3DAEE3EF3173}" type="presParOf" srcId="{CA8C7192-C203-4FEF-8F38-A9912B43CC86}" destId="{D4EFCACE-93D6-44AC-9C5D-03799910AB36}" srcOrd="2" destOrd="0" presId="urn:microsoft.com/office/officeart/2005/8/layout/orgChart1"/>
+    <dgm:cxn modelId="{49418E2A-D443-418F-954A-D2DAD1D61FF9}" type="presParOf" srcId="{5EC5CB54-4CD2-421A-AB2B-04A197EA13F1}" destId="{0F966265-9B9E-4E1C-BF73-252B0A487B73}" srcOrd="4" destOrd="0" presId="urn:microsoft.com/office/officeart/2005/8/layout/orgChart1"/>
+    <dgm:cxn modelId="{28ED814E-09FF-49C0-898B-00AAE0126F32}" type="presParOf" srcId="{5EC5CB54-4CD2-421A-AB2B-04A197EA13F1}" destId="{6ABB7D11-8F05-4A80-9F4A-470459265253}" srcOrd="5" destOrd="0" presId="urn:microsoft.com/office/officeart/2005/8/layout/orgChart1"/>
+    <dgm:cxn modelId="{35AC440B-AD6F-4D38-9F7B-91938FDB7695}" type="presParOf" srcId="{6ABB7D11-8F05-4A80-9F4A-470459265253}" destId="{04D3D849-F4E3-4C37-8C48-B94F7C189AF4}" srcOrd="0" destOrd="0" presId="urn:microsoft.com/office/officeart/2005/8/layout/orgChart1"/>
+    <dgm:cxn modelId="{FB63EDAE-A86A-4E2D-907A-907675D6FE4C}" type="presParOf" srcId="{04D3D849-F4E3-4C37-8C48-B94F7C189AF4}" destId="{4815997D-5873-439C-A81C-7E8275666C69}" srcOrd="0" destOrd="0" presId="urn:microsoft.com/office/officeart/2005/8/layout/orgChart1"/>
+    <dgm:cxn modelId="{8B905043-BF57-4703-9531-9F29BBA63094}" type="presParOf" srcId="{04D3D849-F4E3-4C37-8C48-B94F7C189AF4}" destId="{CAD667B0-3E7A-4ED6-AA35-3E95937D79F6}" srcOrd="1" destOrd="0" presId="urn:microsoft.com/office/officeart/2005/8/layout/orgChart1"/>
+    <dgm:cxn modelId="{F06C6BD4-3440-4887-95E3-775CF2C92C67}" type="presParOf" srcId="{6ABB7D11-8F05-4A80-9F4A-470459265253}" destId="{70A22FA6-845C-498E-BD54-ADA17564774B}" srcOrd="1" destOrd="0" presId="urn:microsoft.com/office/officeart/2005/8/layout/orgChart1"/>
+    <dgm:cxn modelId="{FA5ACA95-191C-4EA2-9438-909875DBA38A}" type="presParOf" srcId="{6ABB7D11-8F05-4A80-9F4A-470459265253}" destId="{EF9F32E9-158F-45B0-B2ED-30D5AB79111F}" srcOrd="2" destOrd="0" presId="urn:microsoft.com/office/officeart/2005/8/layout/orgChart1"/>
+    <dgm:cxn modelId="{100D5299-D1EC-44AC-8C73-5DA529F8BF0A}" type="presParOf" srcId="{5EC5CB54-4CD2-421A-AB2B-04A197EA13F1}" destId="{540CE609-BC79-4B2B-807F-29CDB67AAF14}" srcOrd="6" destOrd="0" presId="urn:microsoft.com/office/officeart/2005/8/layout/orgChart1"/>
+    <dgm:cxn modelId="{8310982C-0E45-46B5-A6A3-4268BF107401}" type="presParOf" srcId="{5EC5CB54-4CD2-421A-AB2B-04A197EA13F1}" destId="{2B34AFF7-5CF0-4CFA-A0BD-6839FD36FC8F}" srcOrd="7" destOrd="0" presId="urn:microsoft.com/office/officeart/2005/8/layout/orgChart1"/>
+    <dgm:cxn modelId="{525A3576-1C65-45B2-A536-52E1F8AA3DEA}" type="presParOf" srcId="{2B34AFF7-5CF0-4CFA-A0BD-6839FD36FC8F}" destId="{1FCB79D0-D51E-45C1-B5D8-4078FDA18EA3}" srcOrd="0" destOrd="0" presId="urn:microsoft.com/office/officeart/2005/8/layout/orgChart1"/>
+    <dgm:cxn modelId="{D789DB4B-279C-4895-B918-9628D282842A}" type="presParOf" srcId="{1FCB79D0-D51E-45C1-B5D8-4078FDA18EA3}" destId="{7F6419BB-C69B-4D0C-8A43-B48B2DC5DC24}" srcOrd="0" destOrd="0" presId="urn:microsoft.com/office/officeart/2005/8/layout/orgChart1"/>
+    <dgm:cxn modelId="{E89284E2-954A-40AE-8C91-8F7BD27F496B}" type="presParOf" srcId="{1FCB79D0-D51E-45C1-B5D8-4078FDA18EA3}" destId="{FBC75CFF-818D-4B4B-8177-ABACA781FFD9}" srcOrd="1" destOrd="0" presId="urn:microsoft.com/office/officeart/2005/8/layout/orgChart1"/>
+    <dgm:cxn modelId="{68097421-BFE6-4FD1-89AA-2FC35C7915AA}" type="presParOf" srcId="{2B34AFF7-5CF0-4CFA-A0BD-6839FD36FC8F}" destId="{69C8F01E-0630-45E2-9956-CFC532CA1D6D}" srcOrd="1" destOrd="0" presId="urn:microsoft.com/office/officeart/2005/8/layout/orgChart1"/>
+    <dgm:cxn modelId="{EEC4E7FF-66D9-4DE6-9B31-8207D333E64E}" type="presParOf" srcId="{2B34AFF7-5CF0-4CFA-A0BD-6839FD36FC8F}" destId="{6FE8F876-9EBC-4C51-B69E-62408D4425F1}" srcOrd="2" destOrd="0" presId="urn:microsoft.com/office/officeart/2005/8/layout/orgChart1"/>
+    <dgm:cxn modelId="{26852B4A-9336-4D94-ABD6-EE14A6FC11BE}" type="presParOf" srcId="{1351839C-C403-42C4-B790-38A72C19A388}" destId="{1A27B303-2CA6-4FEA-9160-3A67B448629E}" srcOrd="2" destOrd="0" presId="urn:microsoft.com/office/officeart/2005/8/layout/orgChart1"/>
+    <dgm:cxn modelId="{B45D83EE-7DC3-4121-ADBC-CBEA893B841D}" type="presParOf" srcId="{DA7D6C0B-43BB-4B09-B7CE-0E7BD90DBB8C}" destId="{57FDFEEC-C60B-4C35-A837-C3D5E5292451}" srcOrd="2" destOrd="0" presId="urn:microsoft.com/office/officeart/2005/8/layout/orgChart1"/>
   </dgm:cxnLst>
   <dgm:bg/>
   <dgm:whole/>
@@ -25675,7 +25358,7 @@
 </file>
 
 <file path=customXml/itemProps1.xml><?xml version="1.0" encoding="utf-8"?>
-<ds:datastoreItem xmlns:ds="http://schemas.openxmlformats.org/officeDocument/2006/customXml" ds:itemID="{81775852-279B-4A96-AEBE-EF84439AB7EF}">
+<ds:datastoreItem xmlns:ds="http://schemas.openxmlformats.org/officeDocument/2006/customXml" ds:itemID="{FE207777-1D0C-4A3B-83A9-7FAAF468DCE6}">
   <ds:schemaRefs>
     <ds:schemaRef ds:uri="http://schemas.openxmlformats.org/officeDocument/2006/bibliography"/>
   </ds:schemaRefs>

</xml_diff>